<commit_message>
"Update new steps in CICD DevOps document"
</commit_message>
<xml_diff>
--- a/DevOps/CICD_Pipeline_DevOps.docx
+++ b/DevOps/CICD_Pipeline_DevOps.docx
@@ -101,9 +101,11 @@
             <w14:round/>
           </w14:textOutline>
         </w:rPr>
-        <w:t xml:space="preserve">CD - </w:t>
-      </w:r>
-      <w:r>
+        <w:t>CD - Continuous Delivery</w:t>
+      </w:r>
+    </w:p>
+    <w:p>
+      <w:pPr>
         <w:rPr>
           <w:rFonts w:ascii="Times New Roman" w:hAnsi="Times New Roman" w:cs="Times New Roman"/>
           <w:b/>
@@ -126,8 +128,7 @@
             <w14:round/>
           </w14:textOutline>
         </w:rPr>
-        <w:t xml:space="preserve">Continuous </w:t>
-      </w:r>
+      </w:pPr>
       <w:r>
         <w:rPr>
           <w:rFonts w:ascii="Times New Roman" w:hAnsi="Times New Roman" w:cs="Times New Roman"/>
@@ -151,7 +152,7 @@
             <w14:round/>
           </w14:textOutline>
         </w:rPr>
-        <w:t>Delivery</w:t>
+        <w:t>CD - Continuous Deployment</w:t>
       </w:r>
     </w:p>
     <w:p>
@@ -179,7 +180,9 @@
           </w14:textOutline>
         </w:rPr>
       </w:pPr>
-      <w:r>
+    </w:p>
+    <w:p>
+      <w:pPr>
         <w:rPr>
           <w:rFonts w:ascii="Times New Roman" w:hAnsi="Times New Roman" w:cs="Times New Roman"/>
           <w:b/>
@@ -202,9 +205,10 @@
             <w14:round/>
           </w14:textOutline>
         </w:rPr>
-        <w:t xml:space="preserve">CD - </w:t>
-      </w:r>
-      <w:r>
+      </w:pPr>
+    </w:p>
+    <w:p>
+      <w:pPr>
         <w:rPr>
           <w:rFonts w:ascii="Times New Roman" w:hAnsi="Times New Roman" w:cs="Times New Roman"/>
           <w:b/>
@@ -227,9 +231,10 @@
             <w14:round/>
           </w14:textOutline>
         </w:rPr>
-        <w:t xml:space="preserve">Continuous </w:t>
-      </w:r>
-      <w:r>
+      </w:pPr>
+    </w:p>
+    <w:p>
+      <w:pPr>
         <w:rPr>
           <w:rFonts w:ascii="Times New Roman" w:hAnsi="Times New Roman" w:cs="Times New Roman"/>
           <w:b/>
@@ -252,8 +257,7 @@
             <w14:round/>
           </w14:textOutline>
         </w:rPr>
-        <w:t>Deployment</w:t>
-      </w:r>
+      </w:pPr>
     </w:p>
     <w:p>
       <w:pPr>
@@ -592,9 +596,7 @@
           </w14:textOutline>
         </w:rPr>
       </w:pPr>
-    </w:p>
-    <w:p>
-      <w:pPr>
+      <w:r>
         <w:rPr>
           <w:rFonts w:ascii="Times New Roman" w:hAnsi="Times New Roman" w:cs="Times New Roman"/>
           <w:b/>
@@ -617,108 +619,6 @@
             <w14:round/>
           </w14:textOutline>
         </w:rPr>
-      </w:pPr>
-    </w:p>
-    <w:p>
-      <w:pPr>
-        <w:rPr>
-          <w:rFonts w:ascii="Times New Roman" w:hAnsi="Times New Roman" w:cs="Times New Roman"/>
-          <w:b/>
-          <w:bCs/>
-          <w:color w:val="5B9BD5" w:themeColor="accent5"/>
-          <w:sz w:val="44"/>
-          <w:szCs w:val="44"/>
-          <w:lang w:val="en-US"/>
-          <w14:shadow w14:blurRad="12700" w14:dist="38100" w14:dir="2700000" w14:sx="100000" w14:sy="100000" w14:kx="0" w14:ky="0" w14:algn="tl">
-            <w14:schemeClr w14:val="accent5">
-              <w14:lumMod w14:val="60000"/>
-              <w14:lumOff w14:val="40000"/>
-            </w14:schemeClr>
-          </w14:shadow>
-          <w14:textOutline w14:w="9525" w14:cap="flat" w14:cmpd="sng" w14:algn="ctr">
-            <w14:solidFill>
-              <w14:schemeClr w14:val="bg1"/>
-            </w14:solidFill>
-            <w14:prstDash w14:val="solid"/>
-            <w14:round/>
-          </w14:textOutline>
-        </w:rPr>
-      </w:pPr>
-    </w:p>
-    <w:p>
-      <w:pPr>
-        <w:rPr>
-          <w:rFonts w:ascii="Times New Roman" w:hAnsi="Times New Roman" w:cs="Times New Roman"/>
-          <w:b/>
-          <w:bCs/>
-          <w:color w:val="5B9BD5" w:themeColor="accent5"/>
-          <w:sz w:val="44"/>
-          <w:szCs w:val="44"/>
-          <w:lang w:val="en-US"/>
-          <w14:shadow w14:blurRad="12700" w14:dist="38100" w14:dir="2700000" w14:sx="100000" w14:sy="100000" w14:kx="0" w14:ky="0" w14:algn="tl">
-            <w14:schemeClr w14:val="accent5">
-              <w14:lumMod w14:val="60000"/>
-              <w14:lumOff w14:val="40000"/>
-            </w14:schemeClr>
-          </w14:shadow>
-          <w14:textOutline w14:w="9525" w14:cap="flat" w14:cmpd="sng" w14:algn="ctr">
-            <w14:solidFill>
-              <w14:schemeClr w14:val="bg1"/>
-            </w14:solidFill>
-            <w14:prstDash w14:val="solid"/>
-            <w14:round/>
-          </w14:textOutline>
-        </w:rPr>
-      </w:pPr>
-    </w:p>
-    <w:p>
-      <w:pPr>
-        <w:rPr>
-          <w:rFonts w:ascii="Times New Roman" w:hAnsi="Times New Roman" w:cs="Times New Roman"/>
-          <w:b/>
-          <w:bCs/>
-          <w:color w:val="5B9BD5" w:themeColor="accent5"/>
-          <w:sz w:val="44"/>
-          <w:szCs w:val="44"/>
-          <w:lang w:val="en-US"/>
-          <w14:shadow w14:blurRad="12700" w14:dist="38100" w14:dir="2700000" w14:sx="100000" w14:sy="100000" w14:kx="0" w14:ky="0" w14:algn="tl">
-            <w14:schemeClr w14:val="accent5">
-              <w14:lumMod w14:val="60000"/>
-              <w14:lumOff w14:val="40000"/>
-            </w14:schemeClr>
-          </w14:shadow>
-          <w14:textOutline w14:w="9525" w14:cap="flat" w14:cmpd="sng" w14:algn="ctr">
-            <w14:solidFill>
-              <w14:schemeClr w14:val="bg1"/>
-            </w14:solidFill>
-            <w14:prstDash w14:val="solid"/>
-            <w14:round/>
-          </w14:textOutline>
-        </w:rPr>
-      </w:pPr>
-      <w:r>
-        <w:rPr>
-          <w:rFonts w:ascii="Times New Roman" w:hAnsi="Times New Roman" w:cs="Times New Roman"/>
-          <w:b/>
-          <w:bCs/>
-          <w:color w:val="5B9BD5" w:themeColor="accent5"/>
-          <w:sz w:val="44"/>
-          <w:szCs w:val="44"/>
-          <w:lang w:val="en-US"/>
-          <w14:shadow w14:blurRad="12700" w14:dist="38100" w14:dir="2700000" w14:sx="100000" w14:sy="100000" w14:kx="0" w14:ky="0" w14:algn="tl">
-            <w14:schemeClr w14:val="accent5">
-              <w14:lumMod w14:val="60000"/>
-              <w14:lumOff w14:val="40000"/>
-            </w14:schemeClr>
-          </w14:shadow>
-          <w14:textOutline w14:w="9525" w14:cap="flat" w14:cmpd="sng" w14:algn="ctr">
-            <w14:solidFill>
-              <w14:schemeClr w14:val="bg1"/>
-            </w14:solidFill>
-            <w14:prstDash w14:val="solid"/>
-            <w14:round/>
-          </w14:textOutline>
-        </w:rPr>
         <w:lastRenderedPageBreak/>
         <w:t>Introduction</w:t>
       </w:r>
@@ -842,47 +742,7 @@
             <w14:round/>
           </w14:textOutline>
         </w:rPr>
-        <w:t xml:space="preserve">). Deploying this artifact on your targeted environment (We called </w:t>
-      </w:r>
-      <w:r>
-        <w:rPr>
-          <w:rFonts w:ascii="Times New Roman" w:hAnsi="Times New Roman" w:cs="Times New Roman"/>
-          <w:color w:val="000000" w:themeColor="text1"/>
-          <w:sz w:val="28"/>
-          <w:szCs w:val="28"/>
-          <w:lang w:val="en-US"/>
-          <w14:shadow w14:blurRad="38100" w14:dist="19050" w14:dir="2700000" w14:sx="100000" w14:sy="100000" w14:kx="0" w14:ky="0" w14:algn="tl">
-            <w14:schemeClr w14:val="dk1">
-              <w14:alpha w14:val="60000"/>
-            </w14:schemeClr>
-          </w14:shadow>
-          <w14:textOutline w14:w="0" w14:cap="flat" w14:cmpd="sng" w14:algn="ctr">
-            <w14:noFill/>
-            <w14:prstDash w14:val="solid"/>
-            <w14:round/>
-          </w14:textOutline>
-        </w:rPr>
-        <w:t>staging</w:t>
-      </w:r>
-      <w:r>
-        <w:rPr>
-          <w:rFonts w:ascii="Times New Roman" w:hAnsi="Times New Roman" w:cs="Times New Roman"/>
-          <w:color w:val="000000" w:themeColor="text1"/>
-          <w:sz w:val="28"/>
-          <w:szCs w:val="28"/>
-          <w:lang w:val="en-US"/>
-          <w14:shadow w14:blurRad="38100" w14:dist="19050" w14:dir="2700000" w14:sx="100000" w14:sy="100000" w14:kx="0" w14:ky="0" w14:algn="tl">
-            <w14:schemeClr w14:val="dk1">
-              <w14:alpha w14:val="60000"/>
-            </w14:schemeClr>
-          </w14:shadow>
-          <w14:textOutline w14:w="0" w14:cap="flat" w14:cmpd="sng" w14:algn="ctr">
-            <w14:noFill/>
-            <w14:prstDash w14:val="solid"/>
-            <w14:round/>
-          </w14:textOutline>
-        </w:rPr>
-        <w:t xml:space="preserve"> to this deploying artifact process and environment we can say for tomcat) we called continuous delivery. On staging environment, we can do our functional (Done by testing team) and performance (Done by NFT team) testing. Once testing looks fine we can deploy this to production environment. Doing deployment on production environment without manual intervention is called continuous deployment.</w:t>
+        <w:t>). Deploying this artifact on your targeted environment (We called staging to this deploying artifact process and environment we can say for tomcat) we called continuous delivery. On staging environment, we can do our functional (Done by testing team) and performance (Done by NFT team) testing. Once testing looks fine we can deploy this to production environment. Doing deployment on production environment without manual intervention is called continuous deployment.</w:t>
       </w:r>
     </w:p>
     <w:p>
@@ -1030,87 +890,7 @@
             <w14:round/>
           </w14:textOutline>
         </w:rPr>
-        <w:t xml:space="preserve">Continuous Deployment - </w:t>
-      </w:r>
-      <w:r>
-        <w:rPr>
-          <w:rFonts w:ascii="Times New Roman" w:hAnsi="Times New Roman" w:cs="Times New Roman"/>
-          <w:color w:val="000000" w:themeColor="text1"/>
-          <w:sz w:val="28"/>
-          <w:szCs w:val="28"/>
-          <w:lang w:val="en-US"/>
-          <w14:shadow w14:blurRad="38100" w14:dist="19050" w14:dir="2700000" w14:sx="100000" w14:sy="100000" w14:kx="0" w14:ky="0" w14:algn="tl">
-            <w14:schemeClr w14:val="dk1">
-              <w14:alpha w14:val="60000"/>
-            </w14:schemeClr>
-          </w14:shadow>
-          <w14:textOutline w14:w="0" w14:cap="flat" w14:cmpd="sng" w14:algn="ctr">
-            <w14:noFill/>
-            <w14:prstDash w14:val="solid"/>
-            <w14:round/>
-          </w14:textOutline>
-        </w:rPr>
-        <w:t>Continuous Integration</w:t>
-      </w:r>
-      <w:r>
-        <w:rPr>
-          <w:rFonts w:ascii="Times New Roman" w:hAnsi="Times New Roman" w:cs="Times New Roman"/>
-          <w:color w:val="000000" w:themeColor="text1"/>
-          <w:sz w:val="28"/>
-          <w:szCs w:val="28"/>
-          <w:lang w:val="en-US"/>
-          <w14:shadow w14:blurRad="38100" w14:dist="19050" w14:dir="2700000" w14:sx="100000" w14:sy="100000" w14:kx="0" w14:ky="0" w14:algn="tl">
-            <w14:schemeClr w14:val="dk1">
-              <w14:alpha w14:val="60000"/>
-            </w14:schemeClr>
-          </w14:shadow>
-          <w14:textOutline w14:w="0" w14:cap="flat" w14:cmpd="sng" w14:algn="ctr">
-            <w14:noFill/>
-            <w14:prstDash w14:val="solid"/>
-            <w14:round/>
-          </w14:textOutline>
-        </w:rPr>
-        <w:t xml:space="preserve"> + </w:t>
-      </w:r>
-      <w:r>
-        <w:rPr>
-          <w:rFonts w:ascii="Times New Roman" w:hAnsi="Times New Roman" w:cs="Times New Roman"/>
-          <w:color w:val="000000" w:themeColor="text1"/>
-          <w:sz w:val="28"/>
-          <w:szCs w:val="28"/>
-          <w:lang w:val="en-US"/>
-          <w14:shadow w14:blurRad="38100" w14:dist="19050" w14:dir="2700000" w14:sx="100000" w14:sy="100000" w14:kx="0" w14:ky="0" w14:algn="tl">
-            <w14:schemeClr w14:val="dk1">
-              <w14:alpha w14:val="60000"/>
-            </w14:schemeClr>
-          </w14:shadow>
-          <w14:textOutline w14:w="0" w14:cap="flat" w14:cmpd="sng" w14:algn="ctr">
-            <w14:noFill/>
-            <w14:prstDash w14:val="solid"/>
-            <w14:round/>
-          </w14:textOutline>
-        </w:rPr>
-        <w:t>Continuous Delivery</w:t>
-      </w:r>
-      <w:r>
-        <w:rPr>
-          <w:rFonts w:ascii="Times New Roman" w:hAnsi="Times New Roman" w:cs="Times New Roman"/>
-          <w:color w:val="000000" w:themeColor="text1"/>
-          <w:sz w:val="28"/>
-          <w:szCs w:val="28"/>
-          <w:lang w:val="en-US"/>
-          <w14:shadow w14:blurRad="38100" w14:dist="19050" w14:dir="2700000" w14:sx="100000" w14:sy="100000" w14:kx="0" w14:ky="0" w14:algn="tl">
-            <w14:schemeClr w14:val="dk1">
-              <w14:alpha w14:val="60000"/>
-            </w14:schemeClr>
-          </w14:shadow>
-          <w14:textOutline w14:w="0" w14:cap="flat" w14:cmpd="sng" w14:algn="ctr">
-            <w14:noFill/>
-            <w14:prstDash w14:val="solid"/>
-            <w14:round/>
-          </w14:textOutline>
-        </w:rPr>
-        <w:t>.</w:t>
+        <w:t>Continuous Deployment - Continuous Integration + Continuous Delivery.</w:t>
       </w:r>
     </w:p>
     <w:p>
@@ -1245,32 +1025,7 @@
           </w14:textOutline>
         </w:rPr>
         <w:lastRenderedPageBreak/>
-        <w:t>In</w:t>
-      </w:r>
-      <w:r>
-        <w:rPr>
-          <w:rFonts w:ascii="Times New Roman" w:hAnsi="Times New Roman" w:cs="Times New Roman"/>
-          <w:b/>
-          <w:bCs/>
-          <w:color w:val="5B9BD5" w:themeColor="accent5"/>
-          <w:sz w:val="44"/>
-          <w:szCs w:val="44"/>
-          <w:lang w:val="en-US"/>
-          <w14:shadow w14:blurRad="12700" w14:dist="38100" w14:dir="2700000" w14:sx="100000" w14:sy="100000" w14:kx="0" w14:ky="0" w14:algn="tl">
-            <w14:schemeClr w14:val="accent5">
-              <w14:lumMod w14:val="60000"/>
-              <w14:lumOff w14:val="40000"/>
-            </w14:schemeClr>
-          </w14:shadow>
-          <w14:textOutline w14:w="9525" w14:cap="flat" w14:cmpd="sng" w14:algn="ctr">
-            <w14:solidFill>
-              <w14:schemeClr w14:val="bg1"/>
-            </w14:solidFill>
-            <w14:prstDash w14:val="solid"/>
-            <w14:round/>
-          </w14:textOutline>
-        </w:rPr>
-        <w:t>stall Jenkins on AWS EC2</w:t>
+        <w:t>Install Jenkins on AWS EC2</w:t>
       </w:r>
     </w:p>
     <w:p>
@@ -2614,49 +2369,7 @@
             <w14:round/>
           </w14:textOutline>
         </w:rPr>
-        <w:t xml:space="preserve"> (We can use putty also but in </w:t>
-      </w:r>
-      <w:r>
-        <w:rPr>
-          <w:rFonts w:ascii="Times New Roman" w:hAnsi="Times New Roman" w:cs="Times New Roman"/>
-          <w:bCs/>
-          <w:color w:val="000000" w:themeColor="text1"/>
-          <w:sz w:val="28"/>
-          <w:szCs w:val="28"/>
-          <w:lang w:val="en-US"/>
-          <w14:shadow w14:blurRad="38100" w14:dist="19050" w14:dir="2700000" w14:sx="100000" w14:sy="100000" w14:kx="0" w14:ky="0" w14:algn="tl">
-            <w14:schemeClr w14:val="dk1">
-              <w14:alpha w14:val="60000"/>
-            </w14:schemeClr>
-          </w14:shadow>
-          <w14:textOutline w14:w="0" w14:cap="flat" w14:cmpd="sng" w14:algn="ctr">
-            <w14:noFill/>
-            <w14:prstDash w14:val="solid"/>
-            <w14:round/>
-          </w14:textOutline>
-        </w:rPr>
-        <w:t>MobaXterm</w:t>
-      </w:r>
-      <w:r>
-        <w:rPr>
-          <w:rFonts w:ascii="Times New Roman" w:hAnsi="Times New Roman" w:cs="Times New Roman"/>
-          <w:bCs/>
-          <w:color w:val="000000" w:themeColor="text1"/>
-          <w:sz w:val="28"/>
-          <w:szCs w:val="28"/>
-          <w:lang w:val="en-US"/>
-          <w14:shadow w14:blurRad="38100" w14:dist="19050" w14:dir="2700000" w14:sx="100000" w14:sy="100000" w14:kx="0" w14:ky="0" w14:algn="tl">
-            <w14:schemeClr w14:val="dk1">
-              <w14:alpha w14:val="60000"/>
-            </w14:schemeClr>
-          </w14:shadow>
-          <w14:textOutline w14:w="0" w14:cap="flat" w14:cmpd="sng" w14:algn="ctr">
-            <w14:noFill/>
-            <w14:prstDash w14:val="solid"/>
-            <w14:round/>
-          </w14:textOutline>
-        </w:rPr>
-        <w:t xml:space="preserve"> we no need to convert pem file to ppk)</w:t>
+        <w:t xml:space="preserve"> (We can use putty also but in MobaXterm we no need to convert pem file to ppk)</w:t>
       </w:r>
     </w:p>
     <w:p>
@@ -2705,49 +2418,7 @@
             <w14:round/>
           </w14:textOutline>
         </w:rPr>
-        <w:t xml:space="preserve">Open </w:t>
-      </w:r>
-      <w:r>
-        <w:rPr>
-          <w:rFonts w:ascii="Times New Roman" w:hAnsi="Times New Roman" w:cs="Times New Roman"/>
-          <w:bCs/>
-          <w:color w:val="000000" w:themeColor="text1"/>
-          <w:sz w:val="28"/>
-          <w:szCs w:val="28"/>
-          <w:lang w:val="en-US"/>
-          <w14:shadow w14:blurRad="38100" w14:dist="19050" w14:dir="2700000" w14:sx="100000" w14:sy="100000" w14:kx="0" w14:ky="0" w14:algn="tl">
-            <w14:schemeClr w14:val="dk1">
-              <w14:alpha w14:val="60000"/>
-            </w14:schemeClr>
-          </w14:shadow>
-          <w14:textOutline w14:w="0" w14:cap="flat" w14:cmpd="sng" w14:algn="ctr">
-            <w14:noFill/>
-            <w14:prstDash w14:val="solid"/>
-            <w14:round/>
-          </w14:textOutline>
-        </w:rPr>
-        <w:t>MobaXterm</w:t>
-      </w:r>
-      <w:r>
-        <w:rPr>
-          <w:rFonts w:ascii="Times New Roman" w:hAnsi="Times New Roman" w:cs="Times New Roman"/>
-          <w:bCs/>
-          <w:color w:val="000000" w:themeColor="text1"/>
-          <w:sz w:val="28"/>
-          <w:szCs w:val="28"/>
-          <w:lang w:val="en-US"/>
-          <w14:shadow w14:blurRad="38100" w14:dist="19050" w14:dir="2700000" w14:sx="100000" w14:sy="100000" w14:kx="0" w14:ky="0" w14:algn="tl">
-            <w14:schemeClr w14:val="dk1">
-              <w14:alpha w14:val="60000"/>
-            </w14:schemeClr>
-          </w14:shadow>
-          <w14:textOutline w14:w="0" w14:cap="flat" w14:cmpd="sng" w14:algn="ctr">
-            <w14:noFill/>
-            <w14:prstDash w14:val="solid"/>
-            <w14:round/>
-          </w14:textOutline>
-        </w:rPr>
-        <w:t xml:space="preserve"> </w:t>
+        <w:t xml:space="preserve">Open MobaXterm </w:t>
       </w:r>
       <w:r>
         <w:rPr>
@@ -3668,28 +3339,7 @@
             <w14:round/>
           </w14:textOutline>
         </w:rPr>
-        <w:t>yum remove java-1.7.</w:t>
-      </w:r>
-      <w:r>
-        <w:rPr>
-          <w:rFonts w:ascii="Times New Roman" w:hAnsi="Times New Roman" w:cs="Times New Roman"/>
-          <w:bCs/>
-          <w:color w:val="000000" w:themeColor="text1"/>
-          <w:sz w:val="28"/>
-          <w:szCs w:val="28"/>
-          <w:lang w:val="en-US"/>
-          <w14:shadow w14:blurRad="38100" w14:dist="19050" w14:dir="2700000" w14:sx="100000" w14:sy="100000" w14:kx="0" w14:ky="0" w14:algn="tl">
-            <w14:schemeClr w14:val="dk1">
-              <w14:alpha w14:val="60000"/>
-            </w14:schemeClr>
-          </w14:shadow>
-          <w14:textOutline w14:w="0" w14:cap="flat" w14:cmpd="sng" w14:algn="ctr">
-            <w14:noFill/>
-            <w14:prstDash w14:val="solid"/>
-            <w14:round/>
-          </w14:textOutline>
-        </w:rPr>
-        <w:t>0.*</w:t>
+        <w:t>yum remove java-1.7.0.*</w:t>
       </w:r>
       <w:r>
         <w:rPr>
@@ -4969,26 +4619,49 @@
           </w14:textOutline>
         </w:rPr>
       </w:pPr>
-      <w:r>
-        <w:rPr>
-          <w:rFonts w:ascii="Times New Roman" w:hAnsi="Times New Roman" w:cs="Times New Roman"/>
-          <w:bCs/>
-          <w:color w:val="000000" w:themeColor="text1"/>
-          <w:sz w:val="28"/>
-          <w:szCs w:val="28"/>
-          <w:lang w:val="en-US"/>
-          <w14:shadow w14:blurRad="38100" w14:dist="19050" w14:dir="2700000" w14:sx="100000" w14:sy="100000" w14:kx="0" w14:ky="0" w14:algn="tl">
-            <w14:schemeClr w14:val="dk1">
-              <w14:alpha w14:val="60000"/>
-            </w14:schemeClr>
-          </w14:shadow>
-          <w14:textOutline w14:w="0" w14:cap="flat" w14:cmpd="sng" w14:algn="ctr">
-            <w14:noFill/>
-            <w14:prstDash w14:val="solid"/>
-            <w14:round/>
-          </w14:textOutline>
-        </w:rPr>
-        <w:t xml:space="preserve">sudo </w:t>
+      <w:proofErr w:type="spellStart"/>
+      <w:r>
+        <w:rPr>
+          <w:rFonts w:ascii="Times New Roman" w:hAnsi="Times New Roman" w:cs="Times New Roman"/>
+          <w:bCs/>
+          <w:color w:val="000000" w:themeColor="text1"/>
+          <w:sz w:val="28"/>
+          <w:szCs w:val="28"/>
+          <w:lang w:val="en-US"/>
+          <w14:shadow w14:blurRad="38100" w14:dist="19050" w14:dir="2700000" w14:sx="100000" w14:sy="100000" w14:kx="0" w14:ky="0" w14:algn="tl">
+            <w14:schemeClr w14:val="dk1">
+              <w14:alpha w14:val="60000"/>
+            </w14:schemeClr>
+          </w14:shadow>
+          <w14:textOutline w14:w="0" w14:cap="flat" w14:cmpd="sng" w14:algn="ctr">
+            <w14:noFill/>
+            <w14:prstDash w14:val="solid"/>
+            <w14:round/>
+          </w14:textOutline>
+        </w:rPr>
+        <w:t>sudo</w:t>
+      </w:r>
+      <w:proofErr w:type="spellEnd"/>
+      <w:r>
+        <w:rPr>
+          <w:rFonts w:ascii="Times New Roman" w:hAnsi="Times New Roman" w:cs="Times New Roman"/>
+          <w:bCs/>
+          <w:color w:val="000000" w:themeColor="text1"/>
+          <w:sz w:val="28"/>
+          <w:szCs w:val="28"/>
+          <w:lang w:val="en-US"/>
+          <w14:shadow w14:blurRad="38100" w14:dist="19050" w14:dir="2700000" w14:sx="100000" w14:sy="100000" w14:kx="0" w14:ky="0" w14:algn="tl">
+            <w14:schemeClr w14:val="dk1">
+              <w14:alpha w14:val="60000"/>
+            </w14:schemeClr>
+          </w14:shadow>
+          <w14:textOutline w14:w="0" w14:cap="flat" w14:cmpd="sng" w14:algn="ctr">
+            <w14:noFill/>
+            <w14:prstDash w14:val="solid"/>
+            <w14:round/>
+          </w14:textOutline>
+        </w:rPr>
+        <w:t xml:space="preserve"> </w:t>
       </w:r>
       <w:proofErr w:type="spellStart"/>
       <w:r>
@@ -9246,47 +8919,7 @@
             <w14:round/>
           </w14:textOutline>
         </w:rPr>
-        <w:t xml:space="preserve"> </w:t>
-      </w:r>
-      <w:r>
-        <w:rPr>
-          <w:rFonts w:ascii="Times New Roman" w:hAnsi="Times New Roman" w:cs="Times New Roman"/>
-          <w:color w:val="000000" w:themeColor="text1"/>
-          <w:sz w:val="28"/>
-          <w:szCs w:val="28"/>
-          <w:lang w:val="en-US"/>
-          <w14:shadow w14:blurRad="38100" w14:dist="19050" w14:dir="2700000" w14:sx="100000" w14:sy="100000" w14:kx="0" w14:ky="0" w14:algn="tl">
-            <w14:schemeClr w14:val="dk1">
-              <w14:alpha w14:val="60000"/>
-            </w14:schemeClr>
-          </w14:shadow>
-          <w14:textOutline w14:w="0" w14:cap="flat" w14:cmpd="sng" w14:algn="ctr">
-            <w14:noFill/>
-            <w14:prstDash w14:val="solid"/>
-            <w14:round/>
-          </w14:textOutline>
-        </w:rPr>
-        <w:t>Global Tool Configuration</w:t>
-      </w:r>
-      <w:r>
-        <w:rPr>
-          <w:rFonts w:ascii="Times New Roman" w:hAnsi="Times New Roman" w:cs="Times New Roman"/>
-          <w:color w:val="000000" w:themeColor="text1"/>
-          <w:sz w:val="28"/>
-          <w:szCs w:val="28"/>
-          <w:lang w:val="en-US"/>
-          <w14:shadow w14:blurRad="38100" w14:dist="19050" w14:dir="2700000" w14:sx="100000" w14:sy="100000" w14:kx="0" w14:ky="0" w14:algn="tl">
-            <w14:schemeClr w14:val="dk1">
-              <w14:alpha w14:val="60000"/>
-            </w14:schemeClr>
-          </w14:shadow>
-          <w14:textOutline w14:w="0" w14:cap="flat" w14:cmpd="sng" w14:algn="ctr">
-            <w14:noFill/>
-            <w14:prstDash w14:val="solid"/>
-            <w14:round/>
-          </w14:textOutline>
-        </w:rPr>
-        <w:t xml:space="preserve"> </w:t>
+        <w:t xml:space="preserve"> Global Tool Configuration </w:t>
       </w:r>
       <w:r>
         <w:rPr>
@@ -9570,27 +9203,7 @@
             <w14:round/>
           </w14:textOutline>
         </w:rPr>
-        <w:t>Path to Git executable</w:t>
-      </w:r>
-      <w:r>
-        <w:rPr>
-          <w:rFonts w:ascii="Times New Roman" w:hAnsi="Times New Roman" w:cs="Times New Roman"/>
-          <w:color w:val="000000" w:themeColor="text1"/>
-          <w:sz w:val="28"/>
-          <w:szCs w:val="28"/>
-          <w:lang w:val="en-US"/>
-          <w14:shadow w14:blurRad="38100" w14:dist="19050" w14:dir="2700000" w14:sx="100000" w14:sy="100000" w14:kx="0" w14:ky="0" w14:algn="tl">
-            <w14:schemeClr w14:val="dk1">
-              <w14:alpha w14:val="60000"/>
-            </w14:schemeClr>
-          </w14:shadow>
-          <w14:textOutline w14:w="0" w14:cap="flat" w14:cmpd="sng" w14:algn="ctr">
-            <w14:noFill/>
-            <w14:prstDash w14:val="solid"/>
-            <w14:round/>
-          </w14:textOutline>
-        </w:rPr>
-        <w:t xml:space="preserve"> </w:t>
+        <w:t xml:space="preserve">Path to Git executable </w:t>
       </w:r>
       <w:r>
         <w:rPr>
@@ -9883,10 +9496,3092 @@
           </w14:textOutline>
         </w:rPr>
       </w:pPr>
-    </w:p>
-    <w:p>
-      <w:pPr>
-        <w:rPr>
+      <w:r>
+        <w:rPr>
+          <w:rFonts w:ascii="Times New Roman" w:hAnsi="Times New Roman" w:cs="Times New Roman"/>
+          <w:color w:val="000000" w:themeColor="text1"/>
+          <w:sz w:val="28"/>
+          <w:szCs w:val="28"/>
+          <w:lang w:val="en-US"/>
+          <w14:shadow w14:blurRad="38100" w14:dist="19050" w14:dir="2700000" w14:sx="100000" w14:sy="100000" w14:kx="0" w14:ky="0" w14:algn="tl">
+            <w14:schemeClr w14:val="dk1">
+              <w14:alpha w14:val="60000"/>
+            </w14:schemeClr>
+          </w14:shadow>
+          <w14:textOutline w14:w="0" w14:cap="flat" w14:cmpd="sng" w14:algn="ctr">
+            <w14:noFill/>
+            <w14:prstDash w14:val="solid"/>
+            <w14:round/>
+          </w14:textOutline>
+        </w:rPr>
+        <w:t>Search download maven on google</w:t>
+      </w:r>
+    </w:p>
+    <w:p>
+      <w:pPr>
+        <w:pStyle w:val="ListParagraph"/>
+        <w:numPr>
+          <w:ilvl w:val="0"/>
+          <w:numId w:val="1"/>
+        </w:numPr>
+        <w:rPr>
+          <w:rFonts w:ascii="Times New Roman" w:hAnsi="Times New Roman" w:cs="Times New Roman"/>
+          <w:color w:val="000000" w:themeColor="text1"/>
+          <w:sz w:val="28"/>
+          <w:szCs w:val="28"/>
+          <w:lang w:val="en-US"/>
+          <w14:shadow w14:blurRad="38100" w14:dist="19050" w14:dir="2700000" w14:sx="100000" w14:sy="100000" w14:kx="0" w14:ky="0" w14:algn="tl">
+            <w14:schemeClr w14:val="dk1">
+              <w14:alpha w14:val="60000"/>
+            </w14:schemeClr>
+          </w14:shadow>
+          <w14:textOutline w14:w="0" w14:cap="flat" w14:cmpd="sng" w14:algn="ctr">
+            <w14:noFill/>
+            <w14:prstDash w14:val="solid"/>
+            <w14:round/>
+          </w14:textOutline>
+        </w:rPr>
+      </w:pPr>
+      <w:r>
+        <w:rPr>
+          <w:rFonts w:ascii="Times New Roman" w:hAnsi="Times New Roman" w:cs="Times New Roman"/>
+          <w:color w:val="000000" w:themeColor="text1"/>
+          <w:sz w:val="28"/>
+          <w:szCs w:val="28"/>
+          <w:lang w:val="en-US"/>
+          <w14:shadow w14:blurRad="38100" w14:dist="19050" w14:dir="2700000" w14:sx="100000" w14:sy="100000" w14:kx="0" w14:ky="0" w14:algn="tl">
+            <w14:schemeClr w14:val="dk1">
+              <w14:alpha w14:val="60000"/>
+            </w14:schemeClr>
+          </w14:shadow>
+          <w14:textOutline w14:w="0" w14:cap="flat" w14:cmpd="sng" w14:algn="ctr">
+            <w14:noFill/>
+            <w14:prstDash w14:val="solid"/>
+            <w14:round/>
+          </w14:textOutline>
+        </w:rPr>
+        <w:t xml:space="preserve">Copy </w:t>
+      </w:r>
+      <w:r>
+        <w:rPr>
+          <w:rFonts w:ascii="Times New Roman" w:hAnsi="Times New Roman" w:cs="Times New Roman"/>
+          <w:color w:val="000000" w:themeColor="text1"/>
+          <w:sz w:val="28"/>
+          <w:szCs w:val="28"/>
+          <w:lang w:val="en-US"/>
+          <w14:shadow w14:blurRad="38100" w14:dist="19050" w14:dir="2700000" w14:sx="100000" w14:sy="100000" w14:kx="0" w14:ky="0" w14:algn="tl">
+            <w14:schemeClr w14:val="dk1">
+              <w14:alpha w14:val="60000"/>
+            </w14:schemeClr>
+          </w14:shadow>
+          <w14:textOutline w14:w="0" w14:cap="flat" w14:cmpd="sng" w14:algn="ctr">
+            <w14:noFill/>
+            <w14:prstDash w14:val="solid"/>
+            <w14:round/>
+          </w14:textOutline>
+        </w:rPr>
+        <w:t>Binary tar.gz archive</w:t>
+      </w:r>
+      <w:r>
+        <w:rPr>
+          <w:rFonts w:ascii="Times New Roman" w:hAnsi="Times New Roman" w:cs="Times New Roman"/>
+          <w:color w:val="000000" w:themeColor="text1"/>
+          <w:sz w:val="28"/>
+          <w:szCs w:val="28"/>
+          <w:lang w:val="en-US"/>
+          <w14:shadow w14:blurRad="38100" w14:dist="19050" w14:dir="2700000" w14:sx="100000" w14:sy="100000" w14:kx="0" w14:ky="0" w14:algn="tl">
+            <w14:schemeClr w14:val="dk1">
+              <w14:alpha w14:val="60000"/>
+            </w14:schemeClr>
+          </w14:shadow>
+          <w14:textOutline w14:w="0" w14:cap="flat" w14:cmpd="sng" w14:algn="ctr">
+            <w14:noFill/>
+            <w14:prstDash w14:val="solid"/>
+            <w14:round/>
+          </w14:textOutline>
+        </w:rPr>
+        <w:t xml:space="preserve"> link</w:t>
+      </w:r>
+    </w:p>
+    <w:p>
+      <w:pPr>
+        <w:pStyle w:val="ListParagraph"/>
+        <w:numPr>
+          <w:ilvl w:val="0"/>
+          <w:numId w:val="1"/>
+        </w:numPr>
+        <w:rPr>
+          <w:rFonts w:ascii="Times New Roman" w:hAnsi="Times New Roman" w:cs="Times New Roman"/>
+          <w:color w:val="000000" w:themeColor="text1"/>
+          <w:sz w:val="28"/>
+          <w:szCs w:val="28"/>
+          <w:lang w:val="en-US"/>
+          <w14:shadow w14:blurRad="38100" w14:dist="19050" w14:dir="2700000" w14:sx="100000" w14:sy="100000" w14:kx="0" w14:ky="0" w14:algn="tl">
+            <w14:schemeClr w14:val="dk1">
+              <w14:alpha w14:val="60000"/>
+            </w14:schemeClr>
+          </w14:shadow>
+          <w14:textOutline w14:w="0" w14:cap="flat" w14:cmpd="sng" w14:algn="ctr">
+            <w14:noFill/>
+            <w14:prstDash w14:val="solid"/>
+            <w14:round/>
+          </w14:textOutline>
+        </w:rPr>
+      </w:pPr>
+      <w:r>
+        <w:rPr>
+          <w:rFonts w:ascii="Times New Roman" w:hAnsi="Times New Roman" w:cs="Times New Roman"/>
+          <w:color w:val="000000" w:themeColor="text1"/>
+          <w:sz w:val="28"/>
+          <w:szCs w:val="28"/>
+          <w:lang w:val="en-US"/>
+          <w14:shadow w14:blurRad="38100" w14:dist="19050" w14:dir="2700000" w14:sx="100000" w14:sy="100000" w14:kx="0" w14:ky="0" w14:algn="tl">
+            <w14:schemeClr w14:val="dk1">
+              <w14:alpha w14:val="60000"/>
+            </w14:schemeClr>
+          </w14:shadow>
+          <w14:textOutline w14:w="0" w14:cap="flat" w14:cmpd="sng" w14:algn="ctr">
+            <w14:noFill/>
+            <w14:prstDash w14:val="solid"/>
+            <w14:round/>
+          </w14:textOutline>
+        </w:rPr>
+        <w:t>Go to Jenkins server console</w:t>
+      </w:r>
+    </w:p>
+    <w:p>
+      <w:pPr>
+        <w:pStyle w:val="ListParagraph"/>
+        <w:numPr>
+          <w:ilvl w:val="0"/>
+          <w:numId w:val="1"/>
+        </w:numPr>
+        <w:rPr>
+          <w:rFonts w:ascii="Times New Roman" w:hAnsi="Times New Roman" w:cs="Times New Roman"/>
+          <w:color w:val="000000" w:themeColor="text1"/>
+          <w:sz w:val="28"/>
+          <w:szCs w:val="28"/>
+          <w:lang w:val="en-US"/>
+          <w14:shadow w14:blurRad="38100" w14:dist="19050" w14:dir="2700000" w14:sx="100000" w14:sy="100000" w14:kx="0" w14:ky="0" w14:algn="tl">
+            <w14:schemeClr w14:val="dk1">
+              <w14:alpha w14:val="60000"/>
+            </w14:schemeClr>
+          </w14:shadow>
+          <w14:textOutline w14:w="0" w14:cap="flat" w14:cmpd="sng" w14:algn="ctr">
+            <w14:noFill/>
+            <w14:prstDash w14:val="solid"/>
+            <w14:round/>
+          </w14:textOutline>
+        </w:rPr>
+      </w:pPr>
+      <w:r>
+        <w:rPr>
+          <w:rFonts w:ascii="Times New Roman" w:hAnsi="Times New Roman" w:cs="Times New Roman"/>
+          <w:color w:val="000000" w:themeColor="text1"/>
+          <w:sz w:val="28"/>
+          <w:szCs w:val="28"/>
+          <w:lang w:val="en-US"/>
+          <w14:shadow w14:blurRad="38100" w14:dist="19050" w14:dir="2700000" w14:sx="100000" w14:sy="100000" w14:kx="0" w14:ky="0" w14:algn="tl">
+            <w14:schemeClr w14:val="dk1">
+              <w14:alpha w14:val="60000"/>
+            </w14:schemeClr>
+          </w14:shadow>
+          <w14:textOutline w14:w="0" w14:cap="flat" w14:cmpd="sng" w14:algn="ctr">
+            <w14:noFill/>
+            <w14:prstDash w14:val="solid"/>
+            <w14:round/>
+          </w14:textOutline>
+        </w:rPr>
+        <w:t xml:space="preserve">CMD: cd /opt </w:t>
+      </w:r>
+      <w:r>
+        <w:rPr>
+          <w:rFonts w:ascii="Times New Roman" w:hAnsi="Times New Roman" w:cs="Times New Roman"/>
+          <w:color w:val="000000" w:themeColor="text1"/>
+          <w:sz w:val="28"/>
+          <w:szCs w:val="28"/>
+          <w:lang w:val="en-US"/>
+          <w14:shadow w14:blurRad="38100" w14:dist="19050" w14:dir="2700000" w14:sx="100000" w14:sy="100000" w14:kx="0" w14:ky="0" w14:algn="tl">
+            <w14:schemeClr w14:val="dk1">
+              <w14:alpha w14:val="60000"/>
+            </w14:schemeClr>
+          </w14:shadow>
+          <w14:textOutline w14:w="0" w14:cap="flat" w14:cmpd="sng" w14:algn="ctr">
+            <w14:noFill/>
+            <w14:prstDash w14:val="solid"/>
+            <w14:round/>
+          </w14:textOutline>
+        </w:rPr>
+        <w:sym w:font="Wingdings" w:char="F0E0"/>
+      </w:r>
+      <w:r>
+        <w:rPr>
+          <w:rFonts w:ascii="Times New Roman" w:hAnsi="Times New Roman" w:cs="Times New Roman"/>
+          <w:color w:val="000000" w:themeColor="text1"/>
+          <w:sz w:val="28"/>
+          <w:szCs w:val="28"/>
+          <w:lang w:val="en-US"/>
+          <w14:shadow w14:blurRad="38100" w14:dist="19050" w14:dir="2700000" w14:sx="100000" w14:sy="100000" w14:kx="0" w14:ky="0" w14:algn="tl">
+            <w14:schemeClr w14:val="dk1">
+              <w14:alpha w14:val="60000"/>
+            </w14:schemeClr>
+          </w14:shadow>
+          <w14:textOutline w14:w="0" w14:cap="flat" w14:cmpd="sng" w14:algn="ctr">
+            <w14:noFill/>
+            <w14:prstDash w14:val="solid"/>
+            <w14:round/>
+          </w14:textOutline>
+        </w:rPr>
+        <w:t xml:space="preserve"> to go opt directory location</w:t>
+      </w:r>
+    </w:p>
+    <w:p>
+      <w:pPr>
+        <w:pStyle w:val="ListParagraph"/>
+        <w:numPr>
+          <w:ilvl w:val="0"/>
+          <w:numId w:val="1"/>
+        </w:numPr>
+        <w:rPr>
+          <w:rFonts w:ascii="Times New Roman" w:hAnsi="Times New Roman" w:cs="Times New Roman"/>
+          <w:color w:val="000000" w:themeColor="text1"/>
+          <w:sz w:val="28"/>
+          <w:szCs w:val="28"/>
+          <w:lang w:val="en-US"/>
+          <w14:shadow w14:blurRad="38100" w14:dist="19050" w14:dir="2700000" w14:sx="100000" w14:sy="100000" w14:kx="0" w14:ky="0" w14:algn="tl">
+            <w14:schemeClr w14:val="dk1">
+              <w14:alpha w14:val="60000"/>
+            </w14:schemeClr>
+          </w14:shadow>
+          <w14:textOutline w14:w="0" w14:cap="flat" w14:cmpd="sng" w14:algn="ctr">
+            <w14:noFill/>
+            <w14:prstDash w14:val="solid"/>
+            <w14:round/>
+          </w14:textOutline>
+        </w:rPr>
+      </w:pPr>
+      <w:r>
+        <w:rPr>
+          <w:rFonts w:ascii="Times New Roman" w:hAnsi="Times New Roman" w:cs="Times New Roman"/>
+          <w:color w:val="000000" w:themeColor="text1"/>
+          <w:sz w:val="28"/>
+          <w:szCs w:val="28"/>
+          <w:lang w:val="en-US"/>
+          <w14:shadow w14:blurRad="38100" w14:dist="19050" w14:dir="2700000" w14:sx="100000" w14:sy="100000" w14:kx="0" w14:ky="0" w14:algn="tl">
+            <w14:schemeClr w14:val="dk1">
+              <w14:alpha w14:val="60000"/>
+            </w14:schemeClr>
+          </w14:shadow>
+          <w14:textOutline w14:w="0" w14:cap="flat" w14:cmpd="sng" w14:algn="ctr">
+            <w14:noFill/>
+            <w14:prstDash w14:val="solid"/>
+            <w14:round/>
+          </w14:textOutline>
+        </w:rPr>
+        <w:t xml:space="preserve">CMD: </w:t>
+      </w:r>
+      <w:proofErr w:type="spellStart"/>
+      <w:r>
+        <w:rPr>
+          <w:rFonts w:ascii="Times New Roman" w:hAnsi="Times New Roman" w:cs="Times New Roman"/>
+          <w:color w:val="000000" w:themeColor="text1"/>
+          <w:sz w:val="28"/>
+          <w:szCs w:val="28"/>
+          <w:lang w:val="en-US"/>
+          <w14:shadow w14:blurRad="38100" w14:dist="19050" w14:dir="2700000" w14:sx="100000" w14:sy="100000" w14:kx="0" w14:ky="0" w14:algn="tl">
+            <w14:schemeClr w14:val="dk1">
+              <w14:alpha w14:val="60000"/>
+            </w14:schemeClr>
+          </w14:shadow>
+          <w14:textOutline w14:w="0" w14:cap="flat" w14:cmpd="sng" w14:algn="ctr">
+            <w14:noFill/>
+            <w14:prstDash w14:val="solid"/>
+            <w14:round/>
+          </w14:textOutline>
+        </w:rPr>
+        <w:t>wget</w:t>
+      </w:r>
+      <w:proofErr w:type="spellEnd"/>
+      <w:r>
+        <w:rPr>
+          <w:rFonts w:ascii="Times New Roman" w:hAnsi="Times New Roman" w:cs="Times New Roman"/>
+          <w:color w:val="000000" w:themeColor="text1"/>
+          <w:sz w:val="28"/>
+          <w:szCs w:val="28"/>
+          <w:lang w:val="en-US"/>
+          <w14:shadow w14:blurRad="38100" w14:dist="19050" w14:dir="2700000" w14:sx="100000" w14:sy="100000" w14:kx="0" w14:ky="0" w14:algn="tl">
+            <w14:schemeClr w14:val="dk1">
+              <w14:alpha w14:val="60000"/>
+            </w14:schemeClr>
+          </w14:shadow>
+          <w14:textOutline w14:w="0" w14:cap="flat" w14:cmpd="sng" w14:algn="ctr">
+            <w14:noFill/>
+            <w14:prstDash w14:val="solid"/>
+            <w14:round/>
+          </w14:textOutline>
+        </w:rPr>
+        <w:t xml:space="preserve"> </w:t>
+      </w:r>
+      <w:hyperlink r:id="rId14" w:history="1">
+        <w:r>
+          <w:rPr>
+            <w:rStyle w:val="Hyperlink"/>
+            <w:rFonts w:ascii="Times New Roman" w:hAnsi="Times New Roman" w:cs="Times New Roman"/>
+            <w:sz w:val="28"/>
+            <w:szCs w:val="28"/>
+            <w:lang w:val="en-US"/>
+            <w14:shadow w14:blurRad="38100" w14:dist="19050" w14:dir="2700000" w14:sx="100000" w14:sy="100000" w14:kx="0" w14:ky="0" w14:algn="tl">
+              <w14:schemeClr w14:val="dk1">
+                <w14:alpha w14:val="60000"/>
+              </w14:schemeClr>
+            </w14:shadow>
+            <w14:textOutline w14:w="0" w14:cap="flat" w14:cmpd="sng" w14:algn="ctr">
+              <w14:noFill/>
+              <w14:prstDash w14:val="solid"/>
+              <w14:round/>
+            </w14:textOutline>
+          </w:rPr>
+          <w:t>https://dlcdn.apache.org/maven/maven-3/3.8.2/binaries/apache-maven-3.8.2-bin.tar.gz</w:t>
+        </w:r>
+      </w:hyperlink>
+      <w:r>
+        <w:rPr>
+          <w:rFonts w:ascii="Times New Roman" w:hAnsi="Times New Roman" w:cs="Times New Roman"/>
+          <w:color w:val="000000" w:themeColor="text1"/>
+          <w:sz w:val="28"/>
+          <w:szCs w:val="28"/>
+          <w:lang w:val="en-US"/>
+          <w14:shadow w14:blurRad="38100" w14:dist="19050" w14:dir="2700000" w14:sx="100000" w14:sy="100000" w14:kx="0" w14:ky="0" w14:algn="tl">
+            <w14:schemeClr w14:val="dk1">
+              <w14:alpha w14:val="60000"/>
+            </w14:schemeClr>
+          </w14:shadow>
+          <w14:textOutline w14:w="0" w14:cap="flat" w14:cmpd="sng" w14:algn="ctr">
+            <w14:noFill/>
+            <w14:prstDash w14:val="solid"/>
+            <w14:round/>
+          </w14:textOutline>
+        </w:rPr>
+        <w:t xml:space="preserve"> </w:t>
+      </w:r>
+      <w:r>
+        <w:rPr>
+          <w:rFonts w:ascii="Times New Roman" w:hAnsi="Times New Roman" w:cs="Times New Roman"/>
+          <w:color w:val="000000" w:themeColor="text1"/>
+          <w:sz w:val="28"/>
+          <w:szCs w:val="28"/>
+          <w:lang w:val="en-US"/>
+          <w14:shadow w14:blurRad="38100" w14:dist="19050" w14:dir="2700000" w14:sx="100000" w14:sy="100000" w14:kx="0" w14:ky="0" w14:algn="tl">
+            <w14:schemeClr w14:val="dk1">
+              <w14:alpha w14:val="60000"/>
+            </w14:schemeClr>
+          </w14:shadow>
+          <w14:textOutline w14:w="0" w14:cap="flat" w14:cmpd="sng" w14:algn="ctr">
+            <w14:noFill/>
+            <w14:prstDash w14:val="solid"/>
+            <w14:round/>
+          </w14:textOutline>
+        </w:rPr>
+        <w:sym w:font="Wingdings" w:char="F0E0"/>
+      </w:r>
+      <w:r>
+        <w:rPr>
+          <w:rFonts w:ascii="Times New Roman" w:hAnsi="Times New Roman" w:cs="Times New Roman"/>
+          <w:color w:val="000000" w:themeColor="text1"/>
+          <w:sz w:val="28"/>
+          <w:szCs w:val="28"/>
+          <w:lang w:val="en-US"/>
+          <w14:shadow w14:blurRad="38100" w14:dist="19050" w14:dir="2700000" w14:sx="100000" w14:sy="100000" w14:kx="0" w14:ky="0" w14:algn="tl">
+            <w14:schemeClr w14:val="dk1">
+              <w14:alpha w14:val="60000"/>
+            </w14:schemeClr>
+          </w14:shadow>
+          <w14:textOutline w14:w="0" w14:cap="flat" w14:cmpd="sng" w14:algn="ctr">
+            <w14:noFill/>
+            <w14:prstDash w14:val="solid"/>
+            <w14:round/>
+          </w14:textOutline>
+        </w:rPr>
+        <w:t xml:space="preserve"> To download maven</w:t>
+      </w:r>
+    </w:p>
+    <w:p>
+      <w:pPr>
+        <w:pStyle w:val="ListParagraph"/>
+        <w:numPr>
+          <w:ilvl w:val="0"/>
+          <w:numId w:val="1"/>
+        </w:numPr>
+        <w:rPr>
+          <w:rFonts w:ascii="Times New Roman" w:hAnsi="Times New Roman" w:cs="Times New Roman"/>
+          <w:color w:val="000000" w:themeColor="text1"/>
+          <w:sz w:val="28"/>
+          <w:szCs w:val="28"/>
+          <w:lang w:val="en-US"/>
+          <w14:shadow w14:blurRad="38100" w14:dist="19050" w14:dir="2700000" w14:sx="100000" w14:sy="100000" w14:kx="0" w14:ky="0" w14:algn="tl">
+            <w14:schemeClr w14:val="dk1">
+              <w14:alpha w14:val="60000"/>
+            </w14:schemeClr>
+          </w14:shadow>
+          <w14:textOutline w14:w="0" w14:cap="flat" w14:cmpd="sng" w14:algn="ctr">
+            <w14:noFill/>
+            <w14:prstDash w14:val="solid"/>
+            <w14:round/>
+          </w14:textOutline>
+        </w:rPr>
+      </w:pPr>
+      <w:r>
+        <w:rPr>
+          <w:rFonts w:ascii="Times New Roman" w:hAnsi="Times New Roman" w:cs="Times New Roman"/>
+          <w:color w:val="000000" w:themeColor="text1"/>
+          <w:sz w:val="28"/>
+          <w:szCs w:val="28"/>
+          <w:lang w:val="en-US"/>
+          <w14:shadow w14:blurRad="38100" w14:dist="19050" w14:dir="2700000" w14:sx="100000" w14:sy="100000" w14:kx="0" w14:ky="0" w14:algn="tl">
+            <w14:schemeClr w14:val="dk1">
+              <w14:alpha w14:val="60000"/>
+            </w14:schemeClr>
+          </w14:shadow>
+          <w14:textOutline w14:w="0" w14:cap="flat" w14:cmpd="sng" w14:algn="ctr">
+            <w14:noFill/>
+            <w14:prstDash w14:val="solid"/>
+            <w14:round/>
+          </w14:textOutline>
+        </w:rPr>
+        <w:t xml:space="preserve">CMD: </w:t>
+      </w:r>
+      <w:r>
+        <w:rPr>
+          <w:rFonts w:ascii="Times New Roman" w:hAnsi="Times New Roman" w:cs="Times New Roman"/>
+          <w:color w:val="000000" w:themeColor="text1"/>
+          <w:sz w:val="28"/>
+          <w:szCs w:val="28"/>
+          <w:lang w:val="en-US"/>
+          <w14:shadow w14:blurRad="38100" w14:dist="19050" w14:dir="2700000" w14:sx="100000" w14:sy="100000" w14:kx="0" w14:ky="0" w14:algn="tl">
+            <w14:schemeClr w14:val="dk1">
+              <w14:alpha w14:val="60000"/>
+            </w14:schemeClr>
+          </w14:shadow>
+          <w14:textOutline w14:w="0" w14:cap="flat" w14:cmpd="sng" w14:algn="ctr">
+            <w14:noFill/>
+            <w14:prstDash w14:val="solid"/>
+            <w14:round/>
+          </w14:textOutline>
+        </w:rPr>
+        <w:t>tar -</w:t>
+      </w:r>
+      <w:proofErr w:type="spellStart"/>
+      <w:r>
+        <w:rPr>
+          <w:rFonts w:ascii="Times New Roman" w:hAnsi="Times New Roman" w:cs="Times New Roman"/>
+          <w:color w:val="000000" w:themeColor="text1"/>
+          <w:sz w:val="28"/>
+          <w:szCs w:val="28"/>
+          <w:lang w:val="en-US"/>
+          <w14:shadow w14:blurRad="38100" w14:dist="19050" w14:dir="2700000" w14:sx="100000" w14:sy="100000" w14:kx="0" w14:ky="0" w14:algn="tl">
+            <w14:schemeClr w14:val="dk1">
+              <w14:alpha w14:val="60000"/>
+            </w14:schemeClr>
+          </w14:shadow>
+          <w14:textOutline w14:w="0" w14:cap="flat" w14:cmpd="sng" w14:algn="ctr">
+            <w14:noFill/>
+            <w14:prstDash w14:val="solid"/>
+            <w14:round/>
+          </w14:textOutline>
+        </w:rPr>
+        <w:t>xvzf</w:t>
+      </w:r>
+      <w:proofErr w:type="spellEnd"/>
+      <w:r>
+        <w:rPr>
+          <w:rFonts w:ascii="Times New Roman" w:hAnsi="Times New Roman" w:cs="Times New Roman"/>
+          <w:color w:val="000000" w:themeColor="text1"/>
+          <w:sz w:val="28"/>
+          <w:szCs w:val="28"/>
+          <w:lang w:val="en-US"/>
+          <w14:shadow w14:blurRad="38100" w14:dist="19050" w14:dir="2700000" w14:sx="100000" w14:sy="100000" w14:kx="0" w14:ky="0" w14:algn="tl">
+            <w14:schemeClr w14:val="dk1">
+              <w14:alpha w14:val="60000"/>
+            </w14:schemeClr>
+          </w14:shadow>
+          <w14:textOutline w14:w="0" w14:cap="flat" w14:cmpd="sng" w14:algn="ctr">
+            <w14:noFill/>
+            <w14:prstDash w14:val="solid"/>
+            <w14:round/>
+          </w14:textOutline>
+        </w:rPr>
+        <w:t xml:space="preserve"> apache-maven-3.8.2-bin.tar.gz</w:t>
+      </w:r>
+      <w:r>
+        <w:rPr>
+          <w:rFonts w:ascii="Times New Roman" w:hAnsi="Times New Roman" w:cs="Times New Roman"/>
+          <w:color w:val="000000" w:themeColor="text1"/>
+          <w:sz w:val="28"/>
+          <w:szCs w:val="28"/>
+          <w:lang w:val="en-US"/>
+          <w14:shadow w14:blurRad="38100" w14:dist="19050" w14:dir="2700000" w14:sx="100000" w14:sy="100000" w14:kx="0" w14:ky="0" w14:algn="tl">
+            <w14:schemeClr w14:val="dk1">
+              <w14:alpha w14:val="60000"/>
+            </w14:schemeClr>
+          </w14:shadow>
+          <w14:textOutline w14:w="0" w14:cap="flat" w14:cmpd="sng" w14:algn="ctr">
+            <w14:noFill/>
+            <w14:prstDash w14:val="solid"/>
+            <w14:round/>
+          </w14:textOutline>
+        </w:rPr>
+        <w:t xml:space="preserve"> </w:t>
+      </w:r>
+      <w:r>
+        <w:rPr>
+          <w:rFonts w:ascii="Times New Roman" w:hAnsi="Times New Roman" w:cs="Times New Roman"/>
+          <w:color w:val="000000" w:themeColor="text1"/>
+          <w:sz w:val="28"/>
+          <w:szCs w:val="28"/>
+          <w:lang w:val="en-US"/>
+          <w14:shadow w14:blurRad="38100" w14:dist="19050" w14:dir="2700000" w14:sx="100000" w14:sy="100000" w14:kx="0" w14:ky="0" w14:algn="tl">
+            <w14:schemeClr w14:val="dk1">
+              <w14:alpha w14:val="60000"/>
+            </w14:schemeClr>
+          </w14:shadow>
+          <w14:textOutline w14:w="0" w14:cap="flat" w14:cmpd="sng" w14:algn="ctr">
+            <w14:noFill/>
+            <w14:prstDash w14:val="solid"/>
+            <w14:round/>
+          </w14:textOutline>
+        </w:rPr>
+        <w:sym w:font="Wingdings" w:char="F0E0"/>
+      </w:r>
+      <w:r>
+        <w:rPr>
+          <w:rFonts w:ascii="Times New Roman" w:hAnsi="Times New Roman" w:cs="Times New Roman"/>
+          <w:color w:val="000000" w:themeColor="text1"/>
+          <w:sz w:val="28"/>
+          <w:szCs w:val="28"/>
+          <w:lang w:val="en-US"/>
+          <w14:shadow w14:blurRad="38100" w14:dist="19050" w14:dir="2700000" w14:sx="100000" w14:sy="100000" w14:kx="0" w14:ky="0" w14:algn="tl">
+            <w14:schemeClr w14:val="dk1">
+              <w14:alpha w14:val="60000"/>
+            </w14:schemeClr>
+          </w14:shadow>
+          <w14:textOutline w14:w="0" w14:cap="flat" w14:cmpd="sng" w14:algn="ctr">
+            <w14:noFill/>
+            <w14:prstDash w14:val="solid"/>
+            <w14:round/>
+          </w14:textOutline>
+        </w:rPr>
+        <w:t xml:space="preserve"> To </w:t>
+      </w:r>
+      <w:proofErr w:type="gramStart"/>
+      <w:r>
+        <w:rPr>
+          <w:rFonts w:ascii="Times New Roman" w:hAnsi="Times New Roman" w:cs="Times New Roman"/>
+          <w:color w:val="000000" w:themeColor="text1"/>
+          <w:sz w:val="28"/>
+          <w:szCs w:val="28"/>
+          <w:lang w:val="en-US"/>
+          <w14:shadow w14:blurRad="38100" w14:dist="19050" w14:dir="2700000" w14:sx="100000" w14:sy="100000" w14:kx="0" w14:ky="0" w14:algn="tl">
+            <w14:schemeClr w14:val="dk1">
+              <w14:alpha w14:val="60000"/>
+            </w14:schemeClr>
+          </w14:shadow>
+          <w14:textOutline w14:w="0" w14:cap="flat" w14:cmpd="sng" w14:algn="ctr">
+            <w14:noFill/>
+            <w14:prstDash w14:val="solid"/>
+            <w14:round/>
+          </w14:textOutline>
+        </w:rPr>
+        <w:t>unzip .</w:t>
+      </w:r>
+      <w:proofErr w:type="gramEnd"/>
+      <w:r>
+        <w:rPr>
+          <w:rFonts w:ascii="Times New Roman" w:hAnsi="Times New Roman" w:cs="Times New Roman"/>
+          <w:color w:val="000000" w:themeColor="text1"/>
+          <w:sz w:val="28"/>
+          <w:szCs w:val="28"/>
+          <w:lang w:val="en-US"/>
+          <w14:shadow w14:blurRad="38100" w14:dist="19050" w14:dir="2700000" w14:sx="100000" w14:sy="100000" w14:kx="0" w14:ky="0" w14:algn="tl">
+            <w14:schemeClr w14:val="dk1">
+              <w14:alpha w14:val="60000"/>
+            </w14:schemeClr>
+          </w14:shadow>
+          <w14:textOutline w14:w="0" w14:cap="flat" w14:cmpd="sng" w14:algn="ctr">
+            <w14:noFill/>
+            <w14:prstDash w14:val="solid"/>
+            <w14:round/>
+          </w14:textOutline>
+        </w:rPr>
+        <w:t>tar.gz file</w:t>
+      </w:r>
+    </w:p>
+    <w:p>
+      <w:pPr>
+        <w:pStyle w:val="ListParagraph"/>
+        <w:numPr>
+          <w:ilvl w:val="0"/>
+          <w:numId w:val="1"/>
+        </w:numPr>
+        <w:rPr>
+          <w:rFonts w:ascii="Times New Roman" w:hAnsi="Times New Roman" w:cs="Times New Roman"/>
+          <w:color w:val="000000" w:themeColor="text1"/>
+          <w:sz w:val="28"/>
+          <w:szCs w:val="28"/>
+          <w:lang w:val="en-US"/>
+          <w14:shadow w14:blurRad="38100" w14:dist="19050" w14:dir="2700000" w14:sx="100000" w14:sy="100000" w14:kx="0" w14:ky="0" w14:algn="tl">
+            <w14:schemeClr w14:val="dk1">
+              <w14:alpha w14:val="60000"/>
+            </w14:schemeClr>
+          </w14:shadow>
+          <w14:textOutline w14:w="0" w14:cap="flat" w14:cmpd="sng" w14:algn="ctr">
+            <w14:noFill/>
+            <w14:prstDash w14:val="solid"/>
+            <w14:round/>
+          </w14:textOutline>
+        </w:rPr>
+      </w:pPr>
+      <w:r>
+        <w:rPr>
+          <w:rFonts w:ascii="Times New Roman" w:hAnsi="Times New Roman" w:cs="Times New Roman"/>
+          <w:color w:val="000000" w:themeColor="text1"/>
+          <w:sz w:val="28"/>
+          <w:szCs w:val="28"/>
+          <w:lang w:val="en-US"/>
+          <w14:shadow w14:blurRad="38100" w14:dist="19050" w14:dir="2700000" w14:sx="100000" w14:sy="100000" w14:kx="0" w14:ky="0" w14:algn="tl">
+            <w14:schemeClr w14:val="dk1">
+              <w14:alpha w14:val="60000"/>
+            </w14:schemeClr>
+          </w14:shadow>
+          <w14:textOutline w14:w="0" w14:cap="flat" w14:cmpd="sng" w14:algn="ctr">
+            <w14:noFill/>
+            <w14:prstDash w14:val="solid"/>
+            <w14:round/>
+          </w14:textOutline>
+        </w:rPr>
+        <w:t xml:space="preserve">CMD: </w:t>
+      </w:r>
+      <w:r>
+        <w:rPr>
+          <w:rFonts w:ascii="Times New Roman" w:hAnsi="Times New Roman" w:cs="Times New Roman"/>
+          <w:color w:val="000000" w:themeColor="text1"/>
+          <w:sz w:val="28"/>
+          <w:szCs w:val="28"/>
+          <w:lang w:val="en-US"/>
+          <w14:shadow w14:blurRad="38100" w14:dist="19050" w14:dir="2700000" w14:sx="100000" w14:sy="100000" w14:kx="0" w14:ky="0" w14:algn="tl">
+            <w14:schemeClr w14:val="dk1">
+              <w14:alpha w14:val="60000"/>
+            </w14:schemeClr>
+          </w14:shadow>
+          <w14:textOutline w14:w="0" w14:cap="flat" w14:cmpd="sng" w14:algn="ctr">
+            <w14:noFill/>
+            <w14:prstDash w14:val="solid"/>
+            <w14:round/>
+          </w14:textOutline>
+        </w:rPr>
+        <w:t>mv apache-maven-3.8.2 maven</w:t>
+      </w:r>
+      <w:r>
+        <w:rPr>
+          <w:rFonts w:ascii="Times New Roman" w:hAnsi="Times New Roman" w:cs="Times New Roman"/>
+          <w:color w:val="000000" w:themeColor="text1"/>
+          <w:sz w:val="28"/>
+          <w:szCs w:val="28"/>
+          <w:lang w:val="en-US"/>
+          <w14:shadow w14:blurRad="38100" w14:dist="19050" w14:dir="2700000" w14:sx="100000" w14:sy="100000" w14:kx="0" w14:ky="0" w14:algn="tl">
+            <w14:schemeClr w14:val="dk1">
+              <w14:alpha w14:val="60000"/>
+            </w14:schemeClr>
+          </w14:shadow>
+          <w14:textOutline w14:w="0" w14:cap="flat" w14:cmpd="sng" w14:algn="ctr">
+            <w14:noFill/>
+            <w14:prstDash w14:val="solid"/>
+            <w14:round/>
+          </w14:textOutline>
+        </w:rPr>
+        <w:t xml:space="preserve"> </w:t>
+      </w:r>
+      <w:r>
+        <w:rPr>
+          <w:rFonts w:ascii="Times New Roman" w:hAnsi="Times New Roman" w:cs="Times New Roman"/>
+          <w:color w:val="000000" w:themeColor="text1"/>
+          <w:sz w:val="28"/>
+          <w:szCs w:val="28"/>
+          <w:lang w:val="en-US"/>
+          <w14:shadow w14:blurRad="38100" w14:dist="19050" w14:dir="2700000" w14:sx="100000" w14:sy="100000" w14:kx="0" w14:ky="0" w14:algn="tl">
+            <w14:schemeClr w14:val="dk1">
+              <w14:alpha w14:val="60000"/>
+            </w14:schemeClr>
+          </w14:shadow>
+          <w14:textOutline w14:w="0" w14:cap="flat" w14:cmpd="sng" w14:algn="ctr">
+            <w14:noFill/>
+            <w14:prstDash w14:val="solid"/>
+            <w14:round/>
+          </w14:textOutline>
+        </w:rPr>
+        <w:sym w:font="Wingdings" w:char="F0E0"/>
+      </w:r>
+      <w:r>
+        <w:rPr>
+          <w:rFonts w:ascii="Times New Roman" w:hAnsi="Times New Roman" w:cs="Times New Roman"/>
+          <w:color w:val="000000" w:themeColor="text1"/>
+          <w:sz w:val="28"/>
+          <w:szCs w:val="28"/>
+          <w:lang w:val="en-US"/>
+          <w14:shadow w14:blurRad="38100" w14:dist="19050" w14:dir="2700000" w14:sx="100000" w14:sy="100000" w14:kx="0" w14:ky="0" w14:algn="tl">
+            <w14:schemeClr w14:val="dk1">
+              <w14:alpha w14:val="60000"/>
+            </w14:schemeClr>
+          </w14:shadow>
+          <w14:textOutline w14:w="0" w14:cap="flat" w14:cmpd="sng" w14:algn="ctr">
+            <w14:noFill/>
+            <w14:prstDash w14:val="solid"/>
+            <w14:round/>
+          </w14:textOutline>
+        </w:rPr>
+        <w:t xml:space="preserve"> Rename </w:t>
+      </w:r>
+      <w:r>
+        <w:rPr>
+          <w:rFonts w:ascii="Times New Roman" w:hAnsi="Times New Roman" w:cs="Times New Roman"/>
+          <w:color w:val="000000" w:themeColor="text1"/>
+          <w:sz w:val="28"/>
+          <w:szCs w:val="28"/>
+          <w:lang w:val="en-US"/>
+          <w14:shadow w14:blurRad="38100" w14:dist="19050" w14:dir="2700000" w14:sx="100000" w14:sy="100000" w14:kx="0" w14:ky="0" w14:algn="tl">
+            <w14:schemeClr w14:val="dk1">
+              <w14:alpha w14:val="60000"/>
+            </w14:schemeClr>
+          </w14:shadow>
+          <w14:textOutline w14:w="0" w14:cap="flat" w14:cmpd="sng" w14:algn="ctr">
+            <w14:noFill/>
+            <w14:prstDash w14:val="solid"/>
+            <w14:round/>
+          </w14:textOutline>
+        </w:rPr>
+        <w:t>apache-maven-3.8.2</w:t>
+      </w:r>
+      <w:r>
+        <w:rPr>
+          <w:rFonts w:ascii="Times New Roman" w:hAnsi="Times New Roman" w:cs="Times New Roman"/>
+          <w:color w:val="000000" w:themeColor="text1"/>
+          <w:sz w:val="28"/>
+          <w:szCs w:val="28"/>
+          <w:lang w:val="en-US"/>
+          <w14:shadow w14:blurRad="38100" w14:dist="19050" w14:dir="2700000" w14:sx="100000" w14:sy="100000" w14:kx="0" w14:ky="0" w14:algn="tl">
+            <w14:schemeClr w14:val="dk1">
+              <w14:alpha w14:val="60000"/>
+            </w14:schemeClr>
+          </w14:shadow>
+          <w14:textOutline w14:w="0" w14:cap="flat" w14:cmpd="sng" w14:algn="ctr">
+            <w14:noFill/>
+            <w14:prstDash w14:val="solid"/>
+            <w14:round/>
+          </w14:textOutline>
+        </w:rPr>
+        <w:t xml:space="preserve"> to maven</w:t>
+      </w:r>
+    </w:p>
+    <w:p>
+      <w:pPr>
+        <w:pStyle w:val="ListParagraph"/>
+        <w:numPr>
+          <w:ilvl w:val="0"/>
+          <w:numId w:val="1"/>
+        </w:numPr>
+        <w:rPr>
+          <w:rFonts w:ascii="Times New Roman" w:hAnsi="Times New Roman" w:cs="Times New Roman"/>
+          <w:color w:val="000000" w:themeColor="text1"/>
+          <w:sz w:val="28"/>
+          <w:szCs w:val="28"/>
+          <w:lang w:val="en-US"/>
+          <w14:shadow w14:blurRad="38100" w14:dist="19050" w14:dir="2700000" w14:sx="100000" w14:sy="100000" w14:kx="0" w14:ky="0" w14:algn="tl">
+            <w14:schemeClr w14:val="dk1">
+              <w14:alpha w14:val="60000"/>
+            </w14:schemeClr>
+          </w14:shadow>
+          <w14:textOutline w14:w="0" w14:cap="flat" w14:cmpd="sng" w14:algn="ctr">
+            <w14:noFill/>
+            <w14:prstDash w14:val="solid"/>
+            <w14:round/>
+          </w14:textOutline>
+        </w:rPr>
+      </w:pPr>
+      <w:r>
+        <w:rPr>
+          <w:rFonts w:ascii="Times New Roman" w:hAnsi="Times New Roman" w:cs="Times New Roman"/>
+          <w:bCs/>
+          <w:color w:val="000000" w:themeColor="text1"/>
+          <w:sz w:val="28"/>
+          <w:szCs w:val="28"/>
+          <w:lang w:val="en-US"/>
+          <w14:shadow w14:blurRad="38100" w14:dist="19050" w14:dir="2700000" w14:sx="100000" w14:sy="100000" w14:kx="0" w14:ky="0" w14:algn="tl">
+            <w14:schemeClr w14:val="dk1">
+              <w14:alpha w14:val="60000"/>
+            </w14:schemeClr>
+          </w14:shadow>
+          <w14:textOutline w14:w="0" w14:cap="flat" w14:cmpd="sng" w14:algn="ctr">
+            <w14:noFill/>
+            <w14:prstDash w14:val="solid"/>
+            <w14:round/>
+          </w14:textOutline>
+        </w:rPr>
+        <w:t xml:space="preserve">CMD: </w:t>
+      </w:r>
+      <w:r>
+        <w:rPr>
+          <w:rFonts w:ascii="Times New Roman" w:hAnsi="Times New Roman" w:cs="Times New Roman"/>
+          <w:bCs/>
+          <w:color w:val="000000" w:themeColor="text1"/>
+          <w:sz w:val="28"/>
+          <w:szCs w:val="28"/>
+          <w:lang w:val="en-US"/>
+          <w14:shadow w14:blurRad="38100" w14:dist="19050" w14:dir="2700000" w14:sx="100000" w14:sy="100000" w14:kx="0" w14:ky="0" w14:algn="tl">
+            <w14:schemeClr w14:val="dk1">
+              <w14:alpha w14:val="60000"/>
+            </w14:schemeClr>
+          </w14:shadow>
+          <w14:textOutline w14:w="0" w14:cap="flat" w14:cmpd="sng" w14:algn="ctr">
+            <w14:noFill/>
+            <w14:prstDash w14:val="solid"/>
+            <w14:round/>
+          </w14:textOutline>
+        </w:rPr>
+        <w:t>vi ~/.</w:t>
+      </w:r>
+      <w:proofErr w:type="spellStart"/>
+      <w:r>
+        <w:rPr>
+          <w:rFonts w:ascii="Times New Roman" w:hAnsi="Times New Roman" w:cs="Times New Roman"/>
+          <w:bCs/>
+          <w:color w:val="000000" w:themeColor="text1"/>
+          <w:sz w:val="28"/>
+          <w:szCs w:val="28"/>
+          <w:lang w:val="en-US"/>
+          <w14:shadow w14:blurRad="38100" w14:dist="19050" w14:dir="2700000" w14:sx="100000" w14:sy="100000" w14:kx="0" w14:ky="0" w14:algn="tl">
+            <w14:schemeClr w14:val="dk1">
+              <w14:alpha w14:val="60000"/>
+            </w14:schemeClr>
+          </w14:shadow>
+          <w14:textOutline w14:w="0" w14:cap="flat" w14:cmpd="sng" w14:algn="ctr">
+            <w14:noFill/>
+            <w14:prstDash w14:val="solid"/>
+            <w14:round/>
+          </w14:textOutline>
+        </w:rPr>
+        <w:t>bash_profile</w:t>
+      </w:r>
+      <w:proofErr w:type="spellEnd"/>
+      <w:r>
+        <w:rPr>
+          <w:rFonts w:ascii="Times New Roman" w:hAnsi="Times New Roman" w:cs="Times New Roman"/>
+          <w:bCs/>
+          <w:color w:val="000000" w:themeColor="text1"/>
+          <w:sz w:val="28"/>
+          <w:szCs w:val="28"/>
+          <w:lang w:val="en-US"/>
+          <w14:shadow w14:blurRad="38100" w14:dist="19050" w14:dir="2700000" w14:sx="100000" w14:sy="100000" w14:kx="0" w14:ky="0" w14:algn="tl">
+            <w14:schemeClr w14:val="dk1">
+              <w14:alpha w14:val="60000"/>
+            </w14:schemeClr>
+          </w14:shadow>
+          <w14:textOutline w14:w="0" w14:cap="flat" w14:cmpd="sng" w14:algn="ctr">
+            <w14:noFill/>
+            <w14:prstDash w14:val="solid"/>
+            <w14:round/>
+          </w14:textOutline>
+        </w:rPr>
+        <w:t xml:space="preserve"> </w:t>
+      </w:r>
+      <w:r>
+        <w:rPr>
+          <w:rFonts w:ascii="Times New Roman" w:hAnsi="Times New Roman" w:cs="Times New Roman"/>
+          <w:bCs/>
+          <w:color w:val="000000" w:themeColor="text1"/>
+          <w:sz w:val="28"/>
+          <w:szCs w:val="28"/>
+          <w:lang w:val="en-US"/>
+          <w14:shadow w14:blurRad="38100" w14:dist="19050" w14:dir="2700000" w14:sx="100000" w14:sy="100000" w14:kx="0" w14:ky="0" w14:algn="tl">
+            <w14:schemeClr w14:val="dk1">
+              <w14:alpha w14:val="60000"/>
+            </w14:schemeClr>
+          </w14:shadow>
+          <w14:textOutline w14:w="0" w14:cap="flat" w14:cmpd="sng" w14:algn="ctr">
+            <w14:noFill/>
+            <w14:prstDash w14:val="solid"/>
+            <w14:round/>
+          </w14:textOutline>
+        </w:rPr>
+        <w:sym w:font="Wingdings" w:char="F0E0"/>
+      </w:r>
+      <w:r>
+        <w:rPr>
+          <w:rFonts w:ascii="Times New Roman" w:hAnsi="Times New Roman" w:cs="Times New Roman"/>
+          <w:bCs/>
+          <w:color w:val="000000" w:themeColor="text1"/>
+          <w:sz w:val="28"/>
+          <w:szCs w:val="28"/>
+          <w:lang w:val="en-US"/>
+          <w14:shadow w14:blurRad="38100" w14:dist="19050" w14:dir="2700000" w14:sx="100000" w14:sy="100000" w14:kx="0" w14:ky="0" w14:algn="tl">
+            <w14:schemeClr w14:val="dk1">
+              <w14:alpha w14:val="60000"/>
+            </w14:schemeClr>
+          </w14:shadow>
+          <w14:textOutline w14:w="0" w14:cap="flat" w14:cmpd="sng" w14:algn="ctr">
+            <w14:noFill/>
+            <w14:prstDash w14:val="solid"/>
+            <w14:round/>
+          </w14:textOutline>
+        </w:rPr>
+        <w:t xml:space="preserve"> To edit </w:t>
+      </w:r>
+      <w:r>
+        <w:rPr>
+          <w:rFonts w:ascii="Times New Roman" w:hAnsi="Times New Roman" w:cs="Times New Roman"/>
+          <w:bCs/>
+          <w:color w:val="000000" w:themeColor="text1"/>
+          <w:sz w:val="28"/>
+          <w:szCs w:val="28"/>
+          <w:lang w:val="en-US"/>
+          <w14:shadow w14:blurRad="38100" w14:dist="19050" w14:dir="2700000" w14:sx="100000" w14:sy="100000" w14:kx="0" w14:ky="0" w14:algn="tl">
+            <w14:schemeClr w14:val="dk1">
+              <w14:alpha w14:val="60000"/>
+            </w14:schemeClr>
+          </w14:shadow>
+          <w14:textOutline w14:w="0" w14:cap="flat" w14:cmpd="sng" w14:algn="ctr">
+            <w14:noFill/>
+            <w14:prstDash w14:val="solid"/>
+            <w14:round/>
+          </w14:textOutline>
+        </w:rPr>
+        <w:t>.</w:t>
+      </w:r>
+      <w:proofErr w:type="spellStart"/>
+      <w:r>
+        <w:rPr>
+          <w:rFonts w:ascii="Times New Roman" w:hAnsi="Times New Roman" w:cs="Times New Roman"/>
+          <w:bCs/>
+          <w:color w:val="000000" w:themeColor="text1"/>
+          <w:sz w:val="28"/>
+          <w:szCs w:val="28"/>
+          <w:lang w:val="en-US"/>
+          <w14:shadow w14:blurRad="38100" w14:dist="19050" w14:dir="2700000" w14:sx="100000" w14:sy="100000" w14:kx="0" w14:ky="0" w14:algn="tl">
+            <w14:schemeClr w14:val="dk1">
+              <w14:alpha w14:val="60000"/>
+            </w14:schemeClr>
+          </w14:shadow>
+          <w14:textOutline w14:w="0" w14:cap="flat" w14:cmpd="sng" w14:algn="ctr">
+            <w14:noFill/>
+            <w14:prstDash w14:val="solid"/>
+            <w14:round/>
+          </w14:textOutline>
+        </w:rPr>
+        <w:t>bash_</w:t>
+      </w:r>
+      <w:proofErr w:type="gramStart"/>
+      <w:r>
+        <w:rPr>
+          <w:rFonts w:ascii="Times New Roman" w:hAnsi="Times New Roman" w:cs="Times New Roman"/>
+          <w:bCs/>
+          <w:color w:val="000000" w:themeColor="text1"/>
+          <w:sz w:val="28"/>
+          <w:szCs w:val="28"/>
+          <w:lang w:val="en-US"/>
+          <w14:shadow w14:blurRad="38100" w14:dist="19050" w14:dir="2700000" w14:sx="100000" w14:sy="100000" w14:kx="0" w14:ky="0" w14:algn="tl">
+            <w14:schemeClr w14:val="dk1">
+              <w14:alpha w14:val="60000"/>
+            </w14:schemeClr>
+          </w14:shadow>
+          <w14:textOutline w14:w="0" w14:cap="flat" w14:cmpd="sng" w14:algn="ctr">
+            <w14:noFill/>
+            <w14:prstDash w14:val="solid"/>
+            <w14:round/>
+          </w14:textOutline>
+        </w:rPr>
+        <w:t>profile</w:t>
+      </w:r>
+      <w:proofErr w:type="spellEnd"/>
+      <w:r>
+        <w:rPr>
+          <w:rFonts w:ascii="Times New Roman" w:hAnsi="Times New Roman" w:cs="Times New Roman"/>
+          <w:bCs/>
+          <w:color w:val="000000" w:themeColor="text1"/>
+          <w:sz w:val="28"/>
+          <w:szCs w:val="28"/>
+          <w:lang w:val="en-US"/>
+          <w14:shadow w14:blurRad="38100" w14:dist="19050" w14:dir="2700000" w14:sx="100000" w14:sy="100000" w14:kx="0" w14:ky="0" w14:algn="tl">
+            <w14:schemeClr w14:val="dk1">
+              <w14:alpha w14:val="60000"/>
+            </w14:schemeClr>
+          </w14:shadow>
+          <w14:textOutline w14:w="0" w14:cap="flat" w14:cmpd="sng" w14:algn="ctr">
+            <w14:noFill/>
+            <w14:prstDash w14:val="solid"/>
+            <w14:round/>
+          </w14:textOutline>
+        </w:rPr>
+        <w:t>(</w:t>
+      </w:r>
+      <w:proofErr w:type="gramEnd"/>
+      <w:r>
+        <w:rPr>
+          <w:rFonts w:ascii="Times New Roman" w:hAnsi="Times New Roman" w:cs="Times New Roman"/>
+          <w:bCs/>
+          <w:color w:val="000000" w:themeColor="text1"/>
+          <w:sz w:val="28"/>
+          <w:szCs w:val="28"/>
+          <w:lang w:val="en-US"/>
+          <w14:shadow w14:blurRad="38100" w14:dist="19050" w14:dir="2700000" w14:sx="100000" w14:sy="100000" w14:kx="0" w14:ky="0" w14:algn="tl">
+            <w14:schemeClr w14:val="dk1">
+              <w14:alpha w14:val="60000"/>
+            </w14:schemeClr>
+          </w14:shadow>
+          <w14:textOutline w14:w="0" w14:cap="flat" w14:cmpd="sng" w14:algn="ctr">
+            <w14:noFill/>
+            <w14:prstDash w14:val="solid"/>
+            <w14:round/>
+          </w14:textOutline>
+        </w:rPr>
+        <w:t>~ is for go to root directory)</w:t>
+      </w:r>
+    </w:p>
+    <w:p>
+      <w:pPr>
+        <w:pStyle w:val="ListParagraph"/>
+        <w:numPr>
+          <w:ilvl w:val="0"/>
+          <w:numId w:val="1"/>
+        </w:numPr>
+        <w:rPr>
+          <w:rFonts w:ascii="Times New Roman" w:hAnsi="Times New Roman" w:cs="Times New Roman"/>
+          <w:color w:val="000000" w:themeColor="text1"/>
+          <w:sz w:val="28"/>
+          <w:szCs w:val="28"/>
+          <w:lang w:val="en-US"/>
+          <w14:shadow w14:blurRad="38100" w14:dist="19050" w14:dir="2700000" w14:sx="100000" w14:sy="100000" w14:kx="0" w14:ky="0" w14:algn="tl">
+            <w14:schemeClr w14:val="dk1">
+              <w14:alpha w14:val="60000"/>
+            </w14:schemeClr>
+          </w14:shadow>
+          <w14:textOutline w14:w="0" w14:cap="flat" w14:cmpd="sng" w14:algn="ctr">
+            <w14:noFill/>
+            <w14:prstDash w14:val="solid"/>
+            <w14:round/>
+          </w14:textOutline>
+        </w:rPr>
+      </w:pPr>
+      <w:r>
+        <w:rPr>
+          <w:rFonts w:ascii="Times New Roman" w:hAnsi="Times New Roman" w:cs="Times New Roman"/>
+          <w:color w:val="000000" w:themeColor="text1"/>
+          <w:sz w:val="28"/>
+          <w:szCs w:val="28"/>
+          <w:lang w:val="en-US"/>
+          <w14:shadow w14:blurRad="38100" w14:dist="19050" w14:dir="2700000" w14:sx="100000" w14:sy="100000" w14:kx="0" w14:ky="0" w14:algn="tl">
+            <w14:schemeClr w14:val="dk1">
+              <w14:alpha w14:val="60000"/>
+            </w14:schemeClr>
+          </w14:shadow>
+          <w14:textOutline w14:w="0" w14:cap="flat" w14:cmpd="sng" w14:algn="ctr">
+            <w14:noFill/>
+            <w14:prstDash w14:val="solid"/>
+            <w14:round/>
+          </w14:textOutline>
+        </w:rPr>
+        <w:t>Add M2=/opt/maven/bin</w:t>
+      </w:r>
+    </w:p>
+    <w:p>
+      <w:pPr>
+        <w:pStyle w:val="ListParagraph"/>
+        <w:numPr>
+          <w:ilvl w:val="0"/>
+          <w:numId w:val="1"/>
+        </w:numPr>
+        <w:rPr>
+          <w:rFonts w:ascii="Times New Roman" w:hAnsi="Times New Roman" w:cs="Times New Roman"/>
+          <w:color w:val="000000" w:themeColor="text1"/>
+          <w:sz w:val="28"/>
+          <w:szCs w:val="28"/>
+          <w:lang w:val="en-US"/>
+          <w14:shadow w14:blurRad="38100" w14:dist="19050" w14:dir="2700000" w14:sx="100000" w14:sy="100000" w14:kx="0" w14:ky="0" w14:algn="tl">
+            <w14:schemeClr w14:val="dk1">
+              <w14:alpha w14:val="60000"/>
+            </w14:schemeClr>
+          </w14:shadow>
+          <w14:textOutline w14:w="0" w14:cap="flat" w14:cmpd="sng" w14:algn="ctr">
+            <w14:noFill/>
+            <w14:prstDash w14:val="solid"/>
+            <w14:round/>
+          </w14:textOutline>
+        </w:rPr>
+      </w:pPr>
+      <w:r>
+        <w:rPr>
+          <w:rFonts w:ascii="Times New Roman" w:hAnsi="Times New Roman" w:cs="Times New Roman"/>
+          <w:color w:val="000000" w:themeColor="text1"/>
+          <w:sz w:val="28"/>
+          <w:szCs w:val="28"/>
+          <w:lang w:val="en-US"/>
+          <w14:shadow w14:blurRad="38100" w14:dist="19050" w14:dir="2700000" w14:sx="100000" w14:sy="100000" w14:kx="0" w14:ky="0" w14:algn="tl">
+            <w14:schemeClr w14:val="dk1">
+              <w14:alpha w14:val="60000"/>
+            </w14:schemeClr>
+          </w14:shadow>
+          <w14:textOutline w14:w="0" w14:cap="flat" w14:cmpd="sng" w14:algn="ctr">
+            <w14:noFill/>
+            <w14:prstDash w14:val="solid"/>
+            <w14:round/>
+          </w14:textOutline>
+        </w:rPr>
+        <w:t>Add M2_HOME=/opt/maven</w:t>
+      </w:r>
+    </w:p>
+    <w:p>
+      <w:pPr>
+        <w:pStyle w:val="ListParagraph"/>
+        <w:numPr>
+          <w:ilvl w:val="0"/>
+          <w:numId w:val="1"/>
+        </w:numPr>
+        <w:rPr>
+          <w:rFonts w:ascii="Times New Roman" w:hAnsi="Times New Roman" w:cs="Times New Roman"/>
+          <w:color w:val="000000" w:themeColor="text1"/>
+          <w:sz w:val="28"/>
+          <w:szCs w:val="28"/>
+          <w:lang w:val="en-US"/>
+          <w14:shadow w14:blurRad="38100" w14:dist="19050" w14:dir="2700000" w14:sx="100000" w14:sy="100000" w14:kx="0" w14:ky="0" w14:algn="tl">
+            <w14:schemeClr w14:val="dk1">
+              <w14:alpha w14:val="60000"/>
+            </w14:schemeClr>
+          </w14:shadow>
+          <w14:textOutline w14:w="0" w14:cap="flat" w14:cmpd="sng" w14:algn="ctr">
+            <w14:noFill/>
+            <w14:prstDash w14:val="solid"/>
+            <w14:round/>
+          </w14:textOutline>
+        </w:rPr>
+      </w:pPr>
+      <w:r>
+        <w:rPr>
+          <w:rFonts w:ascii="Times New Roman" w:hAnsi="Times New Roman" w:cs="Times New Roman"/>
+          <w:color w:val="000000" w:themeColor="text1"/>
+          <w:sz w:val="28"/>
+          <w:szCs w:val="28"/>
+          <w:lang w:val="en-US"/>
+          <w14:shadow w14:blurRad="38100" w14:dist="19050" w14:dir="2700000" w14:sx="100000" w14:sy="100000" w14:kx="0" w14:ky="0" w14:algn="tl">
+            <w14:schemeClr w14:val="dk1">
+              <w14:alpha w14:val="60000"/>
+            </w14:schemeClr>
+          </w14:shadow>
+          <w14:textOutline w14:w="0" w14:cap="flat" w14:cmpd="sng" w14:algn="ctr">
+            <w14:noFill/>
+            <w14:prstDash w14:val="solid"/>
+            <w14:round/>
+          </w14:textOutline>
+        </w:rPr>
+        <w:t xml:space="preserve">Add to path $M2 and $M2_HOME </w:t>
+      </w:r>
+      <w:r>
+        <w:rPr>
+          <w:rFonts w:ascii="Times New Roman" w:hAnsi="Times New Roman" w:cs="Times New Roman"/>
+          <w:color w:val="000000" w:themeColor="text1"/>
+          <w:sz w:val="28"/>
+          <w:szCs w:val="28"/>
+          <w:lang w:val="en-US"/>
+          <w14:shadow w14:blurRad="38100" w14:dist="19050" w14:dir="2700000" w14:sx="100000" w14:sy="100000" w14:kx="0" w14:ky="0" w14:algn="tl">
+            <w14:schemeClr w14:val="dk1">
+              <w14:alpha w14:val="60000"/>
+            </w14:schemeClr>
+          </w14:shadow>
+          <w14:textOutline w14:w="0" w14:cap="flat" w14:cmpd="sng" w14:algn="ctr">
+            <w14:noFill/>
+            <w14:prstDash w14:val="solid"/>
+            <w14:round/>
+          </w14:textOutline>
+        </w:rPr>
+        <w:sym w:font="Wingdings" w:char="F0E0"/>
+      </w:r>
+      <w:r>
+        <w:rPr>
+          <w:rFonts w:ascii="Times New Roman" w:hAnsi="Times New Roman" w:cs="Times New Roman"/>
+          <w:color w:val="000000" w:themeColor="text1"/>
+          <w:sz w:val="28"/>
+          <w:szCs w:val="28"/>
+          <w:lang w:val="en-US"/>
+          <w14:shadow w14:blurRad="38100" w14:dist="19050" w14:dir="2700000" w14:sx="100000" w14:sy="100000" w14:kx="0" w14:ky="0" w14:algn="tl">
+            <w14:schemeClr w14:val="dk1">
+              <w14:alpha w14:val="60000"/>
+            </w14:schemeClr>
+          </w14:shadow>
+          <w14:textOutline w14:w="0" w14:cap="flat" w14:cmpd="sng" w14:algn="ctr">
+            <w14:noFill/>
+            <w14:prstDash w14:val="solid"/>
+            <w14:round/>
+          </w14:textOutline>
+        </w:rPr>
+        <w:t xml:space="preserve"> press esc </w:t>
+      </w:r>
+      <w:r>
+        <w:rPr>
+          <w:rFonts w:ascii="Times New Roman" w:hAnsi="Times New Roman" w:cs="Times New Roman"/>
+          <w:color w:val="000000" w:themeColor="text1"/>
+          <w:sz w:val="28"/>
+          <w:szCs w:val="28"/>
+          <w:lang w:val="en-US"/>
+          <w14:shadow w14:blurRad="38100" w14:dist="19050" w14:dir="2700000" w14:sx="100000" w14:sy="100000" w14:kx="0" w14:ky="0" w14:algn="tl">
+            <w14:schemeClr w14:val="dk1">
+              <w14:alpha w14:val="60000"/>
+            </w14:schemeClr>
+          </w14:shadow>
+          <w14:textOutline w14:w="0" w14:cap="flat" w14:cmpd="sng" w14:algn="ctr">
+            <w14:noFill/>
+            <w14:prstDash w14:val="solid"/>
+            <w14:round/>
+          </w14:textOutline>
+        </w:rPr>
+        <w:sym w:font="Wingdings" w:char="F0E0"/>
+      </w:r>
+      <w:r>
+        <w:rPr>
+          <w:rFonts w:ascii="Times New Roman" w:hAnsi="Times New Roman" w:cs="Times New Roman"/>
+          <w:color w:val="000000" w:themeColor="text1"/>
+          <w:sz w:val="28"/>
+          <w:szCs w:val="28"/>
+          <w:lang w:val="en-US"/>
+          <w14:shadow w14:blurRad="38100" w14:dist="19050" w14:dir="2700000" w14:sx="100000" w14:sy="100000" w14:kx="0" w14:ky="0" w14:algn="tl">
+            <w14:schemeClr w14:val="dk1">
+              <w14:alpha w14:val="60000"/>
+            </w14:schemeClr>
+          </w14:shadow>
+          <w14:textOutline w14:w="0" w14:cap="flat" w14:cmpd="sng" w14:algn="ctr">
+            <w14:noFill/>
+            <w14:prstDash w14:val="solid"/>
+            <w14:round/>
+          </w14:textOutline>
+        </w:rPr>
+        <w:t xml:space="preserve"> </w:t>
+      </w:r>
+      <w:proofErr w:type="gramStart"/>
+      <w:r>
+        <w:rPr>
+          <w:rFonts w:ascii="Times New Roman" w:hAnsi="Times New Roman" w:cs="Times New Roman"/>
+          <w:color w:val="000000" w:themeColor="text1"/>
+          <w:sz w:val="28"/>
+          <w:szCs w:val="28"/>
+          <w:lang w:val="en-US"/>
+          <w14:shadow w14:blurRad="38100" w14:dist="19050" w14:dir="2700000" w14:sx="100000" w14:sy="100000" w14:kx="0" w14:ky="0" w14:algn="tl">
+            <w14:schemeClr w14:val="dk1">
+              <w14:alpha w14:val="60000"/>
+            </w14:schemeClr>
+          </w14:shadow>
+          <w14:textOutline w14:w="0" w14:cap="flat" w14:cmpd="sng" w14:algn="ctr">
+            <w14:noFill/>
+            <w14:prstDash w14:val="solid"/>
+            <w14:round/>
+          </w14:textOutline>
+        </w:rPr>
+        <w:t>type :</w:t>
+      </w:r>
+      <w:proofErr w:type="spellStart"/>
+      <w:r>
+        <w:rPr>
+          <w:rFonts w:ascii="Times New Roman" w:hAnsi="Times New Roman" w:cs="Times New Roman"/>
+          <w:color w:val="000000" w:themeColor="text1"/>
+          <w:sz w:val="28"/>
+          <w:szCs w:val="28"/>
+          <w:lang w:val="en-US"/>
+          <w14:shadow w14:blurRad="38100" w14:dist="19050" w14:dir="2700000" w14:sx="100000" w14:sy="100000" w14:kx="0" w14:ky="0" w14:algn="tl">
+            <w14:schemeClr w14:val="dk1">
+              <w14:alpha w14:val="60000"/>
+            </w14:schemeClr>
+          </w14:shadow>
+          <w14:textOutline w14:w="0" w14:cap="flat" w14:cmpd="sng" w14:algn="ctr">
+            <w14:noFill/>
+            <w14:prstDash w14:val="solid"/>
+            <w14:round/>
+          </w14:textOutline>
+        </w:rPr>
+        <w:t>wq</w:t>
+      </w:r>
+      <w:proofErr w:type="spellEnd"/>
+      <w:proofErr w:type="gramEnd"/>
+      <w:r>
+        <w:rPr>
+          <w:rFonts w:ascii="Times New Roman" w:hAnsi="Times New Roman" w:cs="Times New Roman"/>
+          <w:color w:val="000000" w:themeColor="text1"/>
+          <w:sz w:val="28"/>
+          <w:szCs w:val="28"/>
+          <w:lang w:val="en-US"/>
+          <w14:shadow w14:blurRad="38100" w14:dist="19050" w14:dir="2700000" w14:sx="100000" w14:sy="100000" w14:kx="0" w14:ky="0" w14:algn="tl">
+            <w14:schemeClr w14:val="dk1">
+              <w14:alpha w14:val="60000"/>
+            </w14:schemeClr>
+          </w14:shadow>
+          <w14:textOutline w14:w="0" w14:cap="flat" w14:cmpd="sng" w14:algn="ctr">
+            <w14:noFill/>
+            <w14:prstDash w14:val="solid"/>
+            <w14:round/>
+          </w14:textOutline>
+        </w:rPr>
+        <w:t xml:space="preserve"> </w:t>
+      </w:r>
+      <w:r>
+        <w:rPr>
+          <w:rFonts w:ascii="Times New Roman" w:hAnsi="Times New Roman" w:cs="Times New Roman"/>
+          <w:color w:val="000000" w:themeColor="text1"/>
+          <w:sz w:val="28"/>
+          <w:szCs w:val="28"/>
+          <w:lang w:val="en-US"/>
+          <w14:shadow w14:blurRad="38100" w14:dist="19050" w14:dir="2700000" w14:sx="100000" w14:sy="100000" w14:kx="0" w14:ky="0" w14:algn="tl">
+            <w14:schemeClr w14:val="dk1">
+              <w14:alpha w14:val="60000"/>
+            </w14:schemeClr>
+          </w14:shadow>
+          <w14:textOutline w14:w="0" w14:cap="flat" w14:cmpd="sng" w14:algn="ctr">
+            <w14:noFill/>
+            <w14:prstDash w14:val="solid"/>
+            <w14:round/>
+          </w14:textOutline>
+        </w:rPr>
+        <w:sym w:font="Wingdings" w:char="F0E0"/>
+      </w:r>
+      <w:r>
+        <w:rPr>
+          <w:rFonts w:ascii="Times New Roman" w:hAnsi="Times New Roman" w:cs="Times New Roman"/>
+          <w:color w:val="000000" w:themeColor="text1"/>
+          <w:sz w:val="28"/>
+          <w:szCs w:val="28"/>
+          <w:lang w:val="en-US"/>
+          <w14:shadow w14:blurRad="38100" w14:dist="19050" w14:dir="2700000" w14:sx="100000" w14:sy="100000" w14:kx="0" w14:ky="0" w14:algn="tl">
+            <w14:schemeClr w14:val="dk1">
+              <w14:alpha w14:val="60000"/>
+            </w14:schemeClr>
+          </w14:shadow>
+          <w14:textOutline w14:w="0" w14:cap="flat" w14:cmpd="sng" w14:algn="ctr">
+            <w14:noFill/>
+            <w14:prstDash w14:val="solid"/>
+            <w14:round/>
+          </w14:textOutline>
+        </w:rPr>
+        <w:t>Enter</w:t>
+      </w:r>
+    </w:p>
+    <w:p>
+      <w:pPr>
+        <w:pStyle w:val="ListParagraph"/>
+        <w:numPr>
+          <w:ilvl w:val="0"/>
+          <w:numId w:val="1"/>
+        </w:numPr>
+        <w:rPr>
+          <w:rFonts w:ascii="Times New Roman" w:hAnsi="Times New Roman" w:cs="Times New Roman"/>
+          <w:color w:val="000000" w:themeColor="text1"/>
+          <w:sz w:val="28"/>
+          <w:szCs w:val="28"/>
+          <w:lang w:val="en-US"/>
+          <w14:shadow w14:blurRad="38100" w14:dist="19050" w14:dir="2700000" w14:sx="100000" w14:sy="100000" w14:kx="0" w14:ky="0" w14:algn="tl">
+            <w14:schemeClr w14:val="dk1">
+              <w14:alpha w14:val="60000"/>
+            </w14:schemeClr>
+          </w14:shadow>
+          <w14:textOutline w14:w="0" w14:cap="flat" w14:cmpd="sng" w14:algn="ctr">
+            <w14:noFill/>
+            <w14:prstDash w14:val="solid"/>
+            <w14:round/>
+          </w14:textOutline>
+        </w:rPr>
+      </w:pPr>
+      <w:r>
+        <w:rPr>
+          <w:rFonts w:ascii="Times New Roman" w:hAnsi="Times New Roman" w:cs="Times New Roman"/>
+          <w:color w:val="000000" w:themeColor="text1"/>
+          <w:sz w:val="28"/>
+          <w:szCs w:val="28"/>
+          <w:lang w:val="en-US"/>
+          <w14:shadow w14:blurRad="38100" w14:dist="19050" w14:dir="2700000" w14:sx="100000" w14:sy="100000" w14:kx="0" w14:ky="0" w14:algn="tl">
+            <w14:schemeClr w14:val="dk1">
+              <w14:alpha w14:val="60000"/>
+            </w14:schemeClr>
+          </w14:shadow>
+          <w14:textOutline w14:w="0" w14:cap="flat" w14:cmpd="sng" w14:algn="ctr">
+            <w14:noFill/>
+            <w14:prstDash w14:val="solid"/>
+            <w14:round/>
+          </w14:textOutline>
+        </w:rPr>
+        <w:t xml:space="preserve">Exit </w:t>
+      </w:r>
+      <w:r>
+        <w:rPr>
+          <w:rFonts w:ascii="Times New Roman" w:hAnsi="Times New Roman" w:cs="Times New Roman"/>
+          <w:color w:val="000000" w:themeColor="text1"/>
+          <w:sz w:val="28"/>
+          <w:szCs w:val="28"/>
+          <w:lang w:val="en-US"/>
+          <w14:shadow w14:blurRad="38100" w14:dist="19050" w14:dir="2700000" w14:sx="100000" w14:sy="100000" w14:kx="0" w14:ky="0" w14:algn="tl">
+            <w14:schemeClr w14:val="dk1">
+              <w14:alpha w14:val="60000"/>
+            </w14:schemeClr>
+          </w14:shadow>
+          <w14:textOutline w14:w="0" w14:cap="flat" w14:cmpd="sng" w14:algn="ctr">
+            <w14:noFill/>
+            <w14:prstDash w14:val="solid"/>
+            <w14:round/>
+          </w14:textOutline>
+        </w:rPr>
+        <w:sym w:font="Wingdings" w:char="F0E0"/>
+      </w:r>
+      <w:r>
+        <w:rPr>
+          <w:rFonts w:ascii="Times New Roman" w:hAnsi="Times New Roman" w:cs="Times New Roman"/>
+          <w:color w:val="000000" w:themeColor="text1"/>
+          <w:sz w:val="28"/>
+          <w:szCs w:val="28"/>
+          <w:lang w:val="en-US"/>
+          <w14:shadow w14:blurRad="38100" w14:dist="19050" w14:dir="2700000" w14:sx="100000" w14:sy="100000" w14:kx="0" w14:ky="0" w14:algn="tl">
+            <w14:schemeClr w14:val="dk1">
+              <w14:alpha w14:val="60000"/>
+            </w14:schemeClr>
+          </w14:shadow>
+          <w14:textOutline w14:w="0" w14:cap="flat" w14:cmpd="sng" w14:algn="ctr">
+            <w14:noFill/>
+            <w14:prstDash w14:val="solid"/>
+            <w14:round/>
+          </w14:textOutline>
+        </w:rPr>
+        <w:t xml:space="preserve"> </w:t>
+      </w:r>
+      <w:proofErr w:type="spellStart"/>
+      <w:r>
+        <w:rPr>
+          <w:rFonts w:ascii="Times New Roman" w:hAnsi="Times New Roman" w:cs="Times New Roman"/>
+          <w:color w:val="000000" w:themeColor="text1"/>
+          <w:sz w:val="28"/>
+          <w:szCs w:val="28"/>
+          <w:lang w:val="en-US"/>
+          <w14:shadow w14:blurRad="38100" w14:dist="19050" w14:dir="2700000" w14:sx="100000" w14:sy="100000" w14:kx="0" w14:ky="0" w14:algn="tl">
+            <w14:schemeClr w14:val="dk1">
+              <w14:alpha w14:val="60000"/>
+            </w14:schemeClr>
+          </w14:shadow>
+          <w14:textOutline w14:w="0" w14:cap="flat" w14:cmpd="sng" w14:algn="ctr">
+            <w14:noFill/>
+            <w14:prstDash w14:val="solid"/>
+            <w14:round/>
+          </w14:textOutline>
+        </w:rPr>
+        <w:t>Relogin</w:t>
+      </w:r>
+      <w:proofErr w:type="spellEnd"/>
+      <w:r>
+        <w:rPr>
+          <w:rFonts w:ascii="Times New Roman" w:hAnsi="Times New Roman" w:cs="Times New Roman"/>
+          <w:color w:val="000000" w:themeColor="text1"/>
+          <w:sz w:val="28"/>
+          <w:szCs w:val="28"/>
+          <w:lang w:val="en-US"/>
+          <w14:shadow w14:blurRad="38100" w14:dist="19050" w14:dir="2700000" w14:sx="100000" w14:sy="100000" w14:kx="0" w14:ky="0" w14:algn="tl">
+            <w14:schemeClr w14:val="dk1">
+              <w14:alpha w14:val="60000"/>
+            </w14:schemeClr>
+          </w14:shadow>
+          <w14:textOutline w14:w="0" w14:cap="flat" w14:cmpd="sng" w14:algn="ctr">
+            <w14:noFill/>
+            <w14:prstDash w14:val="solid"/>
+            <w14:round/>
+          </w14:textOutline>
+        </w:rPr>
+        <w:t xml:space="preserve"> to </w:t>
+      </w:r>
+      <w:proofErr w:type="spellStart"/>
+      <w:r>
+        <w:rPr>
+          <w:rFonts w:ascii="Times New Roman" w:hAnsi="Times New Roman" w:cs="Times New Roman"/>
+          <w:color w:val="000000" w:themeColor="text1"/>
+          <w:sz w:val="28"/>
+          <w:szCs w:val="28"/>
+          <w:lang w:val="en-US"/>
+          <w14:shadow w14:blurRad="38100" w14:dist="19050" w14:dir="2700000" w14:sx="100000" w14:sy="100000" w14:kx="0" w14:ky="0" w14:algn="tl">
+            <w14:schemeClr w14:val="dk1">
+              <w14:alpha w14:val="60000"/>
+            </w14:schemeClr>
+          </w14:shadow>
+          <w14:textOutline w14:w="0" w14:cap="flat" w14:cmpd="sng" w14:algn="ctr">
+            <w14:noFill/>
+            <w14:prstDash w14:val="solid"/>
+            <w14:round/>
+          </w14:textOutline>
+        </w:rPr>
+        <w:t>jenkin</w:t>
+      </w:r>
+      <w:proofErr w:type="spellEnd"/>
+      <w:r>
+        <w:rPr>
+          <w:rFonts w:ascii="Times New Roman" w:hAnsi="Times New Roman" w:cs="Times New Roman"/>
+          <w:color w:val="000000" w:themeColor="text1"/>
+          <w:sz w:val="28"/>
+          <w:szCs w:val="28"/>
+          <w:lang w:val="en-US"/>
+          <w14:shadow w14:blurRad="38100" w14:dist="19050" w14:dir="2700000" w14:sx="100000" w14:sy="100000" w14:kx="0" w14:ky="0" w14:algn="tl">
+            <w14:schemeClr w14:val="dk1">
+              <w14:alpha w14:val="60000"/>
+            </w14:schemeClr>
+          </w14:shadow>
+          <w14:textOutline w14:w="0" w14:cap="flat" w14:cmpd="sng" w14:algn="ctr">
+            <w14:noFill/>
+            <w14:prstDash w14:val="solid"/>
+            <w14:round/>
+          </w14:textOutline>
+        </w:rPr>
+        <w:t xml:space="preserve"> server console</w:t>
+      </w:r>
+    </w:p>
+    <w:p>
+      <w:pPr>
+        <w:pStyle w:val="ListParagraph"/>
+        <w:rPr>
+          <w:rFonts w:ascii="Times New Roman" w:hAnsi="Times New Roman" w:cs="Times New Roman"/>
+          <w:color w:val="000000" w:themeColor="text1"/>
+          <w:sz w:val="28"/>
+          <w:szCs w:val="28"/>
+          <w:lang w:val="en-US"/>
+          <w14:shadow w14:blurRad="38100" w14:dist="19050" w14:dir="2700000" w14:sx="100000" w14:sy="100000" w14:kx="0" w14:ky="0" w14:algn="tl">
+            <w14:schemeClr w14:val="dk1">
+              <w14:alpha w14:val="60000"/>
+            </w14:schemeClr>
+          </w14:shadow>
+          <w14:textOutline w14:w="0" w14:cap="flat" w14:cmpd="sng" w14:algn="ctr">
+            <w14:noFill/>
+            <w14:prstDash w14:val="solid"/>
+            <w14:round/>
+          </w14:textOutline>
+        </w:rPr>
+      </w:pPr>
+      <w:r>
+        <w:rPr>
+          <w:rFonts w:ascii="Times New Roman" w:hAnsi="Times New Roman" w:cs="Times New Roman"/>
+          <w:color w:val="000000" w:themeColor="text1"/>
+          <w:sz w:val="28"/>
+          <w:szCs w:val="28"/>
+          <w:lang w:val="en-US"/>
+          <w14:shadow w14:blurRad="38100" w14:dist="19050" w14:dir="2700000" w14:sx="100000" w14:sy="100000" w14:kx="0" w14:ky="0" w14:algn="tl">
+            <w14:schemeClr w14:val="dk1">
+              <w14:alpha w14:val="60000"/>
+            </w14:schemeClr>
+          </w14:shadow>
+          <w14:textOutline w14:w="0" w14:cap="flat" w14:cmpd="sng" w14:algn="ctr">
+            <w14:noFill/>
+            <w14:prstDash w14:val="solid"/>
+            <w14:round/>
+          </w14:textOutline>
+        </w:rPr>
+        <w:t>Go to Jenkins UI</w:t>
+      </w:r>
+      <w:r>
+        <w:rPr>
+          <w:rFonts w:ascii="Times New Roman" w:hAnsi="Times New Roman" w:cs="Times New Roman"/>
+          <w:color w:val="000000" w:themeColor="text1"/>
+          <w:sz w:val="28"/>
+          <w:szCs w:val="28"/>
+          <w:lang w:val="en-US"/>
+          <w14:shadow w14:blurRad="38100" w14:dist="19050" w14:dir="2700000" w14:sx="100000" w14:sy="100000" w14:kx="0" w14:ky="0" w14:algn="tl">
+            <w14:schemeClr w14:val="dk1">
+              <w14:alpha w14:val="60000"/>
+            </w14:schemeClr>
+          </w14:shadow>
+          <w14:textOutline w14:w="0" w14:cap="flat" w14:cmpd="sng" w14:algn="ctr">
+            <w14:noFill/>
+            <w14:prstDash w14:val="solid"/>
+            <w14:round/>
+          </w14:textOutline>
+        </w:rPr>
+        <w:t xml:space="preserve"> </w:t>
+      </w:r>
+      <w:r>
+        <w:rPr>
+          <w:rFonts w:ascii="Times New Roman" w:hAnsi="Times New Roman" w:cs="Times New Roman"/>
+          <w:color w:val="000000" w:themeColor="text1"/>
+          <w:sz w:val="28"/>
+          <w:szCs w:val="28"/>
+          <w:lang w:val="en-US"/>
+          <w14:shadow w14:blurRad="38100" w14:dist="19050" w14:dir="2700000" w14:sx="100000" w14:sy="100000" w14:kx="0" w14:ky="0" w14:algn="tl">
+            <w14:schemeClr w14:val="dk1">
+              <w14:alpha w14:val="60000"/>
+            </w14:schemeClr>
+          </w14:shadow>
+          <w14:textOutline w14:w="0" w14:cap="flat" w14:cmpd="sng" w14:algn="ctr">
+            <w14:noFill/>
+            <w14:prstDash w14:val="solid"/>
+            <w14:round/>
+          </w14:textOutline>
+        </w:rPr>
+        <w:sym w:font="Wingdings" w:char="F0E0"/>
+      </w:r>
+      <w:r>
+        <w:rPr>
+          <w:rFonts w:ascii="Times New Roman" w:hAnsi="Times New Roman" w:cs="Times New Roman"/>
+          <w:color w:val="000000" w:themeColor="text1"/>
+          <w:sz w:val="28"/>
+          <w:szCs w:val="28"/>
+          <w:lang w:val="en-US"/>
+          <w14:shadow w14:blurRad="38100" w14:dist="19050" w14:dir="2700000" w14:sx="100000" w14:sy="100000" w14:kx="0" w14:ky="0" w14:algn="tl">
+            <w14:schemeClr w14:val="dk1">
+              <w14:alpha w14:val="60000"/>
+            </w14:schemeClr>
+          </w14:shadow>
+          <w14:textOutline w14:w="0" w14:cap="flat" w14:cmpd="sng" w14:algn="ctr">
+            <w14:noFill/>
+            <w14:prstDash w14:val="solid"/>
+            <w14:round/>
+          </w14:textOutline>
+        </w:rPr>
+        <w:t xml:space="preserve"> Dashboard </w:t>
+      </w:r>
+      <w:r>
+        <w:rPr>
+          <w:rFonts w:ascii="Times New Roman" w:hAnsi="Times New Roman" w:cs="Times New Roman"/>
+          <w:color w:val="000000" w:themeColor="text1"/>
+          <w:sz w:val="28"/>
+          <w:szCs w:val="28"/>
+          <w:lang w:val="en-US"/>
+          <w14:shadow w14:blurRad="38100" w14:dist="19050" w14:dir="2700000" w14:sx="100000" w14:sy="100000" w14:kx="0" w14:ky="0" w14:algn="tl">
+            <w14:schemeClr w14:val="dk1">
+              <w14:alpha w14:val="60000"/>
+            </w14:schemeClr>
+          </w14:shadow>
+          <w14:textOutline w14:w="0" w14:cap="flat" w14:cmpd="sng" w14:algn="ctr">
+            <w14:noFill/>
+            <w14:prstDash w14:val="solid"/>
+            <w14:round/>
+          </w14:textOutline>
+        </w:rPr>
+        <w:sym w:font="Wingdings" w:char="F0E0"/>
+      </w:r>
+      <w:r>
+        <w:rPr>
+          <w:rFonts w:ascii="Times New Roman" w:hAnsi="Times New Roman" w:cs="Times New Roman"/>
+          <w:color w:val="000000" w:themeColor="text1"/>
+          <w:sz w:val="28"/>
+          <w:szCs w:val="28"/>
+          <w:lang w:val="en-US"/>
+          <w14:shadow w14:blurRad="38100" w14:dist="19050" w14:dir="2700000" w14:sx="100000" w14:sy="100000" w14:kx="0" w14:ky="0" w14:algn="tl">
+            <w14:schemeClr w14:val="dk1">
+              <w14:alpha w14:val="60000"/>
+            </w14:schemeClr>
+          </w14:shadow>
+          <w14:textOutline w14:w="0" w14:cap="flat" w14:cmpd="sng" w14:algn="ctr">
+            <w14:noFill/>
+            <w14:prstDash w14:val="solid"/>
+            <w14:round/>
+          </w14:textOutline>
+        </w:rPr>
+        <w:t xml:space="preserve"> Manage Jenkins </w:t>
+      </w:r>
+      <w:r>
+        <w:rPr>
+          <w:rFonts w:ascii="Times New Roman" w:hAnsi="Times New Roman" w:cs="Times New Roman"/>
+          <w:color w:val="000000" w:themeColor="text1"/>
+          <w:sz w:val="28"/>
+          <w:szCs w:val="28"/>
+          <w:lang w:val="en-US"/>
+          <w14:shadow w14:blurRad="38100" w14:dist="19050" w14:dir="2700000" w14:sx="100000" w14:sy="100000" w14:kx="0" w14:ky="0" w14:algn="tl">
+            <w14:schemeClr w14:val="dk1">
+              <w14:alpha w14:val="60000"/>
+            </w14:schemeClr>
+          </w14:shadow>
+          <w14:textOutline w14:w="0" w14:cap="flat" w14:cmpd="sng" w14:algn="ctr">
+            <w14:noFill/>
+            <w14:prstDash w14:val="solid"/>
+            <w14:round/>
+          </w14:textOutline>
+        </w:rPr>
+        <w:sym w:font="Wingdings" w:char="F0E0"/>
+      </w:r>
+      <w:r>
+        <w:rPr>
+          <w:rFonts w:ascii="Times New Roman" w:hAnsi="Times New Roman" w:cs="Times New Roman"/>
+          <w:color w:val="000000" w:themeColor="text1"/>
+          <w:sz w:val="28"/>
+          <w:szCs w:val="28"/>
+          <w:lang w:val="en-US"/>
+          <w14:shadow w14:blurRad="38100" w14:dist="19050" w14:dir="2700000" w14:sx="100000" w14:sy="100000" w14:kx="0" w14:ky="0" w14:algn="tl">
+            <w14:schemeClr w14:val="dk1">
+              <w14:alpha w14:val="60000"/>
+            </w14:schemeClr>
+          </w14:shadow>
+          <w14:textOutline w14:w="0" w14:cap="flat" w14:cmpd="sng" w14:algn="ctr">
+            <w14:noFill/>
+            <w14:prstDash w14:val="solid"/>
+            <w14:round/>
+          </w14:textOutline>
+        </w:rPr>
+        <w:t xml:space="preserve"> Manage plugins </w:t>
+      </w:r>
+      <w:r>
+        <w:rPr>
+          <w:rFonts w:ascii="Times New Roman" w:hAnsi="Times New Roman" w:cs="Times New Roman"/>
+          <w:color w:val="000000" w:themeColor="text1"/>
+          <w:sz w:val="28"/>
+          <w:szCs w:val="28"/>
+          <w:lang w:val="en-US"/>
+          <w14:shadow w14:blurRad="38100" w14:dist="19050" w14:dir="2700000" w14:sx="100000" w14:sy="100000" w14:kx="0" w14:ky="0" w14:algn="tl">
+            <w14:schemeClr w14:val="dk1">
+              <w14:alpha w14:val="60000"/>
+            </w14:schemeClr>
+          </w14:shadow>
+          <w14:textOutline w14:w="0" w14:cap="flat" w14:cmpd="sng" w14:algn="ctr">
+            <w14:noFill/>
+            <w14:prstDash w14:val="solid"/>
+            <w14:round/>
+          </w14:textOutline>
+        </w:rPr>
+        <w:sym w:font="Wingdings" w:char="F0E0"/>
+      </w:r>
+      <w:r>
+        <w:rPr>
+          <w:rFonts w:ascii="Times New Roman" w:hAnsi="Times New Roman" w:cs="Times New Roman"/>
+          <w:color w:val="000000" w:themeColor="text1"/>
+          <w:sz w:val="28"/>
+          <w:szCs w:val="28"/>
+          <w:lang w:val="en-US"/>
+          <w14:shadow w14:blurRad="38100" w14:dist="19050" w14:dir="2700000" w14:sx="100000" w14:sy="100000" w14:kx="0" w14:ky="0" w14:algn="tl">
+            <w14:schemeClr w14:val="dk1">
+              <w14:alpha w14:val="60000"/>
+            </w14:schemeClr>
+          </w14:shadow>
+          <w14:textOutline w14:w="0" w14:cap="flat" w14:cmpd="sng" w14:algn="ctr">
+            <w14:noFill/>
+            <w14:prstDash w14:val="solid"/>
+            <w14:round/>
+          </w14:textOutline>
+        </w:rPr>
+        <w:t xml:space="preserve"> Available </w:t>
+      </w:r>
+      <w:r>
+        <w:rPr>
+          <w:rFonts w:ascii="Times New Roman" w:hAnsi="Times New Roman" w:cs="Times New Roman"/>
+          <w:color w:val="000000" w:themeColor="text1"/>
+          <w:sz w:val="28"/>
+          <w:szCs w:val="28"/>
+          <w:lang w:val="en-US"/>
+          <w14:shadow w14:blurRad="38100" w14:dist="19050" w14:dir="2700000" w14:sx="100000" w14:sy="100000" w14:kx="0" w14:ky="0" w14:algn="tl">
+            <w14:schemeClr w14:val="dk1">
+              <w14:alpha w14:val="60000"/>
+            </w14:schemeClr>
+          </w14:shadow>
+          <w14:textOutline w14:w="0" w14:cap="flat" w14:cmpd="sng" w14:algn="ctr">
+            <w14:noFill/>
+            <w14:prstDash w14:val="solid"/>
+            <w14:round/>
+          </w14:textOutline>
+        </w:rPr>
+        <w:sym w:font="Wingdings" w:char="F0E0"/>
+      </w:r>
+      <w:r>
+        <w:rPr>
+          <w:rFonts w:ascii="Times New Roman" w:hAnsi="Times New Roman" w:cs="Times New Roman"/>
+          <w:color w:val="000000" w:themeColor="text1"/>
+          <w:sz w:val="28"/>
+          <w:szCs w:val="28"/>
+          <w:lang w:val="en-US"/>
+          <w14:shadow w14:blurRad="38100" w14:dist="19050" w14:dir="2700000" w14:sx="100000" w14:sy="100000" w14:kx="0" w14:ky="0" w14:algn="tl">
+            <w14:schemeClr w14:val="dk1">
+              <w14:alpha w14:val="60000"/>
+            </w14:schemeClr>
+          </w14:shadow>
+          <w14:textOutline w14:w="0" w14:cap="flat" w14:cmpd="sng" w14:algn="ctr">
+            <w14:noFill/>
+            <w14:prstDash w14:val="solid"/>
+            <w14:round/>
+          </w14:textOutline>
+        </w:rPr>
+        <w:t xml:space="preserve"> Check Maven integration and Maven invoker </w:t>
+      </w:r>
+      <w:r>
+        <w:rPr>
+          <w:rFonts w:ascii="Times New Roman" w:hAnsi="Times New Roman" w:cs="Times New Roman"/>
+          <w:color w:val="000000" w:themeColor="text1"/>
+          <w:sz w:val="28"/>
+          <w:szCs w:val="28"/>
+          <w:lang w:val="en-US"/>
+          <w14:shadow w14:blurRad="38100" w14:dist="19050" w14:dir="2700000" w14:sx="100000" w14:sy="100000" w14:kx="0" w14:ky="0" w14:algn="tl">
+            <w14:schemeClr w14:val="dk1">
+              <w14:alpha w14:val="60000"/>
+            </w14:schemeClr>
+          </w14:shadow>
+          <w14:textOutline w14:w="0" w14:cap="flat" w14:cmpd="sng" w14:algn="ctr">
+            <w14:noFill/>
+            <w14:prstDash w14:val="solid"/>
+            <w14:round/>
+          </w14:textOutline>
+        </w:rPr>
+        <w:sym w:font="Wingdings" w:char="F0E0"/>
+      </w:r>
+      <w:r>
+        <w:rPr>
+          <w:rFonts w:ascii="Times New Roman" w:hAnsi="Times New Roman" w:cs="Times New Roman"/>
+          <w:color w:val="000000" w:themeColor="text1"/>
+          <w:sz w:val="28"/>
+          <w:szCs w:val="28"/>
+          <w:lang w:val="en-US"/>
+          <w14:shadow w14:blurRad="38100" w14:dist="19050" w14:dir="2700000" w14:sx="100000" w14:sy="100000" w14:kx="0" w14:ky="0" w14:algn="tl">
+            <w14:schemeClr w14:val="dk1">
+              <w14:alpha w14:val="60000"/>
+            </w14:schemeClr>
+          </w14:shadow>
+          <w14:textOutline w14:w="0" w14:cap="flat" w14:cmpd="sng" w14:algn="ctr">
+            <w14:noFill/>
+            <w14:prstDash w14:val="solid"/>
+            <w14:round/>
+          </w14:textOutline>
+        </w:rPr>
+        <w:t xml:space="preserve"> install without restart</w:t>
+      </w:r>
+      <w:r>
+        <w:rPr>
+          <w:rFonts w:ascii="Times New Roman" w:hAnsi="Times New Roman" w:cs="Times New Roman"/>
+          <w:color w:val="000000" w:themeColor="text1"/>
+          <w:sz w:val="28"/>
+          <w:szCs w:val="28"/>
+          <w:lang w:val="en-US"/>
+          <w14:shadow w14:blurRad="38100" w14:dist="19050" w14:dir="2700000" w14:sx="100000" w14:sy="100000" w14:kx="0" w14:ky="0" w14:algn="tl">
+            <w14:schemeClr w14:val="dk1">
+              <w14:alpha w14:val="60000"/>
+            </w14:schemeClr>
+          </w14:shadow>
+          <w14:textOutline w14:w="0" w14:cap="flat" w14:cmpd="sng" w14:algn="ctr">
+            <w14:noFill/>
+            <w14:prstDash w14:val="solid"/>
+            <w14:round/>
+          </w14:textOutline>
+        </w:rPr>
+        <w:sym w:font="Wingdings" w:char="F0E0"/>
+      </w:r>
+      <w:r>
+        <w:rPr>
+          <w:rFonts w:ascii="Times New Roman" w:hAnsi="Times New Roman" w:cs="Times New Roman"/>
+          <w:color w:val="000000" w:themeColor="text1"/>
+          <w:sz w:val="28"/>
+          <w:szCs w:val="28"/>
+          <w:lang w:val="en-US"/>
+          <w14:shadow w14:blurRad="38100" w14:dist="19050" w14:dir="2700000" w14:sx="100000" w14:sy="100000" w14:kx="0" w14:ky="0" w14:algn="tl">
+            <w14:schemeClr w14:val="dk1">
+              <w14:alpha w14:val="60000"/>
+            </w14:schemeClr>
+          </w14:shadow>
+          <w14:textOutline w14:w="0" w14:cap="flat" w14:cmpd="sng" w14:algn="ctr">
+            <w14:noFill/>
+            <w14:prstDash w14:val="solid"/>
+            <w14:round/>
+          </w14:textOutline>
+        </w:rPr>
+        <w:t xml:space="preserve"> After complete go to dashboard </w:t>
+      </w:r>
+      <w:r>
+        <w:rPr>
+          <w:rFonts w:ascii="Times New Roman" w:hAnsi="Times New Roman" w:cs="Times New Roman"/>
+          <w:color w:val="000000" w:themeColor="text1"/>
+          <w:sz w:val="28"/>
+          <w:szCs w:val="28"/>
+          <w:lang w:val="en-US"/>
+          <w14:shadow w14:blurRad="38100" w14:dist="19050" w14:dir="2700000" w14:sx="100000" w14:sy="100000" w14:kx="0" w14:ky="0" w14:algn="tl">
+            <w14:schemeClr w14:val="dk1">
+              <w14:alpha w14:val="60000"/>
+            </w14:schemeClr>
+          </w14:shadow>
+          <w14:textOutline w14:w="0" w14:cap="flat" w14:cmpd="sng" w14:algn="ctr">
+            <w14:noFill/>
+            <w14:prstDash w14:val="solid"/>
+            <w14:round/>
+          </w14:textOutline>
+        </w:rPr>
+        <w:sym w:font="Wingdings" w:char="F0E0"/>
+      </w:r>
+      <w:r>
+        <w:rPr>
+          <w:rFonts w:ascii="Times New Roman" w:hAnsi="Times New Roman" w:cs="Times New Roman"/>
+          <w:color w:val="000000" w:themeColor="text1"/>
+          <w:sz w:val="28"/>
+          <w:szCs w:val="28"/>
+          <w:lang w:val="en-US"/>
+          <w14:shadow w14:blurRad="38100" w14:dist="19050" w14:dir="2700000" w14:sx="100000" w14:sy="100000" w14:kx="0" w14:ky="0" w14:algn="tl">
+            <w14:schemeClr w14:val="dk1">
+              <w14:alpha w14:val="60000"/>
+            </w14:schemeClr>
+          </w14:shadow>
+          <w14:textOutline w14:w="0" w14:cap="flat" w14:cmpd="sng" w14:algn="ctr">
+            <w14:noFill/>
+            <w14:prstDash w14:val="solid"/>
+            <w14:round/>
+          </w14:textOutline>
+        </w:rPr>
+        <w:t xml:space="preserve"> Manage Jenkins </w:t>
+      </w:r>
+      <w:r>
+        <w:rPr>
+          <w:rFonts w:ascii="Times New Roman" w:hAnsi="Times New Roman" w:cs="Times New Roman"/>
+          <w:color w:val="000000" w:themeColor="text1"/>
+          <w:sz w:val="28"/>
+          <w:szCs w:val="28"/>
+          <w:lang w:val="en-US"/>
+          <w14:shadow w14:blurRad="38100" w14:dist="19050" w14:dir="2700000" w14:sx="100000" w14:sy="100000" w14:kx="0" w14:ky="0" w14:algn="tl">
+            <w14:schemeClr w14:val="dk1">
+              <w14:alpha w14:val="60000"/>
+            </w14:schemeClr>
+          </w14:shadow>
+          <w14:textOutline w14:w="0" w14:cap="flat" w14:cmpd="sng" w14:algn="ctr">
+            <w14:noFill/>
+            <w14:prstDash w14:val="solid"/>
+            <w14:round/>
+          </w14:textOutline>
+        </w:rPr>
+        <w:sym w:font="Wingdings" w:char="F0E0"/>
+      </w:r>
+      <w:r>
+        <w:rPr>
+          <w:rFonts w:ascii="Times New Roman" w:hAnsi="Times New Roman" w:cs="Times New Roman"/>
+          <w:color w:val="000000" w:themeColor="text1"/>
+          <w:sz w:val="28"/>
+          <w:szCs w:val="28"/>
+          <w:lang w:val="en-US"/>
+          <w14:shadow w14:blurRad="38100" w14:dist="19050" w14:dir="2700000" w14:sx="100000" w14:sy="100000" w14:kx="0" w14:ky="0" w14:algn="tl">
+            <w14:schemeClr w14:val="dk1">
+              <w14:alpha w14:val="60000"/>
+            </w14:schemeClr>
+          </w14:shadow>
+          <w14:textOutline w14:w="0" w14:cap="flat" w14:cmpd="sng" w14:algn="ctr">
+            <w14:noFill/>
+            <w14:prstDash w14:val="solid"/>
+            <w14:round/>
+          </w14:textOutline>
+        </w:rPr>
+        <w:t xml:space="preserve"> Global Tool Configuration </w:t>
+      </w:r>
+      <w:r>
+        <w:rPr>
+          <w:rFonts w:ascii="Times New Roman" w:hAnsi="Times New Roman" w:cs="Times New Roman"/>
+          <w:color w:val="000000" w:themeColor="text1"/>
+          <w:sz w:val="28"/>
+          <w:szCs w:val="28"/>
+          <w:lang w:val="en-US"/>
+          <w14:shadow w14:blurRad="38100" w14:dist="19050" w14:dir="2700000" w14:sx="100000" w14:sy="100000" w14:kx="0" w14:ky="0" w14:algn="tl">
+            <w14:schemeClr w14:val="dk1">
+              <w14:alpha w14:val="60000"/>
+            </w14:schemeClr>
+          </w14:shadow>
+          <w14:textOutline w14:w="0" w14:cap="flat" w14:cmpd="sng" w14:algn="ctr">
+            <w14:noFill/>
+            <w14:prstDash w14:val="solid"/>
+            <w14:round/>
+          </w14:textOutline>
+        </w:rPr>
+        <w:sym w:font="Wingdings" w:char="F0E0"/>
+      </w:r>
+      <w:r>
+        <w:rPr>
+          <w:rFonts w:ascii="Times New Roman" w:hAnsi="Times New Roman" w:cs="Times New Roman"/>
+          <w:color w:val="000000" w:themeColor="text1"/>
+          <w:sz w:val="28"/>
+          <w:szCs w:val="28"/>
+          <w:lang w:val="en-US"/>
+          <w14:shadow w14:blurRad="38100" w14:dist="19050" w14:dir="2700000" w14:sx="100000" w14:sy="100000" w14:kx="0" w14:ky="0" w14:algn="tl">
+            <w14:schemeClr w14:val="dk1">
+              <w14:alpha w14:val="60000"/>
+            </w14:schemeClr>
+          </w14:shadow>
+          <w14:textOutline w14:w="0" w14:cap="flat" w14:cmpd="sng" w14:algn="ctr">
+            <w14:noFill/>
+            <w14:prstDash w14:val="solid"/>
+            <w14:round/>
+          </w14:textOutline>
+        </w:rPr>
+        <w:t xml:space="preserve"> Add Maven</w:t>
+      </w:r>
+      <w:r>
+        <w:rPr>
+          <w:rFonts w:ascii="Times New Roman" w:hAnsi="Times New Roman" w:cs="Times New Roman"/>
+          <w:color w:val="000000" w:themeColor="text1"/>
+          <w:sz w:val="28"/>
+          <w:szCs w:val="28"/>
+          <w:lang w:val="en-US"/>
+          <w14:shadow w14:blurRad="38100" w14:dist="19050" w14:dir="2700000" w14:sx="100000" w14:sy="100000" w14:kx="0" w14:ky="0" w14:algn="tl">
+            <w14:schemeClr w14:val="dk1">
+              <w14:alpha w14:val="60000"/>
+            </w14:schemeClr>
+          </w14:shadow>
+          <w14:textOutline w14:w="0" w14:cap="flat" w14:cmpd="sng" w14:algn="ctr">
+            <w14:noFill/>
+            <w14:prstDash w14:val="solid"/>
+            <w14:round/>
+          </w14:textOutline>
+        </w:rPr>
+        <w:t xml:space="preserve"> </w:t>
+      </w:r>
+      <w:r>
+        <w:rPr>
+          <w:rFonts w:ascii="Times New Roman" w:hAnsi="Times New Roman" w:cs="Times New Roman"/>
+          <w:color w:val="000000" w:themeColor="text1"/>
+          <w:sz w:val="28"/>
+          <w:szCs w:val="28"/>
+          <w:lang w:val="en-US"/>
+          <w14:shadow w14:blurRad="38100" w14:dist="19050" w14:dir="2700000" w14:sx="100000" w14:sy="100000" w14:kx="0" w14:ky="0" w14:algn="tl">
+            <w14:schemeClr w14:val="dk1">
+              <w14:alpha w14:val="60000"/>
+            </w14:schemeClr>
+          </w14:shadow>
+          <w14:textOutline w14:w="0" w14:cap="flat" w14:cmpd="sng" w14:algn="ctr">
+            <w14:noFill/>
+            <w14:prstDash w14:val="solid"/>
+            <w14:round/>
+          </w14:textOutline>
+        </w:rPr>
+        <w:sym w:font="Wingdings" w:char="F0E0"/>
+      </w:r>
+      <w:r>
+        <w:rPr>
+          <w:rFonts w:ascii="Times New Roman" w:hAnsi="Times New Roman" w:cs="Times New Roman"/>
+          <w:color w:val="000000" w:themeColor="text1"/>
+          <w:sz w:val="28"/>
+          <w:szCs w:val="28"/>
+          <w:lang w:val="en-US"/>
+          <w14:shadow w14:blurRad="38100" w14:dist="19050" w14:dir="2700000" w14:sx="100000" w14:sy="100000" w14:kx="0" w14:ky="0" w14:algn="tl">
+            <w14:schemeClr w14:val="dk1">
+              <w14:alpha w14:val="60000"/>
+            </w14:schemeClr>
+          </w14:shadow>
+          <w14:textOutline w14:w="0" w14:cap="flat" w14:cmpd="sng" w14:algn="ctr">
+            <w14:noFill/>
+            <w14:prstDash w14:val="solid"/>
+            <w14:round/>
+          </w14:textOutline>
+        </w:rPr>
+        <w:t xml:space="preserve"> write M2_HOME </w:t>
+      </w:r>
+      <w:r>
+        <w:rPr>
+          <w:rFonts w:ascii="Times New Roman" w:hAnsi="Times New Roman" w:cs="Times New Roman"/>
+          <w:color w:val="000000" w:themeColor="text1"/>
+          <w:sz w:val="28"/>
+          <w:szCs w:val="28"/>
+          <w:lang w:val="en-US"/>
+          <w14:shadow w14:blurRad="38100" w14:dist="19050" w14:dir="2700000" w14:sx="100000" w14:sy="100000" w14:kx="0" w14:ky="0" w14:algn="tl">
+            <w14:schemeClr w14:val="dk1">
+              <w14:alpha w14:val="60000"/>
+            </w14:schemeClr>
+          </w14:shadow>
+          <w14:textOutline w14:w="0" w14:cap="flat" w14:cmpd="sng" w14:algn="ctr">
+            <w14:noFill/>
+            <w14:prstDash w14:val="solid"/>
+            <w14:round/>
+          </w14:textOutline>
+        </w:rPr>
+        <w:sym w:font="Wingdings" w:char="F0E0"/>
+      </w:r>
+      <w:r>
+        <w:rPr>
+          <w:rFonts w:ascii="Times New Roman" w:hAnsi="Times New Roman" w:cs="Times New Roman"/>
+          <w:color w:val="000000" w:themeColor="text1"/>
+          <w:sz w:val="28"/>
+          <w:szCs w:val="28"/>
+          <w:lang w:val="en-US"/>
+          <w14:shadow w14:blurRad="38100" w14:dist="19050" w14:dir="2700000" w14:sx="100000" w14:sy="100000" w14:kx="0" w14:ky="0" w14:algn="tl">
+            <w14:schemeClr w14:val="dk1">
+              <w14:alpha w14:val="60000"/>
+            </w14:schemeClr>
+          </w14:shadow>
+          <w14:textOutline w14:w="0" w14:cap="flat" w14:cmpd="sng" w14:algn="ctr">
+            <w14:noFill/>
+            <w14:prstDash w14:val="solid"/>
+            <w14:round/>
+          </w14:textOutline>
+        </w:rPr>
+        <w:t xml:space="preserve"> /opt/maven </w:t>
+      </w:r>
+      <w:r>
+        <w:rPr>
+          <w:rFonts w:ascii="Times New Roman" w:hAnsi="Times New Roman" w:cs="Times New Roman"/>
+          <w:color w:val="000000" w:themeColor="text1"/>
+          <w:sz w:val="28"/>
+          <w:szCs w:val="28"/>
+          <w:lang w:val="en-US"/>
+          <w14:shadow w14:blurRad="38100" w14:dist="19050" w14:dir="2700000" w14:sx="100000" w14:sy="100000" w14:kx="0" w14:ky="0" w14:algn="tl">
+            <w14:schemeClr w14:val="dk1">
+              <w14:alpha w14:val="60000"/>
+            </w14:schemeClr>
+          </w14:shadow>
+          <w14:textOutline w14:w="0" w14:cap="flat" w14:cmpd="sng" w14:algn="ctr">
+            <w14:noFill/>
+            <w14:prstDash w14:val="solid"/>
+            <w14:round/>
+          </w14:textOutline>
+        </w:rPr>
+        <w:sym w:font="Wingdings" w:char="F0E0"/>
+      </w:r>
+      <w:r>
+        <w:rPr>
+          <w:rFonts w:ascii="Times New Roman" w:hAnsi="Times New Roman" w:cs="Times New Roman"/>
+          <w:color w:val="000000" w:themeColor="text1"/>
+          <w:sz w:val="28"/>
+          <w:szCs w:val="28"/>
+          <w:lang w:val="en-US"/>
+          <w14:shadow w14:blurRad="38100" w14:dist="19050" w14:dir="2700000" w14:sx="100000" w14:sy="100000" w14:kx="0" w14:ky="0" w14:algn="tl">
+            <w14:schemeClr w14:val="dk1">
+              <w14:alpha w14:val="60000"/>
+            </w14:schemeClr>
+          </w14:shadow>
+          <w14:textOutline w14:w="0" w14:cap="flat" w14:cmpd="sng" w14:algn="ctr">
+            <w14:noFill/>
+            <w14:prstDash w14:val="solid"/>
+            <w14:round/>
+          </w14:textOutline>
+        </w:rPr>
+        <w:t xml:space="preserve"> Apply </w:t>
+      </w:r>
+      <w:r>
+        <w:rPr>
+          <w:rFonts w:ascii="Times New Roman" w:hAnsi="Times New Roman" w:cs="Times New Roman"/>
+          <w:color w:val="000000" w:themeColor="text1"/>
+          <w:sz w:val="28"/>
+          <w:szCs w:val="28"/>
+          <w:lang w:val="en-US"/>
+          <w14:shadow w14:blurRad="38100" w14:dist="19050" w14:dir="2700000" w14:sx="100000" w14:sy="100000" w14:kx="0" w14:ky="0" w14:algn="tl">
+            <w14:schemeClr w14:val="dk1">
+              <w14:alpha w14:val="60000"/>
+            </w14:schemeClr>
+          </w14:shadow>
+          <w14:textOutline w14:w="0" w14:cap="flat" w14:cmpd="sng" w14:algn="ctr">
+            <w14:noFill/>
+            <w14:prstDash w14:val="solid"/>
+            <w14:round/>
+          </w14:textOutline>
+        </w:rPr>
+        <w:sym w:font="Wingdings" w:char="F0E0"/>
+      </w:r>
+      <w:r>
+        <w:rPr>
+          <w:rFonts w:ascii="Times New Roman" w:hAnsi="Times New Roman" w:cs="Times New Roman"/>
+          <w:color w:val="000000" w:themeColor="text1"/>
+          <w:sz w:val="28"/>
+          <w:szCs w:val="28"/>
+          <w:lang w:val="en-US"/>
+          <w14:shadow w14:blurRad="38100" w14:dist="19050" w14:dir="2700000" w14:sx="100000" w14:sy="100000" w14:kx="0" w14:ky="0" w14:algn="tl">
+            <w14:schemeClr w14:val="dk1">
+              <w14:alpha w14:val="60000"/>
+            </w14:schemeClr>
+          </w14:shadow>
+          <w14:textOutline w14:w="0" w14:cap="flat" w14:cmpd="sng" w14:algn="ctr">
+            <w14:noFill/>
+            <w14:prstDash w14:val="solid"/>
+            <w14:round/>
+          </w14:textOutline>
+        </w:rPr>
+        <w:t xml:space="preserve"> Save</w:t>
+      </w:r>
+      <w:r>
+        <w:rPr>
+          <w:rFonts w:ascii="Times New Roman" w:hAnsi="Times New Roman" w:cs="Times New Roman"/>
+          <w:color w:val="000000" w:themeColor="text1"/>
+          <w:sz w:val="28"/>
+          <w:szCs w:val="28"/>
+          <w:lang w:val="en-US"/>
+          <w14:shadow w14:blurRad="38100" w14:dist="19050" w14:dir="2700000" w14:sx="100000" w14:sy="100000" w14:kx="0" w14:ky="0" w14:algn="tl">
+            <w14:schemeClr w14:val="dk1">
+              <w14:alpha w14:val="60000"/>
+            </w14:schemeClr>
+          </w14:shadow>
+          <w14:textOutline w14:w="0" w14:cap="flat" w14:cmpd="sng" w14:algn="ctr">
+            <w14:noFill/>
+            <w14:prstDash w14:val="solid"/>
+            <w14:round/>
+          </w14:textOutline>
+        </w:rPr>
+        <w:t xml:space="preserve"> </w:t>
+      </w:r>
+    </w:p>
+    <w:p>
+      <w:pPr>
+        <w:pStyle w:val="ListParagraph"/>
+        <w:rPr>
+          <w:rFonts w:ascii="Times New Roman" w:hAnsi="Times New Roman" w:cs="Times New Roman"/>
+          <w:color w:val="000000" w:themeColor="text1"/>
+          <w:sz w:val="28"/>
+          <w:szCs w:val="28"/>
+          <w:lang w:val="en-US"/>
+          <w14:shadow w14:blurRad="38100" w14:dist="19050" w14:dir="2700000" w14:sx="100000" w14:sy="100000" w14:kx="0" w14:ky="0" w14:algn="tl">
+            <w14:schemeClr w14:val="dk1">
+              <w14:alpha w14:val="60000"/>
+            </w14:schemeClr>
+          </w14:shadow>
+          <w14:textOutline w14:w="0" w14:cap="flat" w14:cmpd="sng" w14:algn="ctr">
+            <w14:noFill/>
+            <w14:prstDash w14:val="solid"/>
+            <w14:round/>
+          </w14:textOutline>
+        </w:rPr>
+      </w:pPr>
+    </w:p>
+    <w:p>
+      <w:pPr>
+        <w:rPr>
+          <w:lang w:val="en-US"/>
+        </w:rPr>
+      </w:pPr>
+    </w:p>
+    <w:p>
+      <w:pPr>
+        <w:rPr>
+          <w:lang w:val="en-US"/>
+        </w:rPr>
+      </w:pPr>
+    </w:p>
+    <w:p>
+      <w:pPr>
+        <w:rPr>
+          <w:lang w:val="en-US"/>
+        </w:rPr>
+      </w:pPr>
+    </w:p>
+    <w:p>
+      <w:pPr>
+        <w:rPr>
+          <w:lang w:val="en-US"/>
+        </w:rPr>
+      </w:pPr>
+    </w:p>
+    <w:p>
+      <w:pPr>
+        <w:rPr>
+          <w:lang w:val="en-US"/>
+        </w:rPr>
+      </w:pPr>
+    </w:p>
+    <w:p>
+      <w:pPr>
+        <w:rPr>
+          <w:lang w:val="en-US"/>
+        </w:rPr>
+      </w:pPr>
+    </w:p>
+    <w:p>
+      <w:pPr>
+        <w:rPr>
+          <w:lang w:val="en-US"/>
+        </w:rPr>
+      </w:pPr>
+    </w:p>
+    <w:p>
+      <w:pPr>
+        <w:rPr>
+          <w:lang w:val="en-US"/>
+        </w:rPr>
+      </w:pPr>
+    </w:p>
+    <w:p>
+      <w:pPr>
+        <w:rPr>
+          <w:lang w:val="en-US"/>
+        </w:rPr>
+      </w:pPr>
+    </w:p>
+    <w:p>
+      <w:pPr>
+        <w:rPr>
+          <w:lang w:val="en-US"/>
+        </w:rPr>
+      </w:pPr>
+    </w:p>
+    <w:p>
+      <w:pPr>
+        <w:rPr>
+          <w:lang w:val="en-US"/>
+        </w:rPr>
+      </w:pPr>
+    </w:p>
+    <w:p>
+      <w:pPr>
+        <w:rPr>
+          <w:rFonts w:ascii="Times New Roman" w:hAnsi="Times New Roman" w:cs="Times New Roman"/>
+          <w:b/>
+          <w:bCs/>
+          <w:color w:val="5B9BD5" w:themeColor="accent5"/>
+          <w:sz w:val="44"/>
+          <w:szCs w:val="44"/>
+          <w:lang w:val="en-US"/>
+          <w14:shadow w14:blurRad="12700" w14:dist="38100" w14:dir="2700000" w14:sx="100000" w14:sy="100000" w14:kx="0" w14:ky="0" w14:algn="tl">
+            <w14:schemeClr w14:val="accent5">
+              <w14:lumMod w14:val="60000"/>
+              <w14:lumOff w14:val="40000"/>
+            </w14:schemeClr>
+          </w14:shadow>
+          <w14:textOutline w14:w="9525" w14:cap="flat" w14:cmpd="sng" w14:algn="ctr">
+            <w14:solidFill>
+              <w14:schemeClr w14:val="bg1"/>
+            </w14:solidFill>
+            <w14:prstDash w14:val="solid"/>
+            <w14:round/>
+          </w14:textOutline>
+        </w:rPr>
+      </w:pPr>
+      <w:r>
+        <w:rPr>
+          <w:rFonts w:ascii="Times New Roman" w:hAnsi="Times New Roman" w:cs="Times New Roman"/>
+          <w:b/>
+          <w:bCs/>
+          <w:color w:val="5B9BD5" w:themeColor="accent5"/>
+          <w:sz w:val="44"/>
+          <w:szCs w:val="44"/>
+          <w:lang w:val="en-US"/>
+          <w14:shadow w14:blurRad="12700" w14:dist="38100" w14:dir="2700000" w14:sx="100000" w14:sy="100000" w14:kx="0" w14:ky="0" w14:algn="tl">
+            <w14:schemeClr w14:val="accent5">
+              <w14:lumMod w14:val="60000"/>
+              <w14:lumOff w14:val="40000"/>
+            </w14:schemeClr>
+          </w14:shadow>
+          <w14:textOutline w14:w="9525" w14:cap="flat" w14:cmpd="sng" w14:algn="ctr">
+            <w14:solidFill>
+              <w14:schemeClr w14:val="bg1"/>
+            </w14:solidFill>
+            <w14:prstDash w14:val="solid"/>
+            <w14:round/>
+          </w14:textOutline>
+        </w:rPr>
+        <w:lastRenderedPageBreak/>
+        <w:t xml:space="preserve">Create First </w:t>
+      </w:r>
+      <w:r>
+        <w:rPr>
+          <w:rFonts w:ascii="Times New Roman" w:hAnsi="Times New Roman" w:cs="Times New Roman"/>
+          <w:b/>
+          <w:bCs/>
+          <w:color w:val="5B9BD5" w:themeColor="accent5"/>
+          <w:sz w:val="44"/>
+          <w:szCs w:val="44"/>
+          <w:lang w:val="en-US"/>
+          <w14:shadow w14:blurRad="12700" w14:dist="38100" w14:dir="2700000" w14:sx="100000" w14:sy="100000" w14:kx="0" w14:ky="0" w14:algn="tl">
+            <w14:schemeClr w14:val="accent5">
+              <w14:lumMod w14:val="60000"/>
+              <w14:lumOff w14:val="40000"/>
+            </w14:schemeClr>
+          </w14:shadow>
+          <w14:textOutline w14:w="9525" w14:cap="flat" w14:cmpd="sng" w14:algn="ctr">
+            <w14:solidFill>
+              <w14:schemeClr w14:val="bg1"/>
+            </w14:solidFill>
+            <w14:prstDash w14:val="solid"/>
+            <w14:round/>
+          </w14:textOutline>
+        </w:rPr>
+        <w:t xml:space="preserve">Maven </w:t>
+      </w:r>
+      <w:r>
+        <w:rPr>
+          <w:rFonts w:ascii="Times New Roman" w:hAnsi="Times New Roman" w:cs="Times New Roman"/>
+          <w:b/>
+          <w:bCs/>
+          <w:color w:val="5B9BD5" w:themeColor="accent5"/>
+          <w:sz w:val="44"/>
+          <w:szCs w:val="44"/>
+          <w:lang w:val="en-US"/>
+          <w14:shadow w14:blurRad="12700" w14:dist="38100" w14:dir="2700000" w14:sx="100000" w14:sy="100000" w14:kx="0" w14:ky="0" w14:algn="tl">
+            <w14:schemeClr w14:val="accent5">
+              <w14:lumMod w14:val="60000"/>
+              <w14:lumOff w14:val="40000"/>
+            </w14:schemeClr>
+          </w14:shadow>
+          <w14:textOutline w14:w="9525" w14:cap="flat" w14:cmpd="sng" w14:algn="ctr">
+            <w14:solidFill>
+              <w14:schemeClr w14:val="bg1"/>
+            </w14:solidFill>
+            <w14:prstDash w14:val="solid"/>
+            <w14:round/>
+          </w14:textOutline>
+        </w:rPr>
+        <w:t>Job</w:t>
+      </w:r>
+    </w:p>
+    <w:p>
+      <w:pPr>
+        <w:pStyle w:val="ListParagraph"/>
+        <w:numPr>
+          <w:ilvl w:val="0"/>
+          <w:numId w:val="1"/>
+        </w:numPr>
+        <w:rPr>
+          <w:rFonts w:ascii="Times New Roman" w:hAnsi="Times New Roman" w:cs="Times New Roman"/>
+          <w:sz w:val="28"/>
+          <w:szCs w:val="28"/>
+          <w:lang w:val="en-US"/>
+        </w:rPr>
+      </w:pPr>
+      <w:r>
+        <w:rPr>
+          <w:rFonts w:ascii="Times New Roman" w:hAnsi="Times New Roman" w:cs="Times New Roman"/>
+          <w:sz w:val="28"/>
+          <w:szCs w:val="28"/>
+          <w:lang w:val="en-US"/>
+        </w:rPr>
+        <w:t xml:space="preserve">Go to Jenkins UI </w:t>
+      </w:r>
+      <w:r>
+        <w:rPr>
+          <w:rFonts w:ascii="Times New Roman" w:hAnsi="Times New Roman" w:cs="Times New Roman"/>
+          <w:sz w:val="28"/>
+          <w:szCs w:val="28"/>
+          <w:lang w:val="en-US"/>
+        </w:rPr>
+        <w:sym w:font="Wingdings" w:char="F0E0"/>
+      </w:r>
+      <w:r>
+        <w:rPr>
+          <w:rFonts w:ascii="Times New Roman" w:hAnsi="Times New Roman" w:cs="Times New Roman"/>
+          <w:sz w:val="28"/>
+          <w:szCs w:val="28"/>
+          <w:lang w:val="en-US"/>
+        </w:rPr>
+        <w:t xml:space="preserve"> Dashboard </w:t>
+      </w:r>
+      <w:r>
+        <w:rPr>
+          <w:rFonts w:ascii="Times New Roman" w:hAnsi="Times New Roman" w:cs="Times New Roman"/>
+          <w:sz w:val="28"/>
+          <w:szCs w:val="28"/>
+          <w:lang w:val="en-US"/>
+        </w:rPr>
+        <w:sym w:font="Wingdings" w:char="F0E0"/>
+      </w:r>
+      <w:r>
+        <w:rPr>
+          <w:rFonts w:ascii="Times New Roman" w:hAnsi="Times New Roman" w:cs="Times New Roman"/>
+          <w:sz w:val="28"/>
+          <w:szCs w:val="28"/>
+          <w:lang w:val="en-US"/>
+        </w:rPr>
+        <w:t xml:space="preserve"> New Item </w:t>
+      </w:r>
+      <w:r>
+        <w:rPr>
+          <w:rFonts w:ascii="Times New Roman" w:hAnsi="Times New Roman" w:cs="Times New Roman"/>
+          <w:sz w:val="28"/>
+          <w:szCs w:val="28"/>
+          <w:lang w:val="en-US"/>
+        </w:rPr>
+        <w:sym w:font="Wingdings" w:char="F0E0"/>
+      </w:r>
+      <w:r>
+        <w:rPr>
+          <w:rFonts w:ascii="Times New Roman" w:hAnsi="Times New Roman" w:cs="Times New Roman"/>
+          <w:sz w:val="28"/>
+          <w:szCs w:val="28"/>
+          <w:lang w:val="en-US"/>
+        </w:rPr>
+        <w:t xml:space="preserve"> Give name </w:t>
+      </w:r>
+      <w:proofErr w:type="spellStart"/>
+      <w:r>
+        <w:rPr>
+          <w:rFonts w:ascii="Times New Roman" w:hAnsi="Times New Roman" w:cs="Times New Roman"/>
+          <w:sz w:val="28"/>
+          <w:szCs w:val="28"/>
+          <w:lang w:val="en-US"/>
+        </w:rPr>
+        <w:t>My_First_Maven_Build</w:t>
+      </w:r>
+      <w:proofErr w:type="spellEnd"/>
+      <w:r>
+        <w:rPr>
+          <w:rFonts w:ascii="Times New Roman" w:hAnsi="Times New Roman" w:cs="Times New Roman"/>
+          <w:sz w:val="28"/>
+          <w:szCs w:val="28"/>
+          <w:lang w:val="en-US"/>
+        </w:rPr>
+        <w:t xml:space="preserve"> </w:t>
+      </w:r>
+      <w:r>
+        <w:rPr>
+          <w:rFonts w:ascii="Times New Roman" w:hAnsi="Times New Roman" w:cs="Times New Roman"/>
+          <w:sz w:val="28"/>
+          <w:szCs w:val="28"/>
+          <w:lang w:val="en-US"/>
+        </w:rPr>
+        <w:sym w:font="Wingdings" w:char="F0E0"/>
+      </w:r>
+      <w:r>
+        <w:rPr>
+          <w:rFonts w:ascii="Times New Roman" w:hAnsi="Times New Roman" w:cs="Times New Roman"/>
+          <w:sz w:val="28"/>
+          <w:szCs w:val="28"/>
+          <w:lang w:val="en-US"/>
+        </w:rPr>
+        <w:t xml:space="preserve"> select maven project </w:t>
+      </w:r>
+      <w:r>
+        <w:rPr>
+          <w:rFonts w:ascii="Times New Roman" w:hAnsi="Times New Roman" w:cs="Times New Roman"/>
+          <w:sz w:val="28"/>
+          <w:szCs w:val="28"/>
+          <w:lang w:val="en-US"/>
+        </w:rPr>
+        <w:sym w:font="Wingdings" w:char="F0E0"/>
+      </w:r>
+      <w:r>
+        <w:rPr>
+          <w:rFonts w:ascii="Times New Roman" w:hAnsi="Times New Roman" w:cs="Times New Roman"/>
+          <w:sz w:val="28"/>
+          <w:szCs w:val="28"/>
+          <w:lang w:val="en-US"/>
+        </w:rPr>
+        <w:t xml:space="preserve"> OK</w:t>
+      </w:r>
+      <w:r>
+        <w:rPr>
+          <w:rFonts w:ascii="Times New Roman" w:hAnsi="Times New Roman" w:cs="Times New Roman"/>
+          <w:sz w:val="28"/>
+          <w:szCs w:val="28"/>
+          <w:lang w:val="en-US"/>
+        </w:rPr>
+        <w:sym w:font="Wingdings" w:char="F0E0"/>
+      </w:r>
+      <w:r>
+        <w:rPr>
+          <w:rFonts w:ascii="Times New Roman" w:hAnsi="Times New Roman" w:cs="Times New Roman"/>
+          <w:sz w:val="28"/>
+          <w:szCs w:val="28"/>
+          <w:lang w:val="en-US"/>
+        </w:rPr>
+        <w:t xml:space="preserve"> give description </w:t>
+      </w:r>
+      <w:r>
+        <w:rPr>
+          <w:rFonts w:ascii="Times New Roman" w:hAnsi="Times New Roman" w:cs="Times New Roman"/>
+          <w:sz w:val="28"/>
+          <w:szCs w:val="28"/>
+          <w:lang w:val="en-US"/>
+        </w:rPr>
+        <w:sym w:font="Wingdings" w:char="F0E0"/>
+      </w:r>
+      <w:r>
+        <w:rPr>
+          <w:rFonts w:ascii="Times New Roman" w:hAnsi="Times New Roman" w:cs="Times New Roman"/>
+          <w:sz w:val="28"/>
+          <w:szCs w:val="28"/>
+          <w:lang w:val="en-US"/>
+        </w:rPr>
+        <w:t xml:space="preserve"> Under source code management select git </w:t>
+      </w:r>
+      <w:r>
+        <w:rPr>
+          <w:rFonts w:ascii="Times New Roman" w:hAnsi="Times New Roman" w:cs="Times New Roman"/>
+          <w:sz w:val="28"/>
+          <w:szCs w:val="28"/>
+          <w:lang w:val="en-US"/>
+        </w:rPr>
+        <w:sym w:font="Wingdings" w:char="F0E0"/>
+      </w:r>
+      <w:r>
+        <w:rPr>
+          <w:rFonts w:ascii="Times New Roman" w:hAnsi="Times New Roman" w:cs="Times New Roman"/>
+          <w:sz w:val="28"/>
+          <w:szCs w:val="28"/>
+          <w:lang w:val="en-US"/>
+        </w:rPr>
+        <w:t xml:space="preserve"> paste your git repo </w:t>
+      </w:r>
+      <w:proofErr w:type="spellStart"/>
+      <w:r>
+        <w:rPr>
+          <w:rFonts w:ascii="Times New Roman" w:hAnsi="Times New Roman" w:cs="Times New Roman"/>
+          <w:sz w:val="28"/>
+          <w:szCs w:val="28"/>
+          <w:lang w:val="en-US"/>
+        </w:rPr>
+        <w:t>url</w:t>
+      </w:r>
+      <w:proofErr w:type="spellEnd"/>
+      <w:r>
+        <w:rPr>
+          <w:rFonts w:ascii="Times New Roman" w:hAnsi="Times New Roman" w:cs="Times New Roman"/>
+          <w:sz w:val="28"/>
+          <w:szCs w:val="28"/>
+          <w:lang w:val="en-US"/>
+        </w:rPr>
+        <w:t xml:space="preserve"> </w:t>
+      </w:r>
+      <w:r>
+        <w:rPr>
+          <w:rFonts w:ascii="Times New Roman" w:hAnsi="Times New Roman" w:cs="Times New Roman"/>
+          <w:sz w:val="28"/>
+          <w:szCs w:val="28"/>
+          <w:lang w:val="en-US"/>
+        </w:rPr>
+        <w:sym w:font="Wingdings" w:char="F0E0"/>
+      </w:r>
+      <w:r>
+        <w:rPr>
+          <w:rFonts w:ascii="Times New Roman" w:hAnsi="Times New Roman" w:cs="Times New Roman"/>
+          <w:sz w:val="28"/>
+          <w:szCs w:val="28"/>
+          <w:lang w:val="en-US"/>
+        </w:rPr>
+        <w:t xml:space="preserve"> it is public repo no need to add credential </w:t>
+      </w:r>
+      <w:r>
+        <w:rPr>
+          <w:rFonts w:ascii="Times New Roman" w:hAnsi="Times New Roman" w:cs="Times New Roman"/>
+          <w:sz w:val="28"/>
+          <w:szCs w:val="28"/>
+          <w:lang w:val="en-US"/>
+        </w:rPr>
+        <w:sym w:font="Wingdings" w:char="F0E0"/>
+      </w:r>
+      <w:r>
+        <w:rPr>
+          <w:rFonts w:ascii="Times New Roman" w:hAnsi="Times New Roman" w:cs="Times New Roman"/>
+          <w:sz w:val="28"/>
+          <w:szCs w:val="28"/>
+          <w:lang w:val="en-US"/>
+        </w:rPr>
+        <w:t xml:space="preserve"> give branch code in my case its Master </w:t>
+      </w:r>
+      <w:r>
+        <w:rPr>
+          <w:rFonts w:ascii="Times New Roman" w:hAnsi="Times New Roman" w:cs="Times New Roman"/>
+          <w:sz w:val="28"/>
+          <w:szCs w:val="28"/>
+          <w:lang w:val="en-US"/>
+        </w:rPr>
+        <w:sym w:font="Wingdings" w:char="F0E0"/>
+      </w:r>
+      <w:r>
+        <w:rPr>
+          <w:rFonts w:ascii="Times New Roman" w:hAnsi="Times New Roman" w:cs="Times New Roman"/>
+          <w:sz w:val="28"/>
+          <w:szCs w:val="28"/>
+          <w:lang w:val="en-US"/>
+        </w:rPr>
+        <w:t xml:space="preserve"> Under build section</w:t>
+      </w:r>
+      <w:r>
+        <w:rPr>
+          <w:rFonts w:ascii="Times New Roman" w:hAnsi="Times New Roman" w:cs="Times New Roman"/>
+          <w:sz w:val="28"/>
+          <w:szCs w:val="28"/>
+          <w:lang w:val="en-US"/>
+        </w:rPr>
+        <w:t xml:space="preserve"> write pom.xml </w:t>
+      </w:r>
+      <w:r>
+        <w:rPr>
+          <w:rFonts w:ascii="Times New Roman" w:hAnsi="Times New Roman" w:cs="Times New Roman"/>
+          <w:sz w:val="28"/>
+          <w:szCs w:val="28"/>
+          <w:lang w:val="en-US"/>
+        </w:rPr>
+        <w:sym w:font="Wingdings" w:char="F0E0"/>
+      </w:r>
+      <w:r>
+        <w:rPr>
+          <w:rFonts w:ascii="Times New Roman" w:hAnsi="Times New Roman" w:cs="Times New Roman"/>
+          <w:sz w:val="28"/>
+          <w:szCs w:val="28"/>
+          <w:lang w:val="en-US"/>
+        </w:rPr>
+        <w:t xml:space="preserve"> In goals and option write “clean install package” </w:t>
+      </w:r>
+      <w:r>
+        <w:rPr>
+          <w:rFonts w:ascii="Times New Roman" w:hAnsi="Times New Roman" w:cs="Times New Roman"/>
+          <w:sz w:val="28"/>
+          <w:szCs w:val="28"/>
+          <w:lang w:val="en-US"/>
+        </w:rPr>
+        <w:sym w:font="Wingdings" w:char="F0E0"/>
+      </w:r>
+      <w:r>
+        <w:rPr>
+          <w:rFonts w:ascii="Times New Roman" w:hAnsi="Times New Roman" w:cs="Times New Roman"/>
+          <w:sz w:val="28"/>
+          <w:szCs w:val="28"/>
+          <w:lang w:val="en-US"/>
+        </w:rPr>
+        <w:t xml:space="preserve"> Apply </w:t>
+      </w:r>
+      <w:r>
+        <w:rPr>
+          <w:rFonts w:ascii="Times New Roman" w:hAnsi="Times New Roman" w:cs="Times New Roman"/>
+          <w:sz w:val="28"/>
+          <w:szCs w:val="28"/>
+          <w:lang w:val="en-US"/>
+        </w:rPr>
+        <w:sym w:font="Wingdings" w:char="F0E0"/>
+      </w:r>
+      <w:r>
+        <w:rPr>
+          <w:rFonts w:ascii="Times New Roman" w:hAnsi="Times New Roman" w:cs="Times New Roman"/>
+          <w:sz w:val="28"/>
+          <w:szCs w:val="28"/>
+          <w:lang w:val="en-US"/>
+        </w:rPr>
+        <w:t xml:space="preserve"> Save </w:t>
+      </w:r>
+      <w:r>
+        <w:rPr>
+          <w:rFonts w:ascii="Times New Roman" w:hAnsi="Times New Roman" w:cs="Times New Roman"/>
+          <w:sz w:val="28"/>
+          <w:szCs w:val="28"/>
+          <w:lang w:val="en-US"/>
+        </w:rPr>
+        <w:sym w:font="Wingdings" w:char="F0E0"/>
+      </w:r>
+      <w:r>
+        <w:rPr>
+          <w:rFonts w:ascii="Times New Roman" w:hAnsi="Times New Roman" w:cs="Times New Roman"/>
+          <w:sz w:val="28"/>
+          <w:szCs w:val="28"/>
+          <w:lang w:val="en-US"/>
+        </w:rPr>
+        <w:t xml:space="preserve"> Click on build now</w:t>
+      </w:r>
+    </w:p>
+    <w:p>
+      <w:pPr>
+        <w:pStyle w:val="ListParagraph"/>
+        <w:numPr>
+          <w:ilvl w:val="0"/>
+          <w:numId w:val="1"/>
+        </w:numPr>
+        <w:rPr>
+          <w:rFonts w:ascii="Times New Roman" w:hAnsi="Times New Roman" w:cs="Times New Roman"/>
+          <w:sz w:val="28"/>
+          <w:szCs w:val="28"/>
+          <w:lang w:val="en-US"/>
+        </w:rPr>
+      </w:pPr>
+      <w:r>
+        <w:rPr>
+          <w:rFonts w:ascii="Times New Roman" w:hAnsi="Times New Roman" w:cs="Times New Roman"/>
+          <w:sz w:val="28"/>
+          <w:szCs w:val="28"/>
+          <w:lang w:val="en-US"/>
+        </w:rPr>
+        <w:t xml:space="preserve">When you run any job Jenkins copy your code in workspace directory even outcome copy in workspace directory </w:t>
+      </w:r>
+    </w:p>
+    <w:p>
+      <w:pPr>
+        <w:pStyle w:val="ListParagraph"/>
+        <w:rPr>
+          <w:rFonts w:ascii="Times New Roman" w:hAnsi="Times New Roman" w:cs="Times New Roman"/>
+          <w:sz w:val="28"/>
+          <w:szCs w:val="28"/>
+          <w:lang w:val="en-US"/>
+        </w:rPr>
+      </w:pPr>
+      <w:r>
+        <w:rPr>
+          <w:noProof/>
+        </w:rPr>
+        <w:drawing>
+          <wp:inline distT="0" distB="0" distL="0" distR="0" wp14:anchorId="545272F6" wp14:editId="075C0975">
+            <wp:extent cx="5731510" cy="2611755"/>
+            <wp:effectExtent l="0" t="0" r="2540" b="0"/>
+            <wp:docPr id="4" name="Picture 4"/>
+            <wp:cNvGraphicFramePr>
+              <a:graphicFrameLocks xmlns:a="http://schemas.openxmlformats.org/drawingml/2006/main" noChangeAspect="1"/>
+            </wp:cNvGraphicFramePr>
+            <a:graphic xmlns:a="http://schemas.openxmlformats.org/drawingml/2006/main">
+              <a:graphicData uri="http://schemas.openxmlformats.org/drawingml/2006/picture">
+                <pic:pic xmlns:pic="http://schemas.openxmlformats.org/drawingml/2006/picture">
+                  <pic:nvPicPr>
+                    <pic:cNvPr id="1" name=""/>
+                    <pic:cNvPicPr/>
+                  </pic:nvPicPr>
+                  <pic:blipFill>
+                    <a:blip r:embed="rId15"/>
+                    <a:stretch>
+                      <a:fillRect/>
+                    </a:stretch>
+                  </pic:blipFill>
+                  <pic:spPr>
+                    <a:xfrm>
+                      <a:off x="0" y="0"/>
+                      <a:ext cx="5731510" cy="2611755"/>
+                    </a:xfrm>
+                    <a:prstGeom prst="rect">
+                      <a:avLst/>
+                    </a:prstGeom>
+                  </pic:spPr>
+                </pic:pic>
+              </a:graphicData>
+            </a:graphic>
+          </wp:inline>
+        </w:drawing>
+      </w:r>
+    </w:p>
+    <w:p>
+      <w:pPr>
+        <w:pStyle w:val="ListParagraph"/>
+        <w:numPr>
+          <w:ilvl w:val="0"/>
+          <w:numId w:val="1"/>
+        </w:numPr>
+        <w:rPr>
+          <w:rFonts w:ascii="Times New Roman" w:hAnsi="Times New Roman" w:cs="Times New Roman"/>
+          <w:sz w:val="28"/>
+          <w:szCs w:val="28"/>
+          <w:lang w:val="en-US"/>
+        </w:rPr>
+      </w:pPr>
+      <w:r>
+        <w:rPr>
+          <w:rFonts w:ascii="Times New Roman" w:hAnsi="Times New Roman" w:cs="Times New Roman"/>
+          <w:sz w:val="28"/>
+          <w:szCs w:val="28"/>
+          <w:lang w:val="en-US"/>
+        </w:rPr>
+        <w:t>To check on AWS Jenkins console</w:t>
+      </w:r>
+      <w:r>
+        <w:rPr>
+          <w:rFonts w:ascii="Times New Roman" w:hAnsi="Times New Roman" w:cs="Times New Roman"/>
+          <w:sz w:val="28"/>
+          <w:szCs w:val="28"/>
+          <w:lang w:val="en-US"/>
+        </w:rPr>
+        <w:t xml:space="preserve"> </w:t>
+      </w:r>
+      <w:r>
+        <w:rPr>
+          <w:rFonts w:ascii="Times New Roman" w:hAnsi="Times New Roman" w:cs="Times New Roman"/>
+          <w:sz w:val="28"/>
+          <w:szCs w:val="28"/>
+          <w:lang w:val="en-US"/>
+        </w:rPr>
+        <w:sym w:font="Wingdings" w:char="F0E0"/>
+      </w:r>
+      <w:r>
+        <w:rPr>
+          <w:rFonts w:ascii="Times New Roman" w:hAnsi="Times New Roman" w:cs="Times New Roman"/>
+          <w:sz w:val="28"/>
+          <w:szCs w:val="28"/>
+          <w:lang w:val="en-US"/>
+        </w:rPr>
+        <w:t xml:space="preserve"> cd /var/lib/</w:t>
+      </w:r>
+      <w:proofErr w:type="spellStart"/>
+      <w:r>
+        <w:rPr>
+          <w:rFonts w:ascii="Times New Roman" w:hAnsi="Times New Roman" w:cs="Times New Roman"/>
+          <w:sz w:val="28"/>
+          <w:szCs w:val="28"/>
+          <w:lang w:val="en-US"/>
+        </w:rPr>
+        <w:t>jenkins</w:t>
+      </w:r>
+      <w:proofErr w:type="spellEnd"/>
+      <w:r>
+        <w:rPr>
+          <w:rFonts w:ascii="Times New Roman" w:hAnsi="Times New Roman" w:cs="Times New Roman"/>
+          <w:sz w:val="28"/>
+          <w:szCs w:val="28"/>
+          <w:lang w:val="en-US"/>
+        </w:rPr>
+        <w:t>/workspace/</w:t>
+      </w:r>
+    </w:p>
+    <w:p>
+      <w:pPr>
+        <w:rPr>
+          <w:rFonts w:ascii="Times New Roman" w:hAnsi="Times New Roman" w:cs="Times New Roman"/>
+          <w:sz w:val="28"/>
+          <w:szCs w:val="28"/>
+          <w:lang w:val="en-US"/>
+        </w:rPr>
+      </w:pPr>
+    </w:p>
+    <w:p>
+      <w:pPr>
+        <w:rPr>
+          <w:rFonts w:ascii="Times New Roman" w:hAnsi="Times New Roman" w:cs="Times New Roman"/>
+          <w:sz w:val="28"/>
+          <w:szCs w:val="28"/>
+          <w:lang w:val="en-US"/>
+        </w:rPr>
+      </w:pPr>
+    </w:p>
+    <w:p>
+      <w:pPr>
+        <w:rPr>
+          <w:rFonts w:ascii="Times New Roman" w:hAnsi="Times New Roman" w:cs="Times New Roman"/>
+          <w:sz w:val="28"/>
+          <w:szCs w:val="28"/>
+          <w:lang w:val="en-US"/>
+        </w:rPr>
+      </w:pPr>
+    </w:p>
+    <w:p>
+      <w:pPr>
+        <w:rPr>
+          <w:rFonts w:ascii="Times New Roman" w:hAnsi="Times New Roman" w:cs="Times New Roman"/>
+          <w:sz w:val="28"/>
+          <w:szCs w:val="28"/>
+          <w:lang w:val="en-US"/>
+        </w:rPr>
+      </w:pPr>
+    </w:p>
+    <w:p>
+      <w:pPr>
+        <w:rPr>
+          <w:rFonts w:ascii="Times New Roman" w:hAnsi="Times New Roman" w:cs="Times New Roman"/>
+          <w:sz w:val="28"/>
+          <w:szCs w:val="28"/>
+          <w:lang w:val="en-US"/>
+        </w:rPr>
+      </w:pPr>
+    </w:p>
+    <w:p>
+      <w:pPr>
+        <w:rPr>
+          <w:rFonts w:ascii="Times New Roman" w:hAnsi="Times New Roman" w:cs="Times New Roman"/>
+          <w:sz w:val="28"/>
+          <w:szCs w:val="28"/>
+          <w:lang w:val="en-US"/>
+        </w:rPr>
+      </w:pPr>
+    </w:p>
+    <w:p>
+      <w:pPr>
+        <w:rPr>
+          <w:rFonts w:ascii="Times New Roman" w:hAnsi="Times New Roman" w:cs="Times New Roman"/>
+          <w:sz w:val="28"/>
+          <w:szCs w:val="28"/>
+          <w:lang w:val="en-US"/>
+        </w:rPr>
+      </w:pPr>
+    </w:p>
+    <w:p>
+      <w:pPr>
+        <w:rPr>
+          <w:rFonts w:ascii="Times New Roman" w:hAnsi="Times New Roman" w:cs="Times New Roman"/>
+          <w:sz w:val="28"/>
+          <w:szCs w:val="28"/>
+          <w:lang w:val="en-US"/>
+        </w:rPr>
+      </w:pPr>
+    </w:p>
+    <w:p>
+      <w:pPr>
+        <w:rPr>
+          <w:rFonts w:ascii="Times New Roman" w:hAnsi="Times New Roman" w:cs="Times New Roman"/>
+          <w:sz w:val="28"/>
+          <w:szCs w:val="28"/>
+          <w:lang w:val="en-US"/>
+        </w:rPr>
+      </w:pPr>
+    </w:p>
+    <w:p>
+      <w:pPr>
+        <w:rPr>
+          <w:rFonts w:ascii="Times New Roman" w:hAnsi="Times New Roman" w:cs="Times New Roman"/>
+          <w:sz w:val="28"/>
+          <w:szCs w:val="28"/>
+          <w:lang w:val="en-US"/>
+        </w:rPr>
+      </w:pPr>
+    </w:p>
+    <w:p>
+      <w:pPr>
+        <w:rPr>
+          <w:rFonts w:ascii="Times New Roman" w:hAnsi="Times New Roman" w:cs="Times New Roman"/>
+          <w:sz w:val="28"/>
+          <w:szCs w:val="28"/>
+          <w:lang w:val="en-US"/>
+        </w:rPr>
+      </w:pPr>
+    </w:p>
+    <w:p>
+      <w:pPr>
+        <w:rPr>
+          <w:rFonts w:ascii="Times New Roman" w:hAnsi="Times New Roman" w:cs="Times New Roman"/>
+          <w:b/>
+          <w:bCs/>
+          <w:color w:val="5B9BD5" w:themeColor="accent5"/>
+          <w:sz w:val="44"/>
+          <w:szCs w:val="44"/>
+          <w:lang w:val="en-US"/>
+          <w14:shadow w14:blurRad="12700" w14:dist="38100" w14:dir="2700000" w14:sx="100000" w14:sy="100000" w14:kx="0" w14:ky="0" w14:algn="tl">
+            <w14:schemeClr w14:val="accent5">
+              <w14:lumMod w14:val="60000"/>
+              <w14:lumOff w14:val="40000"/>
+            </w14:schemeClr>
+          </w14:shadow>
+          <w14:textOutline w14:w="9525" w14:cap="flat" w14:cmpd="sng" w14:algn="ctr">
+            <w14:solidFill>
+              <w14:schemeClr w14:val="bg1"/>
+            </w14:solidFill>
+            <w14:prstDash w14:val="solid"/>
+            <w14:round/>
+          </w14:textOutline>
+        </w:rPr>
+      </w:pPr>
+      <w:r>
+        <w:rPr>
+          <w:rFonts w:ascii="Times New Roman" w:hAnsi="Times New Roman" w:cs="Times New Roman"/>
+          <w:b/>
+          <w:bCs/>
+          <w:color w:val="5B9BD5" w:themeColor="accent5"/>
+          <w:sz w:val="44"/>
+          <w:szCs w:val="44"/>
+          <w:lang w:val="en-US"/>
+          <w14:shadow w14:blurRad="12700" w14:dist="38100" w14:dir="2700000" w14:sx="100000" w14:sy="100000" w14:kx="0" w14:ky="0" w14:algn="tl">
+            <w14:schemeClr w14:val="accent5">
+              <w14:lumMod w14:val="60000"/>
+              <w14:lumOff w14:val="40000"/>
+            </w14:schemeClr>
+          </w14:shadow>
+          <w14:textOutline w14:w="9525" w14:cap="flat" w14:cmpd="sng" w14:algn="ctr">
+            <w14:solidFill>
+              <w14:schemeClr w14:val="bg1"/>
+            </w14:solidFill>
+            <w14:prstDash w14:val="solid"/>
+            <w14:round/>
+          </w14:textOutline>
+        </w:rPr>
+        <w:lastRenderedPageBreak/>
+        <w:t>Setup tomcat server</w:t>
+      </w:r>
+    </w:p>
+    <w:p>
+      <w:pPr>
+        <w:pStyle w:val="ListParagraph"/>
+        <w:numPr>
+          <w:ilvl w:val="0"/>
+          <w:numId w:val="1"/>
+        </w:numPr>
+        <w:rPr>
+          <w:rFonts w:ascii="Times New Roman" w:hAnsi="Times New Roman" w:cs="Times New Roman"/>
+          <w:color w:val="000000" w:themeColor="text1"/>
+          <w:sz w:val="28"/>
+          <w:szCs w:val="28"/>
+          <w:lang w:val="en-US"/>
+          <w14:shadow w14:blurRad="38100" w14:dist="19050" w14:dir="2700000" w14:sx="100000" w14:sy="100000" w14:kx="0" w14:ky="0" w14:algn="tl">
+            <w14:schemeClr w14:val="dk1">
+              <w14:alpha w14:val="60000"/>
+            </w14:schemeClr>
+          </w14:shadow>
+          <w14:textOutline w14:w="0" w14:cap="flat" w14:cmpd="sng" w14:algn="ctr">
+            <w14:noFill/>
+            <w14:prstDash w14:val="solid"/>
+            <w14:round/>
+          </w14:textOutline>
+        </w:rPr>
+      </w:pPr>
+    </w:p>
+    <w:p>
+      <w:pPr>
+        <w:rPr>
+          <w:rFonts w:ascii="Times New Roman" w:hAnsi="Times New Roman" w:cs="Times New Roman"/>
+          <w:sz w:val="28"/>
+          <w:szCs w:val="28"/>
           <w:lang w:val="en-US"/>
         </w:rPr>
       </w:pPr>

</xml_diff>

<commit_message>
"Update tomcat server creation step in CICD DevOps Document"
</commit_message>
<xml_diff>
--- a/DevOps/CICD_Pipeline_DevOps.docx
+++ b/DevOps/CICD_Pipeline_DevOps.docx
@@ -4246,51 +4246,7 @@
             <w14:round/>
           </w14:textOutline>
         </w:rPr>
-        <w:t xml:space="preserve">We cannot install Jenkins directly. </w:t>
-      </w:r>
-      <w:proofErr w:type="gramStart"/>
-      <w:r>
-        <w:rPr>
-          <w:rFonts w:ascii="Times New Roman" w:hAnsi="Times New Roman" w:cs="Times New Roman"/>
-          <w:bCs/>
-          <w:color w:val="000000" w:themeColor="text1"/>
-          <w:sz w:val="28"/>
-          <w:szCs w:val="28"/>
-          <w:lang w:val="en-US"/>
-          <w14:shadow w14:blurRad="38100" w14:dist="19050" w14:dir="2700000" w14:sx="100000" w14:sy="100000" w14:kx="0" w14:ky="0" w14:algn="tl">
-            <w14:schemeClr w14:val="dk1">
-              <w14:alpha w14:val="60000"/>
-            </w14:schemeClr>
-          </w14:shadow>
-          <w14:textOutline w14:w="0" w14:cap="flat" w14:cmpd="sng" w14:algn="ctr">
-            <w14:noFill/>
-            <w14:prstDash w14:val="solid"/>
-            <w14:round/>
-          </w14:textOutline>
-        </w:rPr>
-        <w:t>First</w:t>
-      </w:r>
-      <w:proofErr w:type="gramEnd"/>
-      <w:r>
-        <w:rPr>
-          <w:rFonts w:ascii="Times New Roman" w:hAnsi="Times New Roman" w:cs="Times New Roman"/>
-          <w:bCs/>
-          <w:color w:val="000000" w:themeColor="text1"/>
-          <w:sz w:val="28"/>
-          <w:szCs w:val="28"/>
-          <w:lang w:val="en-US"/>
-          <w14:shadow w14:blurRad="38100" w14:dist="19050" w14:dir="2700000" w14:sx="100000" w14:sy="100000" w14:kx="0" w14:ky="0" w14:algn="tl">
-            <w14:schemeClr w14:val="dk1">
-              <w14:alpha w14:val="60000"/>
-            </w14:schemeClr>
-          </w14:shadow>
-          <w14:textOutline w14:w="0" w14:cap="flat" w14:cmpd="sng" w14:algn="ctr">
-            <w14:noFill/>
-            <w14:prstDash w14:val="solid"/>
-            <w14:round/>
-          </w14:textOutline>
-        </w:rPr>
-        <w:t xml:space="preserve"> we need to add Jenkins code from repository.</w:t>
+        <w:t>We cannot install Jenkins directly. First we need to add Jenkins code from repository.</w:t>
       </w:r>
     </w:p>
     <w:p>
@@ -5364,51 +5320,7 @@
             <w14:round/>
           </w14:textOutline>
         </w:rPr>
-        <w:t xml:space="preserve">To check Jenkins on </w:t>
-      </w:r>
-      <w:proofErr w:type="gramStart"/>
-      <w:r>
-        <w:rPr>
-          <w:rFonts w:ascii="Times New Roman" w:hAnsi="Times New Roman" w:cs="Times New Roman"/>
-          <w:bCs/>
-          <w:color w:val="000000" w:themeColor="text1"/>
-          <w:sz w:val="28"/>
-          <w:szCs w:val="28"/>
-          <w:lang w:val="en-US"/>
-          <w14:shadow w14:blurRad="38100" w14:dist="19050" w14:dir="2700000" w14:sx="100000" w14:sy="100000" w14:kx="0" w14:ky="0" w14:algn="tl">
-            <w14:schemeClr w14:val="dk1">
-              <w14:alpha w14:val="60000"/>
-            </w14:schemeClr>
-          </w14:shadow>
-          <w14:textOutline w14:w="0" w14:cap="flat" w14:cmpd="sng" w14:algn="ctr">
-            <w14:noFill/>
-            <w14:prstDash w14:val="solid"/>
-            <w14:round/>
-          </w14:textOutline>
-        </w:rPr>
-        <w:t>browser</w:t>
-      </w:r>
-      <w:proofErr w:type="gramEnd"/>
-      <w:r>
-        <w:rPr>
-          <w:rFonts w:ascii="Times New Roman" w:hAnsi="Times New Roman" w:cs="Times New Roman"/>
-          <w:bCs/>
-          <w:color w:val="000000" w:themeColor="text1"/>
-          <w:sz w:val="28"/>
-          <w:szCs w:val="28"/>
-          <w:lang w:val="en-US"/>
-          <w14:shadow w14:blurRad="38100" w14:dist="19050" w14:dir="2700000" w14:sx="100000" w14:sy="100000" w14:kx="0" w14:ky="0" w14:algn="tl">
-            <w14:schemeClr w14:val="dk1">
-              <w14:alpha w14:val="60000"/>
-            </w14:schemeClr>
-          </w14:shadow>
-          <w14:textOutline w14:w="0" w14:cap="flat" w14:cmpd="sng" w14:algn="ctr">
-            <w14:noFill/>
-            <w14:prstDash w14:val="solid"/>
-            <w14:round/>
-          </w14:textOutline>
-        </w:rPr>
-        <w:t xml:space="preserve"> take public IP of our </w:t>
+        <w:t xml:space="preserve">To check Jenkins on browser take public IP of our </w:t>
       </w:r>
       <w:proofErr w:type="spellStart"/>
       <w:r>
@@ -6115,30 +6027,8 @@
             <w14:round/>
           </w14:textOutline>
         </w:rPr>
-        <w:t xml:space="preserve"> Click on start using </w:t>
-      </w:r>
-      <w:proofErr w:type="gramStart"/>
-      <w:r>
-        <w:rPr>
-          <w:rFonts w:ascii="Times New Roman" w:hAnsi="Times New Roman" w:cs="Times New Roman"/>
-          <w:color w:val="000000" w:themeColor="text1"/>
-          <w:sz w:val="28"/>
-          <w:szCs w:val="28"/>
-          <w:lang w:val="en-US"/>
-          <w14:shadow w14:blurRad="38100" w14:dist="19050" w14:dir="2700000" w14:sx="100000" w14:sy="100000" w14:kx="0" w14:ky="0" w14:algn="tl">
-            <w14:schemeClr w14:val="dk1">
-              <w14:alpha w14:val="60000"/>
-            </w14:schemeClr>
-          </w14:shadow>
-          <w14:textOutline w14:w="0" w14:cap="flat" w14:cmpd="sng" w14:algn="ctr">
-            <w14:noFill/>
-            <w14:prstDash w14:val="solid"/>
-            <w14:round/>
-          </w14:textOutline>
-        </w:rPr>
-        <w:t>Jenkins .</w:t>
-      </w:r>
-      <w:proofErr w:type="gramEnd"/>
+        <w:t xml:space="preserve"> Click on start using Jenkins .</w:t>
+      </w:r>
     </w:p>
     <w:p>
       <w:pPr>
@@ -10070,49 +9960,7 @@
             <w14:round/>
           </w14:textOutline>
         </w:rPr>
-        <w:t xml:space="preserve"> To </w:t>
-      </w:r>
-      <w:proofErr w:type="gramStart"/>
-      <w:r>
-        <w:rPr>
-          <w:rFonts w:ascii="Times New Roman" w:hAnsi="Times New Roman" w:cs="Times New Roman"/>
-          <w:color w:val="000000" w:themeColor="text1"/>
-          <w:sz w:val="28"/>
-          <w:szCs w:val="28"/>
-          <w:lang w:val="en-US"/>
-          <w14:shadow w14:blurRad="38100" w14:dist="19050" w14:dir="2700000" w14:sx="100000" w14:sy="100000" w14:kx="0" w14:ky="0" w14:algn="tl">
-            <w14:schemeClr w14:val="dk1">
-              <w14:alpha w14:val="60000"/>
-            </w14:schemeClr>
-          </w14:shadow>
-          <w14:textOutline w14:w="0" w14:cap="flat" w14:cmpd="sng" w14:algn="ctr">
-            <w14:noFill/>
-            <w14:prstDash w14:val="solid"/>
-            <w14:round/>
-          </w14:textOutline>
-        </w:rPr>
-        <w:t>unzip .</w:t>
-      </w:r>
-      <w:proofErr w:type="gramEnd"/>
-      <w:r>
-        <w:rPr>
-          <w:rFonts w:ascii="Times New Roman" w:hAnsi="Times New Roman" w:cs="Times New Roman"/>
-          <w:color w:val="000000" w:themeColor="text1"/>
-          <w:sz w:val="28"/>
-          <w:szCs w:val="28"/>
-          <w:lang w:val="en-US"/>
-          <w14:shadow w14:blurRad="38100" w14:dist="19050" w14:dir="2700000" w14:sx="100000" w14:sy="100000" w14:kx="0" w14:ky="0" w14:algn="tl">
-            <w14:schemeClr w14:val="dk1">
-              <w14:alpha w14:val="60000"/>
-            </w14:schemeClr>
-          </w14:shadow>
-          <w14:textOutline w14:w="0" w14:cap="flat" w14:cmpd="sng" w14:algn="ctr">
-            <w14:noFill/>
-            <w14:prstDash w14:val="solid"/>
-            <w14:round/>
-          </w14:textOutline>
-        </w:rPr>
-        <w:t>tar.gz file</w:t>
+        <w:t xml:space="preserve"> To unzip .tar.gz file</w:t>
       </w:r>
     </w:p>
     <w:p>
@@ -10475,29 +10323,7 @@
             <w14:round/>
           </w14:textOutline>
         </w:rPr>
-        <w:t>bash_</w:t>
-      </w:r>
-      <w:proofErr w:type="gramStart"/>
-      <w:r>
-        <w:rPr>
-          <w:rFonts w:ascii="Times New Roman" w:hAnsi="Times New Roman" w:cs="Times New Roman"/>
-          <w:bCs/>
-          <w:color w:val="000000" w:themeColor="text1"/>
-          <w:sz w:val="28"/>
-          <w:szCs w:val="28"/>
-          <w:lang w:val="en-US"/>
-          <w14:shadow w14:blurRad="38100" w14:dist="19050" w14:dir="2700000" w14:sx="100000" w14:sy="100000" w14:kx="0" w14:ky="0" w14:algn="tl">
-            <w14:schemeClr w14:val="dk1">
-              <w14:alpha w14:val="60000"/>
-            </w14:schemeClr>
-          </w14:shadow>
-          <w14:textOutline w14:w="0" w14:cap="flat" w14:cmpd="sng" w14:algn="ctr">
-            <w14:noFill/>
-            <w14:prstDash w14:val="solid"/>
-            <w14:round/>
-          </w14:textOutline>
-        </w:rPr>
-        <w:t>profile</w:t>
+        <w:t>bash_profile</w:t>
       </w:r>
       <w:proofErr w:type="spellEnd"/>
       <w:r>
@@ -10519,29 +10345,7 @@
             <w14:round/>
           </w14:textOutline>
         </w:rPr>
-        <w:t>(</w:t>
-      </w:r>
-      <w:proofErr w:type="gramEnd"/>
-      <w:r>
-        <w:rPr>
-          <w:rFonts w:ascii="Times New Roman" w:hAnsi="Times New Roman" w:cs="Times New Roman"/>
-          <w:bCs/>
-          <w:color w:val="000000" w:themeColor="text1"/>
-          <w:sz w:val="28"/>
-          <w:szCs w:val="28"/>
-          <w:lang w:val="en-US"/>
-          <w14:shadow w14:blurRad="38100" w14:dist="19050" w14:dir="2700000" w14:sx="100000" w14:sy="100000" w14:kx="0" w14:ky="0" w14:algn="tl">
-            <w14:schemeClr w14:val="dk1">
-              <w14:alpha w14:val="60000"/>
-            </w14:schemeClr>
-          </w14:shadow>
-          <w14:textOutline w14:w="0" w14:cap="flat" w14:cmpd="sng" w14:algn="ctr">
-            <w14:noFill/>
-            <w14:prstDash w14:val="solid"/>
-            <w14:round/>
-          </w14:textOutline>
-        </w:rPr>
-        <w:t>~ is for go to root directory)</w:t>
+        <w:t>(~ is for go to root directory)</w:t>
       </w:r>
     </w:p>
     <w:p>
@@ -10759,28 +10563,7 @@
             <w14:round/>
           </w14:textOutline>
         </w:rPr>
-        <w:t xml:space="preserve"> </w:t>
-      </w:r>
-      <w:proofErr w:type="gramStart"/>
-      <w:r>
-        <w:rPr>
-          <w:rFonts w:ascii="Times New Roman" w:hAnsi="Times New Roman" w:cs="Times New Roman"/>
-          <w:color w:val="000000" w:themeColor="text1"/>
-          <w:sz w:val="28"/>
-          <w:szCs w:val="28"/>
-          <w:lang w:val="en-US"/>
-          <w14:shadow w14:blurRad="38100" w14:dist="19050" w14:dir="2700000" w14:sx="100000" w14:sy="100000" w14:kx="0" w14:ky="0" w14:algn="tl">
-            <w14:schemeClr w14:val="dk1">
-              <w14:alpha w14:val="60000"/>
-            </w14:schemeClr>
-          </w14:shadow>
-          <w14:textOutline w14:w="0" w14:cap="flat" w14:cmpd="sng" w14:algn="ctr">
-            <w14:noFill/>
-            <w14:prstDash w14:val="solid"/>
-            <w14:round/>
-          </w14:textOutline>
-        </w:rPr>
-        <w:t>type :</w:t>
+        <w:t xml:space="preserve"> type :</w:t>
       </w:r>
       <w:proofErr w:type="spellStart"/>
       <w:r>
@@ -10804,7 +10587,6 @@
         <w:t>wq</w:t>
       </w:r>
       <w:proofErr w:type="spellEnd"/>
-      <w:proofErr w:type="gramEnd"/>
       <w:r>
         <w:rPr>
           <w:rFonts w:ascii="Times New Roman" w:hAnsi="Times New Roman" w:cs="Times New Roman"/>
@@ -11846,57 +11628,7 @@
           </w14:textOutline>
         </w:rPr>
         <w:lastRenderedPageBreak/>
-        <w:t xml:space="preserve">Create First </w:t>
-      </w:r>
-      <w:r>
-        <w:rPr>
-          <w:rFonts w:ascii="Times New Roman" w:hAnsi="Times New Roman" w:cs="Times New Roman"/>
-          <w:b/>
-          <w:bCs/>
-          <w:color w:val="5B9BD5" w:themeColor="accent5"/>
-          <w:sz w:val="44"/>
-          <w:szCs w:val="44"/>
-          <w:lang w:val="en-US"/>
-          <w14:shadow w14:blurRad="12700" w14:dist="38100" w14:dir="2700000" w14:sx="100000" w14:sy="100000" w14:kx="0" w14:ky="0" w14:algn="tl">
-            <w14:schemeClr w14:val="accent5">
-              <w14:lumMod w14:val="60000"/>
-              <w14:lumOff w14:val="40000"/>
-            </w14:schemeClr>
-          </w14:shadow>
-          <w14:textOutline w14:w="9525" w14:cap="flat" w14:cmpd="sng" w14:algn="ctr">
-            <w14:solidFill>
-              <w14:schemeClr w14:val="bg1"/>
-            </w14:solidFill>
-            <w14:prstDash w14:val="solid"/>
-            <w14:round/>
-          </w14:textOutline>
-        </w:rPr>
-        <w:t xml:space="preserve">Maven </w:t>
-      </w:r>
-      <w:r>
-        <w:rPr>
-          <w:rFonts w:ascii="Times New Roman" w:hAnsi="Times New Roman" w:cs="Times New Roman"/>
-          <w:b/>
-          <w:bCs/>
-          <w:color w:val="5B9BD5" w:themeColor="accent5"/>
-          <w:sz w:val="44"/>
-          <w:szCs w:val="44"/>
-          <w:lang w:val="en-US"/>
-          <w14:shadow w14:blurRad="12700" w14:dist="38100" w14:dir="2700000" w14:sx="100000" w14:sy="100000" w14:kx="0" w14:ky="0" w14:algn="tl">
-            <w14:schemeClr w14:val="accent5">
-              <w14:lumMod w14:val="60000"/>
-              <w14:lumOff w14:val="40000"/>
-            </w14:schemeClr>
-          </w14:shadow>
-          <w14:textOutline w14:w="9525" w14:cap="flat" w14:cmpd="sng" w14:algn="ctr">
-            <w14:solidFill>
-              <w14:schemeClr w14:val="bg1"/>
-            </w14:solidFill>
-            <w14:prstDash w14:val="solid"/>
-            <w14:round/>
-          </w14:textOutline>
-        </w:rPr>
-        <w:t>Job</w:t>
+        <w:t>Create First Maven Job</w:t>
       </w:r>
     </w:p>
     <w:p>
@@ -12084,7 +11816,27 @@
           <w:szCs w:val="28"/>
           <w:lang w:val="en-US"/>
         </w:rPr>
-        <w:t xml:space="preserve"> paste your git repo </w:t>
+        <w:t xml:space="preserve"> paste your </w:t>
+      </w:r>
+      <w:proofErr w:type="spellStart"/>
+      <w:r>
+        <w:rPr>
+          <w:rFonts w:ascii="Times New Roman" w:hAnsi="Times New Roman" w:cs="Times New Roman"/>
+          <w:sz w:val="28"/>
+          <w:szCs w:val="28"/>
+          <w:lang w:val="en-US"/>
+        </w:rPr>
+        <w:t>git</w:t>
+      </w:r>
+      <w:proofErr w:type="spellEnd"/>
+      <w:r>
+        <w:rPr>
+          <w:rFonts w:ascii="Times New Roman" w:hAnsi="Times New Roman" w:cs="Times New Roman"/>
+          <w:sz w:val="28"/>
+          <w:szCs w:val="28"/>
+          <w:lang w:val="en-US"/>
+        </w:rPr>
+        <w:t xml:space="preserve"> repo </w:t>
       </w:r>
       <w:proofErr w:type="spellStart"/>
       <w:r>
@@ -12575,6 +12327,2390 @@
           </w14:textOutline>
         </w:rPr>
       </w:pPr>
+      <w:r>
+        <w:rPr>
+          <w:rFonts w:ascii="Times New Roman" w:hAnsi="Times New Roman" w:cs="Times New Roman"/>
+          <w:color w:val="000000" w:themeColor="text1"/>
+          <w:sz w:val="28"/>
+          <w:szCs w:val="28"/>
+          <w:lang w:val="en-US"/>
+          <w14:shadow w14:blurRad="38100" w14:dist="19050" w14:dir="2700000" w14:sx="100000" w14:sy="100000" w14:kx="0" w14:ky="0" w14:algn="tl">
+            <w14:schemeClr w14:val="dk1">
+              <w14:alpha w14:val="60000"/>
+            </w14:schemeClr>
+          </w14:shadow>
+          <w14:textOutline w14:w="0" w14:cap="flat" w14:cmpd="sng" w14:algn="ctr">
+            <w14:noFill/>
+            <w14:prstDash w14:val="solid"/>
+            <w14:round/>
+          </w14:textOutline>
+        </w:rPr>
+        <w:t>We have to create new AWS instance for amazon server.</w:t>
+      </w:r>
+    </w:p>
+    <w:p>
+      <w:pPr>
+        <w:pStyle w:val="ListParagraph"/>
+        <w:numPr>
+          <w:ilvl w:val="0"/>
+          <w:numId w:val="1"/>
+        </w:numPr>
+        <w:rPr>
+          <w:rFonts w:ascii="Times New Roman" w:hAnsi="Times New Roman" w:cs="Times New Roman"/>
+          <w:color w:val="000000" w:themeColor="text1"/>
+          <w:sz w:val="28"/>
+          <w:szCs w:val="28"/>
+          <w:lang w:val="en-US"/>
+          <w14:shadow w14:blurRad="38100" w14:dist="19050" w14:dir="2700000" w14:sx="100000" w14:sy="100000" w14:kx="0" w14:ky="0" w14:algn="tl">
+            <w14:schemeClr w14:val="dk1">
+              <w14:alpha w14:val="60000"/>
+            </w14:schemeClr>
+          </w14:shadow>
+          <w14:textOutline w14:w="0" w14:cap="flat" w14:cmpd="sng" w14:algn="ctr">
+            <w14:noFill/>
+            <w14:prstDash w14:val="solid"/>
+            <w14:round/>
+          </w14:textOutline>
+        </w:rPr>
+      </w:pPr>
+      <w:r>
+        <w:rPr>
+          <w:rFonts w:ascii="Times New Roman" w:hAnsi="Times New Roman" w:cs="Times New Roman"/>
+          <w:color w:val="000000" w:themeColor="text1"/>
+          <w:sz w:val="28"/>
+          <w:szCs w:val="28"/>
+          <w:lang w:val="en-US"/>
+          <w14:shadow w14:blurRad="38100" w14:dist="19050" w14:dir="2700000" w14:sx="100000" w14:sy="100000" w14:kx="0" w14:ky="0" w14:algn="tl">
+            <w14:schemeClr w14:val="dk1">
+              <w14:alpha w14:val="60000"/>
+            </w14:schemeClr>
+          </w14:shadow>
+          <w14:textOutline w14:w="0" w14:cap="flat" w14:cmpd="sng" w14:algn="ctr">
+            <w14:noFill/>
+            <w14:prstDash w14:val="solid"/>
+            <w14:round/>
+          </w14:textOutline>
+        </w:rPr>
+        <w:t xml:space="preserve">Go to Aws </w:t>
+      </w:r>
+      <w:r>
+        <w:rPr>
+          <w:rFonts w:ascii="Times New Roman" w:hAnsi="Times New Roman" w:cs="Times New Roman"/>
+          <w:color w:val="000000" w:themeColor="text1"/>
+          <w:sz w:val="28"/>
+          <w:szCs w:val="28"/>
+          <w:lang w:val="en-US"/>
+          <w14:shadow w14:blurRad="38100" w14:dist="19050" w14:dir="2700000" w14:sx="100000" w14:sy="100000" w14:kx="0" w14:ky="0" w14:algn="tl">
+            <w14:schemeClr w14:val="dk1">
+              <w14:alpha w14:val="60000"/>
+            </w14:schemeClr>
+          </w14:shadow>
+          <w14:textOutline w14:w="0" w14:cap="flat" w14:cmpd="sng" w14:algn="ctr">
+            <w14:noFill/>
+            <w14:prstDash w14:val="solid"/>
+            <w14:round/>
+          </w14:textOutline>
+        </w:rPr>
+        <w:sym w:font="Wingdings" w:char="F0E0"/>
+      </w:r>
+      <w:r>
+        <w:rPr>
+          <w:rFonts w:ascii="Times New Roman" w:hAnsi="Times New Roman" w:cs="Times New Roman"/>
+          <w:color w:val="000000" w:themeColor="text1"/>
+          <w:sz w:val="28"/>
+          <w:szCs w:val="28"/>
+          <w:lang w:val="en-US"/>
+          <w14:shadow w14:blurRad="38100" w14:dist="19050" w14:dir="2700000" w14:sx="100000" w14:sy="100000" w14:kx="0" w14:ky="0" w14:algn="tl">
+            <w14:schemeClr w14:val="dk1">
+              <w14:alpha w14:val="60000"/>
+            </w14:schemeClr>
+          </w14:shadow>
+          <w14:textOutline w14:w="0" w14:cap="flat" w14:cmpd="sng" w14:algn="ctr">
+            <w14:noFill/>
+            <w14:prstDash w14:val="solid"/>
+            <w14:round/>
+          </w14:textOutline>
+        </w:rPr>
+        <w:t xml:space="preserve"> Services </w:t>
+      </w:r>
+      <w:r>
+        <w:rPr>
+          <w:rFonts w:ascii="Times New Roman" w:hAnsi="Times New Roman" w:cs="Times New Roman"/>
+          <w:color w:val="000000" w:themeColor="text1"/>
+          <w:sz w:val="28"/>
+          <w:szCs w:val="28"/>
+          <w:lang w:val="en-US"/>
+          <w14:shadow w14:blurRad="38100" w14:dist="19050" w14:dir="2700000" w14:sx="100000" w14:sy="100000" w14:kx="0" w14:ky="0" w14:algn="tl">
+            <w14:schemeClr w14:val="dk1">
+              <w14:alpha w14:val="60000"/>
+            </w14:schemeClr>
+          </w14:shadow>
+          <w14:textOutline w14:w="0" w14:cap="flat" w14:cmpd="sng" w14:algn="ctr">
+            <w14:noFill/>
+            <w14:prstDash w14:val="solid"/>
+            <w14:round/>
+          </w14:textOutline>
+        </w:rPr>
+        <w:sym w:font="Wingdings" w:char="F0E0"/>
+      </w:r>
+      <w:r>
+        <w:rPr>
+          <w:rFonts w:ascii="Times New Roman" w:hAnsi="Times New Roman" w:cs="Times New Roman"/>
+          <w:color w:val="000000" w:themeColor="text1"/>
+          <w:sz w:val="28"/>
+          <w:szCs w:val="28"/>
+          <w:lang w:val="en-US"/>
+          <w14:shadow w14:blurRad="38100" w14:dist="19050" w14:dir="2700000" w14:sx="100000" w14:sy="100000" w14:kx="0" w14:ky="0" w14:algn="tl">
+            <w14:schemeClr w14:val="dk1">
+              <w14:alpha w14:val="60000"/>
+            </w14:schemeClr>
+          </w14:shadow>
+          <w14:textOutline w14:w="0" w14:cap="flat" w14:cmpd="sng" w14:algn="ctr">
+            <w14:noFill/>
+            <w14:prstDash w14:val="solid"/>
+            <w14:round/>
+          </w14:textOutline>
+        </w:rPr>
+        <w:t xml:space="preserve"> EC2 </w:t>
+      </w:r>
+      <w:r>
+        <w:rPr>
+          <w:rFonts w:ascii="Times New Roman" w:hAnsi="Times New Roman" w:cs="Times New Roman"/>
+          <w:color w:val="000000" w:themeColor="text1"/>
+          <w:sz w:val="28"/>
+          <w:szCs w:val="28"/>
+          <w:lang w:val="en-US"/>
+          <w14:shadow w14:blurRad="38100" w14:dist="19050" w14:dir="2700000" w14:sx="100000" w14:sy="100000" w14:kx="0" w14:ky="0" w14:algn="tl">
+            <w14:schemeClr w14:val="dk1">
+              <w14:alpha w14:val="60000"/>
+            </w14:schemeClr>
+          </w14:shadow>
+          <w14:textOutline w14:w="0" w14:cap="flat" w14:cmpd="sng" w14:algn="ctr">
+            <w14:noFill/>
+            <w14:prstDash w14:val="solid"/>
+            <w14:round/>
+          </w14:textOutline>
+        </w:rPr>
+        <w:sym w:font="Wingdings" w:char="F0E0"/>
+      </w:r>
+      <w:r>
+        <w:rPr>
+          <w:rFonts w:ascii="Times New Roman" w:hAnsi="Times New Roman" w:cs="Times New Roman"/>
+          <w:color w:val="000000" w:themeColor="text1"/>
+          <w:sz w:val="28"/>
+          <w:szCs w:val="28"/>
+          <w:lang w:val="en-US"/>
+          <w14:shadow w14:blurRad="38100" w14:dist="19050" w14:dir="2700000" w14:sx="100000" w14:sy="100000" w14:kx="0" w14:ky="0" w14:algn="tl">
+            <w14:schemeClr w14:val="dk1">
+              <w14:alpha w14:val="60000"/>
+            </w14:schemeClr>
+          </w14:shadow>
+          <w14:textOutline w14:w="0" w14:cap="flat" w14:cmpd="sng" w14:algn="ctr">
+            <w14:noFill/>
+            <w14:prstDash w14:val="solid"/>
+            <w14:round/>
+          </w14:textOutline>
+        </w:rPr>
+        <w:t xml:space="preserve"> Launch Instance </w:t>
+      </w:r>
+      <w:r>
+        <w:rPr>
+          <w:rFonts w:ascii="Times New Roman" w:hAnsi="Times New Roman" w:cs="Times New Roman"/>
+          <w:color w:val="000000" w:themeColor="text1"/>
+          <w:sz w:val="28"/>
+          <w:szCs w:val="28"/>
+          <w:lang w:val="en-US"/>
+          <w14:shadow w14:blurRad="38100" w14:dist="19050" w14:dir="2700000" w14:sx="100000" w14:sy="100000" w14:kx="0" w14:ky="0" w14:algn="tl">
+            <w14:schemeClr w14:val="dk1">
+              <w14:alpha w14:val="60000"/>
+            </w14:schemeClr>
+          </w14:shadow>
+          <w14:textOutline w14:w="0" w14:cap="flat" w14:cmpd="sng" w14:algn="ctr">
+            <w14:noFill/>
+            <w14:prstDash w14:val="solid"/>
+            <w14:round/>
+          </w14:textOutline>
+        </w:rPr>
+        <w:sym w:font="Wingdings" w:char="F0E0"/>
+      </w:r>
+      <w:r>
+        <w:rPr>
+          <w:rFonts w:ascii="Times New Roman" w:hAnsi="Times New Roman" w:cs="Times New Roman"/>
+          <w:color w:val="000000" w:themeColor="text1"/>
+          <w:sz w:val="28"/>
+          <w:szCs w:val="28"/>
+          <w:lang w:val="en-US"/>
+          <w14:shadow w14:blurRad="38100" w14:dist="19050" w14:dir="2700000" w14:sx="100000" w14:sy="100000" w14:kx="0" w14:ky="0" w14:algn="tl">
+            <w14:schemeClr w14:val="dk1">
+              <w14:alpha w14:val="60000"/>
+            </w14:schemeClr>
+          </w14:shadow>
+          <w14:textOutline w14:w="0" w14:cap="flat" w14:cmpd="sng" w14:algn="ctr">
+            <w14:noFill/>
+            <w14:prstDash w14:val="solid"/>
+            <w14:round/>
+          </w14:textOutline>
+        </w:rPr>
+        <w:t xml:space="preserve"> Select </w:t>
+      </w:r>
+      <w:proofErr w:type="spellStart"/>
+      <w:r>
+        <w:rPr>
+          <w:rFonts w:ascii="Times New Roman" w:hAnsi="Times New Roman" w:cs="Times New Roman"/>
+          <w:color w:val="000000" w:themeColor="text1"/>
+          <w:sz w:val="28"/>
+          <w:szCs w:val="28"/>
+          <w:lang w:val="en-US"/>
+          <w14:shadow w14:blurRad="38100" w14:dist="19050" w14:dir="2700000" w14:sx="100000" w14:sy="100000" w14:kx="0" w14:ky="0" w14:algn="tl">
+            <w14:schemeClr w14:val="dk1">
+              <w14:alpha w14:val="60000"/>
+            </w14:schemeClr>
+          </w14:shadow>
+          <w14:textOutline w14:w="0" w14:cap="flat" w14:cmpd="sng" w14:algn="ctr">
+            <w14:noFill/>
+            <w14:prstDash w14:val="solid"/>
+            <w14:round/>
+          </w14:textOutline>
+        </w:rPr>
+        <w:t>Amazone</w:t>
+      </w:r>
+      <w:proofErr w:type="spellEnd"/>
+      <w:r>
+        <w:rPr>
+          <w:rFonts w:ascii="Times New Roman" w:hAnsi="Times New Roman" w:cs="Times New Roman"/>
+          <w:color w:val="000000" w:themeColor="text1"/>
+          <w:sz w:val="28"/>
+          <w:szCs w:val="28"/>
+          <w:lang w:val="en-US"/>
+          <w14:shadow w14:blurRad="38100" w14:dist="19050" w14:dir="2700000" w14:sx="100000" w14:sy="100000" w14:kx="0" w14:ky="0" w14:algn="tl">
+            <w14:schemeClr w14:val="dk1">
+              <w14:alpha w14:val="60000"/>
+            </w14:schemeClr>
+          </w14:shadow>
+          <w14:textOutline w14:w="0" w14:cap="flat" w14:cmpd="sng" w14:algn="ctr">
+            <w14:noFill/>
+            <w14:prstDash w14:val="solid"/>
+            <w14:round/>
+          </w14:textOutline>
+        </w:rPr>
+        <w:t xml:space="preserve"> </w:t>
+      </w:r>
+      <w:proofErr w:type="spellStart"/>
+      <w:r>
+        <w:rPr>
+          <w:rFonts w:ascii="Times New Roman" w:hAnsi="Times New Roman" w:cs="Times New Roman"/>
+          <w:color w:val="000000" w:themeColor="text1"/>
+          <w:sz w:val="28"/>
+          <w:szCs w:val="28"/>
+          <w:lang w:val="en-US"/>
+          <w14:shadow w14:blurRad="38100" w14:dist="19050" w14:dir="2700000" w14:sx="100000" w14:sy="100000" w14:kx="0" w14:ky="0" w14:algn="tl">
+            <w14:schemeClr w14:val="dk1">
+              <w14:alpha w14:val="60000"/>
+            </w14:schemeClr>
+          </w14:shadow>
+          <w14:textOutline w14:w="0" w14:cap="flat" w14:cmpd="sng" w14:algn="ctr">
+            <w14:noFill/>
+            <w14:prstDash w14:val="solid"/>
+            <w14:round/>
+          </w14:textOutline>
+        </w:rPr>
+        <w:t>linux</w:t>
+      </w:r>
+      <w:proofErr w:type="spellEnd"/>
+      <w:r>
+        <w:rPr>
+          <w:rFonts w:ascii="Times New Roman" w:hAnsi="Times New Roman" w:cs="Times New Roman"/>
+          <w:color w:val="000000" w:themeColor="text1"/>
+          <w:sz w:val="28"/>
+          <w:szCs w:val="28"/>
+          <w:lang w:val="en-US"/>
+          <w14:shadow w14:blurRad="38100" w14:dist="19050" w14:dir="2700000" w14:sx="100000" w14:sy="100000" w14:kx="0" w14:ky="0" w14:algn="tl">
+            <w14:schemeClr w14:val="dk1">
+              <w14:alpha w14:val="60000"/>
+            </w14:schemeClr>
+          </w14:shadow>
+          <w14:textOutline w14:w="0" w14:cap="flat" w14:cmpd="sng" w14:algn="ctr">
+            <w14:noFill/>
+            <w14:prstDash w14:val="solid"/>
+            <w14:round/>
+          </w14:textOutline>
+        </w:rPr>
+        <w:t xml:space="preserve"> 2 64bit </w:t>
+      </w:r>
+      <w:r>
+        <w:rPr>
+          <w:rFonts w:ascii="Times New Roman" w:hAnsi="Times New Roman" w:cs="Times New Roman"/>
+          <w:color w:val="000000" w:themeColor="text1"/>
+          <w:sz w:val="28"/>
+          <w:szCs w:val="28"/>
+          <w:lang w:val="en-US"/>
+          <w14:shadow w14:blurRad="38100" w14:dist="19050" w14:dir="2700000" w14:sx="100000" w14:sy="100000" w14:kx="0" w14:ky="0" w14:algn="tl">
+            <w14:schemeClr w14:val="dk1">
+              <w14:alpha w14:val="60000"/>
+            </w14:schemeClr>
+          </w14:shadow>
+          <w14:textOutline w14:w="0" w14:cap="flat" w14:cmpd="sng" w14:algn="ctr">
+            <w14:noFill/>
+            <w14:prstDash w14:val="solid"/>
+            <w14:round/>
+          </w14:textOutline>
+        </w:rPr>
+        <w:sym w:font="Wingdings" w:char="F0E0"/>
+      </w:r>
+      <w:r>
+        <w:rPr>
+          <w:rFonts w:ascii="Times New Roman" w:hAnsi="Times New Roman" w:cs="Times New Roman"/>
+          <w:color w:val="000000" w:themeColor="text1"/>
+          <w:sz w:val="28"/>
+          <w:szCs w:val="28"/>
+          <w:lang w:val="en-US"/>
+          <w14:shadow w14:blurRad="38100" w14:dist="19050" w14:dir="2700000" w14:sx="100000" w14:sy="100000" w14:kx="0" w14:ky="0" w14:algn="tl">
+            <w14:schemeClr w14:val="dk1">
+              <w14:alpha w14:val="60000"/>
+            </w14:schemeClr>
+          </w14:shadow>
+          <w14:textOutline w14:w="0" w14:cap="flat" w14:cmpd="sng" w14:algn="ctr">
+            <w14:noFill/>
+            <w14:prstDash w14:val="solid"/>
+            <w14:round/>
+          </w14:textOutline>
+        </w:rPr>
+        <w:t xml:space="preserve"> Select </w:t>
+      </w:r>
+      <w:r>
+        <w:rPr>
+          <w:rFonts w:ascii="Times New Roman" w:hAnsi="Times New Roman" w:cs="Times New Roman"/>
+          <w:color w:val="000000" w:themeColor="text1"/>
+          <w:sz w:val="28"/>
+          <w:szCs w:val="28"/>
+          <w:lang w:val="en-US"/>
+          <w14:shadow w14:blurRad="38100" w14:dist="19050" w14:dir="2700000" w14:sx="100000" w14:sy="100000" w14:kx="0" w14:ky="0" w14:algn="tl">
+            <w14:schemeClr w14:val="dk1">
+              <w14:alpha w14:val="60000"/>
+            </w14:schemeClr>
+          </w14:shadow>
+          <w14:textOutline w14:w="0" w14:cap="flat" w14:cmpd="sng" w14:algn="ctr">
+            <w14:noFill/>
+            <w14:prstDash w14:val="solid"/>
+            <w14:round/>
+          </w14:textOutline>
+        </w:rPr>
+        <w:sym w:font="Wingdings" w:char="F0E0"/>
+      </w:r>
+      <w:r>
+        <w:rPr>
+          <w:rFonts w:ascii="Times New Roman" w:hAnsi="Times New Roman" w:cs="Times New Roman"/>
+          <w:color w:val="000000" w:themeColor="text1"/>
+          <w:sz w:val="28"/>
+          <w:szCs w:val="28"/>
+          <w:lang w:val="en-US"/>
+          <w14:shadow w14:blurRad="38100" w14:dist="19050" w14:dir="2700000" w14:sx="100000" w14:sy="100000" w14:kx="0" w14:ky="0" w14:algn="tl">
+            <w14:schemeClr w14:val="dk1">
+              <w14:alpha w14:val="60000"/>
+            </w14:schemeClr>
+          </w14:shadow>
+          <w14:textOutline w14:w="0" w14:cap="flat" w14:cmpd="sng" w14:algn="ctr">
+            <w14:noFill/>
+            <w14:prstDash w14:val="solid"/>
+            <w14:round/>
+          </w14:textOutline>
+        </w:rPr>
+        <w:t xml:space="preserve"> Next: configure Instance Details </w:t>
+      </w:r>
+      <w:r>
+        <w:rPr>
+          <w:rFonts w:ascii="Times New Roman" w:hAnsi="Times New Roman" w:cs="Times New Roman"/>
+          <w:color w:val="000000" w:themeColor="text1"/>
+          <w:sz w:val="28"/>
+          <w:szCs w:val="28"/>
+          <w:lang w:val="en-US"/>
+          <w14:shadow w14:blurRad="38100" w14:dist="19050" w14:dir="2700000" w14:sx="100000" w14:sy="100000" w14:kx="0" w14:ky="0" w14:algn="tl">
+            <w14:schemeClr w14:val="dk1">
+              <w14:alpha w14:val="60000"/>
+            </w14:schemeClr>
+          </w14:shadow>
+          <w14:textOutline w14:w="0" w14:cap="flat" w14:cmpd="sng" w14:algn="ctr">
+            <w14:noFill/>
+            <w14:prstDash w14:val="solid"/>
+            <w14:round/>
+          </w14:textOutline>
+        </w:rPr>
+        <w:sym w:font="Wingdings" w:char="F0E0"/>
+      </w:r>
+      <w:r>
+        <w:rPr>
+          <w:rFonts w:ascii="Times New Roman" w:hAnsi="Times New Roman" w:cs="Times New Roman"/>
+          <w:color w:val="000000" w:themeColor="text1"/>
+          <w:sz w:val="28"/>
+          <w:szCs w:val="28"/>
+          <w:lang w:val="en-US"/>
+          <w14:shadow w14:blurRad="38100" w14:dist="19050" w14:dir="2700000" w14:sx="100000" w14:sy="100000" w14:kx="0" w14:ky="0" w14:algn="tl">
+            <w14:schemeClr w14:val="dk1">
+              <w14:alpha w14:val="60000"/>
+            </w14:schemeClr>
+          </w14:shadow>
+          <w14:textOutline w14:w="0" w14:cap="flat" w14:cmpd="sng" w14:algn="ctr">
+            <w14:noFill/>
+            <w14:prstDash w14:val="solid"/>
+            <w14:round/>
+          </w14:textOutline>
+        </w:rPr>
+        <w:t xml:space="preserve"> Next: Add Storage </w:t>
+      </w:r>
+      <w:r>
+        <w:rPr>
+          <w:rFonts w:ascii="Times New Roman" w:hAnsi="Times New Roman" w:cs="Times New Roman"/>
+          <w:color w:val="000000" w:themeColor="text1"/>
+          <w:sz w:val="28"/>
+          <w:szCs w:val="28"/>
+          <w:lang w:val="en-US"/>
+          <w14:shadow w14:blurRad="38100" w14:dist="19050" w14:dir="2700000" w14:sx="100000" w14:sy="100000" w14:kx="0" w14:ky="0" w14:algn="tl">
+            <w14:schemeClr w14:val="dk1">
+              <w14:alpha w14:val="60000"/>
+            </w14:schemeClr>
+          </w14:shadow>
+          <w14:textOutline w14:w="0" w14:cap="flat" w14:cmpd="sng" w14:algn="ctr">
+            <w14:noFill/>
+            <w14:prstDash w14:val="solid"/>
+            <w14:round/>
+          </w14:textOutline>
+        </w:rPr>
+        <w:sym w:font="Wingdings" w:char="F0E0"/>
+      </w:r>
+      <w:r>
+        <w:rPr>
+          <w:rFonts w:ascii="Times New Roman" w:hAnsi="Times New Roman" w:cs="Times New Roman"/>
+          <w:color w:val="000000" w:themeColor="text1"/>
+          <w:sz w:val="28"/>
+          <w:szCs w:val="28"/>
+          <w:lang w:val="en-US"/>
+          <w14:shadow w14:blurRad="38100" w14:dist="19050" w14:dir="2700000" w14:sx="100000" w14:sy="100000" w14:kx="0" w14:ky="0" w14:algn="tl">
+            <w14:schemeClr w14:val="dk1">
+              <w14:alpha w14:val="60000"/>
+            </w14:schemeClr>
+          </w14:shadow>
+          <w14:textOutline w14:w="0" w14:cap="flat" w14:cmpd="sng" w14:algn="ctr">
+            <w14:noFill/>
+            <w14:prstDash w14:val="solid"/>
+            <w14:round/>
+          </w14:textOutline>
+        </w:rPr>
+        <w:t xml:space="preserve"> Next: Add Tags </w:t>
+      </w:r>
+      <w:r>
+        <w:rPr>
+          <w:rFonts w:ascii="Times New Roman" w:hAnsi="Times New Roman" w:cs="Times New Roman"/>
+          <w:color w:val="000000" w:themeColor="text1"/>
+          <w:sz w:val="28"/>
+          <w:szCs w:val="28"/>
+          <w:lang w:val="en-US"/>
+          <w14:shadow w14:blurRad="38100" w14:dist="19050" w14:dir="2700000" w14:sx="100000" w14:sy="100000" w14:kx="0" w14:ky="0" w14:algn="tl">
+            <w14:schemeClr w14:val="dk1">
+              <w14:alpha w14:val="60000"/>
+            </w14:schemeClr>
+          </w14:shadow>
+          <w14:textOutline w14:w="0" w14:cap="flat" w14:cmpd="sng" w14:algn="ctr">
+            <w14:noFill/>
+            <w14:prstDash w14:val="solid"/>
+            <w14:round/>
+          </w14:textOutline>
+        </w:rPr>
+        <w:sym w:font="Wingdings" w:char="F0E0"/>
+      </w:r>
+      <w:r>
+        <w:rPr>
+          <w:rFonts w:ascii="Times New Roman" w:hAnsi="Times New Roman" w:cs="Times New Roman"/>
+          <w:color w:val="000000" w:themeColor="text1"/>
+          <w:sz w:val="28"/>
+          <w:szCs w:val="28"/>
+          <w:lang w:val="en-US"/>
+          <w14:shadow w14:blurRad="38100" w14:dist="19050" w14:dir="2700000" w14:sx="100000" w14:sy="100000" w14:kx="0" w14:ky="0" w14:algn="tl">
+            <w14:schemeClr w14:val="dk1">
+              <w14:alpha w14:val="60000"/>
+            </w14:schemeClr>
+          </w14:shadow>
+          <w14:textOutline w14:w="0" w14:cap="flat" w14:cmpd="sng" w14:algn="ctr">
+            <w14:noFill/>
+            <w14:prstDash w14:val="solid"/>
+            <w14:round/>
+          </w14:textOutline>
+        </w:rPr>
+        <w:t xml:space="preserve"> Add Tag </w:t>
+      </w:r>
+      <w:r>
+        <w:rPr>
+          <w:rFonts w:ascii="Times New Roman" w:hAnsi="Times New Roman" w:cs="Times New Roman"/>
+          <w:color w:val="000000" w:themeColor="text1"/>
+          <w:sz w:val="28"/>
+          <w:szCs w:val="28"/>
+          <w:lang w:val="en-US"/>
+          <w14:shadow w14:blurRad="38100" w14:dist="19050" w14:dir="2700000" w14:sx="100000" w14:sy="100000" w14:kx="0" w14:ky="0" w14:algn="tl">
+            <w14:schemeClr w14:val="dk1">
+              <w14:alpha w14:val="60000"/>
+            </w14:schemeClr>
+          </w14:shadow>
+          <w14:textOutline w14:w="0" w14:cap="flat" w14:cmpd="sng" w14:algn="ctr">
+            <w14:noFill/>
+            <w14:prstDash w14:val="solid"/>
+            <w14:round/>
+          </w14:textOutline>
+        </w:rPr>
+        <w:sym w:font="Wingdings" w:char="F0E0"/>
+      </w:r>
+      <w:r>
+        <w:rPr>
+          <w:rFonts w:ascii="Times New Roman" w:hAnsi="Times New Roman" w:cs="Times New Roman"/>
+          <w:color w:val="000000" w:themeColor="text1"/>
+          <w:sz w:val="28"/>
+          <w:szCs w:val="28"/>
+          <w:lang w:val="en-US"/>
+          <w14:shadow w14:blurRad="38100" w14:dist="19050" w14:dir="2700000" w14:sx="100000" w14:sy="100000" w14:kx="0" w14:ky="0" w14:algn="tl">
+            <w14:schemeClr w14:val="dk1">
+              <w14:alpha w14:val="60000"/>
+            </w14:schemeClr>
+          </w14:shadow>
+          <w14:textOutline w14:w="0" w14:cap="flat" w14:cmpd="sng" w14:algn="ctr">
+            <w14:noFill/>
+            <w14:prstDash w14:val="solid"/>
+            <w14:round/>
+          </w14:textOutline>
+        </w:rPr>
+        <w:t xml:space="preserve"> In Key “Name” </w:t>
+      </w:r>
+      <w:r>
+        <w:rPr>
+          <w:rFonts w:ascii="Times New Roman" w:hAnsi="Times New Roman" w:cs="Times New Roman"/>
+          <w:color w:val="000000" w:themeColor="text1"/>
+          <w:sz w:val="28"/>
+          <w:szCs w:val="28"/>
+          <w:lang w:val="en-US"/>
+          <w14:shadow w14:blurRad="38100" w14:dist="19050" w14:dir="2700000" w14:sx="100000" w14:sy="100000" w14:kx="0" w14:ky="0" w14:algn="tl">
+            <w14:schemeClr w14:val="dk1">
+              <w14:alpha w14:val="60000"/>
+            </w14:schemeClr>
+          </w14:shadow>
+          <w14:textOutline w14:w="0" w14:cap="flat" w14:cmpd="sng" w14:algn="ctr">
+            <w14:noFill/>
+            <w14:prstDash w14:val="solid"/>
+            <w14:round/>
+          </w14:textOutline>
+        </w:rPr>
+        <w:sym w:font="Wingdings" w:char="F0E0"/>
+      </w:r>
+      <w:r>
+        <w:rPr>
+          <w:rFonts w:ascii="Times New Roman" w:hAnsi="Times New Roman" w:cs="Times New Roman"/>
+          <w:color w:val="000000" w:themeColor="text1"/>
+          <w:sz w:val="28"/>
+          <w:szCs w:val="28"/>
+          <w:lang w:val="en-US"/>
+          <w14:shadow w14:blurRad="38100" w14:dist="19050" w14:dir="2700000" w14:sx="100000" w14:sy="100000" w14:kx="0" w14:ky="0" w14:algn="tl">
+            <w14:schemeClr w14:val="dk1">
+              <w14:alpha w14:val="60000"/>
+            </w14:schemeClr>
+          </w14:shadow>
+          <w14:textOutline w14:w="0" w14:cap="flat" w14:cmpd="sng" w14:algn="ctr">
+            <w14:noFill/>
+            <w14:prstDash w14:val="solid"/>
+            <w14:round/>
+          </w14:textOutline>
+        </w:rPr>
+        <w:t xml:space="preserve"> In Value “</w:t>
+      </w:r>
+      <w:proofErr w:type="spellStart"/>
+      <w:r>
+        <w:rPr>
+          <w:rFonts w:ascii="Times New Roman" w:hAnsi="Times New Roman" w:cs="Times New Roman"/>
+          <w:color w:val="000000" w:themeColor="text1"/>
+          <w:sz w:val="28"/>
+          <w:szCs w:val="28"/>
+          <w:lang w:val="en-US"/>
+          <w14:shadow w14:blurRad="38100" w14:dist="19050" w14:dir="2700000" w14:sx="100000" w14:sy="100000" w14:kx="0" w14:ky="0" w14:algn="tl">
+            <w14:schemeClr w14:val="dk1">
+              <w14:alpha w14:val="60000"/>
+            </w14:schemeClr>
+          </w14:shadow>
+          <w14:textOutline w14:w="0" w14:cap="flat" w14:cmpd="sng" w14:algn="ctr">
+            <w14:noFill/>
+            <w14:prstDash w14:val="solid"/>
+            <w14:round/>
+          </w14:textOutline>
+        </w:rPr>
+        <w:t>Tomcat_Server</w:t>
+      </w:r>
+      <w:proofErr w:type="spellEnd"/>
+      <w:r>
+        <w:rPr>
+          <w:rFonts w:ascii="Times New Roman" w:hAnsi="Times New Roman" w:cs="Times New Roman"/>
+          <w:color w:val="000000" w:themeColor="text1"/>
+          <w:sz w:val="28"/>
+          <w:szCs w:val="28"/>
+          <w:lang w:val="en-US"/>
+          <w14:shadow w14:blurRad="38100" w14:dist="19050" w14:dir="2700000" w14:sx="100000" w14:sy="100000" w14:kx="0" w14:ky="0" w14:algn="tl">
+            <w14:schemeClr w14:val="dk1">
+              <w14:alpha w14:val="60000"/>
+            </w14:schemeClr>
+          </w14:shadow>
+          <w14:textOutline w14:w="0" w14:cap="flat" w14:cmpd="sng" w14:algn="ctr">
+            <w14:noFill/>
+            <w14:prstDash w14:val="solid"/>
+            <w14:round/>
+          </w14:textOutline>
+        </w:rPr>
+        <w:t xml:space="preserve">” </w:t>
+      </w:r>
+      <w:r>
+        <w:rPr>
+          <w:rFonts w:ascii="Times New Roman" w:hAnsi="Times New Roman" w:cs="Times New Roman"/>
+          <w:color w:val="000000" w:themeColor="text1"/>
+          <w:sz w:val="28"/>
+          <w:szCs w:val="28"/>
+          <w:lang w:val="en-US"/>
+          <w14:shadow w14:blurRad="38100" w14:dist="19050" w14:dir="2700000" w14:sx="100000" w14:sy="100000" w14:kx="0" w14:ky="0" w14:algn="tl">
+            <w14:schemeClr w14:val="dk1">
+              <w14:alpha w14:val="60000"/>
+            </w14:schemeClr>
+          </w14:shadow>
+          <w14:textOutline w14:w="0" w14:cap="flat" w14:cmpd="sng" w14:algn="ctr">
+            <w14:noFill/>
+            <w14:prstDash w14:val="solid"/>
+            <w14:round/>
+          </w14:textOutline>
+        </w:rPr>
+        <w:sym w:font="Wingdings" w:char="F0E0"/>
+      </w:r>
+      <w:r>
+        <w:rPr>
+          <w:rFonts w:ascii="Times New Roman" w:hAnsi="Times New Roman" w:cs="Times New Roman"/>
+          <w:color w:val="000000" w:themeColor="text1"/>
+          <w:sz w:val="28"/>
+          <w:szCs w:val="28"/>
+          <w:lang w:val="en-US"/>
+          <w14:shadow w14:blurRad="38100" w14:dist="19050" w14:dir="2700000" w14:sx="100000" w14:sy="100000" w14:kx="0" w14:ky="0" w14:algn="tl">
+            <w14:schemeClr w14:val="dk1">
+              <w14:alpha w14:val="60000"/>
+            </w14:schemeClr>
+          </w14:shadow>
+          <w14:textOutline w14:w="0" w14:cap="flat" w14:cmpd="sng" w14:algn="ctr">
+            <w14:noFill/>
+            <w14:prstDash w14:val="solid"/>
+            <w14:round/>
+          </w14:textOutline>
+        </w:rPr>
+        <w:t xml:space="preserve"> Next: Configure Security Group </w:t>
+      </w:r>
+      <w:r>
+        <w:rPr>
+          <w:rFonts w:ascii="Times New Roman" w:hAnsi="Times New Roman" w:cs="Times New Roman"/>
+          <w:color w:val="000000" w:themeColor="text1"/>
+          <w:sz w:val="28"/>
+          <w:szCs w:val="28"/>
+          <w:lang w:val="en-US"/>
+          <w14:shadow w14:blurRad="38100" w14:dist="19050" w14:dir="2700000" w14:sx="100000" w14:sy="100000" w14:kx="0" w14:ky="0" w14:algn="tl">
+            <w14:schemeClr w14:val="dk1">
+              <w14:alpha w14:val="60000"/>
+            </w14:schemeClr>
+          </w14:shadow>
+          <w14:textOutline w14:w="0" w14:cap="flat" w14:cmpd="sng" w14:algn="ctr">
+            <w14:noFill/>
+            <w14:prstDash w14:val="solid"/>
+            <w14:round/>
+          </w14:textOutline>
+        </w:rPr>
+        <w:sym w:font="Wingdings" w:char="F0E0"/>
+      </w:r>
+      <w:r>
+        <w:rPr>
+          <w:rFonts w:ascii="Times New Roman" w:hAnsi="Times New Roman" w:cs="Times New Roman"/>
+          <w:color w:val="000000" w:themeColor="text1"/>
+          <w:sz w:val="28"/>
+          <w:szCs w:val="28"/>
+          <w:lang w:val="en-US"/>
+          <w14:shadow w14:blurRad="38100" w14:dist="19050" w14:dir="2700000" w14:sx="100000" w14:sy="100000" w14:kx="0" w14:ky="0" w14:algn="tl">
+            <w14:schemeClr w14:val="dk1">
+              <w14:alpha w14:val="60000"/>
+            </w14:schemeClr>
+          </w14:shadow>
+          <w14:textOutline w14:w="0" w14:cap="flat" w14:cmpd="sng" w14:algn="ctr">
+            <w14:noFill/>
+            <w14:prstDash w14:val="solid"/>
+            <w14:round/>
+          </w14:textOutline>
+        </w:rPr>
+        <w:t xml:space="preserve"> Review and Launch </w:t>
+      </w:r>
+      <w:r>
+        <w:rPr>
+          <w:rFonts w:ascii="Times New Roman" w:hAnsi="Times New Roman" w:cs="Times New Roman"/>
+          <w:color w:val="000000" w:themeColor="text1"/>
+          <w:sz w:val="28"/>
+          <w:szCs w:val="28"/>
+          <w:lang w:val="en-US"/>
+          <w14:shadow w14:blurRad="38100" w14:dist="19050" w14:dir="2700000" w14:sx="100000" w14:sy="100000" w14:kx="0" w14:ky="0" w14:algn="tl">
+            <w14:schemeClr w14:val="dk1">
+              <w14:alpha w14:val="60000"/>
+            </w14:schemeClr>
+          </w14:shadow>
+          <w14:textOutline w14:w="0" w14:cap="flat" w14:cmpd="sng" w14:algn="ctr">
+            <w14:noFill/>
+            <w14:prstDash w14:val="solid"/>
+            <w14:round/>
+          </w14:textOutline>
+        </w:rPr>
+        <w:sym w:font="Wingdings" w:char="F0E0"/>
+      </w:r>
+      <w:r>
+        <w:rPr>
+          <w:rFonts w:ascii="Times New Roman" w:hAnsi="Times New Roman" w:cs="Times New Roman"/>
+          <w:color w:val="000000" w:themeColor="text1"/>
+          <w:sz w:val="28"/>
+          <w:szCs w:val="28"/>
+          <w:lang w:val="en-US"/>
+          <w14:shadow w14:blurRad="38100" w14:dist="19050" w14:dir="2700000" w14:sx="100000" w14:sy="100000" w14:kx="0" w14:ky="0" w14:algn="tl">
+            <w14:schemeClr w14:val="dk1">
+              <w14:alpha w14:val="60000"/>
+            </w14:schemeClr>
+          </w14:shadow>
+          <w14:textOutline w14:w="0" w14:cap="flat" w14:cmpd="sng" w14:algn="ctr">
+            <w14:noFill/>
+            <w14:prstDash w14:val="solid"/>
+            <w14:round/>
+          </w14:textOutline>
+        </w:rPr>
+        <w:t xml:space="preserve"> Click on Select existing security group </w:t>
+      </w:r>
+      <w:r>
+        <w:rPr>
+          <w:rFonts w:ascii="Times New Roman" w:hAnsi="Times New Roman" w:cs="Times New Roman"/>
+          <w:color w:val="000000" w:themeColor="text1"/>
+          <w:sz w:val="28"/>
+          <w:szCs w:val="28"/>
+          <w:lang w:val="en-US"/>
+          <w14:shadow w14:blurRad="38100" w14:dist="19050" w14:dir="2700000" w14:sx="100000" w14:sy="100000" w14:kx="0" w14:ky="0" w14:algn="tl">
+            <w14:schemeClr w14:val="dk1">
+              <w14:alpha w14:val="60000"/>
+            </w14:schemeClr>
+          </w14:shadow>
+          <w14:textOutline w14:w="0" w14:cap="flat" w14:cmpd="sng" w14:algn="ctr">
+            <w14:noFill/>
+            <w14:prstDash w14:val="solid"/>
+            <w14:round/>
+          </w14:textOutline>
+        </w:rPr>
+        <w:sym w:font="Wingdings" w:char="F0E0"/>
+      </w:r>
+      <w:r>
+        <w:rPr>
+          <w:rFonts w:ascii="Times New Roman" w:hAnsi="Times New Roman" w:cs="Times New Roman"/>
+          <w:color w:val="000000" w:themeColor="text1"/>
+          <w:sz w:val="28"/>
+          <w:szCs w:val="28"/>
+          <w:lang w:val="en-US"/>
+          <w14:shadow w14:blurRad="38100" w14:dist="19050" w14:dir="2700000" w14:sx="100000" w14:sy="100000" w14:kx="0" w14:ky="0" w14:algn="tl">
+            <w14:schemeClr w14:val="dk1">
+              <w14:alpha w14:val="60000"/>
+            </w14:schemeClr>
+          </w14:shadow>
+          <w14:textOutline w14:w="0" w14:cap="flat" w14:cmpd="sng" w14:algn="ctr">
+            <w14:noFill/>
+            <w14:prstDash w14:val="solid"/>
+            <w14:round/>
+          </w14:textOutline>
+        </w:rPr>
+        <w:t xml:space="preserve">Select </w:t>
+      </w:r>
+      <w:proofErr w:type="spellStart"/>
+      <w:r>
+        <w:rPr>
+          <w:rFonts w:ascii="Times New Roman" w:hAnsi="Times New Roman" w:cs="Times New Roman"/>
+          <w:color w:val="000000" w:themeColor="text1"/>
+          <w:sz w:val="28"/>
+          <w:szCs w:val="28"/>
+          <w:lang w:val="en-US"/>
+          <w14:shadow w14:blurRad="38100" w14:dist="19050" w14:dir="2700000" w14:sx="100000" w14:sy="100000" w14:kx="0" w14:ky="0" w14:algn="tl">
+            <w14:schemeClr w14:val="dk1">
+              <w14:alpha w14:val="60000"/>
+            </w14:schemeClr>
+          </w14:shadow>
+          <w14:textOutline w14:w="0" w14:cap="flat" w14:cmpd="sng" w14:algn="ctr">
+            <w14:noFill/>
+            <w14:prstDash w14:val="solid"/>
+            <w14:round/>
+          </w14:textOutline>
+        </w:rPr>
+        <w:t>DevOps_Project_SG</w:t>
+      </w:r>
+      <w:proofErr w:type="spellEnd"/>
+      <w:r>
+        <w:rPr>
+          <w:rFonts w:ascii="Times New Roman" w:hAnsi="Times New Roman" w:cs="Times New Roman"/>
+          <w:color w:val="000000" w:themeColor="text1"/>
+          <w:sz w:val="28"/>
+          <w:szCs w:val="28"/>
+          <w:lang w:val="en-US"/>
+          <w14:shadow w14:blurRad="38100" w14:dist="19050" w14:dir="2700000" w14:sx="100000" w14:sy="100000" w14:kx="0" w14:ky="0" w14:algn="tl">
+            <w14:schemeClr w14:val="dk1">
+              <w14:alpha w14:val="60000"/>
+            </w14:schemeClr>
+          </w14:shadow>
+          <w14:textOutline w14:w="0" w14:cap="flat" w14:cmpd="sng" w14:algn="ctr">
+            <w14:noFill/>
+            <w14:prstDash w14:val="solid"/>
+            <w14:round/>
+          </w14:textOutline>
+        </w:rPr>
+        <w:t xml:space="preserve"> </w:t>
+      </w:r>
+      <w:r>
+        <w:rPr>
+          <w:rFonts w:ascii="Times New Roman" w:hAnsi="Times New Roman" w:cs="Times New Roman"/>
+          <w:color w:val="000000" w:themeColor="text1"/>
+          <w:sz w:val="28"/>
+          <w:szCs w:val="28"/>
+          <w:lang w:val="en-US"/>
+          <w14:shadow w14:blurRad="38100" w14:dist="19050" w14:dir="2700000" w14:sx="100000" w14:sy="100000" w14:kx="0" w14:ky="0" w14:algn="tl">
+            <w14:schemeClr w14:val="dk1">
+              <w14:alpha w14:val="60000"/>
+            </w14:schemeClr>
+          </w14:shadow>
+          <w14:textOutline w14:w="0" w14:cap="flat" w14:cmpd="sng" w14:algn="ctr">
+            <w14:noFill/>
+            <w14:prstDash w14:val="solid"/>
+            <w14:round/>
+          </w14:textOutline>
+        </w:rPr>
+        <w:sym w:font="Wingdings" w:char="F0E0"/>
+      </w:r>
+      <w:r>
+        <w:rPr>
+          <w:rFonts w:ascii="Times New Roman" w:hAnsi="Times New Roman" w:cs="Times New Roman"/>
+          <w:color w:val="000000" w:themeColor="text1"/>
+          <w:sz w:val="28"/>
+          <w:szCs w:val="28"/>
+          <w:lang w:val="en-US"/>
+          <w14:shadow w14:blurRad="38100" w14:dist="19050" w14:dir="2700000" w14:sx="100000" w14:sy="100000" w14:kx="0" w14:ky="0" w14:algn="tl">
+            <w14:schemeClr w14:val="dk1">
+              <w14:alpha w14:val="60000"/>
+            </w14:schemeClr>
+          </w14:shadow>
+          <w14:textOutline w14:w="0" w14:cap="flat" w14:cmpd="sng" w14:algn="ctr">
+            <w14:noFill/>
+            <w14:prstDash w14:val="solid"/>
+            <w14:round/>
+          </w14:textOutline>
+        </w:rPr>
+        <w:t xml:space="preserve"> Review and Launch </w:t>
+      </w:r>
+      <w:r>
+        <w:rPr>
+          <w:rFonts w:ascii="Times New Roman" w:hAnsi="Times New Roman" w:cs="Times New Roman"/>
+          <w:color w:val="000000" w:themeColor="text1"/>
+          <w:sz w:val="28"/>
+          <w:szCs w:val="28"/>
+          <w:lang w:val="en-US"/>
+          <w14:shadow w14:blurRad="38100" w14:dist="19050" w14:dir="2700000" w14:sx="100000" w14:sy="100000" w14:kx="0" w14:ky="0" w14:algn="tl">
+            <w14:schemeClr w14:val="dk1">
+              <w14:alpha w14:val="60000"/>
+            </w14:schemeClr>
+          </w14:shadow>
+          <w14:textOutline w14:w="0" w14:cap="flat" w14:cmpd="sng" w14:algn="ctr">
+            <w14:noFill/>
+            <w14:prstDash w14:val="solid"/>
+            <w14:round/>
+          </w14:textOutline>
+        </w:rPr>
+        <w:sym w:font="Wingdings" w:char="F0E0"/>
+      </w:r>
+      <w:r>
+        <w:rPr>
+          <w:rFonts w:ascii="Times New Roman" w:hAnsi="Times New Roman" w:cs="Times New Roman"/>
+          <w:color w:val="000000" w:themeColor="text1"/>
+          <w:sz w:val="28"/>
+          <w:szCs w:val="28"/>
+          <w:lang w:val="en-US"/>
+          <w14:shadow w14:blurRad="38100" w14:dist="19050" w14:dir="2700000" w14:sx="100000" w14:sy="100000" w14:kx="0" w14:ky="0" w14:algn="tl">
+            <w14:schemeClr w14:val="dk1">
+              <w14:alpha w14:val="60000"/>
+            </w14:schemeClr>
+          </w14:shadow>
+          <w14:textOutline w14:w="0" w14:cap="flat" w14:cmpd="sng" w14:algn="ctr">
+            <w14:noFill/>
+            <w14:prstDash w14:val="solid"/>
+            <w14:round/>
+          </w14:textOutline>
+        </w:rPr>
+        <w:t xml:space="preserve"> Launch </w:t>
+      </w:r>
+      <w:r>
+        <w:rPr>
+          <w:rFonts w:ascii="Times New Roman" w:hAnsi="Times New Roman" w:cs="Times New Roman"/>
+          <w:color w:val="000000" w:themeColor="text1"/>
+          <w:sz w:val="28"/>
+          <w:szCs w:val="28"/>
+          <w:lang w:val="en-US"/>
+          <w14:shadow w14:blurRad="38100" w14:dist="19050" w14:dir="2700000" w14:sx="100000" w14:sy="100000" w14:kx="0" w14:ky="0" w14:algn="tl">
+            <w14:schemeClr w14:val="dk1">
+              <w14:alpha w14:val="60000"/>
+            </w14:schemeClr>
+          </w14:shadow>
+          <w14:textOutline w14:w="0" w14:cap="flat" w14:cmpd="sng" w14:algn="ctr">
+            <w14:noFill/>
+            <w14:prstDash w14:val="solid"/>
+            <w14:round/>
+          </w14:textOutline>
+        </w:rPr>
+        <w:sym w:font="Wingdings" w:char="F0E0"/>
+      </w:r>
+      <w:r>
+        <w:rPr>
+          <w:rFonts w:ascii="Times New Roman" w:hAnsi="Times New Roman" w:cs="Times New Roman"/>
+          <w:color w:val="000000" w:themeColor="text1"/>
+          <w:sz w:val="28"/>
+          <w:szCs w:val="28"/>
+          <w:lang w:val="en-US"/>
+          <w14:shadow w14:blurRad="38100" w14:dist="19050" w14:dir="2700000" w14:sx="100000" w14:sy="100000" w14:kx="0" w14:ky="0" w14:algn="tl">
+            <w14:schemeClr w14:val="dk1">
+              <w14:alpha w14:val="60000"/>
+            </w14:schemeClr>
+          </w14:shadow>
+          <w14:textOutline w14:w="0" w14:cap="flat" w14:cmpd="sng" w14:algn="ctr">
+            <w14:noFill/>
+            <w14:prstDash w14:val="solid"/>
+            <w14:round/>
+          </w14:textOutline>
+        </w:rPr>
+        <w:t xml:space="preserve"> Choose an existing Key pair  </w:t>
+      </w:r>
+      <w:r>
+        <w:rPr>
+          <w:rFonts w:ascii="Times New Roman" w:hAnsi="Times New Roman" w:cs="Times New Roman"/>
+          <w:color w:val="000000" w:themeColor="text1"/>
+          <w:sz w:val="28"/>
+          <w:szCs w:val="28"/>
+          <w:lang w:val="en-US"/>
+          <w14:shadow w14:blurRad="38100" w14:dist="19050" w14:dir="2700000" w14:sx="100000" w14:sy="100000" w14:kx="0" w14:ky="0" w14:algn="tl">
+            <w14:schemeClr w14:val="dk1">
+              <w14:alpha w14:val="60000"/>
+            </w14:schemeClr>
+          </w14:shadow>
+          <w14:textOutline w14:w="0" w14:cap="flat" w14:cmpd="sng" w14:algn="ctr">
+            <w14:noFill/>
+            <w14:prstDash w14:val="solid"/>
+            <w14:round/>
+          </w14:textOutline>
+        </w:rPr>
+        <w:sym w:font="Wingdings" w:char="F0E0"/>
+      </w:r>
+      <w:r>
+        <w:rPr>
+          <w:rFonts w:ascii="Times New Roman" w:hAnsi="Times New Roman" w:cs="Times New Roman"/>
+          <w:color w:val="000000" w:themeColor="text1"/>
+          <w:sz w:val="28"/>
+          <w:szCs w:val="28"/>
+          <w:lang w:val="en-US"/>
+          <w14:shadow w14:blurRad="38100" w14:dist="19050" w14:dir="2700000" w14:sx="100000" w14:sy="100000" w14:kx="0" w14:ky="0" w14:algn="tl">
+            <w14:schemeClr w14:val="dk1">
+              <w14:alpha w14:val="60000"/>
+            </w14:schemeClr>
+          </w14:shadow>
+          <w14:textOutline w14:w="0" w14:cap="flat" w14:cmpd="sng" w14:algn="ctr">
+            <w14:noFill/>
+            <w14:prstDash w14:val="solid"/>
+            <w14:round/>
+          </w14:textOutline>
+        </w:rPr>
+        <w:t xml:space="preserve"> Launch Instance </w:t>
+      </w:r>
+      <w:r>
+        <w:rPr>
+          <w:rFonts w:ascii="Times New Roman" w:hAnsi="Times New Roman" w:cs="Times New Roman"/>
+          <w:color w:val="000000" w:themeColor="text1"/>
+          <w:sz w:val="28"/>
+          <w:szCs w:val="28"/>
+          <w:lang w:val="en-US"/>
+          <w14:shadow w14:blurRad="38100" w14:dist="19050" w14:dir="2700000" w14:sx="100000" w14:sy="100000" w14:kx="0" w14:ky="0" w14:algn="tl">
+            <w14:schemeClr w14:val="dk1">
+              <w14:alpha w14:val="60000"/>
+            </w14:schemeClr>
+          </w14:shadow>
+          <w14:textOutline w14:w="0" w14:cap="flat" w14:cmpd="sng" w14:algn="ctr">
+            <w14:noFill/>
+            <w14:prstDash w14:val="solid"/>
+            <w14:round/>
+          </w14:textOutline>
+        </w:rPr>
+        <w:sym w:font="Wingdings" w:char="F0E0"/>
+      </w:r>
+      <w:r>
+        <w:rPr>
+          <w:rFonts w:ascii="Times New Roman" w:hAnsi="Times New Roman" w:cs="Times New Roman"/>
+          <w:color w:val="000000" w:themeColor="text1"/>
+          <w:sz w:val="28"/>
+          <w:szCs w:val="28"/>
+          <w:lang w:val="en-US"/>
+          <w14:shadow w14:blurRad="38100" w14:dist="19050" w14:dir="2700000" w14:sx="100000" w14:sy="100000" w14:kx="0" w14:ky="0" w14:algn="tl">
+            <w14:schemeClr w14:val="dk1">
+              <w14:alpha w14:val="60000"/>
+            </w14:schemeClr>
+          </w14:shadow>
+          <w14:textOutline w14:w="0" w14:cap="flat" w14:cmpd="sng" w14:algn="ctr">
+            <w14:noFill/>
+            <w14:prstDash w14:val="solid"/>
+            <w14:round/>
+          </w14:textOutline>
+        </w:rPr>
+        <w:t xml:space="preserve"> View Instance</w:t>
+      </w:r>
+    </w:p>
+    <w:p>
+      <w:pPr>
+        <w:pStyle w:val="ListParagraph"/>
+        <w:numPr>
+          <w:ilvl w:val="0"/>
+          <w:numId w:val="1"/>
+        </w:numPr>
+        <w:rPr>
+          <w:rFonts w:ascii="Times New Roman" w:hAnsi="Times New Roman" w:cs="Times New Roman"/>
+          <w:color w:val="000000" w:themeColor="text1"/>
+          <w:sz w:val="28"/>
+          <w:szCs w:val="28"/>
+          <w:lang w:val="en-US"/>
+          <w14:shadow w14:blurRad="38100" w14:dist="19050" w14:dir="2700000" w14:sx="100000" w14:sy="100000" w14:kx="0" w14:ky="0" w14:algn="tl">
+            <w14:schemeClr w14:val="dk1">
+              <w14:alpha w14:val="60000"/>
+            </w14:schemeClr>
+          </w14:shadow>
+          <w14:textOutline w14:w="0" w14:cap="flat" w14:cmpd="sng" w14:algn="ctr">
+            <w14:noFill/>
+            <w14:prstDash w14:val="solid"/>
+            <w14:round/>
+          </w14:textOutline>
+        </w:rPr>
+      </w:pPr>
+      <w:r>
+        <w:rPr>
+          <w:rFonts w:ascii="Times New Roman" w:hAnsi="Times New Roman" w:cs="Times New Roman"/>
+          <w:color w:val="000000" w:themeColor="text1"/>
+          <w:sz w:val="28"/>
+          <w:szCs w:val="28"/>
+          <w:lang w:val="en-US"/>
+          <w14:shadow w14:blurRad="38100" w14:dist="19050" w14:dir="2700000" w14:sx="100000" w14:sy="100000" w14:kx="0" w14:ky="0" w14:algn="tl">
+            <w14:schemeClr w14:val="dk1">
+              <w14:alpha w14:val="60000"/>
+            </w14:schemeClr>
+          </w14:shadow>
+          <w14:textOutline w14:w="0" w14:cap="flat" w14:cmpd="sng" w14:algn="ctr">
+            <w14:noFill/>
+            <w14:prstDash w14:val="solid"/>
+            <w14:round/>
+          </w14:textOutline>
+        </w:rPr>
+        <w:t xml:space="preserve">Go to </w:t>
+      </w:r>
+      <w:proofErr w:type="spellStart"/>
+      <w:r>
+        <w:rPr>
+          <w:rFonts w:ascii="Times New Roman" w:hAnsi="Times New Roman" w:cs="Times New Roman"/>
+          <w:color w:val="000000" w:themeColor="text1"/>
+          <w:sz w:val="28"/>
+          <w:szCs w:val="28"/>
+          <w:lang w:val="en-US"/>
+          <w14:shadow w14:blurRad="38100" w14:dist="19050" w14:dir="2700000" w14:sx="100000" w14:sy="100000" w14:kx="0" w14:ky="0" w14:algn="tl">
+            <w14:schemeClr w14:val="dk1">
+              <w14:alpha w14:val="60000"/>
+            </w14:schemeClr>
+          </w14:shadow>
+          <w14:textOutline w14:w="0" w14:cap="flat" w14:cmpd="sng" w14:algn="ctr">
+            <w14:noFill/>
+            <w14:prstDash w14:val="solid"/>
+            <w14:round/>
+          </w14:textOutline>
+        </w:rPr>
+        <w:t>MobaXtream</w:t>
+      </w:r>
+      <w:proofErr w:type="spellEnd"/>
+      <w:r>
+        <w:rPr>
+          <w:rFonts w:ascii="Times New Roman" w:hAnsi="Times New Roman" w:cs="Times New Roman"/>
+          <w:color w:val="000000" w:themeColor="text1"/>
+          <w:sz w:val="28"/>
+          <w:szCs w:val="28"/>
+          <w:lang w:val="en-US"/>
+          <w14:shadow w14:blurRad="38100" w14:dist="19050" w14:dir="2700000" w14:sx="100000" w14:sy="100000" w14:kx="0" w14:ky="0" w14:algn="tl">
+            <w14:schemeClr w14:val="dk1">
+              <w14:alpha w14:val="60000"/>
+            </w14:schemeClr>
+          </w14:shadow>
+          <w14:textOutline w14:w="0" w14:cap="flat" w14:cmpd="sng" w14:algn="ctr">
+            <w14:noFill/>
+            <w14:prstDash w14:val="solid"/>
+            <w14:round/>
+          </w14:textOutline>
+        </w:rPr>
+        <w:t xml:space="preserve"> </w:t>
+      </w:r>
+      <w:r>
+        <w:rPr>
+          <w:rFonts w:ascii="Times New Roman" w:hAnsi="Times New Roman" w:cs="Times New Roman"/>
+          <w:color w:val="000000" w:themeColor="text1"/>
+          <w:sz w:val="28"/>
+          <w:szCs w:val="28"/>
+          <w:lang w:val="en-US"/>
+          <w14:shadow w14:blurRad="38100" w14:dist="19050" w14:dir="2700000" w14:sx="100000" w14:sy="100000" w14:kx="0" w14:ky="0" w14:algn="tl">
+            <w14:schemeClr w14:val="dk1">
+              <w14:alpha w14:val="60000"/>
+            </w14:schemeClr>
+          </w14:shadow>
+          <w14:textOutline w14:w="0" w14:cap="flat" w14:cmpd="sng" w14:algn="ctr">
+            <w14:noFill/>
+            <w14:prstDash w14:val="solid"/>
+            <w14:round/>
+          </w14:textOutline>
+        </w:rPr>
+        <w:sym w:font="Wingdings" w:char="F0E0"/>
+      </w:r>
+      <w:r>
+        <w:rPr>
+          <w:rFonts w:ascii="Times New Roman" w:hAnsi="Times New Roman" w:cs="Times New Roman"/>
+          <w:color w:val="000000" w:themeColor="text1"/>
+          <w:sz w:val="28"/>
+          <w:szCs w:val="28"/>
+          <w:lang w:val="en-US"/>
+          <w14:shadow w14:blurRad="38100" w14:dist="19050" w14:dir="2700000" w14:sx="100000" w14:sy="100000" w14:kx="0" w14:ky="0" w14:algn="tl">
+            <w14:schemeClr w14:val="dk1">
+              <w14:alpha w14:val="60000"/>
+            </w14:schemeClr>
+          </w14:shadow>
+          <w14:textOutline w14:w="0" w14:cap="flat" w14:cmpd="sng" w14:algn="ctr">
+            <w14:noFill/>
+            <w14:prstDash w14:val="solid"/>
+            <w14:round/>
+          </w14:textOutline>
+        </w:rPr>
+        <w:t xml:space="preserve"> Session </w:t>
+      </w:r>
+      <w:r>
+        <w:rPr>
+          <w:rFonts w:ascii="Times New Roman" w:hAnsi="Times New Roman" w:cs="Times New Roman"/>
+          <w:color w:val="000000" w:themeColor="text1"/>
+          <w:sz w:val="28"/>
+          <w:szCs w:val="28"/>
+          <w:lang w:val="en-US"/>
+          <w14:shadow w14:blurRad="38100" w14:dist="19050" w14:dir="2700000" w14:sx="100000" w14:sy="100000" w14:kx="0" w14:ky="0" w14:algn="tl">
+            <w14:schemeClr w14:val="dk1">
+              <w14:alpha w14:val="60000"/>
+            </w14:schemeClr>
+          </w14:shadow>
+          <w14:textOutline w14:w="0" w14:cap="flat" w14:cmpd="sng" w14:algn="ctr">
+            <w14:noFill/>
+            <w14:prstDash w14:val="solid"/>
+            <w14:round/>
+          </w14:textOutline>
+        </w:rPr>
+        <w:sym w:font="Wingdings" w:char="F0E0"/>
+      </w:r>
+      <w:r>
+        <w:rPr>
+          <w:rFonts w:ascii="Times New Roman" w:hAnsi="Times New Roman" w:cs="Times New Roman"/>
+          <w:color w:val="000000" w:themeColor="text1"/>
+          <w:sz w:val="28"/>
+          <w:szCs w:val="28"/>
+          <w:lang w:val="en-US"/>
+          <w14:shadow w14:blurRad="38100" w14:dist="19050" w14:dir="2700000" w14:sx="100000" w14:sy="100000" w14:kx="0" w14:ky="0" w14:algn="tl">
+            <w14:schemeClr w14:val="dk1">
+              <w14:alpha w14:val="60000"/>
+            </w14:schemeClr>
+          </w14:shadow>
+          <w14:textOutline w14:w="0" w14:cap="flat" w14:cmpd="sng" w14:algn="ctr">
+            <w14:noFill/>
+            <w14:prstDash w14:val="solid"/>
+            <w14:round/>
+          </w14:textOutline>
+        </w:rPr>
+        <w:t xml:space="preserve"> New Session </w:t>
+      </w:r>
+      <w:r>
+        <w:rPr>
+          <w:rFonts w:ascii="Times New Roman" w:hAnsi="Times New Roman" w:cs="Times New Roman"/>
+          <w:color w:val="000000" w:themeColor="text1"/>
+          <w:sz w:val="28"/>
+          <w:szCs w:val="28"/>
+          <w:lang w:val="en-US"/>
+          <w14:shadow w14:blurRad="38100" w14:dist="19050" w14:dir="2700000" w14:sx="100000" w14:sy="100000" w14:kx="0" w14:ky="0" w14:algn="tl">
+            <w14:schemeClr w14:val="dk1">
+              <w14:alpha w14:val="60000"/>
+            </w14:schemeClr>
+          </w14:shadow>
+          <w14:textOutline w14:w="0" w14:cap="flat" w14:cmpd="sng" w14:algn="ctr">
+            <w14:noFill/>
+            <w14:prstDash w14:val="solid"/>
+            <w14:round/>
+          </w14:textOutline>
+        </w:rPr>
+        <w:sym w:font="Wingdings" w:char="F0E0"/>
+      </w:r>
+      <w:r>
+        <w:rPr>
+          <w:rFonts w:ascii="Times New Roman" w:hAnsi="Times New Roman" w:cs="Times New Roman"/>
+          <w:color w:val="000000" w:themeColor="text1"/>
+          <w:sz w:val="28"/>
+          <w:szCs w:val="28"/>
+          <w:lang w:val="en-US"/>
+          <w14:shadow w14:blurRad="38100" w14:dist="19050" w14:dir="2700000" w14:sx="100000" w14:sy="100000" w14:kx="0" w14:ky="0" w14:algn="tl">
+            <w14:schemeClr w14:val="dk1">
+              <w14:alpha w14:val="60000"/>
+            </w14:schemeClr>
+          </w14:shadow>
+          <w14:textOutline w14:w="0" w14:cap="flat" w14:cmpd="sng" w14:algn="ctr">
+            <w14:noFill/>
+            <w14:prstDash w14:val="solid"/>
+            <w14:round/>
+          </w14:textOutline>
+        </w:rPr>
+        <w:t xml:space="preserve"> in Remote </w:t>
+      </w:r>
+      <w:proofErr w:type="spellStart"/>
+      <w:r>
+        <w:rPr>
+          <w:rFonts w:ascii="Times New Roman" w:hAnsi="Times New Roman" w:cs="Times New Roman"/>
+          <w:color w:val="000000" w:themeColor="text1"/>
+          <w:sz w:val="28"/>
+          <w:szCs w:val="28"/>
+          <w:lang w:val="en-US"/>
+          <w14:shadow w14:blurRad="38100" w14:dist="19050" w14:dir="2700000" w14:sx="100000" w14:sy="100000" w14:kx="0" w14:ky="0" w14:algn="tl">
+            <w14:schemeClr w14:val="dk1">
+              <w14:alpha w14:val="60000"/>
+            </w14:schemeClr>
+          </w14:shadow>
+          <w14:textOutline w14:w="0" w14:cap="flat" w14:cmpd="sng" w14:algn="ctr">
+            <w14:noFill/>
+            <w14:prstDash w14:val="solid"/>
+            <w14:round/>
+          </w14:textOutline>
+        </w:rPr>
+        <w:t>hoste</w:t>
+      </w:r>
+      <w:proofErr w:type="spellEnd"/>
+      <w:r>
+        <w:rPr>
+          <w:rFonts w:ascii="Times New Roman" w:hAnsi="Times New Roman" w:cs="Times New Roman"/>
+          <w:color w:val="000000" w:themeColor="text1"/>
+          <w:sz w:val="28"/>
+          <w:szCs w:val="28"/>
+          <w:lang w:val="en-US"/>
+          <w14:shadow w14:blurRad="38100" w14:dist="19050" w14:dir="2700000" w14:sx="100000" w14:sy="100000" w14:kx="0" w14:ky="0" w14:algn="tl">
+            <w14:schemeClr w14:val="dk1">
+              <w14:alpha w14:val="60000"/>
+            </w14:schemeClr>
+          </w14:shadow>
+          <w14:textOutline w14:w="0" w14:cap="flat" w14:cmpd="sng" w14:algn="ctr">
+            <w14:noFill/>
+            <w14:prstDash w14:val="solid"/>
+            <w14:round/>
+          </w14:textOutline>
+        </w:rPr>
+        <w:t xml:space="preserve"> add public IP of tomcat server </w:t>
+      </w:r>
+      <w:r>
+        <w:rPr>
+          <w:rFonts w:ascii="Times New Roman" w:hAnsi="Times New Roman" w:cs="Times New Roman"/>
+          <w:color w:val="000000" w:themeColor="text1"/>
+          <w:sz w:val="28"/>
+          <w:szCs w:val="28"/>
+          <w:lang w:val="en-US"/>
+          <w14:shadow w14:blurRad="38100" w14:dist="19050" w14:dir="2700000" w14:sx="100000" w14:sy="100000" w14:kx="0" w14:ky="0" w14:algn="tl">
+            <w14:schemeClr w14:val="dk1">
+              <w14:alpha w14:val="60000"/>
+            </w14:schemeClr>
+          </w14:shadow>
+          <w14:textOutline w14:w="0" w14:cap="flat" w14:cmpd="sng" w14:algn="ctr">
+            <w14:noFill/>
+            <w14:prstDash w14:val="solid"/>
+            <w14:round/>
+          </w14:textOutline>
+        </w:rPr>
+        <w:sym w:font="Wingdings" w:char="F0E0"/>
+      </w:r>
+      <w:r>
+        <w:rPr>
+          <w:rFonts w:ascii="Times New Roman" w:hAnsi="Times New Roman" w:cs="Times New Roman"/>
+          <w:color w:val="000000" w:themeColor="text1"/>
+          <w:sz w:val="28"/>
+          <w:szCs w:val="28"/>
+          <w:lang w:val="en-US"/>
+          <w14:shadow w14:blurRad="38100" w14:dist="19050" w14:dir="2700000" w14:sx="100000" w14:sy="100000" w14:kx="0" w14:ky="0" w14:algn="tl">
+            <w14:schemeClr w14:val="dk1">
+              <w14:alpha w14:val="60000"/>
+            </w14:schemeClr>
+          </w14:shadow>
+          <w14:textOutline w14:w="0" w14:cap="flat" w14:cmpd="sng" w14:algn="ctr">
+            <w14:noFill/>
+            <w14:prstDash w14:val="solid"/>
+            <w14:round/>
+          </w14:textOutline>
+        </w:rPr>
+        <w:t xml:space="preserve"> Advance SSH settings </w:t>
+      </w:r>
+      <w:r>
+        <w:rPr>
+          <w:rFonts w:ascii="Times New Roman" w:hAnsi="Times New Roman" w:cs="Times New Roman"/>
+          <w:color w:val="000000" w:themeColor="text1"/>
+          <w:sz w:val="28"/>
+          <w:szCs w:val="28"/>
+          <w:lang w:val="en-US"/>
+          <w14:shadow w14:blurRad="38100" w14:dist="19050" w14:dir="2700000" w14:sx="100000" w14:sy="100000" w14:kx="0" w14:ky="0" w14:algn="tl">
+            <w14:schemeClr w14:val="dk1">
+              <w14:alpha w14:val="60000"/>
+            </w14:schemeClr>
+          </w14:shadow>
+          <w14:textOutline w14:w="0" w14:cap="flat" w14:cmpd="sng" w14:algn="ctr">
+            <w14:noFill/>
+            <w14:prstDash w14:val="solid"/>
+            <w14:round/>
+          </w14:textOutline>
+        </w:rPr>
+        <w:sym w:font="Wingdings" w:char="F0E0"/>
+      </w:r>
+      <w:r>
+        <w:rPr>
+          <w:rFonts w:ascii="Times New Roman" w:hAnsi="Times New Roman" w:cs="Times New Roman"/>
+          <w:color w:val="000000" w:themeColor="text1"/>
+          <w:sz w:val="28"/>
+          <w:szCs w:val="28"/>
+          <w:lang w:val="en-US"/>
+          <w14:shadow w14:blurRad="38100" w14:dist="19050" w14:dir="2700000" w14:sx="100000" w14:sy="100000" w14:kx="0" w14:ky="0" w14:algn="tl">
+            <w14:schemeClr w14:val="dk1">
+              <w14:alpha w14:val="60000"/>
+            </w14:schemeClr>
+          </w14:shadow>
+          <w14:textOutline w14:w="0" w14:cap="flat" w14:cmpd="sng" w14:algn="ctr">
+            <w14:noFill/>
+            <w14:prstDash w14:val="solid"/>
+            <w14:round/>
+          </w14:textOutline>
+        </w:rPr>
+        <w:t xml:space="preserve"> click on use private key</w:t>
+      </w:r>
+      <w:r>
+        <w:rPr>
+          <w:rFonts w:ascii="Times New Roman" w:hAnsi="Times New Roman" w:cs="Times New Roman"/>
+          <w:color w:val="000000" w:themeColor="text1"/>
+          <w:sz w:val="28"/>
+          <w:szCs w:val="28"/>
+          <w:lang w:val="en-US"/>
+          <w14:shadow w14:blurRad="38100" w14:dist="19050" w14:dir="2700000" w14:sx="100000" w14:sy="100000" w14:kx="0" w14:ky="0" w14:algn="tl">
+            <w14:schemeClr w14:val="dk1">
+              <w14:alpha w14:val="60000"/>
+            </w14:schemeClr>
+          </w14:shadow>
+          <w14:textOutline w14:w="0" w14:cap="flat" w14:cmpd="sng" w14:algn="ctr">
+            <w14:noFill/>
+            <w14:prstDash w14:val="solid"/>
+            <w14:round/>
+          </w14:textOutline>
+        </w:rPr>
+        <w:sym w:font="Wingdings" w:char="F0E0"/>
+      </w:r>
+      <w:r>
+        <w:rPr>
+          <w:rFonts w:ascii="Times New Roman" w:hAnsi="Times New Roman" w:cs="Times New Roman"/>
+          <w:color w:val="000000" w:themeColor="text1"/>
+          <w:sz w:val="28"/>
+          <w:szCs w:val="28"/>
+          <w:lang w:val="en-US"/>
+          <w14:shadow w14:blurRad="38100" w14:dist="19050" w14:dir="2700000" w14:sx="100000" w14:sy="100000" w14:kx="0" w14:ky="0" w14:algn="tl">
+            <w14:schemeClr w14:val="dk1">
+              <w14:alpha w14:val="60000"/>
+            </w14:schemeClr>
+          </w14:shadow>
+          <w14:textOutline w14:w="0" w14:cap="flat" w14:cmpd="sng" w14:algn="ctr">
+            <w14:noFill/>
+            <w14:prstDash w14:val="solid"/>
+            <w14:round/>
+          </w14:textOutline>
+        </w:rPr>
+        <w:t xml:space="preserve"> Browse .</w:t>
+      </w:r>
+      <w:proofErr w:type="spellStart"/>
+      <w:r>
+        <w:rPr>
+          <w:rFonts w:ascii="Times New Roman" w:hAnsi="Times New Roman" w:cs="Times New Roman"/>
+          <w:color w:val="000000" w:themeColor="text1"/>
+          <w:sz w:val="28"/>
+          <w:szCs w:val="28"/>
+          <w:lang w:val="en-US"/>
+          <w14:shadow w14:blurRad="38100" w14:dist="19050" w14:dir="2700000" w14:sx="100000" w14:sy="100000" w14:kx="0" w14:ky="0" w14:algn="tl">
+            <w14:schemeClr w14:val="dk1">
+              <w14:alpha w14:val="60000"/>
+            </w14:schemeClr>
+          </w14:shadow>
+          <w14:textOutline w14:w="0" w14:cap="flat" w14:cmpd="sng" w14:algn="ctr">
+            <w14:noFill/>
+            <w14:prstDash w14:val="solid"/>
+            <w14:round/>
+          </w14:textOutline>
+        </w:rPr>
+        <w:t>pem</w:t>
+      </w:r>
+      <w:proofErr w:type="spellEnd"/>
+      <w:r>
+        <w:rPr>
+          <w:rFonts w:ascii="Times New Roman" w:hAnsi="Times New Roman" w:cs="Times New Roman"/>
+          <w:color w:val="000000" w:themeColor="text1"/>
+          <w:sz w:val="28"/>
+          <w:szCs w:val="28"/>
+          <w:lang w:val="en-US"/>
+          <w14:shadow w14:blurRad="38100" w14:dist="19050" w14:dir="2700000" w14:sx="100000" w14:sy="100000" w14:kx="0" w14:ky="0" w14:algn="tl">
+            <w14:schemeClr w14:val="dk1">
+              <w14:alpha w14:val="60000"/>
+            </w14:schemeClr>
+          </w14:shadow>
+          <w14:textOutline w14:w="0" w14:cap="flat" w14:cmpd="sng" w14:algn="ctr">
+            <w14:noFill/>
+            <w14:prstDash w14:val="solid"/>
+            <w14:round/>
+          </w14:textOutline>
+        </w:rPr>
+        <w:t xml:space="preserve"> file </w:t>
+      </w:r>
+      <w:r>
+        <w:rPr>
+          <w:rFonts w:ascii="Times New Roman" w:hAnsi="Times New Roman" w:cs="Times New Roman"/>
+          <w:color w:val="000000" w:themeColor="text1"/>
+          <w:sz w:val="28"/>
+          <w:szCs w:val="28"/>
+          <w:lang w:val="en-US"/>
+          <w14:shadow w14:blurRad="38100" w14:dist="19050" w14:dir="2700000" w14:sx="100000" w14:sy="100000" w14:kx="0" w14:ky="0" w14:algn="tl">
+            <w14:schemeClr w14:val="dk1">
+              <w14:alpha w14:val="60000"/>
+            </w14:schemeClr>
+          </w14:shadow>
+          <w14:textOutline w14:w="0" w14:cap="flat" w14:cmpd="sng" w14:algn="ctr">
+            <w14:noFill/>
+            <w14:prstDash w14:val="solid"/>
+            <w14:round/>
+          </w14:textOutline>
+        </w:rPr>
+        <w:sym w:font="Wingdings" w:char="F0E0"/>
+      </w:r>
+      <w:r>
+        <w:rPr>
+          <w:rFonts w:ascii="Times New Roman" w:hAnsi="Times New Roman" w:cs="Times New Roman"/>
+          <w:color w:val="000000" w:themeColor="text1"/>
+          <w:sz w:val="28"/>
+          <w:szCs w:val="28"/>
+          <w:lang w:val="en-US"/>
+          <w14:shadow w14:blurRad="38100" w14:dist="19050" w14:dir="2700000" w14:sx="100000" w14:sy="100000" w14:kx="0" w14:ky="0" w14:algn="tl">
+            <w14:schemeClr w14:val="dk1">
+              <w14:alpha w14:val="60000"/>
+            </w14:schemeClr>
+          </w14:shadow>
+          <w14:textOutline w14:w="0" w14:cap="flat" w14:cmpd="sng" w14:algn="ctr">
+            <w14:noFill/>
+            <w14:prstDash w14:val="solid"/>
+            <w14:round/>
+          </w14:textOutline>
+        </w:rPr>
+        <w:t xml:space="preserve">  </w:t>
+      </w:r>
+      <w:r>
+        <w:rPr>
+          <w:rFonts w:ascii="Times New Roman" w:hAnsi="Times New Roman" w:cs="Times New Roman"/>
+          <w:color w:val="000000" w:themeColor="text1"/>
+          <w:sz w:val="28"/>
+          <w:szCs w:val="28"/>
+          <w:lang w:val="en-US"/>
+          <w14:shadow w14:blurRad="38100" w14:dist="19050" w14:dir="2700000" w14:sx="100000" w14:sy="100000" w14:kx="0" w14:ky="0" w14:algn="tl">
+            <w14:schemeClr w14:val="dk1">
+              <w14:alpha w14:val="60000"/>
+            </w14:schemeClr>
+          </w14:shadow>
+          <w14:textOutline w14:w="0" w14:cap="flat" w14:cmpd="sng" w14:algn="ctr">
+            <w14:noFill/>
+            <w14:prstDash w14:val="solid"/>
+            <w14:round/>
+          </w14:textOutline>
+        </w:rPr>
+        <w:t xml:space="preserve">click on specify username </w:t>
+      </w:r>
+      <w:r>
+        <w:rPr>
+          <w:rFonts w:ascii="Times New Roman" w:hAnsi="Times New Roman" w:cs="Times New Roman"/>
+          <w:color w:val="000000" w:themeColor="text1"/>
+          <w:sz w:val="28"/>
+          <w:szCs w:val="28"/>
+          <w:lang w:val="en-US"/>
+          <w14:shadow w14:blurRad="38100" w14:dist="19050" w14:dir="2700000" w14:sx="100000" w14:sy="100000" w14:kx="0" w14:ky="0" w14:algn="tl">
+            <w14:schemeClr w14:val="dk1">
+              <w14:alpha w14:val="60000"/>
+            </w14:schemeClr>
+          </w14:shadow>
+          <w14:textOutline w14:w="0" w14:cap="flat" w14:cmpd="sng" w14:algn="ctr">
+            <w14:noFill/>
+            <w14:prstDash w14:val="solid"/>
+            <w14:round/>
+          </w14:textOutline>
+        </w:rPr>
+        <w:sym w:font="Wingdings" w:char="F0E0"/>
+      </w:r>
+      <w:r>
+        <w:rPr>
+          <w:rFonts w:ascii="Times New Roman" w:hAnsi="Times New Roman" w:cs="Times New Roman"/>
+          <w:color w:val="000000" w:themeColor="text1"/>
+          <w:sz w:val="28"/>
+          <w:szCs w:val="28"/>
+          <w:lang w:val="en-US"/>
+          <w14:shadow w14:blurRad="38100" w14:dist="19050" w14:dir="2700000" w14:sx="100000" w14:sy="100000" w14:kx="0" w14:ky="0" w14:algn="tl">
+            <w14:schemeClr w14:val="dk1">
+              <w14:alpha w14:val="60000"/>
+            </w14:schemeClr>
+          </w14:shadow>
+          <w14:textOutline w14:w="0" w14:cap="flat" w14:cmpd="sng" w14:algn="ctr">
+            <w14:noFill/>
+            <w14:prstDash w14:val="solid"/>
+            <w14:round/>
+          </w14:textOutline>
+        </w:rPr>
+        <w:t xml:space="preserve"> give ec2-user </w:t>
+      </w:r>
+      <w:r>
+        <w:rPr>
+          <w:rFonts w:ascii="Times New Roman" w:hAnsi="Times New Roman" w:cs="Times New Roman"/>
+          <w:color w:val="000000" w:themeColor="text1"/>
+          <w:sz w:val="28"/>
+          <w:szCs w:val="28"/>
+          <w:lang w:val="en-US"/>
+          <w14:shadow w14:blurRad="38100" w14:dist="19050" w14:dir="2700000" w14:sx="100000" w14:sy="100000" w14:kx="0" w14:ky="0" w14:algn="tl">
+            <w14:schemeClr w14:val="dk1">
+              <w14:alpha w14:val="60000"/>
+            </w14:schemeClr>
+          </w14:shadow>
+          <w14:textOutline w14:w="0" w14:cap="flat" w14:cmpd="sng" w14:algn="ctr">
+            <w14:noFill/>
+            <w14:prstDash w14:val="solid"/>
+            <w14:round/>
+          </w14:textOutline>
+        </w:rPr>
+        <w:sym w:font="Wingdings" w:char="F0E0"/>
+      </w:r>
+      <w:r>
+        <w:rPr>
+          <w:rFonts w:ascii="Times New Roman" w:hAnsi="Times New Roman" w:cs="Times New Roman"/>
+          <w:color w:val="000000" w:themeColor="text1"/>
+          <w:sz w:val="28"/>
+          <w:szCs w:val="28"/>
+          <w:lang w:val="en-US"/>
+          <w14:shadow w14:blurRad="38100" w14:dist="19050" w14:dir="2700000" w14:sx="100000" w14:sy="100000" w14:kx="0" w14:ky="0" w14:algn="tl">
+            <w14:schemeClr w14:val="dk1">
+              <w14:alpha w14:val="60000"/>
+            </w14:schemeClr>
+          </w14:shadow>
+          <w14:textOutline w14:w="0" w14:cap="flat" w14:cmpd="sng" w14:algn="ctr">
+            <w14:noFill/>
+            <w14:prstDash w14:val="solid"/>
+            <w14:round/>
+          </w14:textOutline>
+        </w:rPr>
+        <w:t xml:space="preserve"> Click Ok</w:t>
+      </w:r>
+    </w:p>
+    <w:p>
+      <w:pPr>
+        <w:pStyle w:val="ListParagraph"/>
+        <w:numPr>
+          <w:ilvl w:val="0"/>
+          <w:numId w:val="1"/>
+        </w:numPr>
+        <w:rPr>
+          <w:rFonts w:ascii="Times New Roman" w:hAnsi="Times New Roman" w:cs="Times New Roman"/>
+          <w:color w:val="000000" w:themeColor="text1"/>
+          <w:sz w:val="28"/>
+          <w:szCs w:val="28"/>
+          <w:lang w:val="en-US"/>
+          <w14:shadow w14:blurRad="38100" w14:dist="19050" w14:dir="2700000" w14:sx="100000" w14:sy="100000" w14:kx="0" w14:ky="0" w14:algn="tl">
+            <w14:schemeClr w14:val="dk1">
+              <w14:alpha w14:val="60000"/>
+            </w14:schemeClr>
+          </w14:shadow>
+          <w14:textOutline w14:w="0" w14:cap="flat" w14:cmpd="sng" w14:algn="ctr">
+            <w14:noFill/>
+            <w14:prstDash w14:val="solid"/>
+            <w14:round/>
+          </w14:textOutline>
+        </w:rPr>
+      </w:pPr>
+      <w:r>
+        <w:rPr>
+          <w:rFonts w:ascii="Times New Roman" w:hAnsi="Times New Roman" w:cs="Times New Roman"/>
+          <w:color w:val="000000" w:themeColor="text1"/>
+          <w:sz w:val="28"/>
+          <w:szCs w:val="28"/>
+          <w:lang w:val="en-US"/>
+          <w14:shadow w14:blurRad="38100" w14:dist="19050" w14:dir="2700000" w14:sx="100000" w14:sy="100000" w14:kx="0" w14:ky="0" w14:algn="tl">
+            <w14:schemeClr w14:val="dk1">
+              <w14:alpha w14:val="60000"/>
+            </w14:schemeClr>
+          </w14:shadow>
+          <w14:textOutline w14:w="0" w14:cap="flat" w14:cmpd="sng" w14:algn="ctr">
+            <w14:noFill/>
+            <w14:prstDash w14:val="solid"/>
+            <w14:round/>
+          </w14:textOutline>
+        </w:rPr>
+        <w:t xml:space="preserve">Search on google download tomcat </w:t>
+      </w:r>
+      <w:r>
+        <w:rPr>
+          <w:rFonts w:ascii="Times New Roman" w:hAnsi="Times New Roman" w:cs="Times New Roman"/>
+          <w:color w:val="000000" w:themeColor="text1"/>
+          <w:sz w:val="28"/>
+          <w:szCs w:val="28"/>
+          <w:lang w:val="en-US"/>
+          <w14:shadow w14:blurRad="38100" w14:dist="19050" w14:dir="2700000" w14:sx="100000" w14:sy="100000" w14:kx="0" w14:ky="0" w14:algn="tl">
+            <w14:schemeClr w14:val="dk1">
+              <w14:alpha w14:val="60000"/>
+            </w14:schemeClr>
+          </w14:shadow>
+          <w14:textOutline w14:w="0" w14:cap="flat" w14:cmpd="sng" w14:algn="ctr">
+            <w14:noFill/>
+            <w14:prstDash w14:val="solid"/>
+            <w14:round/>
+          </w14:textOutline>
+        </w:rPr>
+        <w:sym w:font="Wingdings" w:char="F0E0"/>
+      </w:r>
+      <w:r>
+        <w:rPr>
+          <w:rFonts w:ascii="Times New Roman" w:hAnsi="Times New Roman" w:cs="Times New Roman"/>
+          <w:color w:val="000000" w:themeColor="text1"/>
+          <w:sz w:val="28"/>
+          <w:szCs w:val="28"/>
+          <w:lang w:val="en-US"/>
+          <w14:shadow w14:blurRad="38100" w14:dist="19050" w14:dir="2700000" w14:sx="100000" w14:sy="100000" w14:kx="0" w14:ky="0" w14:algn="tl">
+            <w14:schemeClr w14:val="dk1">
+              <w14:alpha w14:val="60000"/>
+            </w14:schemeClr>
+          </w14:shadow>
+          <w14:textOutline w14:w="0" w14:cap="flat" w14:cmpd="sng" w14:algn="ctr">
+            <w14:noFill/>
+            <w14:prstDash w14:val="solid"/>
+            <w14:round/>
+          </w14:textOutline>
+        </w:rPr>
+        <w:t xml:space="preserve"> select tomcat 8 server </w:t>
+      </w:r>
+      <w:r>
+        <w:rPr>
+          <w:rFonts w:ascii="Times New Roman" w:hAnsi="Times New Roman" w:cs="Times New Roman"/>
+          <w:color w:val="000000" w:themeColor="text1"/>
+          <w:sz w:val="28"/>
+          <w:szCs w:val="28"/>
+          <w:lang w:val="en-US"/>
+          <w14:shadow w14:blurRad="38100" w14:dist="19050" w14:dir="2700000" w14:sx="100000" w14:sy="100000" w14:kx="0" w14:ky="0" w14:algn="tl">
+            <w14:schemeClr w14:val="dk1">
+              <w14:alpha w14:val="60000"/>
+            </w14:schemeClr>
+          </w14:shadow>
+          <w14:textOutline w14:w="0" w14:cap="flat" w14:cmpd="sng" w14:algn="ctr">
+            <w14:noFill/>
+            <w14:prstDash w14:val="solid"/>
+            <w14:round/>
+          </w14:textOutline>
+        </w:rPr>
+        <w:sym w:font="Wingdings" w:char="F0E0"/>
+      </w:r>
+      <w:r>
+        <w:rPr>
+          <w:rFonts w:ascii="Times New Roman" w:hAnsi="Times New Roman" w:cs="Times New Roman"/>
+          <w:color w:val="000000" w:themeColor="text1"/>
+          <w:sz w:val="28"/>
+          <w:szCs w:val="28"/>
+          <w:lang w:val="en-US"/>
+          <w14:shadow w14:blurRad="38100" w14:dist="19050" w14:dir="2700000" w14:sx="100000" w14:sy="100000" w14:kx="0" w14:ky="0" w14:algn="tl">
+            <w14:schemeClr w14:val="dk1">
+              <w14:alpha w14:val="60000"/>
+            </w14:schemeClr>
+          </w14:shadow>
+          <w14:textOutline w14:w="0" w14:cap="flat" w14:cmpd="sng" w14:algn="ctr">
+            <w14:noFill/>
+            <w14:prstDash w14:val="solid"/>
+            <w14:round/>
+          </w14:textOutline>
+        </w:rPr>
+        <w:t xml:space="preserve"> copy gz.tar file link </w:t>
+      </w:r>
+      <w:r>
+        <w:rPr>
+          <w:rFonts w:ascii="Times New Roman" w:hAnsi="Times New Roman" w:cs="Times New Roman"/>
+          <w:color w:val="000000" w:themeColor="text1"/>
+          <w:sz w:val="28"/>
+          <w:szCs w:val="28"/>
+          <w:lang w:val="en-US"/>
+          <w14:shadow w14:blurRad="38100" w14:dist="19050" w14:dir="2700000" w14:sx="100000" w14:sy="100000" w14:kx="0" w14:ky="0" w14:algn="tl">
+            <w14:schemeClr w14:val="dk1">
+              <w14:alpha w14:val="60000"/>
+            </w14:schemeClr>
+          </w14:shadow>
+          <w14:textOutline w14:w="0" w14:cap="flat" w14:cmpd="sng" w14:algn="ctr">
+            <w14:noFill/>
+            <w14:prstDash w14:val="solid"/>
+            <w14:round/>
+          </w14:textOutline>
+        </w:rPr>
+        <w:sym w:font="Wingdings" w:char="F0E0"/>
+      </w:r>
+      <w:r>
+        <w:rPr>
+          <w:rFonts w:ascii="Times New Roman" w:hAnsi="Times New Roman" w:cs="Times New Roman"/>
+          <w:color w:val="000000" w:themeColor="text1"/>
+          <w:sz w:val="28"/>
+          <w:szCs w:val="28"/>
+          <w:lang w:val="en-US"/>
+          <w14:shadow w14:blurRad="38100" w14:dist="19050" w14:dir="2700000" w14:sx="100000" w14:sy="100000" w14:kx="0" w14:ky="0" w14:algn="tl">
+            <w14:schemeClr w14:val="dk1">
+              <w14:alpha w14:val="60000"/>
+            </w14:schemeClr>
+          </w14:shadow>
+          <w14:textOutline w14:w="0" w14:cap="flat" w14:cmpd="sng" w14:algn="ctr">
+            <w14:noFill/>
+            <w14:prstDash w14:val="solid"/>
+            <w14:round/>
+          </w14:textOutline>
+        </w:rPr>
+        <w:t xml:space="preserve"> Go to Tomcat server session console </w:t>
+      </w:r>
+      <w:r>
+        <w:rPr>
+          <w:rFonts w:ascii="Times New Roman" w:hAnsi="Times New Roman" w:cs="Times New Roman"/>
+          <w:color w:val="000000" w:themeColor="text1"/>
+          <w:sz w:val="28"/>
+          <w:szCs w:val="28"/>
+          <w:lang w:val="en-US"/>
+          <w14:shadow w14:blurRad="38100" w14:dist="19050" w14:dir="2700000" w14:sx="100000" w14:sy="100000" w14:kx="0" w14:ky="0" w14:algn="tl">
+            <w14:schemeClr w14:val="dk1">
+              <w14:alpha w14:val="60000"/>
+            </w14:schemeClr>
+          </w14:shadow>
+          <w14:textOutline w14:w="0" w14:cap="flat" w14:cmpd="sng" w14:algn="ctr">
+            <w14:noFill/>
+            <w14:prstDash w14:val="solid"/>
+            <w14:round/>
+          </w14:textOutline>
+        </w:rPr>
+        <w:sym w:font="Wingdings" w:char="F0E0"/>
+      </w:r>
+      <w:r>
+        <w:rPr>
+          <w:rFonts w:ascii="Times New Roman" w:hAnsi="Times New Roman" w:cs="Times New Roman"/>
+          <w:color w:val="000000" w:themeColor="text1"/>
+          <w:sz w:val="28"/>
+          <w:szCs w:val="28"/>
+          <w:lang w:val="en-US"/>
+          <w14:shadow w14:blurRad="38100" w14:dist="19050" w14:dir="2700000" w14:sx="100000" w14:sy="100000" w14:kx="0" w14:ky="0" w14:algn="tl">
+            <w14:schemeClr w14:val="dk1">
+              <w14:alpha w14:val="60000"/>
+            </w14:schemeClr>
+          </w14:shadow>
+          <w14:textOutline w14:w="0" w14:cap="flat" w14:cmpd="sng" w14:algn="ctr">
+            <w14:noFill/>
+            <w14:prstDash w14:val="solid"/>
+            <w14:round/>
+          </w14:textOutline>
+        </w:rPr>
+        <w:t xml:space="preserve"> CMD: </w:t>
+      </w:r>
+      <w:proofErr w:type="spellStart"/>
+      <w:r>
+        <w:rPr>
+          <w:rFonts w:ascii="Times New Roman" w:hAnsi="Times New Roman" w:cs="Times New Roman"/>
+          <w:color w:val="000000" w:themeColor="text1"/>
+          <w:sz w:val="28"/>
+          <w:szCs w:val="28"/>
+          <w:lang w:val="en-US"/>
+          <w14:shadow w14:blurRad="38100" w14:dist="19050" w14:dir="2700000" w14:sx="100000" w14:sy="100000" w14:kx="0" w14:ky="0" w14:algn="tl">
+            <w14:schemeClr w14:val="dk1">
+              <w14:alpha w14:val="60000"/>
+            </w14:schemeClr>
+          </w14:shadow>
+          <w14:textOutline w14:w="0" w14:cap="flat" w14:cmpd="sng" w14:algn="ctr">
+            <w14:noFill/>
+            <w14:prstDash w14:val="solid"/>
+            <w14:round/>
+          </w14:textOutline>
+        </w:rPr>
+        <w:t>sudo</w:t>
+      </w:r>
+      <w:proofErr w:type="spellEnd"/>
+      <w:r>
+        <w:rPr>
+          <w:rFonts w:ascii="Times New Roman" w:hAnsi="Times New Roman" w:cs="Times New Roman"/>
+          <w:color w:val="000000" w:themeColor="text1"/>
+          <w:sz w:val="28"/>
+          <w:szCs w:val="28"/>
+          <w:lang w:val="en-US"/>
+          <w14:shadow w14:blurRad="38100" w14:dist="19050" w14:dir="2700000" w14:sx="100000" w14:sy="100000" w14:kx="0" w14:ky="0" w14:algn="tl">
+            <w14:schemeClr w14:val="dk1">
+              <w14:alpha w14:val="60000"/>
+            </w14:schemeClr>
+          </w14:shadow>
+          <w14:textOutline w14:w="0" w14:cap="flat" w14:cmpd="sng" w14:algn="ctr">
+            <w14:noFill/>
+            <w14:prstDash w14:val="solid"/>
+            <w14:round/>
+          </w14:textOutline>
+        </w:rPr>
+        <w:t xml:space="preserve"> </w:t>
+      </w:r>
+      <w:proofErr w:type="spellStart"/>
+      <w:r>
+        <w:rPr>
+          <w:rFonts w:ascii="Times New Roman" w:hAnsi="Times New Roman" w:cs="Times New Roman"/>
+          <w:color w:val="000000" w:themeColor="text1"/>
+          <w:sz w:val="28"/>
+          <w:szCs w:val="28"/>
+          <w:lang w:val="en-US"/>
+          <w14:shadow w14:blurRad="38100" w14:dist="19050" w14:dir="2700000" w14:sx="100000" w14:sy="100000" w14:kx="0" w14:ky="0" w14:algn="tl">
+            <w14:schemeClr w14:val="dk1">
+              <w14:alpha w14:val="60000"/>
+            </w14:schemeClr>
+          </w14:shadow>
+          <w14:textOutline w14:w="0" w14:cap="flat" w14:cmpd="sng" w14:algn="ctr">
+            <w14:noFill/>
+            <w14:prstDash w14:val="solid"/>
+            <w14:round/>
+          </w14:textOutline>
+        </w:rPr>
+        <w:t>su</w:t>
+      </w:r>
+      <w:proofErr w:type="spellEnd"/>
+      <w:r>
+        <w:rPr>
+          <w:rFonts w:ascii="Times New Roman" w:hAnsi="Times New Roman" w:cs="Times New Roman"/>
+          <w:color w:val="000000" w:themeColor="text1"/>
+          <w:sz w:val="28"/>
+          <w:szCs w:val="28"/>
+          <w:lang w:val="en-US"/>
+          <w14:shadow w14:blurRad="38100" w14:dist="19050" w14:dir="2700000" w14:sx="100000" w14:sy="100000" w14:kx="0" w14:ky="0" w14:algn="tl">
+            <w14:schemeClr w14:val="dk1">
+              <w14:alpha w14:val="60000"/>
+            </w14:schemeClr>
+          </w14:shadow>
+          <w14:textOutline w14:w="0" w14:cap="flat" w14:cmpd="sng" w14:algn="ctr">
+            <w14:noFill/>
+            <w14:prstDash w14:val="solid"/>
+            <w14:round/>
+          </w14:textOutline>
+        </w:rPr>
+        <w:t xml:space="preserve"> - </w:t>
+      </w:r>
+      <w:r>
+        <w:rPr>
+          <w:rFonts w:ascii="Times New Roman" w:hAnsi="Times New Roman" w:cs="Times New Roman"/>
+          <w:color w:val="000000" w:themeColor="text1"/>
+          <w:sz w:val="28"/>
+          <w:szCs w:val="28"/>
+          <w:lang w:val="en-US"/>
+          <w14:shadow w14:blurRad="38100" w14:dist="19050" w14:dir="2700000" w14:sx="100000" w14:sy="100000" w14:kx="0" w14:ky="0" w14:algn="tl">
+            <w14:schemeClr w14:val="dk1">
+              <w14:alpha w14:val="60000"/>
+            </w14:schemeClr>
+          </w14:shadow>
+          <w14:textOutline w14:w="0" w14:cap="flat" w14:cmpd="sng" w14:algn="ctr">
+            <w14:noFill/>
+            <w14:prstDash w14:val="solid"/>
+            <w14:round/>
+          </w14:textOutline>
+        </w:rPr>
+        <w:sym w:font="Wingdings" w:char="F0E0"/>
+      </w:r>
+      <w:r>
+        <w:rPr>
+          <w:rFonts w:ascii="Times New Roman" w:hAnsi="Times New Roman" w:cs="Times New Roman"/>
+          <w:color w:val="000000" w:themeColor="text1"/>
+          <w:sz w:val="28"/>
+          <w:szCs w:val="28"/>
+          <w:lang w:val="en-US"/>
+          <w14:shadow w14:blurRad="38100" w14:dist="19050" w14:dir="2700000" w14:sx="100000" w14:sy="100000" w14:kx="0" w14:ky="0" w14:algn="tl">
+            <w14:schemeClr w14:val="dk1">
+              <w14:alpha w14:val="60000"/>
+            </w14:schemeClr>
+          </w14:shadow>
+          <w14:textOutline w14:w="0" w14:cap="flat" w14:cmpd="sng" w14:algn="ctr">
+            <w14:noFill/>
+            <w14:prstDash w14:val="solid"/>
+            <w14:round/>
+          </w14:textOutline>
+        </w:rPr>
+        <w:t xml:space="preserve"> CMD: </w:t>
+      </w:r>
+      <w:proofErr w:type="spellStart"/>
+      <w:r>
+        <w:rPr>
+          <w:rFonts w:ascii="Times New Roman" w:hAnsi="Times New Roman" w:cs="Times New Roman"/>
+          <w:color w:val="000000" w:themeColor="text1"/>
+          <w:sz w:val="28"/>
+          <w:szCs w:val="28"/>
+          <w:lang w:val="en-US"/>
+          <w14:shadow w14:blurRad="38100" w14:dist="19050" w14:dir="2700000" w14:sx="100000" w14:sy="100000" w14:kx="0" w14:ky="0" w14:algn="tl">
+            <w14:schemeClr w14:val="dk1">
+              <w14:alpha w14:val="60000"/>
+            </w14:schemeClr>
+          </w14:shadow>
+          <w14:textOutline w14:w="0" w14:cap="flat" w14:cmpd="sng" w14:algn="ctr">
+            <w14:noFill/>
+            <w14:prstDash w14:val="solid"/>
+            <w14:round/>
+          </w14:textOutline>
+        </w:rPr>
+        <w:t>wget</w:t>
+      </w:r>
+      <w:proofErr w:type="spellEnd"/>
+      <w:r>
+        <w:rPr>
+          <w:rFonts w:ascii="Times New Roman" w:hAnsi="Times New Roman" w:cs="Times New Roman"/>
+          <w:color w:val="000000" w:themeColor="text1"/>
+          <w:sz w:val="28"/>
+          <w:szCs w:val="28"/>
+          <w:lang w:val="en-US"/>
+          <w14:shadow w14:blurRad="38100" w14:dist="19050" w14:dir="2700000" w14:sx="100000" w14:sy="100000" w14:kx="0" w14:ky="0" w14:algn="tl">
+            <w14:schemeClr w14:val="dk1">
+              <w14:alpha w14:val="60000"/>
+            </w14:schemeClr>
+          </w14:shadow>
+          <w14:textOutline w14:w="0" w14:cap="flat" w14:cmpd="sng" w14:algn="ctr">
+            <w14:noFill/>
+            <w14:prstDash w14:val="solid"/>
+            <w14:round/>
+          </w14:textOutline>
+        </w:rPr>
+        <w:t xml:space="preserve"> </w:t>
+      </w:r>
+      <w:hyperlink r:id="rId16" w:history="1">
+        <w:r>
+          <w:rPr>
+            <w:rStyle w:val="Hyperlink"/>
+            <w:rFonts w:ascii="Times New Roman" w:hAnsi="Times New Roman" w:cs="Times New Roman"/>
+            <w:sz w:val="28"/>
+            <w:szCs w:val="28"/>
+            <w:lang w:val="en-US"/>
+            <w14:shadow w14:blurRad="38100" w14:dist="19050" w14:dir="2700000" w14:sx="100000" w14:sy="100000" w14:kx="0" w14:ky="0" w14:algn="tl">
+              <w14:schemeClr w14:val="dk1">
+                <w14:alpha w14:val="60000"/>
+              </w14:schemeClr>
+            </w14:shadow>
+            <w14:textOutline w14:w="0" w14:cap="flat" w14:cmpd="sng" w14:algn="ctr">
+              <w14:noFill/>
+              <w14:prstDash w14:val="solid"/>
+              <w14:round/>
+            </w14:textOutline>
+          </w:rPr>
+          <w:t>https://downloads.apache.org/tomcat/tomcat-8/v8.5.69/bin/apache-tomcat-8.5.69.tar.gz</w:t>
+        </w:r>
+      </w:hyperlink>
+      <w:r>
+        <w:rPr>
+          <w:rFonts w:ascii="Times New Roman" w:hAnsi="Times New Roman" w:cs="Times New Roman"/>
+          <w:color w:val="000000" w:themeColor="text1"/>
+          <w:sz w:val="28"/>
+          <w:szCs w:val="28"/>
+          <w:lang w:val="en-US"/>
+          <w14:shadow w14:blurRad="38100" w14:dist="19050" w14:dir="2700000" w14:sx="100000" w14:sy="100000" w14:kx="0" w14:ky="0" w14:algn="tl">
+            <w14:schemeClr w14:val="dk1">
+              <w14:alpha w14:val="60000"/>
+            </w14:schemeClr>
+          </w14:shadow>
+          <w14:textOutline w14:w="0" w14:cap="flat" w14:cmpd="sng" w14:algn="ctr">
+            <w14:noFill/>
+            <w14:prstDash w14:val="solid"/>
+            <w14:round/>
+          </w14:textOutline>
+        </w:rPr>
+        <w:t xml:space="preserve">  </w:t>
+      </w:r>
+      <w:r>
+        <w:rPr>
+          <w:rFonts w:ascii="Times New Roman" w:hAnsi="Times New Roman" w:cs="Times New Roman"/>
+          <w:color w:val="000000" w:themeColor="text1"/>
+          <w:sz w:val="28"/>
+          <w:szCs w:val="28"/>
+          <w:lang w:val="en-US"/>
+          <w14:shadow w14:blurRad="38100" w14:dist="19050" w14:dir="2700000" w14:sx="100000" w14:sy="100000" w14:kx="0" w14:ky="0" w14:algn="tl">
+            <w14:schemeClr w14:val="dk1">
+              <w14:alpha w14:val="60000"/>
+            </w14:schemeClr>
+          </w14:shadow>
+          <w14:textOutline w14:w="0" w14:cap="flat" w14:cmpd="sng" w14:algn="ctr">
+            <w14:noFill/>
+            <w14:prstDash w14:val="solid"/>
+            <w14:round/>
+          </w14:textOutline>
+        </w:rPr>
+        <w:sym w:font="Wingdings" w:char="F0E0"/>
+      </w:r>
+      <w:r>
+        <w:rPr>
+          <w:rFonts w:ascii="Times New Roman" w:hAnsi="Times New Roman" w:cs="Times New Roman"/>
+          <w:color w:val="000000" w:themeColor="text1"/>
+          <w:sz w:val="28"/>
+          <w:szCs w:val="28"/>
+          <w:lang w:val="en-US"/>
+          <w14:shadow w14:blurRad="38100" w14:dist="19050" w14:dir="2700000" w14:sx="100000" w14:sy="100000" w14:kx="0" w14:ky="0" w14:algn="tl">
+            <w14:schemeClr w14:val="dk1">
+              <w14:alpha w14:val="60000"/>
+            </w14:schemeClr>
+          </w14:shadow>
+          <w14:textOutline w14:w="0" w14:cap="flat" w14:cmpd="sng" w14:algn="ctr">
+            <w14:noFill/>
+            <w14:prstDash w14:val="solid"/>
+            <w14:round/>
+          </w14:textOutline>
+        </w:rPr>
+        <w:t xml:space="preserve"> tar -</w:t>
+      </w:r>
+      <w:proofErr w:type="spellStart"/>
+      <w:r>
+        <w:rPr>
+          <w:rFonts w:ascii="Times New Roman" w:hAnsi="Times New Roman" w:cs="Times New Roman"/>
+          <w:color w:val="000000" w:themeColor="text1"/>
+          <w:sz w:val="28"/>
+          <w:szCs w:val="28"/>
+          <w:lang w:val="en-US"/>
+          <w14:shadow w14:blurRad="38100" w14:dist="19050" w14:dir="2700000" w14:sx="100000" w14:sy="100000" w14:kx="0" w14:ky="0" w14:algn="tl">
+            <w14:schemeClr w14:val="dk1">
+              <w14:alpha w14:val="60000"/>
+            </w14:schemeClr>
+          </w14:shadow>
+          <w14:textOutline w14:w="0" w14:cap="flat" w14:cmpd="sng" w14:algn="ctr">
+            <w14:noFill/>
+            <w14:prstDash w14:val="solid"/>
+            <w14:round/>
+          </w14:textOutline>
+        </w:rPr>
+        <w:t>xvzf</w:t>
+      </w:r>
+      <w:proofErr w:type="spellEnd"/>
+      <w:r>
+        <w:rPr>
+          <w:rFonts w:ascii="Times New Roman" w:hAnsi="Times New Roman" w:cs="Times New Roman"/>
+          <w:color w:val="000000" w:themeColor="text1"/>
+          <w:sz w:val="28"/>
+          <w:szCs w:val="28"/>
+          <w:lang w:val="en-US"/>
+          <w14:shadow w14:blurRad="38100" w14:dist="19050" w14:dir="2700000" w14:sx="100000" w14:sy="100000" w14:kx="0" w14:ky="0" w14:algn="tl">
+            <w14:schemeClr w14:val="dk1">
+              <w14:alpha w14:val="60000"/>
+            </w14:schemeClr>
+          </w14:shadow>
+          <w14:textOutline w14:w="0" w14:cap="flat" w14:cmpd="sng" w14:algn="ctr">
+            <w14:noFill/>
+            <w14:prstDash w14:val="solid"/>
+            <w14:round/>
+          </w14:textOutline>
+        </w:rPr>
+        <w:t xml:space="preserve"> </w:t>
+      </w:r>
+      <w:r>
+        <w:rPr>
+          <w:rFonts w:ascii="Times New Roman" w:hAnsi="Times New Roman" w:cs="Times New Roman"/>
+          <w:color w:val="000000" w:themeColor="text1"/>
+          <w:sz w:val="28"/>
+          <w:szCs w:val="28"/>
+          <w:lang w:val="en-US"/>
+          <w14:shadow w14:blurRad="38100" w14:dist="19050" w14:dir="2700000" w14:sx="100000" w14:sy="100000" w14:kx="0" w14:ky="0" w14:algn="tl">
+            <w14:schemeClr w14:val="dk1">
+              <w14:alpha w14:val="60000"/>
+            </w14:schemeClr>
+          </w14:shadow>
+          <w14:textOutline w14:w="0" w14:cap="flat" w14:cmpd="sng" w14:algn="ctr">
+            <w14:noFill/>
+            <w14:prstDash w14:val="solid"/>
+            <w14:round/>
+          </w14:textOutline>
+        </w:rPr>
+        <w:t>apache-tomcat-8.5.69.tar.gz</w:t>
+      </w:r>
+      <w:r>
+        <w:rPr>
+          <w:rFonts w:ascii="Times New Roman" w:hAnsi="Times New Roman" w:cs="Times New Roman"/>
+          <w:color w:val="000000" w:themeColor="text1"/>
+          <w:sz w:val="28"/>
+          <w:szCs w:val="28"/>
+          <w:lang w:val="en-US"/>
+          <w14:shadow w14:blurRad="38100" w14:dist="19050" w14:dir="2700000" w14:sx="100000" w14:sy="100000" w14:kx="0" w14:ky="0" w14:algn="tl">
+            <w14:schemeClr w14:val="dk1">
+              <w14:alpha w14:val="60000"/>
+            </w14:schemeClr>
+          </w14:shadow>
+          <w14:textOutline w14:w="0" w14:cap="flat" w14:cmpd="sng" w14:algn="ctr">
+            <w14:noFill/>
+            <w14:prstDash w14:val="solid"/>
+            <w14:round/>
+          </w14:textOutline>
+        </w:rPr>
+        <w:t xml:space="preserve"> </w:t>
+      </w:r>
+      <w:r>
+        <w:rPr>
+          <w:rFonts w:ascii="Times New Roman" w:hAnsi="Times New Roman" w:cs="Times New Roman"/>
+          <w:color w:val="000000" w:themeColor="text1"/>
+          <w:sz w:val="28"/>
+          <w:szCs w:val="28"/>
+          <w:lang w:val="en-US"/>
+          <w14:shadow w14:blurRad="38100" w14:dist="19050" w14:dir="2700000" w14:sx="100000" w14:sy="100000" w14:kx="0" w14:ky="0" w14:algn="tl">
+            <w14:schemeClr w14:val="dk1">
+              <w14:alpha w14:val="60000"/>
+            </w14:schemeClr>
+          </w14:shadow>
+          <w14:textOutline w14:w="0" w14:cap="flat" w14:cmpd="sng" w14:algn="ctr">
+            <w14:noFill/>
+            <w14:prstDash w14:val="solid"/>
+            <w14:round/>
+          </w14:textOutline>
+        </w:rPr>
+        <w:sym w:font="Wingdings" w:char="F0E0"/>
+      </w:r>
+      <w:r>
+        <w:rPr>
+          <w:rFonts w:ascii="Times New Roman" w:hAnsi="Times New Roman" w:cs="Times New Roman"/>
+          <w:color w:val="000000" w:themeColor="text1"/>
+          <w:sz w:val="28"/>
+          <w:szCs w:val="28"/>
+          <w:lang w:val="en-US"/>
+          <w14:shadow w14:blurRad="38100" w14:dist="19050" w14:dir="2700000" w14:sx="100000" w14:sy="100000" w14:kx="0" w14:ky="0" w14:algn="tl">
+            <w14:schemeClr w14:val="dk1">
+              <w14:alpha w14:val="60000"/>
+            </w14:schemeClr>
+          </w14:shadow>
+          <w14:textOutline w14:w="0" w14:cap="flat" w14:cmpd="sng" w14:algn="ctr">
+            <w14:noFill/>
+            <w14:prstDash w14:val="solid"/>
+            <w14:round/>
+          </w14:textOutline>
+        </w:rPr>
+        <w:t xml:space="preserve"> </w:t>
+      </w:r>
+      <w:r>
+        <w:rPr>
+          <w:rFonts w:ascii="Times New Roman" w:hAnsi="Times New Roman" w:cs="Times New Roman"/>
+          <w:color w:val="000000" w:themeColor="text1"/>
+          <w:sz w:val="28"/>
+          <w:szCs w:val="28"/>
+          <w:lang w:val="en-US"/>
+          <w14:shadow w14:blurRad="38100" w14:dist="19050" w14:dir="2700000" w14:sx="100000" w14:sy="100000" w14:kx="0" w14:ky="0" w14:algn="tl">
+            <w14:schemeClr w14:val="dk1">
+              <w14:alpha w14:val="60000"/>
+            </w14:schemeClr>
+          </w14:shadow>
+          <w14:textOutline w14:w="0" w14:cap="flat" w14:cmpd="sng" w14:algn="ctr">
+            <w14:noFill/>
+            <w14:prstDash w14:val="solid"/>
+            <w14:round/>
+          </w14:textOutline>
+        </w:rPr>
+        <w:t>mv apache-tomcat-8.5.69 tomcat</w:t>
+      </w:r>
+      <w:r>
+        <w:rPr>
+          <w:rFonts w:ascii="Times New Roman" w:hAnsi="Times New Roman" w:cs="Times New Roman"/>
+          <w:color w:val="000000" w:themeColor="text1"/>
+          <w:sz w:val="28"/>
+          <w:szCs w:val="28"/>
+          <w:lang w:val="en-US"/>
+          <w14:shadow w14:blurRad="38100" w14:dist="19050" w14:dir="2700000" w14:sx="100000" w14:sy="100000" w14:kx="0" w14:ky="0" w14:algn="tl">
+            <w14:schemeClr w14:val="dk1">
+              <w14:alpha w14:val="60000"/>
+            </w14:schemeClr>
+          </w14:shadow>
+          <w14:textOutline w14:w="0" w14:cap="flat" w14:cmpd="sng" w14:algn="ctr">
+            <w14:noFill/>
+            <w14:prstDash w14:val="solid"/>
+            <w14:round/>
+          </w14:textOutline>
+        </w:rPr>
+        <w:t xml:space="preserve"> </w:t>
+      </w:r>
+      <w:r>
+        <w:rPr>
+          <w:rFonts w:ascii="Times New Roman" w:hAnsi="Times New Roman" w:cs="Times New Roman"/>
+          <w:color w:val="000000" w:themeColor="text1"/>
+          <w:sz w:val="28"/>
+          <w:szCs w:val="28"/>
+          <w:lang w:val="en-US"/>
+          <w14:shadow w14:blurRad="38100" w14:dist="19050" w14:dir="2700000" w14:sx="100000" w14:sy="100000" w14:kx="0" w14:ky="0" w14:algn="tl">
+            <w14:schemeClr w14:val="dk1">
+              <w14:alpha w14:val="60000"/>
+            </w14:schemeClr>
+          </w14:shadow>
+          <w14:textOutline w14:w="0" w14:cap="flat" w14:cmpd="sng" w14:algn="ctr">
+            <w14:noFill/>
+            <w14:prstDash w14:val="solid"/>
+            <w14:round/>
+          </w14:textOutline>
+        </w:rPr>
+        <w:sym w:font="Wingdings" w:char="F0E0"/>
+      </w:r>
+      <w:r>
+        <w:rPr>
+          <w:rFonts w:ascii="Times New Roman" w:hAnsi="Times New Roman" w:cs="Times New Roman"/>
+          <w:color w:val="000000" w:themeColor="text1"/>
+          <w:sz w:val="28"/>
+          <w:szCs w:val="28"/>
+          <w:lang w:val="en-US"/>
+          <w14:shadow w14:blurRad="38100" w14:dist="19050" w14:dir="2700000" w14:sx="100000" w14:sy="100000" w14:kx="0" w14:ky="0" w14:algn="tl">
+            <w14:schemeClr w14:val="dk1">
+              <w14:alpha w14:val="60000"/>
+            </w14:schemeClr>
+          </w14:shadow>
+          <w14:textOutline w14:w="0" w14:cap="flat" w14:cmpd="sng" w14:algn="ctr">
+            <w14:noFill/>
+            <w14:prstDash w14:val="solid"/>
+            <w14:round/>
+          </w14:textOutline>
+        </w:rPr>
+        <w:t xml:space="preserve">cd /tomcat/bin/ </w:t>
+      </w:r>
+      <w:r>
+        <w:rPr>
+          <w:rFonts w:ascii="Times New Roman" w:hAnsi="Times New Roman" w:cs="Times New Roman"/>
+          <w:color w:val="000000" w:themeColor="text1"/>
+          <w:sz w:val="28"/>
+          <w:szCs w:val="28"/>
+          <w:lang w:val="en-US"/>
+          <w14:shadow w14:blurRad="38100" w14:dist="19050" w14:dir="2700000" w14:sx="100000" w14:sy="100000" w14:kx="0" w14:ky="0" w14:algn="tl">
+            <w14:schemeClr w14:val="dk1">
+              <w14:alpha w14:val="60000"/>
+            </w14:schemeClr>
+          </w14:shadow>
+          <w14:textOutline w14:w="0" w14:cap="flat" w14:cmpd="sng" w14:algn="ctr">
+            <w14:noFill/>
+            <w14:prstDash w14:val="solid"/>
+            <w14:round/>
+          </w14:textOutline>
+        </w:rPr>
+        <w:sym w:font="Wingdings" w:char="F0E0"/>
+      </w:r>
+      <w:r>
+        <w:rPr>
+          <w:rFonts w:ascii="Times New Roman" w:hAnsi="Times New Roman" w:cs="Times New Roman"/>
+          <w:color w:val="000000" w:themeColor="text1"/>
+          <w:sz w:val="28"/>
+          <w:szCs w:val="28"/>
+          <w:lang w:val="en-US"/>
+          <w14:shadow w14:blurRad="38100" w14:dist="19050" w14:dir="2700000" w14:sx="100000" w14:sy="100000" w14:kx="0" w14:ky="0" w14:algn="tl">
+            <w14:schemeClr w14:val="dk1">
+              <w14:alpha w14:val="60000"/>
+            </w14:schemeClr>
+          </w14:shadow>
+          <w14:textOutline w14:w="0" w14:cap="flat" w14:cmpd="sng" w14:algn="ctr">
+            <w14:noFill/>
+            <w14:prstDash w14:val="solid"/>
+            <w14:round/>
+          </w14:textOutline>
+        </w:rPr>
+        <w:t xml:space="preserve"> </w:t>
+      </w:r>
+      <w:proofErr w:type="spellStart"/>
+      <w:r>
+        <w:rPr>
+          <w:rFonts w:ascii="Times New Roman" w:hAnsi="Times New Roman" w:cs="Times New Roman"/>
+          <w:color w:val="000000" w:themeColor="text1"/>
+          <w:sz w:val="28"/>
+          <w:szCs w:val="28"/>
+          <w:lang w:val="en-US"/>
+          <w14:shadow w14:blurRad="38100" w14:dist="19050" w14:dir="2700000" w14:sx="100000" w14:sy="100000" w14:kx="0" w14:ky="0" w14:algn="tl">
+            <w14:schemeClr w14:val="dk1">
+              <w14:alpha w14:val="60000"/>
+            </w14:schemeClr>
+          </w14:shadow>
+          <w14:textOutline w14:w="0" w14:cap="flat" w14:cmpd="sng" w14:algn="ctr">
+            <w14:noFill/>
+            <w14:prstDash w14:val="solid"/>
+            <w14:round/>
+          </w14:textOutline>
+        </w:rPr>
+        <w:t>sh</w:t>
+      </w:r>
+      <w:proofErr w:type="spellEnd"/>
+      <w:r>
+        <w:rPr>
+          <w:rFonts w:ascii="Times New Roman" w:hAnsi="Times New Roman" w:cs="Times New Roman"/>
+          <w:color w:val="000000" w:themeColor="text1"/>
+          <w:sz w:val="28"/>
+          <w:szCs w:val="28"/>
+          <w:lang w:val="en-US"/>
+          <w14:shadow w14:blurRad="38100" w14:dist="19050" w14:dir="2700000" w14:sx="100000" w14:sy="100000" w14:kx="0" w14:ky="0" w14:algn="tl">
+            <w14:schemeClr w14:val="dk1">
+              <w14:alpha w14:val="60000"/>
+            </w14:schemeClr>
+          </w14:shadow>
+          <w14:textOutline w14:w="0" w14:cap="flat" w14:cmpd="sng" w14:algn="ctr">
+            <w14:noFill/>
+            <w14:prstDash w14:val="solid"/>
+            <w14:round/>
+          </w14:textOutline>
+        </w:rPr>
+        <w:t xml:space="preserve"> ./startup.sh</w:t>
+      </w:r>
+      <w:r>
+        <w:rPr>
+          <w:rFonts w:ascii="Times New Roman" w:hAnsi="Times New Roman" w:cs="Times New Roman"/>
+          <w:color w:val="000000" w:themeColor="text1"/>
+          <w:sz w:val="28"/>
+          <w:szCs w:val="28"/>
+          <w:lang w:val="en-US"/>
+          <w14:shadow w14:blurRad="38100" w14:dist="19050" w14:dir="2700000" w14:sx="100000" w14:sy="100000" w14:kx="0" w14:ky="0" w14:algn="tl">
+            <w14:schemeClr w14:val="dk1">
+              <w14:alpha w14:val="60000"/>
+            </w14:schemeClr>
+          </w14:shadow>
+          <w14:textOutline w14:w="0" w14:cap="flat" w14:cmpd="sng" w14:algn="ctr">
+            <w14:noFill/>
+            <w14:prstDash w14:val="solid"/>
+            <w14:round/>
+          </w14:textOutline>
+        </w:rPr>
+        <w:t xml:space="preserve"> </w:t>
+      </w:r>
+      <w:r>
+        <w:rPr>
+          <w:rFonts w:ascii="Times New Roman" w:hAnsi="Times New Roman" w:cs="Times New Roman"/>
+          <w:color w:val="000000" w:themeColor="text1"/>
+          <w:sz w:val="28"/>
+          <w:szCs w:val="28"/>
+          <w:lang w:val="en-US"/>
+          <w14:shadow w14:blurRad="38100" w14:dist="19050" w14:dir="2700000" w14:sx="100000" w14:sy="100000" w14:kx="0" w14:ky="0" w14:algn="tl">
+            <w14:schemeClr w14:val="dk1">
+              <w14:alpha w14:val="60000"/>
+            </w14:schemeClr>
+          </w14:shadow>
+          <w14:textOutline w14:w="0" w14:cap="flat" w14:cmpd="sng" w14:algn="ctr">
+            <w14:noFill/>
+            <w14:prstDash w14:val="solid"/>
+            <w14:round/>
+          </w14:textOutline>
+        </w:rPr>
+        <w:sym w:font="Wingdings" w:char="F0E0"/>
+      </w:r>
+      <w:r>
+        <w:rPr>
+          <w:rFonts w:ascii="Times New Roman" w:hAnsi="Times New Roman" w:cs="Times New Roman"/>
+          <w:color w:val="000000" w:themeColor="text1"/>
+          <w:sz w:val="28"/>
+          <w:szCs w:val="28"/>
+          <w:lang w:val="en-US"/>
+          <w14:shadow w14:blurRad="38100" w14:dist="19050" w14:dir="2700000" w14:sx="100000" w14:sy="100000" w14:kx="0" w14:ky="0" w14:algn="tl">
+            <w14:schemeClr w14:val="dk1">
+              <w14:alpha w14:val="60000"/>
+            </w14:schemeClr>
+          </w14:shadow>
+          <w14:textOutline w14:w="0" w14:cap="flat" w14:cmpd="sng" w14:algn="ctr">
+            <w14:noFill/>
+            <w14:prstDash w14:val="solid"/>
+            <w14:round/>
+          </w14:textOutline>
+        </w:rPr>
+        <w:t xml:space="preserve"> </w:t>
+      </w:r>
     </w:p>
     <w:p>
       <w:pPr>

</xml_diff>

<commit_message>
"Docker Notes and some update in CICD pipeline DevOps Doc"
</commit_message>
<xml_diff>
--- a/DevOps/CICD_Pipeline_DevOps.docx
+++ b/DevOps/CICD_Pipeline_DevOps.docx
@@ -12869,28 +12869,7 @@
             <w14:round/>
           </w14:textOutline>
         </w:rPr>
-        <w:t xml:space="preserve"> Copy last entry </w:t>
-      </w:r>
-      <w:r>
-        <w:rPr>
-          <w:rFonts w:ascii="Times New Roman" w:hAnsi="Times New Roman" w:cs="Times New Roman"/>
-          <w:bCs/>
-          <w:color w:val="000000" w:themeColor="text1"/>
-          <w:sz w:val="28"/>
-          <w:szCs w:val="28"/>
-          <w:lang w:val="en-US"/>
-          <w14:shadow w14:blurRad="38100" w14:dist="19050" w14:dir="2700000" w14:sx="100000" w14:sy="100000" w14:kx="0" w14:ky="0" w14:algn="tl">
-            <w14:schemeClr w14:val="dk1">
-              <w14:alpha w14:val="60000"/>
-            </w14:schemeClr>
-          </w14:shadow>
-          <w14:textOutline w14:w="0" w14:cap="flat" w14:cmpd="sng" w14:algn="ctr">
-            <w14:noFill/>
-            <w14:prstDash w14:val="solid"/>
-            <w14:round/>
-          </w14:textOutline>
-        </w:rPr>
-        <w:t xml:space="preserve">i.e </w:t>
+        <w:t xml:space="preserve"> Copy last entry i.e </w:t>
       </w:r>
       <w:r>
         <w:rPr>
@@ -15684,57 +15663,7 @@
           </w14:textOutline>
         </w:rPr>
         <w:lastRenderedPageBreak/>
-        <w:t>Deploy a war file on</w:t>
-      </w:r>
-      <w:r>
-        <w:rPr>
-          <w:rFonts w:ascii="Times New Roman" w:hAnsi="Times New Roman" w:cs="Times New Roman"/>
-          <w:b/>
-          <w:bCs/>
-          <w:color w:val="5B9BD5" w:themeColor="accent5"/>
-          <w:sz w:val="44"/>
-          <w:szCs w:val="44"/>
-          <w:lang w:val="en-US"/>
-          <w14:shadow w14:blurRad="12700" w14:dist="38100" w14:dir="2700000" w14:sx="100000" w14:sy="100000" w14:kx="0" w14:ky="0" w14:algn="tl">
-            <w14:schemeClr w14:val="accent5">
-              <w14:lumMod w14:val="60000"/>
-              <w14:lumOff w14:val="40000"/>
-            </w14:schemeClr>
-          </w14:shadow>
-          <w14:textOutline w14:w="9525" w14:cap="flat" w14:cmpd="sng" w14:algn="ctr">
-            <w14:solidFill>
-              <w14:schemeClr w14:val="bg1"/>
-            </w14:solidFill>
-            <w14:prstDash w14:val="solid"/>
-            <w14:round/>
-          </w14:textOutline>
-        </w:rPr>
-        <w:t xml:space="preserve"> tomcat server</w:t>
-      </w:r>
-      <w:r>
-        <w:rPr>
-          <w:rFonts w:ascii="Times New Roman" w:hAnsi="Times New Roman" w:cs="Times New Roman"/>
-          <w:b/>
-          <w:bCs/>
-          <w:color w:val="5B9BD5" w:themeColor="accent5"/>
-          <w:sz w:val="44"/>
-          <w:szCs w:val="44"/>
-          <w:lang w:val="en-US"/>
-          <w14:shadow w14:blurRad="12700" w14:dist="38100" w14:dir="2700000" w14:sx="100000" w14:sy="100000" w14:kx="0" w14:ky="0" w14:algn="tl">
-            <w14:schemeClr w14:val="accent5">
-              <w14:lumMod w14:val="60000"/>
-              <w14:lumOff w14:val="40000"/>
-            </w14:schemeClr>
-          </w14:shadow>
-          <w14:textOutline w14:w="9525" w14:cap="flat" w14:cmpd="sng" w14:algn="ctr">
-            <w14:solidFill>
-              <w14:schemeClr w14:val="bg1"/>
-            </w14:solidFill>
-            <w14:prstDash w14:val="solid"/>
-            <w14:round/>
-          </w14:textOutline>
-        </w:rPr>
-        <w:t xml:space="preserve"> using jenkin sever</w:t>
+        <w:t>Deploy a war file on tomcat server using jenkin sever</w:t>
       </w:r>
     </w:p>
     <w:p>
@@ -17658,32 +17587,7 @@
           </w14:textOutline>
         </w:rPr>
         <w:lastRenderedPageBreak/>
-        <w:t xml:space="preserve">Deploy </w:t>
-      </w:r>
-      <w:r>
-        <w:rPr>
-          <w:rFonts w:ascii="Times New Roman" w:hAnsi="Times New Roman" w:cs="Times New Roman"/>
-          <w:b/>
-          <w:bCs/>
-          <w:color w:val="5B9BD5" w:themeColor="accent5"/>
-          <w:sz w:val="44"/>
-          <w:szCs w:val="44"/>
-          <w:lang w:val="en-US"/>
-          <w14:shadow w14:blurRad="12700" w14:dist="38100" w14:dir="2700000" w14:sx="100000" w14:sy="100000" w14:kx="0" w14:ky="0" w14:algn="tl">
-            <w14:schemeClr w14:val="accent5">
-              <w14:lumMod w14:val="60000"/>
-              <w14:lumOff w14:val="40000"/>
-            </w14:schemeClr>
-          </w14:shadow>
-          <w14:textOutline w14:w="9525" w14:cap="flat" w14:cmpd="sng" w14:algn="ctr">
-            <w14:solidFill>
-              <w14:schemeClr w14:val="bg1"/>
-            </w14:solidFill>
-            <w14:prstDash w14:val="solid"/>
-            <w14:round/>
-          </w14:textOutline>
-        </w:rPr>
-        <w:t>on VM through Poll SCM</w:t>
+        <w:t>Deploy on VM through Poll SCM</w:t>
       </w:r>
     </w:p>
     <w:p>
@@ -18227,6 +18131,2671 @@
           <w:lang w:val="en-US"/>
         </w:rPr>
       </w:pPr>
+    </w:p>
+    <w:p>
+      <w:pPr>
+        <w:rPr>
+          <w:rFonts w:ascii="Times New Roman" w:hAnsi="Times New Roman" w:cs="Times New Roman"/>
+          <w:sz w:val="28"/>
+          <w:szCs w:val="28"/>
+          <w:lang w:val="en-US"/>
+        </w:rPr>
+      </w:pPr>
+    </w:p>
+    <w:p>
+      <w:pPr>
+        <w:rPr>
+          <w:rFonts w:ascii="Times New Roman" w:hAnsi="Times New Roman" w:cs="Times New Roman"/>
+          <w:sz w:val="28"/>
+          <w:szCs w:val="28"/>
+          <w:lang w:val="en-US"/>
+        </w:rPr>
+      </w:pPr>
+    </w:p>
+    <w:p>
+      <w:pPr>
+        <w:rPr>
+          <w:rFonts w:ascii="Times New Roman" w:hAnsi="Times New Roman" w:cs="Times New Roman"/>
+          <w:sz w:val="28"/>
+          <w:szCs w:val="28"/>
+          <w:lang w:val="en-US"/>
+        </w:rPr>
+      </w:pPr>
+    </w:p>
+    <w:p>
+      <w:pPr>
+        <w:rPr>
+          <w:rFonts w:ascii="Times New Roman" w:hAnsi="Times New Roman" w:cs="Times New Roman"/>
+          <w:sz w:val="28"/>
+          <w:szCs w:val="28"/>
+          <w:lang w:val="en-US"/>
+        </w:rPr>
+      </w:pPr>
+    </w:p>
+    <w:p>
+      <w:pPr>
+        <w:rPr>
+          <w:rFonts w:ascii="Times New Roman" w:hAnsi="Times New Roman" w:cs="Times New Roman"/>
+          <w:sz w:val="28"/>
+          <w:szCs w:val="28"/>
+          <w:lang w:val="en-US"/>
+        </w:rPr>
+      </w:pPr>
+    </w:p>
+    <w:p>
+      <w:pPr>
+        <w:rPr>
+          <w:rFonts w:ascii="Times New Roman" w:hAnsi="Times New Roman" w:cs="Times New Roman"/>
+          <w:sz w:val="28"/>
+          <w:szCs w:val="28"/>
+          <w:lang w:val="en-US"/>
+        </w:rPr>
+      </w:pPr>
+    </w:p>
+    <w:p>
+      <w:pPr>
+        <w:rPr>
+          <w:rFonts w:ascii="Times New Roman" w:hAnsi="Times New Roman" w:cs="Times New Roman"/>
+          <w:sz w:val="28"/>
+          <w:szCs w:val="28"/>
+          <w:lang w:val="en-US"/>
+        </w:rPr>
+      </w:pPr>
+    </w:p>
+    <w:p>
+      <w:pPr>
+        <w:rPr>
+          <w:rFonts w:ascii="Times New Roman" w:hAnsi="Times New Roman" w:cs="Times New Roman"/>
+          <w:sz w:val="28"/>
+          <w:szCs w:val="28"/>
+          <w:lang w:val="en-US"/>
+        </w:rPr>
+      </w:pPr>
+    </w:p>
+    <w:p>
+      <w:pPr>
+        <w:rPr>
+          <w:rFonts w:ascii="Times New Roman" w:hAnsi="Times New Roman" w:cs="Times New Roman"/>
+          <w:sz w:val="28"/>
+          <w:szCs w:val="28"/>
+          <w:lang w:val="en-US"/>
+        </w:rPr>
+      </w:pPr>
+    </w:p>
+    <w:p>
+      <w:pPr>
+        <w:rPr>
+          <w:rFonts w:ascii="Times New Roman" w:hAnsi="Times New Roman" w:cs="Times New Roman"/>
+          <w:sz w:val="28"/>
+          <w:szCs w:val="28"/>
+          <w:lang w:val="en-US"/>
+        </w:rPr>
+      </w:pPr>
+    </w:p>
+    <w:p>
+      <w:pPr>
+        <w:rPr>
+          <w:rFonts w:ascii="Times New Roman" w:hAnsi="Times New Roman" w:cs="Times New Roman"/>
+          <w:sz w:val="28"/>
+          <w:szCs w:val="28"/>
+          <w:lang w:val="en-US"/>
+        </w:rPr>
+      </w:pPr>
+    </w:p>
+    <w:p>
+      <w:pPr>
+        <w:rPr>
+          <w:rFonts w:ascii="Times New Roman" w:hAnsi="Times New Roman" w:cs="Times New Roman"/>
+          <w:sz w:val="28"/>
+          <w:szCs w:val="28"/>
+          <w:lang w:val="en-US"/>
+        </w:rPr>
+      </w:pPr>
+    </w:p>
+    <w:p>
+      <w:pPr>
+        <w:rPr>
+          <w:rFonts w:ascii="Times New Roman" w:hAnsi="Times New Roman" w:cs="Times New Roman"/>
+          <w:sz w:val="28"/>
+          <w:szCs w:val="28"/>
+          <w:lang w:val="en-US"/>
+        </w:rPr>
+      </w:pPr>
+    </w:p>
+    <w:p>
+      <w:pPr>
+        <w:rPr>
+          <w:rFonts w:ascii="Times New Roman" w:hAnsi="Times New Roman" w:cs="Times New Roman"/>
+          <w:sz w:val="28"/>
+          <w:szCs w:val="28"/>
+          <w:lang w:val="en-US"/>
+        </w:rPr>
+      </w:pPr>
+    </w:p>
+    <w:p>
+      <w:pPr>
+        <w:rPr>
+          <w:rFonts w:ascii="Times New Roman" w:hAnsi="Times New Roman" w:cs="Times New Roman"/>
+          <w:sz w:val="28"/>
+          <w:szCs w:val="28"/>
+          <w:lang w:val="en-US"/>
+        </w:rPr>
+      </w:pPr>
+    </w:p>
+    <w:p>
+      <w:pPr>
+        <w:rPr>
+          <w:rFonts w:ascii="Times New Roman" w:hAnsi="Times New Roman" w:cs="Times New Roman"/>
+          <w:sz w:val="28"/>
+          <w:szCs w:val="28"/>
+          <w:lang w:val="en-US"/>
+        </w:rPr>
+      </w:pPr>
+    </w:p>
+    <w:p>
+      <w:pPr>
+        <w:rPr>
+          <w:rFonts w:ascii="Times New Roman" w:hAnsi="Times New Roman" w:cs="Times New Roman"/>
+          <w:sz w:val="28"/>
+          <w:szCs w:val="28"/>
+          <w:lang w:val="en-US"/>
+        </w:rPr>
+      </w:pPr>
+    </w:p>
+    <w:p>
+      <w:pPr>
+        <w:rPr>
+          <w:rFonts w:ascii="Times New Roman" w:hAnsi="Times New Roman" w:cs="Times New Roman"/>
+          <w:sz w:val="28"/>
+          <w:szCs w:val="28"/>
+          <w:lang w:val="en-US"/>
+        </w:rPr>
+      </w:pPr>
+    </w:p>
+    <w:p>
+      <w:pPr>
+        <w:rPr>
+          <w:rFonts w:ascii="Times New Roman" w:hAnsi="Times New Roman" w:cs="Times New Roman"/>
+          <w:sz w:val="28"/>
+          <w:szCs w:val="28"/>
+          <w:lang w:val="en-US"/>
+        </w:rPr>
+      </w:pPr>
+    </w:p>
+    <w:p>
+      <w:pPr>
+        <w:rPr>
+          <w:rFonts w:ascii="Times New Roman" w:hAnsi="Times New Roman" w:cs="Times New Roman"/>
+          <w:sz w:val="28"/>
+          <w:szCs w:val="28"/>
+          <w:lang w:val="en-US"/>
+        </w:rPr>
+      </w:pPr>
+    </w:p>
+    <w:p>
+      <w:pPr>
+        <w:rPr>
+          <w:rFonts w:ascii="Times New Roman" w:hAnsi="Times New Roman" w:cs="Times New Roman"/>
+          <w:b/>
+          <w:bCs/>
+          <w:color w:val="5B9BD5" w:themeColor="accent5"/>
+          <w:sz w:val="44"/>
+          <w:szCs w:val="44"/>
+          <w:lang w:val="en-US"/>
+          <w14:shadow w14:blurRad="12700" w14:dist="38100" w14:dir="2700000" w14:sx="100000" w14:sy="100000" w14:kx="0" w14:ky="0" w14:algn="tl">
+            <w14:schemeClr w14:val="accent5">
+              <w14:lumMod w14:val="60000"/>
+              <w14:lumOff w14:val="40000"/>
+            </w14:schemeClr>
+          </w14:shadow>
+          <w14:textOutline w14:w="9525" w14:cap="flat" w14:cmpd="sng" w14:algn="ctr">
+            <w14:solidFill>
+              <w14:schemeClr w14:val="bg1"/>
+            </w14:solidFill>
+            <w14:prstDash w14:val="solid"/>
+            <w14:round/>
+          </w14:textOutline>
+        </w:rPr>
+      </w:pPr>
+      <w:r>
+        <w:rPr>
+          <w:rFonts w:ascii="Times New Roman" w:hAnsi="Times New Roman" w:cs="Times New Roman"/>
+          <w:b/>
+          <w:bCs/>
+          <w:color w:val="5B9BD5" w:themeColor="accent5"/>
+          <w:sz w:val="44"/>
+          <w:szCs w:val="44"/>
+          <w:lang w:val="en-US"/>
+          <w14:shadow w14:blurRad="12700" w14:dist="38100" w14:dir="2700000" w14:sx="100000" w14:sy="100000" w14:kx="0" w14:ky="0" w14:algn="tl">
+            <w14:schemeClr w14:val="accent5">
+              <w14:lumMod w14:val="60000"/>
+              <w14:lumOff w14:val="40000"/>
+            </w14:schemeClr>
+          </w14:shadow>
+          <w14:textOutline w14:w="9525" w14:cap="flat" w14:cmpd="sng" w14:algn="ctr">
+            <w14:solidFill>
+              <w14:schemeClr w14:val="bg1"/>
+            </w14:solidFill>
+            <w14:prstDash w14:val="solid"/>
+            <w14:round/>
+          </w14:textOutline>
+        </w:rPr>
+        <w:lastRenderedPageBreak/>
+        <w:t>Docker setup</w:t>
+      </w:r>
+    </w:p>
+    <w:p>
+      <w:pPr>
+        <w:pStyle w:val="ListParagraph"/>
+        <w:numPr>
+          <w:ilvl w:val="0"/>
+          <w:numId w:val="1"/>
+        </w:numPr>
+        <w:rPr>
+          <w:rFonts w:ascii="Times New Roman" w:hAnsi="Times New Roman" w:cs="Times New Roman"/>
+          <w:color w:val="000000" w:themeColor="text1"/>
+          <w:sz w:val="28"/>
+          <w:szCs w:val="28"/>
+          <w:lang w:val="en-US"/>
+          <w14:shadow w14:blurRad="38100" w14:dist="19050" w14:dir="2700000" w14:sx="100000" w14:sy="100000" w14:kx="0" w14:ky="0" w14:algn="tl">
+            <w14:schemeClr w14:val="dk1">
+              <w14:alpha w14:val="60000"/>
+            </w14:schemeClr>
+          </w14:shadow>
+          <w14:textOutline w14:w="0" w14:cap="flat" w14:cmpd="sng" w14:algn="ctr">
+            <w14:noFill/>
+            <w14:prstDash w14:val="solid"/>
+            <w14:round/>
+          </w14:textOutline>
+        </w:rPr>
+      </w:pPr>
+      <w:r>
+        <w:rPr>
+          <w:rFonts w:ascii="Times New Roman" w:hAnsi="Times New Roman" w:cs="Times New Roman"/>
+          <w:color w:val="000000" w:themeColor="text1"/>
+          <w:sz w:val="28"/>
+          <w:szCs w:val="28"/>
+          <w:lang w:val="en-US"/>
+          <w14:shadow w14:blurRad="38100" w14:dist="19050" w14:dir="2700000" w14:sx="100000" w14:sy="100000" w14:kx="0" w14:ky="0" w14:algn="tl">
+            <w14:schemeClr w14:val="dk1">
+              <w14:alpha w14:val="60000"/>
+            </w14:schemeClr>
+          </w14:shadow>
+          <w14:textOutline w14:w="0" w14:cap="flat" w14:cmpd="sng" w14:algn="ctr">
+            <w14:noFill/>
+            <w14:prstDash w14:val="solid"/>
+            <w14:round/>
+          </w14:textOutline>
+        </w:rPr>
+        <w:t xml:space="preserve">Go to aws </w:t>
+      </w:r>
+      <w:r>
+        <w:rPr>
+          <w:rFonts w:ascii="Times New Roman" w:hAnsi="Times New Roman" w:cs="Times New Roman"/>
+          <w:color w:val="000000" w:themeColor="text1"/>
+          <w:sz w:val="28"/>
+          <w:szCs w:val="28"/>
+          <w:lang w:val="en-US"/>
+          <w14:shadow w14:blurRad="38100" w14:dist="19050" w14:dir="2700000" w14:sx="100000" w14:sy="100000" w14:kx="0" w14:ky="0" w14:algn="tl">
+            <w14:schemeClr w14:val="dk1">
+              <w14:alpha w14:val="60000"/>
+            </w14:schemeClr>
+          </w14:shadow>
+          <w14:textOutline w14:w="0" w14:cap="flat" w14:cmpd="sng" w14:algn="ctr">
+            <w14:noFill/>
+            <w14:prstDash w14:val="solid"/>
+            <w14:round/>
+          </w14:textOutline>
+        </w:rPr>
+        <w:sym w:font="Wingdings" w:char="F0E0"/>
+      </w:r>
+      <w:r>
+        <w:rPr>
+          <w:rFonts w:ascii="Times New Roman" w:hAnsi="Times New Roman" w:cs="Times New Roman"/>
+          <w:color w:val="000000" w:themeColor="text1"/>
+          <w:sz w:val="28"/>
+          <w:szCs w:val="28"/>
+          <w:lang w:val="en-US"/>
+          <w14:shadow w14:blurRad="38100" w14:dist="19050" w14:dir="2700000" w14:sx="100000" w14:sy="100000" w14:kx="0" w14:ky="0" w14:algn="tl">
+            <w14:schemeClr w14:val="dk1">
+              <w14:alpha w14:val="60000"/>
+            </w14:schemeClr>
+          </w14:shadow>
+          <w14:textOutline w14:w="0" w14:cap="flat" w14:cmpd="sng" w14:algn="ctr">
+            <w14:noFill/>
+            <w14:prstDash w14:val="solid"/>
+            <w14:round/>
+          </w14:textOutline>
+        </w:rPr>
+        <w:t xml:space="preserve"> Services </w:t>
+      </w:r>
+      <w:r>
+        <w:rPr>
+          <w:rFonts w:ascii="Times New Roman" w:hAnsi="Times New Roman" w:cs="Times New Roman"/>
+          <w:color w:val="000000" w:themeColor="text1"/>
+          <w:sz w:val="28"/>
+          <w:szCs w:val="28"/>
+          <w:lang w:val="en-US"/>
+          <w14:shadow w14:blurRad="38100" w14:dist="19050" w14:dir="2700000" w14:sx="100000" w14:sy="100000" w14:kx="0" w14:ky="0" w14:algn="tl">
+            <w14:schemeClr w14:val="dk1">
+              <w14:alpha w14:val="60000"/>
+            </w14:schemeClr>
+          </w14:shadow>
+          <w14:textOutline w14:w="0" w14:cap="flat" w14:cmpd="sng" w14:algn="ctr">
+            <w14:noFill/>
+            <w14:prstDash w14:val="solid"/>
+            <w14:round/>
+          </w14:textOutline>
+        </w:rPr>
+        <w:sym w:font="Wingdings" w:char="F0E0"/>
+      </w:r>
+      <w:r>
+        <w:rPr>
+          <w:rFonts w:ascii="Times New Roman" w:hAnsi="Times New Roman" w:cs="Times New Roman"/>
+          <w:color w:val="000000" w:themeColor="text1"/>
+          <w:sz w:val="28"/>
+          <w:szCs w:val="28"/>
+          <w:lang w:val="en-US"/>
+          <w14:shadow w14:blurRad="38100" w14:dist="19050" w14:dir="2700000" w14:sx="100000" w14:sy="100000" w14:kx="0" w14:ky="0" w14:algn="tl">
+            <w14:schemeClr w14:val="dk1">
+              <w14:alpha w14:val="60000"/>
+            </w14:schemeClr>
+          </w14:shadow>
+          <w14:textOutline w14:w="0" w14:cap="flat" w14:cmpd="sng" w14:algn="ctr">
+            <w14:noFill/>
+            <w14:prstDash w14:val="solid"/>
+            <w14:round/>
+          </w14:textOutline>
+        </w:rPr>
+        <w:t xml:space="preserve"> EC2 </w:t>
+      </w:r>
+      <w:r>
+        <w:rPr>
+          <w:rFonts w:ascii="Times New Roman" w:hAnsi="Times New Roman" w:cs="Times New Roman"/>
+          <w:color w:val="000000" w:themeColor="text1"/>
+          <w:sz w:val="28"/>
+          <w:szCs w:val="28"/>
+          <w:lang w:val="en-US"/>
+          <w14:shadow w14:blurRad="38100" w14:dist="19050" w14:dir="2700000" w14:sx="100000" w14:sy="100000" w14:kx="0" w14:ky="0" w14:algn="tl">
+            <w14:schemeClr w14:val="dk1">
+              <w14:alpha w14:val="60000"/>
+            </w14:schemeClr>
+          </w14:shadow>
+          <w14:textOutline w14:w="0" w14:cap="flat" w14:cmpd="sng" w14:algn="ctr">
+            <w14:noFill/>
+            <w14:prstDash w14:val="solid"/>
+            <w14:round/>
+          </w14:textOutline>
+        </w:rPr>
+        <w:sym w:font="Wingdings" w:char="F0E0"/>
+      </w:r>
+      <w:r>
+        <w:rPr>
+          <w:rFonts w:ascii="Times New Roman" w:hAnsi="Times New Roman" w:cs="Times New Roman"/>
+          <w:color w:val="000000" w:themeColor="text1"/>
+          <w:sz w:val="28"/>
+          <w:szCs w:val="28"/>
+          <w:lang w:val="en-US"/>
+          <w14:shadow w14:blurRad="38100" w14:dist="19050" w14:dir="2700000" w14:sx="100000" w14:sy="100000" w14:kx="0" w14:ky="0" w14:algn="tl">
+            <w14:schemeClr w14:val="dk1">
+              <w14:alpha w14:val="60000"/>
+            </w14:schemeClr>
+          </w14:shadow>
+          <w14:textOutline w14:w="0" w14:cap="flat" w14:cmpd="sng" w14:algn="ctr">
+            <w14:noFill/>
+            <w14:prstDash w14:val="solid"/>
+            <w14:round/>
+          </w14:textOutline>
+        </w:rPr>
+        <w:t xml:space="preserve"> Launch instance </w:t>
+      </w:r>
+      <w:r>
+        <w:rPr>
+          <w:rFonts w:ascii="Times New Roman" w:hAnsi="Times New Roman" w:cs="Times New Roman"/>
+          <w:color w:val="000000" w:themeColor="text1"/>
+          <w:sz w:val="28"/>
+          <w:szCs w:val="28"/>
+          <w:lang w:val="en-US"/>
+          <w14:shadow w14:blurRad="38100" w14:dist="19050" w14:dir="2700000" w14:sx="100000" w14:sy="100000" w14:kx="0" w14:ky="0" w14:algn="tl">
+            <w14:schemeClr w14:val="dk1">
+              <w14:alpha w14:val="60000"/>
+            </w14:schemeClr>
+          </w14:shadow>
+          <w14:textOutline w14:w="0" w14:cap="flat" w14:cmpd="sng" w14:algn="ctr">
+            <w14:noFill/>
+            <w14:prstDash w14:val="solid"/>
+            <w14:round/>
+          </w14:textOutline>
+        </w:rPr>
+        <w:sym w:font="Wingdings" w:char="F0E0"/>
+      </w:r>
+      <w:r>
+        <w:rPr>
+          <w:rFonts w:ascii="Times New Roman" w:hAnsi="Times New Roman" w:cs="Times New Roman"/>
+          <w:color w:val="000000" w:themeColor="text1"/>
+          <w:sz w:val="28"/>
+          <w:szCs w:val="28"/>
+          <w:lang w:val="en-US"/>
+          <w14:shadow w14:blurRad="38100" w14:dist="19050" w14:dir="2700000" w14:sx="100000" w14:sy="100000" w14:kx="0" w14:ky="0" w14:algn="tl">
+            <w14:schemeClr w14:val="dk1">
+              <w14:alpha w14:val="60000"/>
+            </w14:schemeClr>
+          </w14:shadow>
+          <w14:textOutline w14:w="0" w14:cap="flat" w14:cmpd="sng" w14:algn="ctr">
+            <w14:noFill/>
+            <w14:prstDash w14:val="solid"/>
+            <w14:round/>
+          </w14:textOutline>
+        </w:rPr>
+        <w:t xml:space="preserve"> </w:t>
+      </w:r>
+      <w:r>
+        <w:rPr>
+          <w:rFonts w:ascii="Times New Roman" w:hAnsi="Times New Roman" w:cs="Times New Roman"/>
+          <w:color w:val="000000" w:themeColor="text1"/>
+          <w:sz w:val="28"/>
+          <w:szCs w:val="28"/>
+          <w:lang w:val="en-US"/>
+          <w14:shadow w14:blurRad="38100" w14:dist="19050" w14:dir="2700000" w14:sx="100000" w14:sy="100000" w14:kx="0" w14:ky="0" w14:algn="tl">
+            <w14:schemeClr w14:val="dk1">
+              <w14:alpha w14:val="60000"/>
+            </w14:schemeClr>
+          </w14:shadow>
+          <w14:textOutline w14:w="0" w14:cap="flat" w14:cmpd="sng" w14:algn="ctr">
+            <w14:noFill/>
+            <w14:prstDash w14:val="solid"/>
+            <w14:round/>
+          </w14:textOutline>
+        </w:rPr>
+        <w:t>Amazon Linux 2 AMI (HVM), SSD Volume Type</w:t>
+      </w:r>
+      <w:r>
+        <w:rPr>
+          <w:rFonts w:ascii="Times New Roman" w:hAnsi="Times New Roman" w:cs="Times New Roman"/>
+          <w:color w:val="000000" w:themeColor="text1"/>
+          <w:sz w:val="28"/>
+          <w:szCs w:val="28"/>
+          <w:lang w:val="en-US"/>
+          <w14:shadow w14:blurRad="38100" w14:dist="19050" w14:dir="2700000" w14:sx="100000" w14:sy="100000" w14:kx="0" w14:ky="0" w14:algn="tl">
+            <w14:schemeClr w14:val="dk1">
+              <w14:alpha w14:val="60000"/>
+            </w14:schemeClr>
+          </w14:shadow>
+          <w14:textOutline w14:w="0" w14:cap="flat" w14:cmpd="sng" w14:algn="ctr">
+            <w14:noFill/>
+            <w14:prstDash w14:val="solid"/>
+            <w14:round/>
+          </w14:textOutline>
+        </w:rPr>
+        <w:t xml:space="preserve"> (64 bit) </w:t>
+      </w:r>
+      <w:r>
+        <w:rPr>
+          <w:rFonts w:ascii="Times New Roman" w:hAnsi="Times New Roman" w:cs="Times New Roman"/>
+          <w:color w:val="000000" w:themeColor="text1"/>
+          <w:sz w:val="28"/>
+          <w:szCs w:val="28"/>
+          <w:lang w:val="en-US"/>
+          <w14:shadow w14:blurRad="38100" w14:dist="19050" w14:dir="2700000" w14:sx="100000" w14:sy="100000" w14:kx="0" w14:ky="0" w14:algn="tl">
+            <w14:schemeClr w14:val="dk1">
+              <w14:alpha w14:val="60000"/>
+            </w14:schemeClr>
+          </w14:shadow>
+          <w14:textOutline w14:w="0" w14:cap="flat" w14:cmpd="sng" w14:algn="ctr">
+            <w14:noFill/>
+            <w14:prstDash w14:val="solid"/>
+            <w14:round/>
+          </w14:textOutline>
+        </w:rPr>
+        <w:sym w:font="Wingdings" w:char="F0E0"/>
+      </w:r>
+      <w:r>
+        <w:rPr>
+          <w:rFonts w:ascii="Times New Roman" w:hAnsi="Times New Roman" w:cs="Times New Roman"/>
+          <w:color w:val="000000" w:themeColor="text1"/>
+          <w:sz w:val="28"/>
+          <w:szCs w:val="28"/>
+          <w:lang w:val="en-US"/>
+          <w14:shadow w14:blurRad="38100" w14:dist="19050" w14:dir="2700000" w14:sx="100000" w14:sy="100000" w14:kx="0" w14:ky="0" w14:algn="tl">
+            <w14:schemeClr w14:val="dk1">
+              <w14:alpha w14:val="60000"/>
+            </w14:schemeClr>
+          </w14:shadow>
+          <w14:textOutline w14:w="0" w14:cap="flat" w14:cmpd="sng" w14:algn="ctr">
+            <w14:noFill/>
+            <w14:prstDash w14:val="solid"/>
+            <w14:round/>
+          </w14:textOutline>
+        </w:rPr>
+        <w:t xml:space="preserve"> Select </w:t>
+      </w:r>
+      <w:r>
+        <w:rPr>
+          <w:rFonts w:ascii="Times New Roman" w:hAnsi="Times New Roman" w:cs="Times New Roman"/>
+          <w:color w:val="000000" w:themeColor="text1"/>
+          <w:sz w:val="28"/>
+          <w:szCs w:val="28"/>
+          <w:lang w:val="en-US"/>
+          <w14:shadow w14:blurRad="38100" w14:dist="19050" w14:dir="2700000" w14:sx="100000" w14:sy="100000" w14:kx="0" w14:ky="0" w14:algn="tl">
+            <w14:schemeClr w14:val="dk1">
+              <w14:alpha w14:val="60000"/>
+            </w14:schemeClr>
+          </w14:shadow>
+          <w14:textOutline w14:w="0" w14:cap="flat" w14:cmpd="sng" w14:algn="ctr">
+            <w14:noFill/>
+            <w14:prstDash w14:val="solid"/>
+            <w14:round/>
+          </w14:textOutline>
+        </w:rPr>
+        <w:sym w:font="Wingdings" w:char="F0E0"/>
+      </w:r>
+      <w:r>
+        <w:rPr>
+          <w:rFonts w:ascii="Times New Roman" w:hAnsi="Times New Roman" w:cs="Times New Roman"/>
+          <w:color w:val="000000" w:themeColor="text1"/>
+          <w:sz w:val="28"/>
+          <w:szCs w:val="28"/>
+          <w:lang w:val="en-US"/>
+          <w14:shadow w14:blurRad="38100" w14:dist="19050" w14:dir="2700000" w14:sx="100000" w14:sy="100000" w14:kx="0" w14:ky="0" w14:algn="tl">
+            <w14:schemeClr w14:val="dk1">
+              <w14:alpha w14:val="60000"/>
+            </w14:schemeClr>
+          </w14:shadow>
+          <w14:textOutline w14:w="0" w14:cap="flat" w14:cmpd="sng" w14:algn="ctr">
+            <w14:noFill/>
+            <w14:prstDash w14:val="solid"/>
+            <w14:round/>
+          </w14:textOutline>
+        </w:rPr>
+        <w:t xml:space="preserve"> Next: Configuration Instance Details </w:t>
+      </w:r>
+      <w:r>
+        <w:rPr>
+          <w:rFonts w:ascii="Times New Roman" w:hAnsi="Times New Roman" w:cs="Times New Roman"/>
+          <w:color w:val="000000" w:themeColor="text1"/>
+          <w:sz w:val="28"/>
+          <w:szCs w:val="28"/>
+          <w:lang w:val="en-US"/>
+          <w14:shadow w14:blurRad="38100" w14:dist="19050" w14:dir="2700000" w14:sx="100000" w14:sy="100000" w14:kx="0" w14:ky="0" w14:algn="tl">
+            <w14:schemeClr w14:val="dk1">
+              <w14:alpha w14:val="60000"/>
+            </w14:schemeClr>
+          </w14:shadow>
+          <w14:textOutline w14:w="0" w14:cap="flat" w14:cmpd="sng" w14:algn="ctr">
+            <w14:noFill/>
+            <w14:prstDash w14:val="solid"/>
+            <w14:round/>
+          </w14:textOutline>
+        </w:rPr>
+        <w:sym w:font="Wingdings" w:char="F0E0"/>
+      </w:r>
+      <w:r>
+        <w:rPr>
+          <w:rFonts w:ascii="Times New Roman" w:hAnsi="Times New Roman" w:cs="Times New Roman"/>
+          <w:color w:val="000000" w:themeColor="text1"/>
+          <w:sz w:val="28"/>
+          <w:szCs w:val="28"/>
+          <w:lang w:val="en-US"/>
+          <w14:shadow w14:blurRad="38100" w14:dist="19050" w14:dir="2700000" w14:sx="100000" w14:sy="100000" w14:kx="0" w14:ky="0" w14:algn="tl">
+            <w14:schemeClr w14:val="dk1">
+              <w14:alpha w14:val="60000"/>
+            </w14:schemeClr>
+          </w14:shadow>
+          <w14:textOutline w14:w="0" w14:cap="flat" w14:cmpd="sng" w14:algn="ctr">
+            <w14:noFill/>
+            <w14:prstDash w14:val="solid"/>
+            <w14:round/>
+          </w14:textOutline>
+        </w:rPr>
+        <w:t xml:space="preserve"> Next: Add Storage </w:t>
+      </w:r>
+      <w:r>
+        <w:rPr>
+          <w:rFonts w:ascii="Times New Roman" w:hAnsi="Times New Roman" w:cs="Times New Roman"/>
+          <w:color w:val="000000" w:themeColor="text1"/>
+          <w:sz w:val="28"/>
+          <w:szCs w:val="28"/>
+          <w:lang w:val="en-US"/>
+          <w14:shadow w14:blurRad="38100" w14:dist="19050" w14:dir="2700000" w14:sx="100000" w14:sy="100000" w14:kx="0" w14:ky="0" w14:algn="tl">
+            <w14:schemeClr w14:val="dk1">
+              <w14:alpha w14:val="60000"/>
+            </w14:schemeClr>
+          </w14:shadow>
+          <w14:textOutline w14:w="0" w14:cap="flat" w14:cmpd="sng" w14:algn="ctr">
+            <w14:noFill/>
+            <w14:prstDash w14:val="solid"/>
+            <w14:round/>
+          </w14:textOutline>
+        </w:rPr>
+        <w:sym w:font="Wingdings" w:char="F0E0"/>
+      </w:r>
+      <w:r>
+        <w:rPr>
+          <w:rFonts w:ascii="Times New Roman" w:hAnsi="Times New Roman" w:cs="Times New Roman"/>
+          <w:color w:val="000000" w:themeColor="text1"/>
+          <w:sz w:val="28"/>
+          <w:szCs w:val="28"/>
+          <w:lang w:val="en-US"/>
+          <w14:shadow w14:blurRad="38100" w14:dist="19050" w14:dir="2700000" w14:sx="100000" w14:sy="100000" w14:kx="0" w14:ky="0" w14:algn="tl">
+            <w14:schemeClr w14:val="dk1">
+              <w14:alpha w14:val="60000"/>
+            </w14:schemeClr>
+          </w14:shadow>
+          <w14:textOutline w14:w="0" w14:cap="flat" w14:cmpd="sng" w14:algn="ctr">
+            <w14:noFill/>
+            <w14:prstDash w14:val="solid"/>
+            <w14:round/>
+          </w14:textOutline>
+        </w:rPr>
+        <w:t xml:space="preserve"> Next: Add Tag </w:t>
+      </w:r>
+      <w:r>
+        <w:rPr>
+          <w:rFonts w:ascii="Times New Roman" w:hAnsi="Times New Roman" w:cs="Times New Roman"/>
+          <w:color w:val="000000" w:themeColor="text1"/>
+          <w:sz w:val="28"/>
+          <w:szCs w:val="28"/>
+          <w:lang w:val="en-US"/>
+          <w14:shadow w14:blurRad="38100" w14:dist="19050" w14:dir="2700000" w14:sx="100000" w14:sy="100000" w14:kx="0" w14:ky="0" w14:algn="tl">
+            <w14:schemeClr w14:val="dk1">
+              <w14:alpha w14:val="60000"/>
+            </w14:schemeClr>
+          </w14:shadow>
+          <w14:textOutline w14:w="0" w14:cap="flat" w14:cmpd="sng" w14:algn="ctr">
+            <w14:noFill/>
+            <w14:prstDash w14:val="solid"/>
+            <w14:round/>
+          </w14:textOutline>
+        </w:rPr>
+        <w:sym w:font="Wingdings" w:char="F0E0"/>
+      </w:r>
+      <w:r>
+        <w:rPr>
+          <w:rFonts w:ascii="Times New Roman" w:hAnsi="Times New Roman" w:cs="Times New Roman"/>
+          <w:color w:val="000000" w:themeColor="text1"/>
+          <w:sz w:val="28"/>
+          <w:szCs w:val="28"/>
+          <w:lang w:val="en-US"/>
+          <w14:shadow w14:blurRad="38100" w14:dist="19050" w14:dir="2700000" w14:sx="100000" w14:sy="100000" w14:kx="0" w14:ky="0" w14:algn="tl">
+            <w14:schemeClr w14:val="dk1">
+              <w14:alpha w14:val="60000"/>
+            </w14:schemeClr>
+          </w14:shadow>
+          <w14:textOutline w14:w="0" w14:cap="flat" w14:cmpd="sng" w14:algn="ctr">
+            <w14:noFill/>
+            <w14:prstDash w14:val="solid"/>
+            <w14:round/>
+          </w14:textOutline>
+        </w:rPr>
+        <w:t xml:space="preserve"> Add Tag </w:t>
+      </w:r>
+      <w:r>
+        <w:rPr>
+          <w:rFonts w:ascii="Times New Roman" w:hAnsi="Times New Roman" w:cs="Times New Roman"/>
+          <w:color w:val="000000" w:themeColor="text1"/>
+          <w:sz w:val="28"/>
+          <w:szCs w:val="28"/>
+          <w:lang w:val="en-US"/>
+          <w14:shadow w14:blurRad="38100" w14:dist="19050" w14:dir="2700000" w14:sx="100000" w14:sy="100000" w14:kx="0" w14:ky="0" w14:algn="tl">
+            <w14:schemeClr w14:val="dk1">
+              <w14:alpha w14:val="60000"/>
+            </w14:schemeClr>
+          </w14:shadow>
+          <w14:textOutline w14:w="0" w14:cap="flat" w14:cmpd="sng" w14:algn="ctr">
+            <w14:noFill/>
+            <w14:prstDash w14:val="solid"/>
+            <w14:round/>
+          </w14:textOutline>
+        </w:rPr>
+        <w:sym w:font="Wingdings" w:char="F0E0"/>
+      </w:r>
+      <w:r>
+        <w:rPr>
+          <w:rFonts w:ascii="Times New Roman" w:hAnsi="Times New Roman" w:cs="Times New Roman"/>
+          <w:color w:val="000000" w:themeColor="text1"/>
+          <w:sz w:val="28"/>
+          <w:szCs w:val="28"/>
+          <w:lang w:val="en-US"/>
+          <w14:shadow w14:blurRad="38100" w14:dist="19050" w14:dir="2700000" w14:sx="100000" w14:sy="100000" w14:kx="0" w14:ky="0" w14:algn="tl">
+            <w14:schemeClr w14:val="dk1">
+              <w14:alpha w14:val="60000"/>
+            </w14:schemeClr>
+          </w14:shadow>
+          <w14:textOutline w14:w="0" w14:cap="flat" w14:cmpd="sng" w14:algn="ctr">
+            <w14:noFill/>
+            <w14:prstDash w14:val="solid"/>
+            <w14:round/>
+          </w14:textOutline>
+        </w:rPr>
+        <w:t xml:space="preserve"> In Key “Name” </w:t>
+      </w:r>
+      <w:r>
+        <w:rPr>
+          <w:rFonts w:ascii="Times New Roman" w:hAnsi="Times New Roman" w:cs="Times New Roman"/>
+          <w:color w:val="000000" w:themeColor="text1"/>
+          <w:sz w:val="28"/>
+          <w:szCs w:val="28"/>
+          <w:lang w:val="en-US"/>
+          <w14:shadow w14:blurRad="38100" w14:dist="19050" w14:dir="2700000" w14:sx="100000" w14:sy="100000" w14:kx="0" w14:ky="0" w14:algn="tl">
+            <w14:schemeClr w14:val="dk1">
+              <w14:alpha w14:val="60000"/>
+            </w14:schemeClr>
+          </w14:shadow>
+          <w14:textOutline w14:w="0" w14:cap="flat" w14:cmpd="sng" w14:algn="ctr">
+            <w14:noFill/>
+            <w14:prstDash w14:val="solid"/>
+            <w14:round/>
+          </w14:textOutline>
+        </w:rPr>
+        <w:sym w:font="Wingdings" w:char="F0E0"/>
+      </w:r>
+      <w:r>
+        <w:rPr>
+          <w:rFonts w:ascii="Times New Roman" w:hAnsi="Times New Roman" w:cs="Times New Roman"/>
+          <w:color w:val="000000" w:themeColor="text1"/>
+          <w:sz w:val="28"/>
+          <w:szCs w:val="28"/>
+          <w:lang w:val="en-US"/>
+          <w14:shadow w14:blurRad="38100" w14:dist="19050" w14:dir="2700000" w14:sx="100000" w14:sy="100000" w14:kx="0" w14:ky="0" w14:algn="tl">
+            <w14:schemeClr w14:val="dk1">
+              <w14:alpha w14:val="60000"/>
+            </w14:schemeClr>
+          </w14:shadow>
+          <w14:textOutline w14:w="0" w14:cap="flat" w14:cmpd="sng" w14:algn="ctr">
+            <w14:noFill/>
+            <w14:prstDash w14:val="solid"/>
+            <w14:round/>
+          </w14:textOutline>
+        </w:rPr>
+        <w:t xml:space="preserve"> In Value “</w:t>
+      </w:r>
+      <w:r>
+        <w:rPr>
+          <w:rFonts w:ascii="Times New Roman" w:hAnsi="Times New Roman" w:cs="Times New Roman"/>
+          <w:color w:val="000000" w:themeColor="text1"/>
+          <w:sz w:val="28"/>
+          <w:szCs w:val="28"/>
+          <w:lang w:val="en-US"/>
+          <w14:shadow w14:blurRad="38100" w14:dist="19050" w14:dir="2700000" w14:sx="100000" w14:sy="100000" w14:kx="0" w14:ky="0" w14:algn="tl">
+            <w14:schemeClr w14:val="dk1">
+              <w14:alpha w14:val="60000"/>
+            </w14:schemeClr>
+          </w14:shadow>
+          <w14:textOutline w14:w="0" w14:cap="flat" w14:cmpd="sng" w14:algn="ctr">
+            <w14:noFill/>
+            <w14:prstDash w14:val="solid"/>
+            <w14:round/>
+          </w14:textOutline>
+        </w:rPr>
+        <w:t>Docker_Host</w:t>
+      </w:r>
+      <w:r>
+        <w:rPr>
+          <w:rFonts w:ascii="Times New Roman" w:hAnsi="Times New Roman" w:cs="Times New Roman"/>
+          <w:color w:val="000000" w:themeColor="text1"/>
+          <w:sz w:val="28"/>
+          <w:szCs w:val="28"/>
+          <w:lang w:val="en-US"/>
+          <w14:shadow w14:blurRad="38100" w14:dist="19050" w14:dir="2700000" w14:sx="100000" w14:sy="100000" w14:kx="0" w14:ky="0" w14:algn="tl">
+            <w14:schemeClr w14:val="dk1">
+              <w14:alpha w14:val="60000"/>
+            </w14:schemeClr>
+          </w14:shadow>
+          <w14:textOutline w14:w="0" w14:cap="flat" w14:cmpd="sng" w14:algn="ctr">
+            <w14:noFill/>
+            <w14:prstDash w14:val="solid"/>
+            <w14:round/>
+          </w14:textOutline>
+        </w:rPr>
+        <w:t xml:space="preserve">” </w:t>
+      </w:r>
+      <w:r>
+        <w:rPr>
+          <w:rFonts w:ascii="Times New Roman" w:hAnsi="Times New Roman" w:cs="Times New Roman"/>
+          <w:color w:val="000000" w:themeColor="text1"/>
+          <w:sz w:val="28"/>
+          <w:szCs w:val="28"/>
+          <w:lang w:val="en-US"/>
+          <w14:shadow w14:blurRad="38100" w14:dist="19050" w14:dir="2700000" w14:sx="100000" w14:sy="100000" w14:kx="0" w14:ky="0" w14:algn="tl">
+            <w14:schemeClr w14:val="dk1">
+              <w14:alpha w14:val="60000"/>
+            </w14:schemeClr>
+          </w14:shadow>
+          <w14:textOutline w14:w="0" w14:cap="flat" w14:cmpd="sng" w14:algn="ctr">
+            <w14:noFill/>
+            <w14:prstDash w14:val="solid"/>
+            <w14:round/>
+          </w14:textOutline>
+        </w:rPr>
+        <w:sym w:font="Wingdings" w:char="F0E0"/>
+      </w:r>
+      <w:r>
+        <w:rPr>
+          <w:rFonts w:ascii="Times New Roman" w:hAnsi="Times New Roman" w:cs="Times New Roman"/>
+          <w:color w:val="000000" w:themeColor="text1"/>
+          <w:sz w:val="28"/>
+          <w:szCs w:val="28"/>
+          <w:lang w:val="en-US"/>
+          <w14:shadow w14:blurRad="38100" w14:dist="19050" w14:dir="2700000" w14:sx="100000" w14:sy="100000" w14:kx="0" w14:ky="0" w14:algn="tl">
+            <w14:schemeClr w14:val="dk1">
+              <w14:alpha w14:val="60000"/>
+            </w14:schemeClr>
+          </w14:shadow>
+          <w14:textOutline w14:w="0" w14:cap="flat" w14:cmpd="sng" w14:algn="ctr">
+            <w14:noFill/>
+            <w14:prstDash w14:val="solid"/>
+            <w14:round/>
+          </w14:textOutline>
+        </w:rPr>
+        <w:t xml:space="preserve"> Next: configure security Group </w:t>
+      </w:r>
+      <w:r>
+        <w:rPr>
+          <w:rFonts w:ascii="Times New Roman" w:hAnsi="Times New Roman" w:cs="Times New Roman"/>
+          <w:color w:val="000000" w:themeColor="text1"/>
+          <w:sz w:val="28"/>
+          <w:szCs w:val="28"/>
+          <w:lang w:val="en-US"/>
+          <w14:shadow w14:blurRad="38100" w14:dist="19050" w14:dir="2700000" w14:sx="100000" w14:sy="100000" w14:kx="0" w14:ky="0" w14:algn="tl">
+            <w14:schemeClr w14:val="dk1">
+              <w14:alpha w14:val="60000"/>
+            </w14:schemeClr>
+          </w14:shadow>
+          <w14:textOutline w14:w="0" w14:cap="flat" w14:cmpd="sng" w14:algn="ctr">
+            <w14:noFill/>
+            <w14:prstDash w14:val="solid"/>
+            <w14:round/>
+          </w14:textOutline>
+        </w:rPr>
+        <w:sym w:font="Wingdings" w:char="F0E0"/>
+      </w:r>
+      <w:r>
+        <w:rPr>
+          <w:rFonts w:ascii="Times New Roman" w:hAnsi="Times New Roman" w:cs="Times New Roman"/>
+          <w:color w:val="000000" w:themeColor="text1"/>
+          <w:sz w:val="28"/>
+          <w:szCs w:val="28"/>
+          <w:lang w:val="en-US"/>
+          <w14:shadow w14:blurRad="38100" w14:dist="19050" w14:dir="2700000" w14:sx="100000" w14:sy="100000" w14:kx="0" w14:ky="0" w14:algn="tl">
+            <w14:schemeClr w14:val="dk1">
+              <w14:alpha w14:val="60000"/>
+            </w14:schemeClr>
+          </w14:shadow>
+          <w14:textOutline w14:w="0" w14:cap="flat" w14:cmpd="sng" w14:algn="ctr">
+            <w14:noFill/>
+            <w14:prstDash w14:val="solid"/>
+            <w14:round/>
+          </w14:textOutline>
+        </w:rPr>
+        <w:t xml:space="preserve"> Select an existing security group </w:t>
+      </w:r>
+      <w:r>
+        <w:rPr>
+          <w:rFonts w:ascii="Times New Roman" w:hAnsi="Times New Roman" w:cs="Times New Roman"/>
+          <w:color w:val="000000" w:themeColor="text1"/>
+          <w:sz w:val="28"/>
+          <w:szCs w:val="28"/>
+          <w:lang w:val="en-US"/>
+          <w14:shadow w14:blurRad="38100" w14:dist="19050" w14:dir="2700000" w14:sx="100000" w14:sy="100000" w14:kx="0" w14:ky="0" w14:algn="tl">
+            <w14:schemeClr w14:val="dk1">
+              <w14:alpha w14:val="60000"/>
+            </w14:schemeClr>
+          </w14:shadow>
+          <w14:textOutline w14:w="0" w14:cap="flat" w14:cmpd="sng" w14:algn="ctr">
+            <w14:noFill/>
+            <w14:prstDash w14:val="solid"/>
+            <w14:round/>
+          </w14:textOutline>
+        </w:rPr>
+        <w:sym w:font="Wingdings" w:char="F0E0"/>
+      </w:r>
+      <w:r>
+        <w:rPr>
+          <w:rFonts w:ascii="Times New Roman" w:hAnsi="Times New Roman" w:cs="Times New Roman"/>
+          <w:color w:val="000000" w:themeColor="text1"/>
+          <w:sz w:val="28"/>
+          <w:szCs w:val="28"/>
+          <w:lang w:val="en-US"/>
+          <w14:shadow w14:blurRad="38100" w14:dist="19050" w14:dir="2700000" w14:sx="100000" w14:sy="100000" w14:kx="0" w14:ky="0" w14:algn="tl">
+            <w14:schemeClr w14:val="dk1">
+              <w14:alpha w14:val="60000"/>
+            </w14:schemeClr>
+          </w14:shadow>
+          <w14:textOutline w14:w="0" w14:cap="flat" w14:cmpd="sng" w14:algn="ctr">
+            <w14:noFill/>
+            <w14:prstDash w14:val="solid"/>
+            <w14:round/>
+          </w14:textOutline>
+        </w:rPr>
+        <w:t xml:space="preserve"> select “</w:t>
+      </w:r>
+      <w:r>
+        <w:rPr>
+          <w:rFonts w:ascii="Times New Roman" w:hAnsi="Times New Roman" w:cs="Times New Roman"/>
+          <w:color w:val="000000" w:themeColor="text1"/>
+          <w:sz w:val="28"/>
+          <w:szCs w:val="28"/>
+          <w:lang w:val="en-US"/>
+          <w14:shadow w14:blurRad="38100" w14:dist="19050" w14:dir="2700000" w14:sx="100000" w14:sy="100000" w14:kx="0" w14:ky="0" w14:algn="tl">
+            <w14:schemeClr w14:val="dk1">
+              <w14:alpha w14:val="60000"/>
+            </w14:schemeClr>
+          </w14:shadow>
+          <w14:textOutline w14:w="0" w14:cap="flat" w14:cmpd="sng" w14:algn="ctr">
+            <w14:noFill/>
+            <w14:prstDash w14:val="solid"/>
+            <w14:round/>
+          </w14:textOutline>
+        </w:rPr>
+        <w:t>DevOps_Project_SG</w:t>
+      </w:r>
+      <w:r>
+        <w:rPr>
+          <w:rFonts w:ascii="Times New Roman" w:hAnsi="Times New Roman" w:cs="Times New Roman"/>
+          <w:color w:val="000000" w:themeColor="text1"/>
+          <w:sz w:val="28"/>
+          <w:szCs w:val="28"/>
+          <w:lang w:val="en-US"/>
+          <w14:shadow w14:blurRad="38100" w14:dist="19050" w14:dir="2700000" w14:sx="100000" w14:sy="100000" w14:kx="0" w14:ky="0" w14:algn="tl">
+            <w14:schemeClr w14:val="dk1">
+              <w14:alpha w14:val="60000"/>
+            </w14:schemeClr>
+          </w14:shadow>
+          <w14:textOutline w14:w="0" w14:cap="flat" w14:cmpd="sng" w14:algn="ctr">
+            <w14:noFill/>
+            <w14:prstDash w14:val="solid"/>
+            <w14:round/>
+          </w14:textOutline>
+        </w:rPr>
+        <w:t xml:space="preserve">” </w:t>
+      </w:r>
+      <w:r>
+        <w:rPr>
+          <w:rFonts w:ascii="Times New Roman" w:hAnsi="Times New Roman" w:cs="Times New Roman"/>
+          <w:color w:val="000000" w:themeColor="text1"/>
+          <w:sz w:val="28"/>
+          <w:szCs w:val="28"/>
+          <w:lang w:val="en-US"/>
+          <w14:shadow w14:blurRad="38100" w14:dist="19050" w14:dir="2700000" w14:sx="100000" w14:sy="100000" w14:kx="0" w14:ky="0" w14:algn="tl">
+            <w14:schemeClr w14:val="dk1">
+              <w14:alpha w14:val="60000"/>
+            </w14:schemeClr>
+          </w14:shadow>
+          <w14:textOutline w14:w="0" w14:cap="flat" w14:cmpd="sng" w14:algn="ctr">
+            <w14:noFill/>
+            <w14:prstDash w14:val="solid"/>
+            <w14:round/>
+          </w14:textOutline>
+        </w:rPr>
+        <w:sym w:font="Wingdings" w:char="F0E0"/>
+      </w:r>
+      <w:r>
+        <w:rPr>
+          <w:rFonts w:ascii="Times New Roman" w:hAnsi="Times New Roman" w:cs="Times New Roman"/>
+          <w:color w:val="000000" w:themeColor="text1"/>
+          <w:sz w:val="28"/>
+          <w:szCs w:val="28"/>
+          <w:lang w:val="en-US"/>
+          <w14:shadow w14:blurRad="38100" w14:dist="19050" w14:dir="2700000" w14:sx="100000" w14:sy="100000" w14:kx="0" w14:ky="0" w14:algn="tl">
+            <w14:schemeClr w14:val="dk1">
+              <w14:alpha w14:val="60000"/>
+            </w14:schemeClr>
+          </w14:shadow>
+          <w14:textOutline w14:w="0" w14:cap="flat" w14:cmpd="sng" w14:algn="ctr">
+            <w14:noFill/>
+            <w14:prstDash w14:val="solid"/>
+            <w14:round/>
+          </w14:textOutline>
+        </w:rPr>
+        <w:t xml:space="preserve"> Review and launch </w:t>
+      </w:r>
+      <w:r>
+        <w:rPr>
+          <w:rFonts w:ascii="Times New Roman" w:hAnsi="Times New Roman" w:cs="Times New Roman"/>
+          <w:color w:val="000000" w:themeColor="text1"/>
+          <w:sz w:val="28"/>
+          <w:szCs w:val="28"/>
+          <w:lang w:val="en-US"/>
+          <w14:shadow w14:blurRad="38100" w14:dist="19050" w14:dir="2700000" w14:sx="100000" w14:sy="100000" w14:kx="0" w14:ky="0" w14:algn="tl">
+            <w14:schemeClr w14:val="dk1">
+              <w14:alpha w14:val="60000"/>
+            </w14:schemeClr>
+          </w14:shadow>
+          <w14:textOutline w14:w="0" w14:cap="flat" w14:cmpd="sng" w14:algn="ctr">
+            <w14:noFill/>
+            <w14:prstDash w14:val="solid"/>
+            <w14:round/>
+          </w14:textOutline>
+        </w:rPr>
+        <w:sym w:font="Wingdings" w:char="F0E0"/>
+      </w:r>
+      <w:r>
+        <w:rPr>
+          <w:rFonts w:ascii="Times New Roman" w:hAnsi="Times New Roman" w:cs="Times New Roman"/>
+          <w:color w:val="000000" w:themeColor="text1"/>
+          <w:sz w:val="28"/>
+          <w:szCs w:val="28"/>
+          <w:lang w:val="en-US"/>
+          <w14:shadow w14:blurRad="38100" w14:dist="19050" w14:dir="2700000" w14:sx="100000" w14:sy="100000" w14:kx="0" w14:ky="0" w14:algn="tl">
+            <w14:schemeClr w14:val="dk1">
+              <w14:alpha w14:val="60000"/>
+            </w14:schemeClr>
+          </w14:shadow>
+          <w14:textOutline w14:w="0" w14:cap="flat" w14:cmpd="sng" w14:algn="ctr">
+            <w14:noFill/>
+            <w14:prstDash w14:val="solid"/>
+            <w14:round/>
+          </w14:textOutline>
+        </w:rPr>
+        <w:t xml:space="preserve"> Launch </w:t>
+      </w:r>
+      <w:r>
+        <w:rPr>
+          <w:rFonts w:ascii="Times New Roman" w:hAnsi="Times New Roman" w:cs="Times New Roman"/>
+          <w:color w:val="000000" w:themeColor="text1"/>
+          <w:sz w:val="28"/>
+          <w:szCs w:val="28"/>
+          <w:lang w:val="en-US"/>
+          <w14:shadow w14:blurRad="38100" w14:dist="19050" w14:dir="2700000" w14:sx="100000" w14:sy="100000" w14:kx="0" w14:ky="0" w14:algn="tl">
+            <w14:schemeClr w14:val="dk1">
+              <w14:alpha w14:val="60000"/>
+            </w14:schemeClr>
+          </w14:shadow>
+          <w14:textOutline w14:w="0" w14:cap="flat" w14:cmpd="sng" w14:algn="ctr">
+            <w14:noFill/>
+            <w14:prstDash w14:val="solid"/>
+            <w14:round/>
+          </w14:textOutline>
+        </w:rPr>
+        <w:sym w:font="Wingdings" w:char="F0E0"/>
+      </w:r>
+      <w:r>
+        <w:rPr>
+          <w:rFonts w:ascii="Times New Roman" w:hAnsi="Times New Roman" w:cs="Times New Roman"/>
+          <w:color w:val="000000" w:themeColor="text1"/>
+          <w:sz w:val="28"/>
+          <w:szCs w:val="28"/>
+          <w:lang w:val="en-US"/>
+          <w14:shadow w14:blurRad="38100" w14:dist="19050" w14:dir="2700000" w14:sx="100000" w14:sy="100000" w14:kx="0" w14:ky="0" w14:algn="tl">
+            <w14:schemeClr w14:val="dk1">
+              <w14:alpha w14:val="60000"/>
+            </w14:schemeClr>
+          </w14:shadow>
+          <w14:textOutline w14:w="0" w14:cap="flat" w14:cmpd="sng" w14:algn="ctr">
+            <w14:noFill/>
+            <w14:prstDash w14:val="solid"/>
+            <w14:round/>
+          </w14:textOutline>
+        </w:rPr>
+        <w:t xml:space="preserve"> I ack </w:t>
+      </w:r>
+      <w:r>
+        <w:rPr>
+          <w:rFonts w:ascii="Times New Roman" w:hAnsi="Times New Roman" w:cs="Times New Roman"/>
+          <w:color w:val="000000" w:themeColor="text1"/>
+          <w:sz w:val="28"/>
+          <w:szCs w:val="28"/>
+          <w:lang w:val="en-US"/>
+          <w14:shadow w14:blurRad="38100" w14:dist="19050" w14:dir="2700000" w14:sx="100000" w14:sy="100000" w14:kx="0" w14:ky="0" w14:algn="tl">
+            <w14:schemeClr w14:val="dk1">
+              <w14:alpha w14:val="60000"/>
+            </w14:schemeClr>
+          </w14:shadow>
+          <w14:textOutline w14:w="0" w14:cap="flat" w14:cmpd="sng" w14:algn="ctr">
+            <w14:noFill/>
+            <w14:prstDash w14:val="solid"/>
+            <w14:round/>
+          </w14:textOutline>
+        </w:rPr>
+        <w:sym w:font="Wingdings" w:char="F0E0"/>
+      </w:r>
+      <w:r>
+        <w:rPr>
+          <w:rFonts w:ascii="Times New Roman" w:hAnsi="Times New Roman" w:cs="Times New Roman"/>
+          <w:color w:val="000000" w:themeColor="text1"/>
+          <w:sz w:val="28"/>
+          <w:szCs w:val="28"/>
+          <w:lang w:val="en-US"/>
+          <w14:shadow w14:blurRad="38100" w14:dist="19050" w14:dir="2700000" w14:sx="100000" w14:sy="100000" w14:kx="0" w14:ky="0" w14:algn="tl">
+            <w14:schemeClr w14:val="dk1">
+              <w14:alpha w14:val="60000"/>
+            </w14:schemeClr>
+          </w14:shadow>
+          <w14:textOutline w14:w="0" w14:cap="flat" w14:cmpd="sng" w14:algn="ctr">
+            <w14:noFill/>
+            <w14:prstDash w14:val="solid"/>
+            <w14:round/>
+          </w14:textOutline>
+        </w:rPr>
+        <w:t xml:space="preserve"> Launch Instance </w:t>
+      </w:r>
+      <w:r>
+        <w:rPr>
+          <w:rFonts w:ascii="Times New Roman" w:hAnsi="Times New Roman" w:cs="Times New Roman"/>
+          <w:color w:val="000000" w:themeColor="text1"/>
+          <w:sz w:val="28"/>
+          <w:szCs w:val="28"/>
+          <w:lang w:val="en-US"/>
+          <w14:shadow w14:blurRad="38100" w14:dist="19050" w14:dir="2700000" w14:sx="100000" w14:sy="100000" w14:kx="0" w14:ky="0" w14:algn="tl">
+            <w14:schemeClr w14:val="dk1">
+              <w14:alpha w14:val="60000"/>
+            </w14:schemeClr>
+          </w14:shadow>
+          <w14:textOutline w14:w="0" w14:cap="flat" w14:cmpd="sng" w14:algn="ctr">
+            <w14:noFill/>
+            <w14:prstDash w14:val="solid"/>
+            <w14:round/>
+          </w14:textOutline>
+        </w:rPr>
+        <w:sym w:font="Wingdings" w:char="F0E0"/>
+      </w:r>
+      <w:r>
+        <w:rPr>
+          <w:rFonts w:ascii="Times New Roman" w:hAnsi="Times New Roman" w:cs="Times New Roman"/>
+          <w:color w:val="000000" w:themeColor="text1"/>
+          <w:sz w:val="28"/>
+          <w:szCs w:val="28"/>
+          <w:lang w:val="en-US"/>
+          <w14:shadow w14:blurRad="38100" w14:dist="19050" w14:dir="2700000" w14:sx="100000" w14:sy="100000" w14:kx="0" w14:ky="0" w14:algn="tl">
+            <w14:schemeClr w14:val="dk1">
+              <w14:alpha w14:val="60000"/>
+            </w14:schemeClr>
+          </w14:shadow>
+          <w14:textOutline w14:w="0" w14:cap="flat" w14:cmpd="sng" w14:algn="ctr">
+            <w14:noFill/>
+            <w14:prstDash w14:val="solid"/>
+            <w14:round/>
+          </w14:textOutline>
+        </w:rPr>
+        <w:t xml:space="preserve"> View Instance </w:t>
+      </w:r>
+      <w:r>
+        <w:rPr>
+          <w:rFonts w:ascii="Times New Roman" w:hAnsi="Times New Roman" w:cs="Times New Roman"/>
+          <w:color w:val="000000" w:themeColor="text1"/>
+          <w:sz w:val="28"/>
+          <w:szCs w:val="28"/>
+          <w:lang w:val="en-US"/>
+          <w14:shadow w14:blurRad="38100" w14:dist="19050" w14:dir="2700000" w14:sx="100000" w14:sy="100000" w14:kx="0" w14:ky="0" w14:algn="tl">
+            <w14:schemeClr w14:val="dk1">
+              <w14:alpha w14:val="60000"/>
+            </w14:schemeClr>
+          </w14:shadow>
+          <w14:textOutline w14:w="0" w14:cap="flat" w14:cmpd="sng" w14:algn="ctr">
+            <w14:noFill/>
+            <w14:prstDash w14:val="solid"/>
+            <w14:round/>
+          </w14:textOutline>
+        </w:rPr>
+        <w:sym w:font="Wingdings" w:char="F0E0"/>
+      </w:r>
+      <w:r>
+        <w:rPr>
+          <w:rFonts w:ascii="Times New Roman" w:hAnsi="Times New Roman" w:cs="Times New Roman"/>
+          <w:color w:val="000000" w:themeColor="text1"/>
+          <w:sz w:val="28"/>
+          <w:szCs w:val="28"/>
+          <w:lang w:val="en-US"/>
+          <w14:shadow w14:blurRad="38100" w14:dist="19050" w14:dir="2700000" w14:sx="100000" w14:sy="100000" w14:kx="0" w14:ky="0" w14:algn="tl">
+            <w14:schemeClr w14:val="dk1">
+              <w14:alpha w14:val="60000"/>
+            </w14:schemeClr>
+          </w14:shadow>
+          <w14:textOutline w14:w="0" w14:cap="flat" w14:cmpd="sng" w14:algn="ctr">
+            <w14:noFill/>
+            <w14:prstDash w14:val="solid"/>
+            <w14:round/>
+          </w14:textOutline>
+        </w:rPr>
+        <w:t xml:space="preserve"> Copy public IP address</w:t>
+      </w:r>
+    </w:p>
+    <w:p>
+      <w:pPr>
+        <w:pStyle w:val="ListParagraph"/>
+        <w:numPr>
+          <w:ilvl w:val="0"/>
+          <w:numId w:val="1"/>
+        </w:numPr>
+        <w:rPr>
+          <w:rFonts w:ascii="Times New Roman" w:hAnsi="Times New Roman" w:cs="Times New Roman"/>
+          <w:color w:val="000000" w:themeColor="text1"/>
+          <w:sz w:val="28"/>
+          <w:szCs w:val="28"/>
+          <w:lang w:val="en-US"/>
+          <w14:shadow w14:blurRad="38100" w14:dist="19050" w14:dir="2700000" w14:sx="100000" w14:sy="100000" w14:kx="0" w14:ky="0" w14:algn="tl">
+            <w14:schemeClr w14:val="dk1">
+              <w14:alpha w14:val="60000"/>
+            </w14:schemeClr>
+          </w14:shadow>
+          <w14:textOutline w14:w="0" w14:cap="flat" w14:cmpd="sng" w14:algn="ctr">
+            <w14:noFill/>
+            <w14:prstDash w14:val="solid"/>
+            <w14:round/>
+          </w14:textOutline>
+        </w:rPr>
+      </w:pPr>
+      <w:r>
+        <w:rPr>
+          <w:rFonts w:ascii="Times New Roman" w:hAnsi="Times New Roman" w:cs="Times New Roman"/>
+          <w:color w:val="000000" w:themeColor="text1"/>
+          <w:sz w:val="28"/>
+          <w:szCs w:val="28"/>
+          <w:lang w:val="en-US"/>
+          <w14:shadow w14:blurRad="38100" w14:dist="19050" w14:dir="2700000" w14:sx="100000" w14:sy="100000" w14:kx="0" w14:ky="0" w14:algn="tl">
+            <w14:schemeClr w14:val="dk1">
+              <w14:alpha w14:val="60000"/>
+            </w14:schemeClr>
+          </w14:shadow>
+          <w14:textOutline w14:w="0" w14:cap="flat" w14:cmpd="sng" w14:algn="ctr">
+            <w14:noFill/>
+            <w14:prstDash w14:val="solid"/>
+            <w14:round/>
+          </w14:textOutline>
+        </w:rPr>
+        <w:t xml:space="preserve">Go to MobaXterm </w:t>
+      </w:r>
+      <w:r>
+        <w:rPr>
+          <w:rFonts w:ascii="Times New Roman" w:hAnsi="Times New Roman" w:cs="Times New Roman"/>
+          <w:color w:val="000000" w:themeColor="text1"/>
+          <w:sz w:val="28"/>
+          <w:szCs w:val="28"/>
+          <w:lang w:val="en-US"/>
+          <w14:shadow w14:blurRad="38100" w14:dist="19050" w14:dir="2700000" w14:sx="100000" w14:sy="100000" w14:kx="0" w14:ky="0" w14:algn="tl">
+            <w14:schemeClr w14:val="dk1">
+              <w14:alpha w14:val="60000"/>
+            </w14:schemeClr>
+          </w14:shadow>
+          <w14:textOutline w14:w="0" w14:cap="flat" w14:cmpd="sng" w14:algn="ctr">
+            <w14:noFill/>
+            <w14:prstDash w14:val="solid"/>
+            <w14:round/>
+          </w14:textOutline>
+        </w:rPr>
+        <w:sym w:font="Wingdings" w:char="F0E0"/>
+      </w:r>
+      <w:r>
+        <w:rPr>
+          <w:rFonts w:ascii="Times New Roman" w:hAnsi="Times New Roman" w:cs="Times New Roman"/>
+          <w:color w:val="000000" w:themeColor="text1"/>
+          <w:sz w:val="28"/>
+          <w:szCs w:val="28"/>
+          <w:lang w:val="en-US"/>
+          <w14:shadow w14:blurRad="38100" w14:dist="19050" w14:dir="2700000" w14:sx="100000" w14:sy="100000" w14:kx="0" w14:ky="0" w14:algn="tl">
+            <w14:schemeClr w14:val="dk1">
+              <w14:alpha w14:val="60000"/>
+            </w14:schemeClr>
+          </w14:shadow>
+          <w14:textOutline w14:w="0" w14:cap="flat" w14:cmpd="sng" w14:algn="ctr">
+            <w14:noFill/>
+            <w14:prstDash w14:val="solid"/>
+            <w14:round/>
+          </w14:textOutline>
+        </w:rPr>
+        <w:t xml:space="preserve"> session </w:t>
+      </w:r>
+      <w:r>
+        <w:rPr>
+          <w:rFonts w:ascii="Times New Roman" w:hAnsi="Times New Roman" w:cs="Times New Roman"/>
+          <w:color w:val="000000" w:themeColor="text1"/>
+          <w:sz w:val="28"/>
+          <w:szCs w:val="28"/>
+          <w:lang w:val="en-US"/>
+          <w14:shadow w14:blurRad="38100" w14:dist="19050" w14:dir="2700000" w14:sx="100000" w14:sy="100000" w14:kx="0" w14:ky="0" w14:algn="tl">
+            <w14:schemeClr w14:val="dk1">
+              <w14:alpha w14:val="60000"/>
+            </w14:schemeClr>
+          </w14:shadow>
+          <w14:textOutline w14:w="0" w14:cap="flat" w14:cmpd="sng" w14:algn="ctr">
+            <w14:noFill/>
+            <w14:prstDash w14:val="solid"/>
+            <w14:round/>
+          </w14:textOutline>
+        </w:rPr>
+        <w:sym w:font="Wingdings" w:char="F0E0"/>
+      </w:r>
+      <w:r>
+        <w:rPr>
+          <w:rFonts w:ascii="Times New Roman" w:hAnsi="Times New Roman" w:cs="Times New Roman"/>
+          <w:color w:val="000000" w:themeColor="text1"/>
+          <w:sz w:val="28"/>
+          <w:szCs w:val="28"/>
+          <w:lang w:val="en-US"/>
+          <w14:shadow w14:blurRad="38100" w14:dist="19050" w14:dir="2700000" w14:sx="100000" w14:sy="100000" w14:kx="0" w14:ky="0" w14:algn="tl">
+            <w14:schemeClr w14:val="dk1">
+              <w14:alpha w14:val="60000"/>
+            </w14:schemeClr>
+          </w14:shadow>
+          <w14:textOutline w14:w="0" w14:cap="flat" w14:cmpd="sng" w14:algn="ctr">
+            <w14:noFill/>
+            <w14:prstDash w14:val="solid"/>
+            <w14:round/>
+          </w14:textOutline>
+        </w:rPr>
+        <w:t xml:space="preserve"> </w:t>
+      </w:r>
+      <w:r>
+        <w:rPr>
+          <w:rFonts w:ascii="Times New Roman" w:hAnsi="Times New Roman" w:cs="Times New Roman"/>
+          <w:color w:val="000000" w:themeColor="text1"/>
+          <w:sz w:val="28"/>
+          <w:szCs w:val="28"/>
+          <w:lang w:val="en-US"/>
+          <w14:shadow w14:blurRad="38100" w14:dist="19050" w14:dir="2700000" w14:sx="100000" w14:sy="100000" w14:kx="0" w14:ky="0" w14:algn="tl">
+            <w14:schemeClr w14:val="dk1">
+              <w14:alpha w14:val="60000"/>
+            </w14:schemeClr>
+          </w14:shadow>
+          <w14:textOutline w14:w="0" w14:cap="flat" w14:cmpd="sng" w14:algn="ctr">
+            <w14:noFill/>
+            <w14:prstDash w14:val="solid"/>
+            <w14:round/>
+          </w14:textOutline>
+        </w:rPr>
+        <w:t xml:space="preserve">SSH </w:t>
+      </w:r>
+      <w:r>
+        <w:rPr>
+          <w:rFonts w:ascii="Times New Roman" w:hAnsi="Times New Roman" w:cs="Times New Roman"/>
+          <w:color w:val="000000" w:themeColor="text1"/>
+          <w:sz w:val="28"/>
+          <w:szCs w:val="28"/>
+          <w:lang w:val="en-US"/>
+          <w14:shadow w14:blurRad="38100" w14:dist="19050" w14:dir="2700000" w14:sx="100000" w14:sy="100000" w14:kx="0" w14:ky="0" w14:algn="tl">
+            <w14:schemeClr w14:val="dk1">
+              <w14:alpha w14:val="60000"/>
+            </w14:schemeClr>
+          </w14:shadow>
+          <w14:textOutline w14:w="0" w14:cap="flat" w14:cmpd="sng" w14:algn="ctr">
+            <w14:noFill/>
+            <w14:prstDash w14:val="solid"/>
+            <w14:round/>
+          </w14:textOutline>
+        </w:rPr>
+        <w:sym w:font="Wingdings" w:char="F0E0"/>
+      </w:r>
+      <w:r>
+        <w:rPr>
+          <w:rFonts w:ascii="Times New Roman" w:hAnsi="Times New Roman" w:cs="Times New Roman"/>
+          <w:color w:val="000000" w:themeColor="text1"/>
+          <w:sz w:val="28"/>
+          <w:szCs w:val="28"/>
+          <w:lang w:val="en-US"/>
+          <w14:shadow w14:blurRad="38100" w14:dist="19050" w14:dir="2700000" w14:sx="100000" w14:sy="100000" w14:kx="0" w14:ky="0" w14:algn="tl">
+            <w14:schemeClr w14:val="dk1">
+              <w14:alpha w14:val="60000"/>
+            </w14:schemeClr>
+          </w14:shadow>
+          <w14:textOutline w14:w="0" w14:cap="flat" w14:cmpd="sng" w14:algn="ctr">
+            <w14:noFill/>
+            <w14:prstDash w14:val="solid"/>
+            <w14:round/>
+          </w14:textOutline>
+        </w:rPr>
+        <w:t xml:space="preserve"> Add Docker_Host servers IP address in remote host </w:t>
+      </w:r>
+      <w:r>
+        <w:rPr>
+          <w:rFonts w:ascii="Times New Roman" w:hAnsi="Times New Roman" w:cs="Times New Roman"/>
+          <w:color w:val="000000" w:themeColor="text1"/>
+          <w:sz w:val="28"/>
+          <w:szCs w:val="28"/>
+          <w:lang w:val="en-US"/>
+          <w14:shadow w14:blurRad="38100" w14:dist="19050" w14:dir="2700000" w14:sx="100000" w14:sy="100000" w14:kx="0" w14:ky="0" w14:algn="tl">
+            <w14:schemeClr w14:val="dk1">
+              <w14:alpha w14:val="60000"/>
+            </w14:schemeClr>
+          </w14:shadow>
+          <w14:textOutline w14:w="0" w14:cap="flat" w14:cmpd="sng" w14:algn="ctr">
+            <w14:noFill/>
+            <w14:prstDash w14:val="solid"/>
+            <w14:round/>
+          </w14:textOutline>
+        </w:rPr>
+        <w:sym w:font="Wingdings" w:char="F0E0"/>
+      </w:r>
+      <w:r>
+        <w:rPr>
+          <w:rFonts w:ascii="Times New Roman" w:hAnsi="Times New Roman" w:cs="Times New Roman"/>
+          <w:color w:val="000000" w:themeColor="text1"/>
+          <w:sz w:val="28"/>
+          <w:szCs w:val="28"/>
+          <w:lang w:val="en-US"/>
+          <w14:shadow w14:blurRad="38100" w14:dist="19050" w14:dir="2700000" w14:sx="100000" w14:sy="100000" w14:kx="0" w14:ky="0" w14:algn="tl">
+            <w14:schemeClr w14:val="dk1">
+              <w14:alpha w14:val="60000"/>
+            </w14:schemeClr>
+          </w14:shadow>
+          <w14:textOutline w14:w="0" w14:cap="flat" w14:cmpd="sng" w14:algn="ctr">
+            <w14:noFill/>
+            <w14:prstDash w14:val="solid"/>
+            <w14:round/>
+          </w14:textOutline>
+        </w:rPr>
+        <w:t xml:space="preserve"> click specify username </w:t>
+      </w:r>
+      <w:r>
+        <w:rPr>
+          <w:rFonts w:ascii="Times New Roman" w:hAnsi="Times New Roman" w:cs="Times New Roman"/>
+          <w:color w:val="000000" w:themeColor="text1"/>
+          <w:sz w:val="28"/>
+          <w:szCs w:val="28"/>
+          <w:lang w:val="en-US"/>
+          <w14:shadow w14:blurRad="38100" w14:dist="19050" w14:dir="2700000" w14:sx="100000" w14:sy="100000" w14:kx="0" w14:ky="0" w14:algn="tl">
+            <w14:schemeClr w14:val="dk1">
+              <w14:alpha w14:val="60000"/>
+            </w14:schemeClr>
+          </w14:shadow>
+          <w14:textOutline w14:w="0" w14:cap="flat" w14:cmpd="sng" w14:algn="ctr">
+            <w14:noFill/>
+            <w14:prstDash w14:val="solid"/>
+            <w14:round/>
+          </w14:textOutline>
+        </w:rPr>
+        <w:sym w:font="Wingdings" w:char="F0E0"/>
+      </w:r>
+      <w:r>
+        <w:rPr>
+          <w:rFonts w:ascii="Times New Roman" w:hAnsi="Times New Roman" w:cs="Times New Roman"/>
+          <w:color w:val="000000" w:themeColor="text1"/>
+          <w:sz w:val="28"/>
+          <w:szCs w:val="28"/>
+          <w:lang w:val="en-US"/>
+          <w14:shadow w14:blurRad="38100" w14:dist="19050" w14:dir="2700000" w14:sx="100000" w14:sy="100000" w14:kx="0" w14:ky="0" w14:algn="tl">
+            <w14:schemeClr w14:val="dk1">
+              <w14:alpha w14:val="60000"/>
+            </w14:schemeClr>
+          </w14:shadow>
+          <w14:textOutline w14:w="0" w14:cap="flat" w14:cmpd="sng" w14:algn="ctr">
+            <w14:noFill/>
+            <w14:prstDash w14:val="solid"/>
+            <w14:round/>
+          </w14:textOutline>
+        </w:rPr>
+        <w:t xml:space="preserve"> ec2-username </w:t>
+      </w:r>
+      <w:r>
+        <w:rPr>
+          <w:rFonts w:ascii="Times New Roman" w:hAnsi="Times New Roman" w:cs="Times New Roman"/>
+          <w:color w:val="000000" w:themeColor="text1"/>
+          <w:sz w:val="28"/>
+          <w:szCs w:val="28"/>
+          <w:lang w:val="en-US"/>
+          <w14:shadow w14:blurRad="38100" w14:dist="19050" w14:dir="2700000" w14:sx="100000" w14:sy="100000" w14:kx="0" w14:ky="0" w14:algn="tl">
+            <w14:schemeClr w14:val="dk1">
+              <w14:alpha w14:val="60000"/>
+            </w14:schemeClr>
+          </w14:shadow>
+          <w14:textOutline w14:w="0" w14:cap="flat" w14:cmpd="sng" w14:algn="ctr">
+            <w14:noFill/>
+            <w14:prstDash w14:val="solid"/>
+            <w14:round/>
+          </w14:textOutline>
+        </w:rPr>
+        <w:sym w:font="Wingdings" w:char="F0E0"/>
+      </w:r>
+      <w:r>
+        <w:rPr>
+          <w:rFonts w:ascii="Times New Roman" w:hAnsi="Times New Roman" w:cs="Times New Roman"/>
+          <w:color w:val="000000" w:themeColor="text1"/>
+          <w:sz w:val="28"/>
+          <w:szCs w:val="28"/>
+          <w:lang w:val="en-US"/>
+          <w14:shadow w14:blurRad="38100" w14:dist="19050" w14:dir="2700000" w14:sx="100000" w14:sy="100000" w14:kx="0" w14:ky="0" w14:algn="tl">
+            <w14:schemeClr w14:val="dk1">
+              <w14:alpha w14:val="60000"/>
+            </w14:schemeClr>
+          </w14:shadow>
+          <w14:textOutline w14:w="0" w14:cap="flat" w14:cmpd="sng" w14:algn="ctr">
+            <w14:noFill/>
+            <w14:prstDash w14:val="solid"/>
+            <w14:round/>
+          </w14:textOutline>
+        </w:rPr>
+        <w:t xml:space="preserve"> Advance SSH settings </w:t>
+      </w:r>
+      <w:r>
+        <w:rPr>
+          <w:rFonts w:ascii="Times New Roman" w:hAnsi="Times New Roman" w:cs="Times New Roman"/>
+          <w:color w:val="000000" w:themeColor="text1"/>
+          <w:sz w:val="28"/>
+          <w:szCs w:val="28"/>
+          <w:lang w:val="en-US"/>
+          <w14:shadow w14:blurRad="38100" w14:dist="19050" w14:dir="2700000" w14:sx="100000" w14:sy="100000" w14:kx="0" w14:ky="0" w14:algn="tl">
+            <w14:schemeClr w14:val="dk1">
+              <w14:alpha w14:val="60000"/>
+            </w14:schemeClr>
+          </w14:shadow>
+          <w14:textOutline w14:w="0" w14:cap="flat" w14:cmpd="sng" w14:algn="ctr">
+            <w14:noFill/>
+            <w14:prstDash w14:val="solid"/>
+            <w14:round/>
+          </w14:textOutline>
+        </w:rPr>
+        <w:sym w:font="Wingdings" w:char="F0E0"/>
+      </w:r>
+      <w:r>
+        <w:rPr>
+          <w:rFonts w:ascii="Times New Roman" w:hAnsi="Times New Roman" w:cs="Times New Roman"/>
+          <w:color w:val="000000" w:themeColor="text1"/>
+          <w:sz w:val="28"/>
+          <w:szCs w:val="28"/>
+          <w:lang w:val="en-US"/>
+          <w14:shadow w14:blurRad="38100" w14:dist="19050" w14:dir="2700000" w14:sx="100000" w14:sy="100000" w14:kx="0" w14:ky="0" w14:algn="tl">
+            <w14:schemeClr w14:val="dk1">
+              <w14:alpha w14:val="60000"/>
+            </w14:schemeClr>
+          </w14:shadow>
+          <w14:textOutline w14:w="0" w14:cap="flat" w14:cmpd="sng" w14:algn="ctr">
+            <w14:noFill/>
+            <w14:prstDash w14:val="solid"/>
+            <w14:round/>
+          </w14:textOutline>
+        </w:rPr>
+        <w:t xml:space="preserve"> click on use private key </w:t>
+      </w:r>
+      <w:r>
+        <w:rPr>
+          <w:rFonts w:ascii="Times New Roman" w:hAnsi="Times New Roman" w:cs="Times New Roman"/>
+          <w:color w:val="000000" w:themeColor="text1"/>
+          <w:sz w:val="28"/>
+          <w:szCs w:val="28"/>
+          <w:lang w:val="en-US"/>
+          <w14:shadow w14:blurRad="38100" w14:dist="19050" w14:dir="2700000" w14:sx="100000" w14:sy="100000" w14:kx="0" w14:ky="0" w14:algn="tl">
+            <w14:schemeClr w14:val="dk1">
+              <w14:alpha w14:val="60000"/>
+            </w14:schemeClr>
+          </w14:shadow>
+          <w14:textOutline w14:w="0" w14:cap="flat" w14:cmpd="sng" w14:algn="ctr">
+            <w14:noFill/>
+            <w14:prstDash w14:val="solid"/>
+            <w14:round/>
+          </w14:textOutline>
+        </w:rPr>
+        <w:sym w:font="Wingdings" w:char="F0E0"/>
+      </w:r>
+      <w:r>
+        <w:rPr>
+          <w:rFonts w:ascii="Times New Roman" w:hAnsi="Times New Roman" w:cs="Times New Roman"/>
+          <w:color w:val="000000" w:themeColor="text1"/>
+          <w:sz w:val="28"/>
+          <w:szCs w:val="28"/>
+          <w:lang w:val="en-US"/>
+          <w14:shadow w14:blurRad="38100" w14:dist="19050" w14:dir="2700000" w14:sx="100000" w14:sy="100000" w14:kx="0" w14:ky="0" w14:algn="tl">
+            <w14:schemeClr w14:val="dk1">
+              <w14:alpha w14:val="60000"/>
+            </w14:schemeClr>
+          </w14:shadow>
+          <w14:textOutline w14:w="0" w14:cap="flat" w14:cmpd="sng" w14:algn="ctr">
+            <w14:noFill/>
+            <w14:prstDash w14:val="solid"/>
+            <w14:round/>
+          </w14:textOutline>
+        </w:rPr>
+        <w:t xml:space="preserve"> add .pem file </w:t>
+      </w:r>
+      <w:r>
+        <w:rPr>
+          <w:rFonts w:ascii="Times New Roman" w:hAnsi="Times New Roman" w:cs="Times New Roman"/>
+          <w:color w:val="000000" w:themeColor="text1"/>
+          <w:sz w:val="28"/>
+          <w:szCs w:val="28"/>
+          <w:lang w:val="en-US"/>
+          <w14:shadow w14:blurRad="38100" w14:dist="19050" w14:dir="2700000" w14:sx="100000" w14:sy="100000" w14:kx="0" w14:ky="0" w14:algn="tl">
+            <w14:schemeClr w14:val="dk1">
+              <w14:alpha w14:val="60000"/>
+            </w14:schemeClr>
+          </w14:shadow>
+          <w14:textOutline w14:w="0" w14:cap="flat" w14:cmpd="sng" w14:algn="ctr">
+            <w14:noFill/>
+            <w14:prstDash w14:val="solid"/>
+            <w14:round/>
+          </w14:textOutline>
+        </w:rPr>
+        <w:sym w:font="Wingdings" w:char="F0E0"/>
+      </w:r>
+      <w:r>
+        <w:rPr>
+          <w:rFonts w:ascii="Times New Roman" w:hAnsi="Times New Roman" w:cs="Times New Roman"/>
+          <w:color w:val="000000" w:themeColor="text1"/>
+          <w:sz w:val="28"/>
+          <w:szCs w:val="28"/>
+          <w:lang w:val="en-US"/>
+          <w14:shadow w14:blurRad="38100" w14:dist="19050" w14:dir="2700000" w14:sx="100000" w14:sy="100000" w14:kx="0" w14:ky="0" w14:algn="tl">
+            <w14:schemeClr w14:val="dk1">
+              <w14:alpha w14:val="60000"/>
+            </w14:schemeClr>
+          </w14:shadow>
+          <w14:textOutline w14:w="0" w14:cap="flat" w14:cmpd="sng" w14:algn="ctr">
+            <w14:noFill/>
+            <w14:prstDash w14:val="solid"/>
+            <w14:round/>
+          </w14:textOutline>
+        </w:rPr>
+        <w:t xml:space="preserve"> right click on session </w:t>
+      </w:r>
+      <w:r>
+        <w:rPr>
+          <w:rFonts w:ascii="Times New Roman" w:hAnsi="Times New Roman" w:cs="Times New Roman"/>
+          <w:color w:val="000000" w:themeColor="text1"/>
+          <w:sz w:val="28"/>
+          <w:szCs w:val="28"/>
+          <w:lang w:val="en-US"/>
+          <w14:shadow w14:blurRad="38100" w14:dist="19050" w14:dir="2700000" w14:sx="100000" w14:sy="100000" w14:kx="0" w14:ky="0" w14:algn="tl">
+            <w14:schemeClr w14:val="dk1">
+              <w14:alpha w14:val="60000"/>
+            </w14:schemeClr>
+          </w14:shadow>
+          <w14:textOutline w14:w="0" w14:cap="flat" w14:cmpd="sng" w14:algn="ctr">
+            <w14:noFill/>
+            <w14:prstDash w14:val="solid"/>
+            <w14:round/>
+          </w14:textOutline>
+        </w:rPr>
+        <w:sym w:font="Wingdings" w:char="F0E0"/>
+      </w:r>
+      <w:r>
+        <w:rPr>
+          <w:rFonts w:ascii="Times New Roman" w:hAnsi="Times New Roman" w:cs="Times New Roman"/>
+          <w:color w:val="000000" w:themeColor="text1"/>
+          <w:sz w:val="28"/>
+          <w:szCs w:val="28"/>
+          <w:lang w:val="en-US"/>
+          <w14:shadow w14:blurRad="38100" w14:dist="19050" w14:dir="2700000" w14:sx="100000" w14:sy="100000" w14:kx="0" w14:ky="0" w14:algn="tl">
+            <w14:schemeClr w14:val="dk1">
+              <w14:alpha w14:val="60000"/>
+            </w14:schemeClr>
+          </w14:shadow>
+          <w14:textOutline w14:w="0" w14:cap="flat" w14:cmpd="sng" w14:algn="ctr">
+            <w14:noFill/>
+            <w14:prstDash w14:val="solid"/>
+            <w14:round/>
+          </w14:textOutline>
+        </w:rPr>
+        <w:t xml:space="preserve"> Rename Session </w:t>
+      </w:r>
+      <w:r>
+        <w:rPr>
+          <w:rFonts w:ascii="Times New Roman" w:hAnsi="Times New Roman" w:cs="Times New Roman"/>
+          <w:color w:val="000000" w:themeColor="text1"/>
+          <w:sz w:val="28"/>
+          <w:szCs w:val="28"/>
+          <w:lang w:val="en-US"/>
+          <w14:shadow w14:blurRad="38100" w14:dist="19050" w14:dir="2700000" w14:sx="100000" w14:sy="100000" w14:kx="0" w14:ky="0" w14:algn="tl">
+            <w14:schemeClr w14:val="dk1">
+              <w14:alpha w14:val="60000"/>
+            </w14:schemeClr>
+          </w14:shadow>
+          <w14:textOutline w14:w="0" w14:cap="flat" w14:cmpd="sng" w14:algn="ctr">
+            <w14:noFill/>
+            <w14:prstDash w14:val="solid"/>
+            <w14:round/>
+          </w14:textOutline>
+        </w:rPr>
+        <w:sym w:font="Wingdings" w:char="F0E0"/>
+      </w:r>
+      <w:r>
+        <w:rPr>
+          <w:rFonts w:ascii="Times New Roman" w:hAnsi="Times New Roman" w:cs="Times New Roman"/>
+          <w:color w:val="000000" w:themeColor="text1"/>
+          <w:sz w:val="28"/>
+          <w:szCs w:val="28"/>
+          <w:lang w:val="en-US"/>
+          <w14:shadow w14:blurRad="38100" w14:dist="19050" w14:dir="2700000" w14:sx="100000" w14:sy="100000" w14:kx="0" w14:ky="0" w14:algn="tl">
+            <w14:schemeClr w14:val="dk1">
+              <w14:alpha w14:val="60000"/>
+            </w14:schemeClr>
+          </w14:shadow>
+          <w14:textOutline w14:w="0" w14:cap="flat" w14:cmpd="sng" w14:algn="ctr">
+            <w14:noFill/>
+            <w14:prstDash w14:val="solid"/>
+            <w14:round/>
+          </w14:textOutline>
+        </w:rPr>
+        <w:t xml:space="preserve"> Give Docker_host name.</w:t>
+      </w:r>
+    </w:p>
+    <w:p>
+      <w:pPr>
+        <w:pStyle w:val="ListParagraph"/>
+        <w:numPr>
+          <w:ilvl w:val="0"/>
+          <w:numId w:val="1"/>
+        </w:numPr>
+        <w:rPr>
+          <w:rFonts w:ascii="Times New Roman" w:hAnsi="Times New Roman" w:cs="Times New Roman"/>
+          <w:color w:val="000000" w:themeColor="text1"/>
+          <w:sz w:val="28"/>
+          <w:szCs w:val="28"/>
+          <w:lang w:val="en-US"/>
+          <w14:shadow w14:blurRad="38100" w14:dist="19050" w14:dir="2700000" w14:sx="100000" w14:sy="100000" w14:kx="0" w14:ky="0" w14:algn="tl">
+            <w14:schemeClr w14:val="dk1">
+              <w14:alpha w14:val="60000"/>
+            </w14:schemeClr>
+          </w14:shadow>
+          <w14:textOutline w14:w="0" w14:cap="flat" w14:cmpd="sng" w14:algn="ctr">
+            <w14:noFill/>
+            <w14:prstDash w14:val="solid"/>
+            <w14:round/>
+          </w14:textOutline>
+        </w:rPr>
+      </w:pPr>
+      <w:r>
+        <w:rPr>
+          <w:rFonts w:ascii="Times New Roman" w:hAnsi="Times New Roman" w:cs="Times New Roman"/>
+          <w:color w:val="000000" w:themeColor="text1"/>
+          <w:sz w:val="28"/>
+          <w:szCs w:val="28"/>
+          <w:lang w:val="en-US"/>
+          <w14:shadow w14:blurRad="38100" w14:dist="19050" w14:dir="2700000" w14:sx="100000" w14:sy="100000" w14:kx="0" w14:ky="0" w14:algn="tl">
+            <w14:schemeClr w14:val="dk1">
+              <w14:alpha w14:val="60000"/>
+            </w14:schemeClr>
+          </w14:shadow>
+          <w14:textOutline w14:w="0" w14:cap="flat" w14:cmpd="sng" w14:algn="ctr">
+            <w14:noFill/>
+            <w14:prstDash w14:val="solid"/>
+            <w14:round/>
+          </w14:textOutline>
+        </w:rPr>
+        <w:t xml:space="preserve">CMD: sudo su - </w:t>
+      </w:r>
+      <w:r>
+        <w:rPr>
+          <w:rFonts w:ascii="Times New Roman" w:hAnsi="Times New Roman" w:cs="Times New Roman"/>
+          <w:color w:val="000000" w:themeColor="text1"/>
+          <w:sz w:val="28"/>
+          <w:szCs w:val="28"/>
+          <w:lang w:val="en-US"/>
+          <w14:shadow w14:blurRad="38100" w14:dist="19050" w14:dir="2700000" w14:sx="100000" w14:sy="100000" w14:kx="0" w14:ky="0" w14:algn="tl">
+            <w14:schemeClr w14:val="dk1">
+              <w14:alpha w14:val="60000"/>
+            </w14:schemeClr>
+          </w14:shadow>
+          <w14:textOutline w14:w="0" w14:cap="flat" w14:cmpd="sng" w14:algn="ctr">
+            <w14:noFill/>
+            <w14:prstDash w14:val="solid"/>
+            <w14:round/>
+          </w14:textOutline>
+        </w:rPr>
+        <w:sym w:font="Wingdings" w:char="F0E0"/>
+      </w:r>
+      <w:r>
+        <w:rPr>
+          <w:rFonts w:ascii="Times New Roman" w:hAnsi="Times New Roman" w:cs="Times New Roman"/>
+          <w:color w:val="000000" w:themeColor="text1"/>
+          <w:sz w:val="28"/>
+          <w:szCs w:val="28"/>
+          <w:lang w:val="en-US"/>
+          <w14:shadow w14:blurRad="38100" w14:dist="19050" w14:dir="2700000" w14:sx="100000" w14:sy="100000" w14:kx="0" w14:ky="0" w14:algn="tl">
+            <w14:schemeClr w14:val="dk1">
+              <w14:alpha w14:val="60000"/>
+            </w14:schemeClr>
+          </w14:shadow>
+          <w14:textOutline w14:w="0" w14:cap="flat" w14:cmpd="sng" w14:algn="ctr">
+            <w14:noFill/>
+            <w14:prstDash w14:val="solid"/>
+            <w14:round/>
+          </w14:textOutline>
+        </w:rPr>
+        <w:t xml:space="preserve"> CMD: hostname docker-host </w:t>
+      </w:r>
+      <w:r>
+        <w:rPr>
+          <w:rFonts w:ascii="Times New Roman" w:hAnsi="Times New Roman" w:cs="Times New Roman"/>
+          <w:color w:val="000000" w:themeColor="text1"/>
+          <w:sz w:val="28"/>
+          <w:szCs w:val="28"/>
+          <w:lang w:val="en-US"/>
+          <w14:shadow w14:blurRad="38100" w14:dist="19050" w14:dir="2700000" w14:sx="100000" w14:sy="100000" w14:kx="0" w14:ky="0" w14:algn="tl">
+            <w14:schemeClr w14:val="dk1">
+              <w14:alpha w14:val="60000"/>
+            </w14:schemeClr>
+          </w14:shadow>
+          <w14:textOutline w14:w="0" w14:cap="flat" w14:cmpd="sng" w14:algn="ctr">
+            <w14:noFill/>
+            <w14:prstDash w14:val="solid"/>
+            <w14:round/>
+          </w14:textOutline>
+        </w:rPr>
+        <w:sym w:font="Wingdings" w:char="F0E0"/>
+      </w:r>
+      <w:r>
+        <w:rPr>
+          <w:rFonts w:ascii="Times New Roman" w:hAnsi="Times New Roman" w:cs="Times New Roman"/>
+          <w:color w:val="000000" w:themeColor="text1"/>
+          <w:sz w:val="28"/>
+          <w:szCs w:val="28"/>
+          <w:lang w:val="en-US"/>
+          <w14:shadow w14:blurRad="38100" w14:dist="19050" w14:dir="2700000" w14:sx="100000" w14:sy="100000" w14:kx="0" w14:ky="0" w14:algn="tl">
+            <w14:schemeClr w14:val="dk1">
+              <w14:alpha w14:val="60000"/>
+            </w14:schemeClr>
+          </w14:shadow>
+          <w14:textOutline w14:w="0" w14:cap="flat" w14:cmpd="sng" w14:algn="ctr">
+            <w14:noFill/>
+            <w14:prstDash w14:val="solid"/>
+            <w14:round/>
+          </w14:textOutline>
+        </w:rPr>
+        <w:t xml:space="preserve"> CMD: clear </w:t>
+      </w:r>
+      <w:r>
+        <w:rPr>
+          <w:rFonts w:ascii="Times New Roman" w:hAnsi="Times New Roman" w:cs="Times New Roman"/>
+          <w:color w:val="000000" w:themeColor="text1"/>
+          <w:sz w:val="28"/>
+          <w:szCs w:val="28"/>
+          <w:lang w:val="en-US"/>
+          <w14:shadow w14:blurRad="38100" w14:dist="19050" w14:dir="2700000" w14:sx="100000" w14:sy="100000" w14:kx="0" w14:ky="0" w14:algn="tl">
+            <w14:schemeClr w14:val="dk1">
+              <w14:alpha w14:val="60000"/>
+            </w14:schemeClr>
+          </w14:shadow>
+          <w14:textOutline w14:w="0" w14:cap="flat" w14:cmpd="sng" w14:algn="ctr">
+            <w14:noFill/>
+            <w14:prstDash w14:val="solid"/>
+            <w14:round/>
+          </w14:textOutline>
+        </w:rPr>
+        <w:sym w:font="Wingdings" w:char="F0E0"/>
+      </w:r>
+      <w:r>
+        <w:rPr>
+          <w:rFonts w:ascii="Times New Roman" w:hAnsi="Times New Roman" w:cs="Times New Roman"/>
+          <w:color w:val="000000" w:themeColor="text1"/>
+          <w:sz w:val="28"/>
+          <w:szCs w:val="28"/>
+          <w:lang w:val="en-US"/>
+          <w14:shadow w14:blurRad="38100" w14:dist="19050" w14:dir="2700000" w14:sx="100000" w14:sy="100000" w14:kx="0" w14:ky="0" w14:algn="tl">
+            <w14:schemeClr w14:val="dk1">
+              <w14:alpha w14:val="60000"/>
+            </w14:schemeClr>
+          </w14:shadow>
+          <w14:textOutline w14:w="0" w14:cap="flat" w14:cmpd="sng" w14:algn="ctr">
+            <w14:noFill/>
+            <w14:prstDash w14:val="solid"/>
+            <w14:round/>
+          </w14:textOutline>
+        </w:rPr>
+        <w:t xml:space="preserve"> CMD: </w:t>
+      </w:r>
+      <w:r>
+        <w:rPr>
+          <w:rFonts w:ascii="Times New Roman" w:hAnsi="Times New Roman" w:cs="Times New Roman"/>
+          <w:color w:val="000000" w:themeColor="text1"/>
+          <w:sz w:val="28"/>
+          <w:szCs w:val="28"/>
+          <w:lang w:val="en-US"/>
+          <w14:shadow w14:blurRad="38100" w14:dist="19050" w14:dir="2700000" w14:sx="100000" w14:sy="100000" w14:kx="0" w14:ky="0" w14:algn="tl">
+            <w14:schemeClr w14:val="dk1">
+              <w14:alpha w14:val="60000"/>
+            </w14:schemeClr>
+          </w14:shadow>
+          <w14:textOutline w14:w="0" w14:cap="flat" w14:cmpd="sng" w14:algn="ctr">
+            <w14:noFill/>
+            <w14:prstDash w14:val="solid"/>
+            <w14:round/>
+          </w14:textOutline>
+        </w:rPr>
+        <w:t>yum install docker -y</w:t>
+      </w:r>
+      <w:r>
+        <w:rPr>
+          <w:rFonts w:ascii="Times New Roman" w:hAnsi="Times New Roman" w:cs="Times New Roman"/>
+          <w:color w:val="000000" w:themeColor="text1"/>
+          <w:sz w:val="28"/>
+          <w:szCs w:val="28"/>
+          <w:lang w:val="en-US"/>
+          <w14:shadow w14:blurRad="38100" w14:dist="19050" w14:dir="2700000" w14:sx="100000" w14:sy="100000" w14:kx="0" w14:ky="0" w14:algn="tl">
+            <w14:schemeClr w14:val="dk1">
+              <w14:alpha w14:val="60000"/>
+            </w14:schemeClr>
+          </w14:shadow>
+          <w14:textOutline w14:w="0" w14:cap="flat" w14:cmpd="sng" w14:algn="ctr">
+            <w14:noFill/>
+            <w14:prstDash w14:val="solid"/>
+            <w14:round/>
+          </w14:textOutline>
+        </w:rPr>
+        <w:t xml:space="preserve"> </w:t>
+      </w:r>
+      <w:r>
+        <w:rPr>
+          <w:rFonts w:ascii="Times New Roman" w:hAnsi="Times New Roman" w:cs="Times New Roman"/>
+          <w:color w:val="000000" w:themeColor="text1"/>
+          <w:sz w:val="28"/>
+          <w:szCs w:val="28"/>
+          <w:lang w:val="en-US"/>
+          <w14:shadow w14:blurRad="38100" w14:dist="19050" w14:dir="2700000" w14:sx="100000" w14:sy="100000" w14:kx="0" w14:ky="0" w14:algn="tl">
+            <w14:schemeClr w14:val="dk1">
+              <w14:alpha w14:val="60000"/>
+            </w14:schemeClr>
+          </w14:shadow>
+          <w14:textOutline w14:w="0" w14:cap="flat" w14:cmpd="sng" w14:algn="ctr">
+            <w14:noFill/>
+            <w14:prstDash w14:val="solid"/>
+            <w14:round/>
+          </w14:textOutline>
+        </w:rPr>
+        <w:sym w:font="Wingdings" w:char="F0E0"/>
+      </w:r>
+      <w:r>
+        <w:rPr>
+          <w:rFonts w:ascii="Times New Roman" w:hAnsi="Times New Roman" w:cs="Times New Roman"/>
+          <w:color w:val="000000" w:themeColor="text1"/>
+          <w:sz w:val="28"/>
+          <w:szCs w:val="28"/>
+          <w:lang w:val="en-US"/>
+          <w14:shadow w14:blurRad="38100" w14:dist="19050" w14:dir="2700000" w14:sx="100000" w14:sy="100000" w14:kx="0" w14:ky="0" w14:algn="tl">
+            <w14:schemeClr w14:val="dk1">
+              <w14:alpha w14:val="60000"/>
+            </w14:schemeClr>
+          </w14:shadow>
+          <w14:textOutline w14:w="0" w14:cap="flat" w14:cmpd="sng" w14:algn="ctr">
+            <w14:noFill/>
+            <w14:prstDash w14:val="solid"/>
+            <w14:round/>
+          </w14:textOutline>
+        </w:rPr>
+        <w:t>CMD:</w:t>
+      </w:r>
+      <w:r>
+        <w:t xml:space="preserve"> </w:t>
+      </w:r>
+      <w:r>
+        <w:rPr>
+          <w:rFonts w:ascii="Times New Roman" w:hAnsi="Times New Roman" w:cs="Times New Roman"/>
+          <w:color w:val="000000" w:themeColor="text1"/>
+          <w:sz w:val="28"/>
+          <w:szCs w:val="28"/>
+          <w:lang w:val="en-US"/>
+          <w14:shadow w14:blurRad="38100" w14:dist="19050" w14:dir="2700000" w14:sx="100000" w14:sy="100000" w14:kx="0" w14:ky="0" w14:algn="tl">
+            <w14:schemeClr w14:val="dk1">
+              <w14:alpha w14:val="60000"/>
+            </w14:schemeClr>
+          </w14:shadow>
+          <w14:textOutline w14:w="0" w14:cap="flat" w14:cmpd="sng" w14:algn="ctr">
+            <w14:noFill/>
+            <w14:prstDash w14:val="solid"/>
+            <w14:round/>
+          </w14:textOutline>
+        </w:rPr>
+        <w:t>service docker status</w:t>
+      </w:r>
+      <w:r>
+        <w:rPr>
+          <w:rFonts w:ascii="Times New Roman" w:hAnsi="Times New Roman" w:cs="Times New Roman"/>
+          <w:color w:val="000000" w:themeColor="text1"/>
+          <w:sz w:val="28"/>
+          <w:szCs w:val="28"/>
+          <w:lang w:val="en-US"/>
+          <w14:shadow w14:blurRad="38100" w14:dist="19050" w14:dir="2700000" w14:sx="100000" w14:sy="100000" w14:kx="0" w14:ky="0" w14:algn="tl">
+            <w14:schemeClr w14:val="dk1">
+              <w14:alpha w14:val="60000"/>
+            </w14:schemeClr>
+          </w14:shadow>
+          <w14:textOutline w14:w="0" w14:cap="flat" w14:cmpd="sng" w14:algn="ctr">
+            <w14:noFill/>
+            <w14:prstDash w14:val="solid"/>
+            <w14:round/>
+          </w14:textOutline>
+        </w:rPr>
+        <w:t xml:space="preserve"> </w:t>
+      </w:r>
+      <w:r>
+        <w:rPr>
+          <w:rFonts w:ascii="Times New Roman" w:hAnsi="Times New Roman" w:cs="Times New Roman"/>
+          <w:color w:val="000000" w:themeColor="text1"/>
+          <w:sz w:val="28"/>
+          <w:szCs w:val="28"/>
+          <w:lang w:val="en-US"/>
+          <w14:shadow w14:blurRad="38100" w14:dist="19050" w14:dir="2700000" w14:sx="100000" w14:sy="100000" w14:kx="0" w14:ky="0" w14:algn="tl">
+            <w14:schemeClr w14:val="dk1">
+              <w14:alpha w14:val="60000"/>
+            </w14:schemeClr>
+          </w14:shadow>
+          <w14:textOutline w14:w="0" w14:cap="flat" w14:cmpd="sng" w14:algn="ctr">
+            <w14:noFill/>
+            <w14:prstDash w14:val="solid"/>
+            <w14:round/>
+          </w14:textOutline>
+        </w:rPr>
+        <w:sym w:font="Wingdings" w:char="F0E0"/>
+      </w:r>
+      <w:r>
+        <w:rPr>
+          <w:rFonts w:ascii="Times New Roman" w:hAnsi="Times New Roman" w:cs="Times New Roman"/>
+          <w:color w:val="000000" w:themeColor="text1"/>
+          <w:sz w:val="28"/>
+          <w:szCs w:val="28"/>
+          <w:lang w:val="en-US"/>
+          <w14:shadow w14:blurRad="38100" w14:dist="19050" w14:dir="2700000" w14:sx="100000" w14:sy="100000" w14:kx="0" w14:ky="0" w14:algn="tl">
+            <w14:schemeClr w14:val="dk1">
+              <w14:alpha w14:val="60000"/>
+            </w14:schemeClr>
+          </w14:shadow>
+          <w14:textOutline w14:w="0" w14:cap="flat" w14:cmpd="sng" w14:algn="ctr">
+            <w14:noFill/>
+            <w14:prstDash w14:val="solid"/>
+            <w14:round/>
+          </w14:textOutline>
+        </w:rPr>
+        <w:t xml:space="preserve"> CMD: service docker start </w:t>
+      </w:r>
+      <w:r>
+        <w:rPr>
+          <w:rFonts w:ascii="Times New Roman" w:hAnsi="Times New Roman" w:cs="Times New Roman"/>
+          <w:color w:val="000000" w:themeColor="text1"/>
+          <w:sz w:val="28"/>
+          <w:szCs w:val="28"/>
+          <w:lang w:val="en-US"/>
+          <w14:shadow w14:blurRad="38100" w14:dist="19050" w14:dir="2700000" w14:sx="100000" w14:sy="100000" w14:kx="0" w14:ky="0" w14:algn="tl">
+            <w14:schemeClr w14:val="dk1">
+              <w14:alpha w14:val="60000"/>
+            </w14:schemeClr>
+          </w14:shadow>
+          <w14:textOutline w14:w="0" w14:cap="flat" w14:cmpd="sng" w14:algn="ctr">
+            <w14:noFill/>
+            <w14:prstDash w14:val="solid"/>
+            <w14:round/>
+          </w14:textOutline>
+        </w:rPr>
+        <w:sym w:font="Wingdings" w:char="F0E0"/>
+      </w:r>
+      <w:r>
+        <w:rPr>
+          <w:rFonts w:ascii="Times New Roman" w:hAnsi="Times New Roman" w:cs="Times New Roman"/>
+          <w:color w:val="000000" w:themeColor="text1"/>
+          <w:sz w:val="28"/>
+          <w:szCs w:val="28"/>
+          <w:lang w:val="en-US"/>
+          <w14:shadow w14:blurRad="38100" w14:dist="19050" w14:dir="2700000" w14:sx="100000" w14:sy="100000" w14:kx="0" w14:ky="0" w14:algn="tl">
+            <w14:schemeClr w14:val="dk1">
+              <w14:alpha w14:val="60000"/>
+            </w14:schemeClr>
+          </w14:shadow>
+          <w14:textOutline w14:w="0" w14:cap="flat" w14:cmpd="sng" w14:algn="ctr">
+            <w14:noFill/>
+            <w14:prstDash w14:val="solid"/>
+            <w14:round/>
+          </w14:textOutline>
+        </w:rPr>
+        <w:t xml:space="preserve"> CMD: docker ps</w:t>
+      </w:r>
+      <w:r>
+        <w:rPr>
+          <w:rFonts w:ascii="Times New Roman" w:hAnsi="Times New Roman" w:cs="Times New Roman"/>
+          <w:color w:val="000000" w:themeColor="text1"/>
+          <w:sz w:val="28"/>
+          <w:szCs w:val="28"/>
+          <w:lang w:val="en-US"/>
+          <w14:shadow w14:blurRad="38100" w14:dist="19050" w14:dir="2700000" w14:sx="100000" w14:sy="100000" w14:kx="0" w14:ky="0" w14:algn="tl">
+            <w14:schemeClr w14:val="dk1">
+              <w14:alpha w14:val="60000"/>
+            </w14:schemeClr>
+          </w14:shadow>
+          <w14:textOutline w14:w="0" w14:cap="flat" w14:cmpd="sng" w14:algn="ctr">
+            <w14:noFill/>
+            <w14:prstDash w14:val="solid"/>
+            <w14:round/>
+          </w14:textOutline>
+        </w:rPr>
+        <w:t xml:space="preserve"> </w:t>
+      </w:r>
+      <w:r>
+        <w:rPr>
+          <w:rFonts w:ascii="Times New Roman" w:hAnsi="Times New Roman" w:cs="Times New Roman"/>
+          <w:color w:val="000000" w:themeColor="text1"/>
+          <w:sz w:val="28"/>
+          <w:szCs w:val="28"/>
+          <w:lang w:val="en-US"/>
+          <w14:shadow w14:blurRad="38100" w14:dist="19050" w14:dir="2700000" w14:sx="100000" w14:sy="100000" w14:kx="0" w14:ky="0" w14:algn="tl">
+            <w14:schemeClr w14:val="dk1">
+              <w14:alpha w14:val="60000"/>
+            </w14:schemeClr>
+          </w14:shadow>
+          <w14:textOutline w14:w="0" w14:cap="flat" w14:cmpd="sng" w14:algn="ctr">
+            <w14:noFill/>
+            <w14:prstDash w14:val="solid"/>
+            <w14:round/>
+          </w14:textOutline>
+        </w:rPr>
+        <w:sym w:font="Wingdings" w:char="F0E0"/>
+      </w:r>
+      <w:r>
+        <w:rPr>
+          <w:rFonts w:ascii="Times New Roman" w:hAnsi="Times New Roman" w:cs="Times New Roman"/>
+          <w:color w:val="000000" w:themeColor="text1"/>
+          <w:sz w:val="28"/>
+          <w:szCs w:val="28"/>
+          <w:lang w:val="en-US"/>
+          <w14:shadow w14:blurRad="38100" w14:dist="19050" w14:dir="2700000" w14:sx="100000" w14:sy="100000" w14:kx="0" w14:ky="0" w14:algn="tl">
+            <w14:schemeClr w14:val="dk1">
+              <w14:alpha w14:val="60000"/>
+            </w14:schemeClr>
+          </w14:shadow>
+          <w14:textOutline w14:w="0" w14:cap="flat" w14:cmpd="sng" w14:algn="ctr">
+            <w14:noFill/>
+            <w14:prstDash w14:val="solid"/>
+            <w14:round/>
+          </w14:textOutline>
+        </w:rPr>
+        <w:t>CMD: docker image ls</w:t>
+      </w:r>
+    </w:p>
+    <w:p>
+      <w:pPr>
+        <w:pStyle w:val="ListParagraph"/>
+        <w:numPr>
+          <w:ilvl w:val="0"/>
+          <w:numId w:val="1"/>
+        </w:numPr>
+        <w:rPr>
+          <w:rFonts w:ascii="Times New Roman" w:hAnsi="Times New Roman" w:cs="Times New Roman"/>
+          <w:color w:val="000000" w:themeColor="text1"/>
+          <w:sz w:val="28"/>
+          <w:szCs w:val="28"/>
+          <w:lang w:val="en-US"/>
+          <w14:shadow w14:blurRad="38100" w14:dist="19050" w14:dir="2700000" w14:sx="100000" w14:sy="100000" w14:kx="0" w14:ky="0" w14:algn="tl">
+            <w14:schemeClr w14:val="dk1">
+              <w14:alpha w14:val="60000"/>
+            </w14:schemeClr>
+          </w14:shadow>
+          <w14:textOutline w14:w="0" w14:cap="flat" w14:cmpd="sng" w14:algn="ctr">
+            <w14:noFill/>
+            <w14:prstDash w14:val="solid"/>
+            <w14:round/>
+          </w14:textOutline>
+        </w:rPr>
+      </w:pPr>
+      <w:r>
+        <w:rPr>
+          <w:rFonts w:ascii="Times New Roman" w:hAnsi="Times New Roman" w:cs="Times New Roman"/>
+          <w:color w:val="000000" w:themeColor="text1"/>
+          <w:sz w:val="28"/>
+          <w:szCs w:val="28"/>
+          <w:lang w:val="en-US"/>
+          <w14:shadow w14:blurRad="38100" w14:dist="19050" w14:dir="2700000" w14:sx="100000" w14:sy="100000" w14:kx="0" w14:ky="0" w14:algn="tl">
+            <w14:schemeClr w14:val="dk1">
+              <w14:alpha w14:val="60000"/>
+            </w14:schemeClr>
+          </w14:shadow>
+          <w14:textOutline w14:w="0" w14:cap="flat" w14:cmpd="sng" w14:algn="ctr">
+            <w14:noFill/>
+            <w14:prstDash w14:val="solid"/>
+            <w14:round/>
+          </w14:textOutline>
+        </w:rPr>
+        <w:t xml:space="preserve">Go to docker hub website </w:t>
+      </w:r>
+      <w:r>
+        <w:rPr>
+          <w:rFonts w:ascii="Times New Roman" w:hAnsi="Times New Roman" w:cs="Times New Roman"/>
+          <w:color w:val="000000" w:themeColor="text1"/>
+          <w:sz w:val="28"/>
+          <w:szCs w:val="28"/>
+          <w:lang w:val="en-US"/>
+          <w14:shadow w14:blurRad="38100" w14:dist="19050" w14:dir="2700000" w14:sx="100000" w14:sy="100000" w14:kx="0" w14:ky="0" w14:algn="tl">
+            <w14:schemeClr w14:val="dk1">
+              <w14:alpha w14:val="60000"/>
+            </w14:schemeClr>
+          </w14:shadow>
+          <w14:textOutline w14:w="0" w14:cap="flat" w14:cmpd="sng" w14:algn="ctr">
+            <w14:noFill/>
+            <w14:prstDash w14:val="solid"/>
+            <w14:round/>
+          </w14:textOutline>
+        </w:rPr>
+        <w:sym w:font="Wingdings" w:char="F0E0"/>
+      </w:r>
+      <w:r>
+        <w:rPr>
+          <w:rFonts w:ascii="Times New Roman" w:hAnsi="Times New Roman" w:cs="Times New Roman"/>
+          <w:color w:val="000000" w:themeColor="text1"/>
+          <w:sz w:val="28"/>
+          <w:szCs w:val="28"/>
+          <w:lang w:val="en-US"/>
+          <w14:shadow w14:blurRad="38100" w14:dist="19050" w14:dir="2700000" w14:sx="100000" w14:sy="100000" w14:kx="0" w14:ky="0" w14:algn="tl">
+            <w14:schemeClr w14:val="dk1">
+              <w14:alpha w14:val="60000"/>
+            </w14:schemeClr>
+          </w14:shadow>
+          <w14:textOutline w14:w="0" w14:cap="flat" w14:cmpd="sng" w14:algn="ctr">
+            <w14:noFill/>
+            <w14:prstDash w14:val="solid"/>
+            <w14:round/>
+          </w14:textOutline>
+        </w:rPr>
+        <w:t xml:space="preserve"> login </w:t>
+      </w:r>
+      <w:r>
+        <w:rPr>
+          <w:rFonts w:ascii="Times New Roman" w:hAnsi="Times New Roman" w:cs="Times New Roman"/>
+          <w:color w:val="000000" w:themeColor="text1"/>
+          <w:sz w:val="28"/>
+          <w:szCs w:val="28"/>
+          <w:lang w:val="en-US"/>
+          <w14:shadow w14:blurRad="38100" w14:dist="19050" w14:dir="2700000" w14:sx="100000" w14:sy="100000" w14:kx="0" w14:ky="0" w14:algn="tl">
+            <w14:schemeClr w14:val="dk1">
+              <w14:alpha w14:val="60000"/>
+            </w14:schemeClr>
+          </w14:shadow>
+          <w14:textOutline w14:w="0" w14:cap="flat" w14:cmpd="sng" w14:algn="ctr">
+            <w14:noFill/>
+            <w14:prstDash w14:val="solid"/>
+            <w14:round/>
+          </w14:textOutline>
+        </w:rPr>
+        <w:sym w:font="Wingdings" w:char="F0E0"/>
+      </w:r>
+      <w:r>
+        <w:rPr>
+          <w:rFonts w:ascii="Times New Roman" w:hAnsi="Times New Roman" w:cs="Times New Roman"/>
+          <w:color w:val="000000" w:themeColor="text1"/>
+          <w:sz w:val="28"/>
+          <w:szCs w:val="28"/>
+          <w:lang w:val="en-US"/>
+          <w14:shadow w14:blurRad="38100" w14:dist="19050" w14:dir="2700000" w14:sx="100000" w14:sy="100000" w14:kx="0" w14:ky="0" w14:algn="tl">
+            <w14:schemeClr w14:val="dk1">
+              <w14:alpha w14:val="60000"/>
+            </w14:schemeClr>
+          </w14:shadow>
+          <w14:textOutline w14:w="0" w14:cap="flat" w14:cmpd="sng" w14:algn="ctr">
+            <w14:noFill/>
+            <w14:prstDash w14:val="solid"/>
+            <w14:round/>
+          </w14:textOutline>
+        </w:rPr>
+        <w:t xml:space="preserve"> search tomcat </w:t>
+      </w:r>
+      <w:r>
+        <w:rPr>
+          <w:rFonts w:ascii="Times New Roman" w:hAnsi="Times New Roman" w:cs="Times New Roman"/>
+          <w:color w:val="000000" w:themeColor="text1"/>
+          <w:sz w:val="28"/>
+          <w:szCs w:val="28"/>
+          <w:lang w:val="en-US"/>
+          <w14:shadow w14:blurRad="38100" w14:dist="19050" w14:dir="2700000" w14:sx="100000" w14:sy="100000" w14:kx="0" w14:ky="0" w14:algn="tl">
+            <w14:schemeClr w14:val="dk1">
+              <w14:alpha w14:val="60000"/>
+            </w14:schemeClr>
+          </w14:shadow>
+          <w14:textOutline w14:w="0" w14:cap="flat" w14:cmpd="sng" w14:algn="ctr">
+            <w14:noFill/>
+            <w14:prstDash w14:val="solid"/>
+            <w14:round/>
+          </w14:textOutline>
+        </w:rPr>
+        <w:sym w:font="Wingdings" w:char="F0E0"/>
+      </w:r>
+      <w:r>
+        <w:rPr>
+          <w:rFonts w:ascii="Times New Roman" w:hAnsi="Times New Roman" w:cs="Times New Roman"/>
+          <w:color w:val="000000" w:themeColor="text1"/>
+          <w:sz w:val="28"/>
+          <w:szCs w:val="28"/>
+          <w:lang w:val="en-US"/>
+          <w14:shadow w14:blurRad="38100" w14:dist="19050" w14:dir="2700000" w14:sx="100000" w14:sy="100000" w14:kx="0" w14:ky="0" w14:algn="tl">
+            <w14:schemeClr w14:val="dk1">
+              <w14:alpha w14:val="60000"/>
+            </w14:schemeClr>
+          </w14:shadow>
+          <w14:textOutline w14:w="0" w14:cap="flat" w14:cmpd="sng" w14:algn="ctr">
+            <w14:noFill/>
+            <w14:prstDash w14:val="solid"/>
+            <w14:round/>
+          </w14:textOutline>
+        </w:rPr>
+        <w:t xml:space="preserve"> Click on official image </w:t>
+      </w:r>
+    </w:p>
+    <w:p>
+      <w:pPr>
+        <w:pStyle w:val="ListParagraph"/>
+        <w:numPr>
+          <w:ilvl w:val="0"/>
+          <w:numId w:val="1"/>
+        </w:numPr>
+        <w:rPr>
+          <w:rFonts w:ascii="Times New Roman" w:hAnsi="Times New Roman" w:cs="Times New Roman"/>
+          <w:color w:val="000000" w:themeColor="text1"/>
+          <w:sz w:val="28"/>
+          <w:szCs w:val="28"/>
+          <w:lang w:val="en-US"/>
+          <w14:shadow w14:blurRad="38100" w14:dist="19050" w14:dir="2700000" w14:sx="100000" w14:sy="100000" w14:kx="0" w14:ky="0" w14:algn="tl">
+            <w14:schemeClr w14:val="dk1">
+              <w14:alpha w14:val="60000"/>
+            </w14:schemeClr>
+          </w14:shadow>
+          <w14:textOutline w14:w="0" w14:cap="flat" w14:cmpd="sng" w14:algn="ctr">
+            <w14:noFill/>
+            <w14:prstDash w14:val="solid"/>
+            <w14:round/>
+          </w14:textOutline>
+        </w:rPr>
+      </w:pPr>
+      <w:r>
+        <w:rPr>
+          <w:rFonts w:ascii="Times New Roman" w:hAnsi="Times New Roman" w:cs="Times New Roman"/>
+          <w:color w:val="000000" w:themeColor="text1"/>
+          <w:sz w:val="28"/>
+          <w:szCs w:val="28"/>
+          <w:lang w:val="en-US"/>
+          <w14:shadow w14:blurRad="38100" w14:dist="19050" w14:dir="2700000" w14:sx="100000" w14:sy="100000" w14:kx="0" w14:ky="0" w14:algn="tl">
+            <w14:schemeClr w14:val="dk1">
+              <w14:alpha w14:val="60000"/>
+            </w14:schemeClr>
+          </w14:shadow>
+          <w14:textOutline w14:w="0" w14:cap="flat" w14:cmpd="sng" w14:algn="ctr">
+            <w14:noFill/>
+            <w14:prstDash w14:val="solid"/>
+            <w14:round/>
+          </w14:textOutline>
+        </w:rPr>
+        <w:t>CMD: docker pull tomcat:latest</w:t>
+      </w:r>
+      <w:r>
+        <w:rPr>
+          <w:rFonts w:ascii="Times New Roman" w:hAnsi="Times New Roman" w:cs="Times New Roman"/>
+          <w:color w:val="000000" w:themeColor="text1"/>
+          <w:sz w:val="28"/>
+          <w:szCs w:val="28"/>
+          <w:lang w:val="en-US"/>
+          <w14:shadow w14:blurRad="38100" w14:dist="19050" w14:dir="2700000" w14:sx="100000" w14:sy="100000" w14:kx="0" w14:ky="0" w14:algn="tl">
+            <w14:schemeClr w14:val="dk1">
+              <w14:alpha w14:val="60000"/>
+            </w14:schemeClr>
+          </w14:shadow>
+          <w14:textOutline w14:w="0" w14:cap="flat" w14:cmpd="sng" w14:algn="ctr">
+            <w14:noFill/>
+            <w14:prstDash w14:val="solid"/>
+            <w14:round/>
+          </w14:textOutline>
+        </w:rPr>
+        <w:t xml:space="preserve"> </w:t>
+      </w:r>
+      <w:r>
+        <w:rPr>
+          <w:rFonts w:ascii="Times New Roman" w:hAnsi="Times New Roman" w:cs="Times New Roman"/>
+          <w:color w:val="000000" w:themeColor="text1"/>
+          <w:sz w:val="28"/>
+          <w:szCs w:val="28"/>
+          <w:lang w:val="en-US"/>
+          <w14:shadow w14:blurRad="38100" w14:dist="19050" w14:dir="2700000" w14:sx="100000" w14:sy="100000" w14:kx="0" w14:ky="0" w14:algn="tl">
+            <w14:schemeClr w14:val="dk1">
+              <w14:alpha w14:val="60000"/>
+            </w14:schemeClr>
+          </w14:shadow>
+          <w14:textOutline w14:w="0" w14:cap="flat" w14:cmpd="sng" w14:algn="ctr">
+            <w14:noFill/>
+            <w14:prstDash w14:val="solid"/>
+            <w14:round/>
+          </w14:textOutline>
+        </w:rPr>
+        <w:sym w:font="Wingdings" w:char="F0E0"/>
+      </w:r>
+      <w:r>
+        <w:rPr>
+          <w:rFonts w:ascii="Times New Roman" w:hAnsi="Times New Roman" w:cs="Times New Roman"/>
+          <w:color w:val="000000" w:themeColor="text1"/>
+          <w:sz w:val="28"/>
+          <w:szCs w:val="28"/>
+          <w:lang w:val="en-US"/>
+          <w14:shadow w14:blurRad="38100" w14:dist="19050" w14:dir="2700000" w14:sx="100000" w14:sy="100000" w14:kx="0" w14:ky="0" w14:algn="tl">
+            <w14:schemeClr w14:val="dk1">
+              <w14:alpha w14:val="60000"/>
+            </w14:schemeClr>
+          </w14:shadow>
+          <w14:textOutline w14:w="0" w14:cap="flat" w14:cmpd="sng" w14:algn="ctr">
+            <w14:noFill/>
+            <w14:prstDash w14:val="solid"/>
+            <w14:round/>
+          </w14:textOutline>
+        </w:rPr>
+        <w:t xml:space="preserve"> CMD: docker images </w:t>
+      </w:r>
+      <w:r>
+        <w:rPr>
+          <w:rFonts w:ascii="Times New Roman" w:hAnsi="Times New Roman" w:cs="Times New Roman"/>
+          <w:color w:val="000000" w:themeColor="text1"/>
+          <w:sz w:val="28"/>
+          <w:szCs w:val="28"/>
+          <w:lang w:val="en-US"/>
+          <w14:shadow w14:blurRad="38100" w14:dist="19050" w14:dir="2700000" w14:sx="100000" w14:sy="100000" w14:kx="0" w14:ky="0" w14:algn="tl">
+            <w14:schemeClr w14:val="dk1">
+              <w14:alpha w14:val="60000"/>
+            </w14:schemeClr>
+          </w14:shadow>
+          <w14:textOutline w14:w="0" w14:cap="flat" w14:cmpd="sng" w14:algn="ctr">
+            <w14:noFill/>
+            <w14:prstDash w14:val="solid"/>
+            <w14:round/>
+          </w14:textOutline>
+        </w:rPr>
+        <w:sym w:font="Wingdings" w:char="F0E0"/>
+      </w:r>
+      <w:r>
+        <w:rPr>
+          <w:rFonts w:ascii="Times New Roman" w:hAnsi="Times New Roman" w:cs="Times New Roman"/>
+          <w:color w:val="000000" w:themeColor="text1"/>
+          <w:sz w:val="28"/>
+          <w:szCs w:val="28"/>
+          <w:lang w:val="en-US"/>
+          <w14:shadow w14:blurRad="38100" w14:dist="19050" w14:dir="2700000" w14:sx="100000" w14:sy="100000" w14:kx="0" w14:ky="0" w14:algn="tl">
+            <w14:schemeClr w14:val="dk1">
+              <w14:alpha w14:val="60000"/>
+            </w14:schemeClr>
+          </w14:shadow>
+          <w14:textOutline w14:w="0" w14:cap="flat" w14:cmpd="sng" w14:algn="ctr">
+            <w14:noFill/>
+            <w14:prstDash w14:val="solid"/>
+            <w14:round/>
+          </w14:textOutline>
+        </w:rPr>
+        <w:t xml:space="preserve"> CMD:  </w:t>
+      </w:r>
+      <w:r>
+        <w:rPr>
+          <w:rFonts w:ascii="Times New Roman" w:hAnsi="Times New Roman" w:cs="Times New Roman"/>
+          <w:color w:val="000000" w:themeColor="text1"/>
+          <w:sz w:val="28"/>
+          <w:szCs w:val="28"/>
+          <w:lang w:val="en-US"/>
+          <w14:shadow w14:blurRad="38100" w14:dist="19050" w14:dir="2700000" w14:sx="100000" w14:sy="100000" w14:kx="0" w14:ky="0" w14:algn="tl">
+            <w14:schemeClr w14:val="dk1">
+              <w14:alpha w14:val="60000"/>
+            </w14:schemeClr>
+          </w14:shadow>
+          <w14:textOutline w14:w="0" w14:cap="flat" w14:cmpd="sng" w14:algn="ctr">
+            <w14:noFill/>
+            <w14:prstDash w14:val="solid"/>
+            <w14:round/>
+          </w14:textOutline>
+        </w:rPr>
+        <w:t>docker run --name tomcat-container -p 8080:8080 tomcat:latest</w:t>
+      </w:r>
+      <w:r>
+        <w:rPr>
+          <w:rFonts w:ascii="Times New Roman" w:hAnsi="Times New Roman" w:cs="Times New Roman"/>
+          <w:color w:val="000000" w:themeColor="text1"/>
+          <w:sz w:val="28"/>
+          <w:szCs w:val="28"/>
+          <w:lang w:val="en-US"/>
+          <w14:shadow w14:blurRad="38100" w14:dist="19050" w14:dir="2700000" w14:sx="100000" w14:sy="100000" w14:kx="0" w14:ky="0" w14:algn="tl">
+            <w14:schemeClr w14:val="dk1">
+              <w14:alpha w14:val="60000"/>
+            </w14:schemeClr>
+          </w14:shadow>
+          <w14:textOutline w14:w="0" w14:cap="flat" w14:cmpd="sng" w14:algn="ctr">
+            <w14:noFill/>
+            <w14:prstDash w14:val="solid"/>
+            <w14:round/>
+          </w14:textOutline>
+        </w:rPr>
+        <w:t xml:space="preserve"> </w:t>
+      </w:r>
+      <w:r>
+        <w:rPr>
+          <w:rFonts w:ascii="Times New Roman" w:hAnsi="Times New Roman" w:cs="Times New Roman"/>
+          <w:color w:val="000000" w:themeColor="text1"/>
+          <w:sz w:val="28"/>
+          <w:szCs w:val="28"/>
+          <w:lang w:val="en-US"/>
+          <w14:shadow w14:blurRad="38100" w14:dist="19050" w14:dir="2700000" w14:sx="100000" w14:sy="100000" w14:kx="0" w14:ky="0" w14:algn="tl">
+            <w14:schemeClr w14:val="dk1">
+              <w14:alpha w14:val="60000"/>
+            </w14:schemeClr>
+          </w14:shadow>
+          <w14:textOutline w14:w="0" w14:cap="flat" w14:cmpd="sng" w14:algn="ctr">
+            <w14:noFill/>
+            <w14:prstDash w14:val="solid"/>
+            <w14:round/>
+          </w14:textOutline>
+        </w:rPr>
+        <w:sym w:font="Wingdings" w:char="F0E0"/>
+      </w:r>
+      <w:r>
+        <w:rPr>
+          <w:rFonts w:ascii="Times New Roman" w:hAnsi="Times New Roman" w:cs="Times New Roman"/>
+          <w:color w:val="000000" w:themeColor="text1"/>
+          <w:sz w:val="28"/>
+          <w:szCs w:val="28"/>
+          <w:lang w:val="en-US"/>
+          <w14:shadow w14:blurRad="38100" w14:dist="19050" w14:dir="2700000" w14:sx="100000" w14:sy="100000" w14:kx="0" w14:ky="0" w14:algn="tl">
+            <w14:schemeClr w14:val="dk1">
+              <w14:alpha w14:val="60000"/>
+            </w14:schemeClr>
+          </w14:shadow>
+          <w14:textOutline w14:w="0" w14:cap="flat" w14:cmpd="sng" w14:algn="ctr">
+            <w14:noFill/>
+            <w14:prstDash w14:val="solid"/>
+            <w14:round/>
+          </w14:textOutline>
+        </w:rPr>
+        <w:t xml:space="preserve"> if not able to acces from UI using ip address and its port 8080 then follow next </w:t>
+      </w:r>
+      <w:r>
+        <w:rPr>
+          <w:rFonts w:ascii="Times New Roman" w:hAnsi="Times New Roman" w:cs="Times New Roman"/>
+          <w:color w:val="000000" w:themeColor="text1"/>
+          <w:sz w:val="28"/>
+          <w:szCs w:val="28"/>
+          <w:lang w:val="en-US"/>
+          <w14:shadow w14:blurRad="38100" w14:dist="19050" w14:dir="2700000" w14:sx="100000" w14:sy="100000" w14:kx="0" w14:ky="0" w14:algn="tl">
+            <w14:schemeClr w14:val="dk1">
+              <w14:alpha w14:val="60000"/>
+            </w14:schemeClr>
+          </w14:shadow>
+          <w14:textOutline w14:w="0" w14:cap="flat" w14:cmpd="sng" w14:algn="ctr">
+            <w14:noFill/>
+            <w14:prstDash w14:val="solid"/>
+            <w14:round/>
+          </w14:textOutline>
+        </w:rPr>
+        <w:sym w:font="Wingdings" w:char="F0E0"/>
+      </w:r>
+      <w:r>
+        <w:rPr>
+          <w:rFonts w:ascii="Times New Roman" w:hAnsi="Times New Roman" w:cs="Times New Roman"/>
+          <w:color w:val="000000" w:themeColor="text1"/>
+          <w:sz w:val="28"/>
+          <w:szCs w:val="28"/>
+          <w:lang w:val="en-US"/>
+          <w14:shadow w14:blurRad="38100" w14:dist="19050" w14:dir="2700000" w14:sx="100000" w14:sy="100000" w14:kx="0" w14:ky="0" w14:algn="tl">
+            <w14:schemeClr w14:val="dk1">
+              <w14:alpha w14:val="60000"/>
+            </w14:schemeClr>
+          </w14:shadow>
+          <w14:textOutline w14:w="0" w14:cap="flat" w14:cmpd="sng" w14:algn="ctr">
+            <w14:noFill/>
+            <w14:prstDash w14:val="solid"/>
+            <w14:round/>
+          </w14:textOutline>
+        </w:rPr>
+        <w:t xml:space="preserve"> ctrl+c </w:t>
+      </w:r>
+      <w:r>
+        <w:rPr>
+          <w:rFonts w:ascii="Times New Roman" w:hAnsi="Times New Roman" w:cs="Times New Roman"/>
+          <w:color w:val="000000" w:themeColor="text1"/>
+          <w:sz w:val="28"/>
+          <w:szCs w:val="28"/>
+          <w:lang w:val="en-US"/>
+          <w14:shadow w14:blurRad="38100" w14:dist="19050" w14:dir="2700000" w14:sx="100000" w14:sy="100000" w14:kx="0" w14:ky="0" w14:algn="tl">
+            <w14:schemeClr w14:val="dk1">
+              <w14:alpha w14:val="60000"/>
+            </w14:schemeClr>
+          </w14:shadow>
+          <w14:textOutline w14:w="0" w14:cap="flat" w14:cmpd="sng" w14:algn="ctr">
+            <w14:noFill/>
+            <w14:prstDash w14:val="solid"/>
+            <w14:round/>
+          </w14:textOutline>
+        </w:rPr>
+        <w:sym w:font="Wingdings" w:char="F0E0"/>
+      </w:r>
+      <w:r>
+        <w:rPr>
+          <w:rFonts w:ascii="Times New Roman" w:hAnsi="Times New Roman" w:cs="Times New Roman"/>
+          <w:color w:val="000000" w:themeColor="text1"/>
+          <w:sz w:val="28"/>
+          <w:szCs w:val="28"/>
+          <w:lang w:val="en-US"/>
+          <w14:shadow w14:blurRad="38100" w14:dist="19050" w14:dir="2700000" w14:sx="100000" w14:sy="100000" w14:kx="0" w14:ky="0" w14:algn="tl">
+            <w14:schemeClr w14:val="dk1">
+              <w14:alpha w14:val="60000"/>
+            </w14:schemeClr>
+          </w14:shadow>
+          <w14:textOutline w14:w="0" w14:cap="flat" w14:cmpd="sng" w14:algn="ctr">
+            <w14:noFill/>
+            <w14:prstDash w14:val="solid"/>
+            <w14:round/>
+          </w14:textOutline>
+        </w:rPr>
+        <w:t xml:space="preserve"> CMD: docker images </w:t>
+      </w:r>
+      <w:r>
+        <w:rPr>
+          <w:rFonts w:ascii="Times New Roman" w:hAnsi="Times New Roman" w:cs="Times New Roman"/>
+          <w:color w:val="000000" w:themeColor="text1"/>
+          <w:sz w:val="28"/>
+          <w:szCs w:val="28"/>
+          <w:lang w:val="en-US"/>
+          <w14:shadow w14:blurRad="38100" w14:dist="19050" w14:dir="2700000" w14:sx="100000" w14:sy="100000" w14:kx="0" w14:ky="0" w14:algn="tl">
+            <w14:schemeClr w14:val="dk1">
+              <w14:alpha w14:val="60000"/>
+            </w14:schemeClr>
+          </w14:shadow>
+          <w14:textOutline w14:w="0" w14:cap="flat" w14:cmpd="sng" w14:algn="ctr">
+            <w14:noFill/>
+            <w14:prstDash w14:val="solid"/>
+            <w14:round/>
+          </w14:textOutline>
+        </w:rPr>
+        <w:sym w:font="Wingdings" w:char="F0E0"/>
+      </w:r>
+      <w:r>
+        <w:rPr>
+          <w:rFonts w:ascii="Times New Roman" w:hAnsi="Times New Roman" w:cs="Times New Roman"/>
+          <w:color w:val="000000" w:themeColor="text1"/>
+          <w:sz w:val="28"/>
+          <w:szCs w:val="28"/>
+          <w:lang w:val="en-US"/>
+          <w14:shadow w14:blurRad="38100" w14:dist="19050" w14:dir="2700000" w14:sx="100000" w14:sy="100000" w14:kx="0" w14:ky="0" w14:algn="tl">
+            <w14:schemeClr w14:val="dk1">
+              <w14:alpha w14:val="60000"/>
+            </w14:schemeClr>
+          </w14:shadow>
+          <w14:textOutline w14:w="0" w14:cap="flat" w14:cmpd="sng" w14:algn="ctr">
+            <w14:noFill/>
+            <w14:prstDash w14:val="solid"/>
+            <w14:round/>
+          </w14:textOutline>
+        </w:rPr>
+        <w:t xml:space="preserve"> CMD: docker ps -a</w:t>
+      </w:r>
     </w:p>
     <w:sectPr>
       <w:pgSz w:w="11906" w:h="16838"/>

</xml_diff>